<commit_message>
Reviewed my section of WPRs
Found a missing week hiding in the email stream and inserted. (I had
titled the email with the wrong week)
</commit_message>
<xml_diff>
--- a/WikiMaterials/WPR/Team WPR.docx
+++ b/WikiMaterials/WPR/Team WPR.docx
@@ -1,6 +1,6 @@
 
 <file path=word/document.xml><?xml version="1.0" encoding="utf-8"?>
-<w:document xmlns:wpc="http://schemas.microsoft.com/office/word/2010/wordprocessingCanvas" xmlns:mc="http://schemas.openxmlformats.org/markup-compatibility/2006" xmlns:o="urn:schemas-microsoft-com:office:office" xmlns:r="http://schemas.openxmlformats.org/officeDocument/2006/relationships" xmlns:m="http://schemas.openxmlformats.org/officeDocument/2006/math" xmlns:v="urn:schemas-microsoft-com:vml" xmlns:wp14="http://schemas.microsoft.com/office/word/2010/wordprocessingDrawing" xmlns:wp="http://schemas.openxmlformats.org/drawingml/2006/wordprocessingDrawing" xmlns:w10="urn:schemas-microsoft-com:office:word" xmlns:w="http://schemas.openxmlformats.org/wordprocessingml/2006/main" xmlns:w14="http://schemas.microsoft.com/office/word/2010/wordml" xmlns:wpg="http://schemas.microsoft.com/office/word/2010/wordprocessingGroup" xmlns:wpi="http://schemas.microsoft.com/office/word/2010/wordprocessingInk" xmlns:wne="http://schemas.microsoft.com/office/word/2006/wordml" xmlns:wps="http://schemas.microsoft.com/office/word/2010/wordprocessingShape" mc:Ignorable="w14 wp14">
+<w:document xmlns:ve="http://schemas.openxmlformats.org/markup-compatibility/2006" xmlns:o="urn:schemas-microsoft-com:office:office" xmlns:r="http://schemas.openxmlformats.org/officeDocument/2006/relationships" xmlns:m="http://schemas.openxmlformats.org/officeDocument/2006/math" xmlns:v="urn:schemas-microsoft-com:vml" xmlns:wp="http://schemas.openxmlformats.org/drawingml/2006/wordprocessingDrawing" xmlns:w10="urn:schemas-microsoft-com:office:word" xmlns:w="http://schemas.openxmlformats.org/wordprocessingml/2006/main" xmlns:wne="http://schemas.microsoft.com/office/word/2006/wordml">
   <w:body>
     <w:p>
       <w:pPr>
@@ -9,13 +9,8 @@
         </w:pBdr>
       </w:pPr>
       <w:r>
-        <w:t xml:space="preserve">Chris </w:t>
-      </w:r>
-      <w:proofErr w:type="spellStart"/>
-      <w:r>
-        <w:t>Halseth</w:t>
-      </w:r>
-      <w:proofErr w:type="spellEnd"/>
+        <w:t>Chris Halseth</w:t>
+      </w:r>
     </w:p>
     <w:p>
       <w:pPr>
@@ -155,88 +150,28 @@
           <w:sz w:val="19"/>
           <w:szCs w:val="19"/>
         </w:rPr>
-        <w:t xml:space="preserve">Tested CC430 </w:t>
-      </w:r>
-      <w:proofErr w:type="spellStart"/>
-      <w:r>
-        <w:rPr>
-          <w:rFonts w:ascii="Arial" w:eastAsia="Times New Roman" w:hAnsi="Arial" w:cs="Arial"/>
-          <w:color w:val="1F497D" w:themeColor="text2"/>
-          <w:sz w:val="19"/>
-          <w:szCs w:val="19"/>
-        </w:rPr>
-        <w:t>dev</w:t>
-      </w:r>
-      <w:proofErr w:type="spellEnd"/>
-      <w:r>
-        <w:rPr>
-          <w:rFonts w:ascii="Arial" w:eastAsia="Times New Roman" w:hAnsi="Arial" w:cs="Arial"/>
-          <w:color w:val="1F497D" w:themeColor="text2"/>
-          <w:sz w:val="19"/>
-          <w:szCs w:val="19"/>
-        </w:rPr>
-        <w:t xml:space="preserve"> kit functionality (*see issues)</w:t>
-      </w:r>
-    </w:p>
-    <w:p>
-      <w:pPr>
-        <w:shd w:val="clear" w:color="auto" w:fill="FFFFFF"/>
-        <w:spacing w:after="0" w:line="240" w:lineRule="auto"/>
-        <w:rPr>
-          <w:rFonts w:ascii="Arial" w:eastAsia="Times New Roman" w:hAnsi="Arial" w:cs="Arial"/>
-          <w:color w:val="1F497D" w:themeColor="text2"/>
-          <w:sz w:val="19"/>
-          <w:szCs w:val="19"/>
-        </w:rPr>
-      </w:pPr>
-      <w:r>
-        <w:rPr>
-          <w:rFonts w:ascii="Arial" w:eastAsia="Times New Roman" w:hAnsi="Arial" w:cs="Arial"/>
-          <w:color w:val="1F497D" w:themeColor="text2"/>
-          <w:sz w:val="19"/>
-          <w:szCs w:val="19"/>
-        </w:rPr>
-        <w:t xml:space="preserve">Wrote simple program for turning on/off LED on </w:t>
-      </w:r>
-      <w:proofErr w:type="spellStart"/>
-      <w:r>
-        <w:rPr>
-          <w:rFonts w:ascii="Arial" w:eastAsia="Times New Roman" w:hAnsi="Arial" w:cs="Arial"/>
-          <w:color w:val="1F497D" w:themeColor="text2"/>
-          <w:sz w:val="19"/>
-          <w:szCs w:val="19"/>
-        </w:rPr>
-        <w:t>dev</w:t>
-      </w:r>
-      <w:proofErr w:type="spellEnd"/>
-      <w:r>
-        <w:rPr>
-          <w:rFonts w:ascii="Arial" w:eastAsia="Times New Roman" w:hAnsi="Arial" w:cs="Arial"/>
-          <w:color w:val="1F497D" w:themeColor="text2"/>
-          <w:sz w:val="19"/>
-          <w:szCs w:val="19"/>
-        </w:rPr>
-        <w:t xml:space="preserve"> kit with switch using </w:t>
-      </w:r>
-      <w:proofErr w:type="gramStart"/>
-      <w:r>
-        <w:rPr>
-          <w:rFonts w:ascii="Arial" w:eastAsia="Times New Roman" w:hAnsi="Arial" w:cs="Arial"/>
-          <w:color w:val="1F497D" w:themeColor="text2"/>
-          <w:sz w:val="19"/>
-          <w:szCs w:val="19"/>
-        </w:rPr>
-        <w:t>CCS(</w:t>
-      </w:r>
-      <w:proofErr w:type="gramEnd"/>
-      <w:r>
-        <w:rPr>
-          <w:rFonts w:ascii="Arial" w:eastAsia="Times New Roman" w:hAnsi="Arial" w:cs="Arial"/>
-          <w:color w:val="1F497D" w:themeColor="text2"/>
-          <w:sz w:val="19"/>
-          <w:szCs w:val="19"/>
-        </w:rPr>
-        <w:t>TI IDE)</w:t>
+        <w:t>Tested CC430 dev kit functionality (*see issues)</w:t>
+      </w:r>
+    </w:p>
+    <w:p>
+      <w:pPr>
+        <w:shd w:val="clear" w:color="auto" w:fill="FFFFFF"/>
+        <w:spacing w:after="0" w:line="240" w:lineRule="auto"/>
+        <w:rPr>
+          <w:rFonts w:ascii="Arial" w:eastAsia="Times New Roman" w:hAnsi="Arial" w:cs="Arial"/>
+          <w:color w:val="1F497D" w:themeColor="text2"/>
+          <w:sz w:val="19"/>
+          <w:szCs w:val="19"/>
+        </w:rPr>
+      </w:pPr>
+      <w:r>
+        <w:rPr>
+          <w:rFonts w:ascii="Arial" w:eastAsia="Times New Roman" w:hAnsi="Arial" w:cs="Arial"/>
+          <w:color w:val="1F497D" w:themeColor="text2"/>
+          <w:sz w:val="19"/>
+          <w:szCs w:val="19"/>
+        </w:rPr>
+        <w:t>Wrote simple program for turning on/off LED on dev kit with switch using CCS(TI IDE)</w:t>
       </w:r>
     </w:p>
     <w:p>
@@ -332,68 +267,28 @@
           <w:sz w:val="19"/>
           <w:szCs w:val="19"/>
         </w:rPr>
-        <w:t xml:space="preserve">Isolate emulator/programming interface on </w:t>
-      </w:r>
-      <w:proofErr w:type="spellStart"/>
-      <w:r>
-        <w:rPr>
-          <w:rFonts w:ascii="Arial" w:eastAsia="Times New Roman" w:hAnsi="Arial" w:cs="Arial"/>
-          <w:color w:val="1F497D" w:themeColor="text2"/>
-          <w:sz w:val="19"/>
-          <w:szCs w:val="19"/>
-        </w:rPr>
-        <w:t>dev</w:t>
-      </w:r>
-      <w:proofErr w:type="spellEnd"/>
-      <w:r>
-        <w:rPr>
-          <w:rFonts w:ascii="Arial" w:eastAsia="Times New Roman" w:hAnsi="Arial" w:cs="Arial"/>
-          <w:color w:val="1F497D" w:themeColor="text2"/>
-          <w:sz w:val="19"/>
-          <w:szCs w:val="19"/>
-        </w:rPr>
-        <w:t xml:space="preserve"> kit for breakout</w:t>
-      </w:r>
-    </w:p>
-    <w:p>
-      <w:pPr>
-        <w:shd w:val="clear" w:color="auto" w:fill="FFFFFF"/>
-        <w:spacing w:after="0" w:line="240" w:lineRule="auto"/>
-        <w:rPr>
-          <w:rFonts w:ascii="Arial" w:eastAsia="Times New Roman" w:hAnsi="Arial" w:cs="Arial"/>
-          <w:color w:val="1F497D" w:themeColor="text2"/>
-          <w:sz w:val="19"/>
-          <w:szCs w:val="19"/>
-        </w:rPr>
-      </w:pPr>
-      <w:r>
-        <w:rPr>
-          <w:rFonts w:ascii="Arial" w:eastAsia="Times New Roman" w:hAnsi="Arial" w:cs="Arial"/>
-          <w:color w:val="1F497D" w:themeColor="text2"/>
-          <w:sz w:val="19"/>
-          <w:szCs w:val="19"/>
-        </w:rPr>
-        <w:t xml:space="preserve">Set up </w:t>
-      </w:r>
-      <w:proofErr w:type="spellStart"/>
-      <w:r>
-        <w:rPr>
-          <w:rFonts w:ascii="Arial" w:eastAsia="Times New Roman" w:hAnsi="Arial" w:cs="Arial"/>
-          <w:color w:val="1F497D" w:themeColor="text2"/>
-          <w:sz w:val="19"/>
-          <w:szCs w:val="19"/>
-        </w:rPr>
-        <w:t>dev</w:t>
-      </w:r>
-      <w:proofErr w:type="spellEnd"/>
-      <w:r>
-        <w:rPr>
-          <w:rFonts w:ascii="Arial" w:eastAsia="Times New Roman" w:hAnsi="Arial" w:cs="Arial"/>
-          <w:color w:val="1F497D" w:themeColor="text2"/>
-          <w:sz w:val="19"/>
-          <w:szCs w:val="19"/>
-        </w:rPr>
-        <w:t xml:space="preserve"> kit to pass serial information via USB</w:t>
+        <w:t>Isolate emulator/programming interface on dev kit for breakout</w:t>
+      </w:r>
+    </w:p>
+    <w:p>
+      <w:pPr>
+        <w:shd w:val="clear" w:color="auto" w:fill="FFFFFF"/>
+        <w:spacing w:after="0" w:line="240" w:lineRule="auto"/>
+        <w:rPr>
+          <w:rFonts w:ascii="Arial" w:eastAsia="Times New Roman" w:hAnsi="Arial" w:cs="Arial"/>
+          <w:color w:val="1F497D" w:themeColor="text2"/>
+          <w:sz w:val="19"/>
+          <w:szCs w:val="19"/>
+        </w:rPr>
+      </w:pPr>
+      <w:r>
+        <w:rPr>
+          <w:rFonts w:ascii="Arial" w:eastAsia="Times New Roman" w:hAnsi="Arial" w:cs="Arial"/>
+          <w:color w:val="1F497D" w:themeColor="text2"/>
+          <w:sz w:val="19"/>
+          <w:szCs w:val="19"/>
+        </w:rPr>
+        <w:t>Set up dev kit to pass serial information via USB</w:t>
       </w:r>
     </w:p>
     <w:p>
@@ -503,25 +398,14 @@
           <w:szCs w:val="19"/>
         </w:rPr>
       </w:pPr>
-      <w:proofErr w:type="gramStart"/>
-      <w:r>
-        <w:rPr>
-          <w:rFonts w:ascii="Arial" w:eastAsia="Times New Roman" w:hAnsi="Arial" w:cs="Arial"/>
-          <w:color w:val="1F497D" w:themeColor="text2"/>
-          <w:sz w:val="19"/>
-          <w:szCs w:val="19"/>
-        </w:rPr>
-        <w:t>satellite</w:t>
-      </w:r>
-      <w:proofErr w:type="gramEnd"/>
-      <w:r>
-        <w:rPr>
-          <w:rFonts w:ascii="Arial" w:eastAsia="Times New Roman" w:hAnsi="Arial" w:cs="Arial"/>
-          <w:color w:val="1F497D" w:themeColor="text2"/>
-          <w:sz w:val="19"/>
-          <w:szCs w:val="19"/>
-        </w:rPr>
-        <w:t>. Recommend RMA ASAP so I can hash out/test wireless protocol in functioning environment.</w:t>
+      <w:r>
+        <w:rPr>
+          <w:rFonts w:ascii="Arial" w:eastAsia="Times New Roman" w:hAnsi="Arial" w:cs="Arial"/>
+          <w:color w:val="1F497D" w:themeColor="text2"/>
+          <w:sz w:val="19"/>
+          <w:szCs w:val="19"/>
+        </w:rPr>
+        <w:t>satellite. Recommend RMA ASAP so I can hash out/test wireless protocol in functioning environment.</w:t>
       </w:r>
     </w:p>
     <w:p>
@@ -601,19 +485,20 @@
           <w:sz w:val="20"/>
           <w:szCs w:val="20"/>
         </w:rPr>
-        <w:t xml:space="preserve">Isolate emulator/programming interface on </w:t>
-      </w:r>
-      <w:proofErr w:type="spellStart"/>
-      <w:r>
+        <w:t>Isolate emulator/programming interface on dev kit for breakout</w:t>
+      </w:r>
+    </w:p>
+    <w:p>
+      <w:pPr>
+        <w:shd w:val="clear" w:color="auto" w:fill="FFFFFF"/>
+        <w:spacing w:after="0" w:line="240" w:lineRule="auto"/>
         <w:rPr>
           <w:rFonts w:ascii="Arial" w:eastAsia="Times New Roman" w:hAnsi="Arial" w:cs="Arial"/>
           <w:color w:val="1F497D" w:themeColor="text2"/>
           <w:sz w:val="20"/>
           <w:szCs w:val="20"/>
         </w:rPr>
-        <w:t>dev</w:t>
-      </w:r>
-      <w:proofErr w:type="spellEnd"/>
+      </w:pPr>
       <w:r>
         <w:rPr>
           <w:rFonts w:ascii="Arial" w:eastAsia="Times New Roman" w:hAnsi="Arial" w:cs="Arial"/>
@@ -621,7 +506,7 @@
           <w:sz w:val="20"/>
           <w:szCs w:val="20"/>
         </w:rPr>
-        <w:t xml:space="preserve"> kit for breakout</w:t>
+        <w:t>Set up dev kit to pass serial information via USB (software written not tested)</w:t>
       </w:r>
     </w:p>
     <w:p>
@@ -642,50 +527,53 @@
           <w:sz w:val="20"/>
           <w:szCs w:val="20"/>
         </w:rPr>
-        <w:t xml:space="preserve">Set up </w:t>
-      </w:r>
-      <w:proofErr w:type="spellStart"/>
-      <w:r>
+        <w:t>Ordered new dev kit</w:t>
+      </w:r>
+    </w:p>
+    <w:p>
+      <w:pPr>
+        <w:shd w:val="clear" w:color="auto" w:fill="FFFFFF"/>
+        <w:spacing w:after="0" w:line="240" w:lineRule="auto"/>
         <w:rPr>
           <w:rFonts w:ascii="Arial" w:eastAsia="Times New Roman" w:hAnsi="Arial" w:cs="Arial"/>
           <w:color w:val="1F497D" w:themeColor="text2"/>
           <w:sz w:val="20"/>
           <w:szCs w:val="20"/>
         </w:rPr>
-        <w:t>dev</w:t>
-      </w:r>
-      <w:proofErr w:type="spellEnd"/>
-      <w:r>
+      </w:pPr>
+    </w:p>
+    <w:p>
+      <w:pPr>
+        <w:shd w:val="clear" w:color="auto" w:fill="FFFFFF"/>
+        <w:spacing w:after="0" w:line="240" w:lineRule="auto"/>
         <w:rPr>
           <w:rFonts w:ascii="Arial" w:eastAsia="Times New Roman" w:hAnsi="Arial" w:cs="Arial"/>
           <w:color w:val="1F497D" w:themeColor="text2"/>
           <w:sz w:val="20"/>
           <w:szCs w:val="20"/>
         </w:rPr>
-        <w:t xml:space="preserve"> kit to pass serial information via USB (software written not tested)</w:t>
-      </w:r>
-    </w:p>
-    <w:p>
-      <w:pPr>
-        <w:shd w:val="clear" w:color="auto" w:fill="FFFFFF"/>
-        <w:spacing w:after="0" w:line="240" w:lineRule="auto"/>
+      </w:pPr>
+      <w:r>
         <w:rPr>
           <w:rFonts w:ascii="Arial" w:eastAsia="Times New Roman" w:hAnsi="Arial" w:cs="Arial"/>
           <w:color w:val="1F497D" w:themeColor="text2"/>
           <w:sz w:val="20"/>
           <w:szCs w:val="20"/>
         </w:rPr>
-      </w:pPr>
-      <w:r>
+        <w:t>Next Week</w:t>
+      </w:r>
+    </w:p>
+    <w:p>
+      <w:pPr>
+        <w:shd w:val="clear" w:color="auto" w:fill="FFFFFF"/>
+        <w:spacing w:after="0" w:line="240" w:lineRule="auto"/>
         <w:rPr>
           <w:rFonts w:ascii="Arial" w:eastAsia="Times New Roman" w:hAnsi="Arial" w:cs="Arial"/>
           <w:color w:val="1F497D" w:themeColor="text2"/>
           <w:sz w:val="20"/>
           <w:szCs w:val="20"/>
         </w:rPr>
-        <w:t xml:space="preserve">Ordered new </w:t>
-      </w:r>
-      <w:proofErr w:type="spellStart"/>
+      </w:pPr>
       <w:r>
         <w:rPr>
           <w:rFonts w:ascii="Arial" w:eastAsia="Times New Roman" w:hAnsi="Arial" w:cs="Arial"/>
@@ -693,30 +581,29 @@
           <w:sz w:val="20"/>
           <w:szCs w:val="20"/>
         </w:rPr>
-        <w:t>dev</w:t>
-      </w:r>
-      <w:proofErr w:type="spellEnd"/>
-      <w:r>
+        <w:t>----------------------</w:t>
+      </w:r>
+    </w:p>
+    <w:p>
+      <w:pPr>
+        <w:shd w:val="clear" w:color="auto" w:fill="FFFFFF"/>
+        <w:spacing w:after="0" w:line="240" w:lineRule="auto"/>
         <w:rPr>
           <w:rFonts w:ascii="Arial" w:eastAsia="Times New Roman" w:hAnsi="Arial" w:cs="Arial"/>
           <w:color w:val="1F497D" w:themeColor="text2"/>
           <w:sz w:val="20"/>
           <w:szCs w:val="20"/>
         </w:rPr>
-        <w:t xml:space="preserve"> kit</w:t>
-      </w:r>
-    </w:p>
-    <w:p>
-      <w:pPr>
-        <w:shd w:val="clear" w:color="auto" w:fill="FFFFFF"/>
-        <w:spacing w:after="0" w:line="240" w:lineRule="auto"/>
+      </w:pPr>
+      <w:r>
         <w:rPr>
           <w:rFonts w:ascii="Arial" w:eastAsia="Times New Roman" w:hAnsi="Arial" w:cs="Arial"/>
           <w:color w:val="1F497D" w:themeColor="text2"/>
           <w:sz w:val="20"/>
           <w:szCs w:val="20"/>
         </w:rPr>
-      </w:pPr>
+        <w:t>Implement resistive button prototype in layout</w:t>
+      </w:r>
     </w:p>
     <w:p>
       <w:pPr>
@@ -736,7 +623,7 @@
           <w:sz w:val="20"/>
           <w:szCs w:val="20"/>
         </w:rPr>
-        <w:t>Next Week</w:t>
+        <w:t>Test serial interface when dev kit arrives and verify wireless link</w:t>
       </w:r>
     </w:p>
     <w:p>
@@ -750,6 +637,7 @@
           <w:szCs w:val="20"/>
         </w:rPr>
       </w:pPr>
+      <w:proofErr w:type="spellStart"/>
       <w:r>
         <w:rPr>
           <w:rFonts w:ascii="Arial" w:eastAsia="Times New Roman" w:hAnsi="Arial" w:cs="Arial"/>
@@ -757,29 +645,30 @@
           <w:sz w:val="20"/>
           <w:szCs w:val="20"/>
         </w:rPr>
-        <w:t>----------------------</w:t>
-      </w:r>
-    </w:p>
-    <w:p>
-      <w:pPr>
-        <w:shd w:val="clear" w:color="auto" w:fill="FFFFFF"/>
-        <w:spacing w:after="0" w:line="240" w:lineRule="auto"/>
+        <w:t>Reoptimize</w:t>
+      </w:r>
+      <w:proofErr w:type="spellEnd"/>
+      <w:r>
         <w:rPr>
           <w:rFonts w:ascii="Arial" w:eastAsia="Times New Roman" w:hAnsi="Arial" w:cs="Arial"/>
           <w:color w:val="1F497D" w:themeColor="text2"/>
           <w:sz w:val="20"/>
           <w:szCs w:val="20"/>
         </w:rPr>
-      </w:pPr>
-      <w:r>
+        <w:t xml:space="preserve"> antenna with current layout</w:t>
+      </w:r>
+    </w:p>
+    <w:p>
+      <w:pPr>
+        <w:shd w:val="clear" w:color="auto" w:fill="FFFFFF"/>
+        <w:spacing w:after="0" w:line="240" w:lineRule="auto"/>
         <w:rPr>
           <w:rFonts w:ascii="Arial" w:eastAsia="Times New Roman" w:hAnsi="Arial" w:cs="Arial"/>
           <w:color w:val="1F497D" w:themeColor="text2"/>
           <w:sz w:val="20"/>
           <w:szCs w:val="20"/>
         </w:rPr>
-        <w:t>Implement resistive button prototype in layout</w:t>
-      </w:r>
+      </w:pPr>
     </w:p>
     <w:p>
       <w:pPr>
@@ -799,19 +688,20 @@
           <w:sz w:val="20"/>
           <w:szCs w:val="20"/>
         </w:rPr>
-        <w:t xml:space="preserve">Test serial interface when </w:t>
-      </w:r>
-      <w:proofErr w:type="spellStart"/>
-      <w:r>
+        <w:t>Issues</w:t>
+      </w:r>
+    </w:p>
+    <w:p>
+      <w:pPr>
+        <w:shd w:val="clear" w:color="auto" w:fill="FFFFFF"/>
+        <w:spacing w:after="0" w:line="240" w:lineRule="auto"/>
         <w:rPr>
           <w:rFonts w:ascii="Arial" w:eastAsia="Times New Roman" w:hAnsi="Arial" w:cs="Arial"/>
           <w:color w:val="1F497D" w:themeColor="text2"/>
           <w:sz w:val="20"/>
           <w:szCs w:val="20"/>
         </w:rPr>
-        <w:t>dev</w:t>
-      </w:r>
-      <w:proofErr w:type="spellEnd"/>
+      </w:pPr>
       <w:r>
         <w:rPr>
           <w:rFonts w:ascii="Arial" w:eastAsia="Times New Roman" w:hAnsi="Arial" w:cs="Arial"/>
@@ -819,7 +709,7 @@
           <w:sz w:val="20"/>
           <w:szCs w:val="20"/>
         </w:rPr>
-        <w:t xml:space="preserve"> kit arrives and verify wireless link</w:t>
+        <w:t>-------------------</w:t>
       </w:r>
     </w:p>
     <w:p>
@@ -833,7 +723,6 @@
           <w:szCs w:val="20"/>
         </w:rPr>
       </w:pPr>
-      <w:proofErr w:type="spellStart"/>
       <w:r>
         <w:rPr>
           <w:rFonts w:ascii="Arial" w:eastAsia="Times New Roman" w:hAnsi="Arial" w:cs="Arial"/>
@@ -841,30 +730,29 @@
           <w:sz w:val="20"/>
           <w:szCs w:val="20"/>
         </w:rPr>
-        <w:t>Reoptimize</w:t>
-      </w:r>
-      <w:proofErr w:type="spellEnd"/>
-      <w:r>
+        <w:t>Dev kit RMA slowed things down</w:t>
+      </w:r>
+    </w:p>
+    <w:p>
+      <w:pPr>
+        <w:shd w:val="clear" w:color="auto" w:fill="FFFFFF"/>
+        <w:spacing w:after="0" w:line="240" w:lineRule="auto"/>
         <w:rPr>
           <w:rFonts w:ascii="Arial" w:eastAsia="Times New Roman" w:hAnsi="Arial" w:cs="Arial"/>
           <w:color w:val="1F497D" w:themeColor="text2"/>
           <w:sz w:val="20"/>
           <w:szCs w:val="20"/>
         </w:rPr>
-        <w:t xml:space="preserve"> antenna with current layout</w:t>
-      </w:r>
-    </w:p>
-    <w:p>
-      <w:pPr>
-        <w:shd w:val="clear" w:color="auto" w:fill="FFFFFF"/>
-        <w:spacing w:after="0" w:line="240" w:lineRule="auto"/>
+      </w:pPr>
+      <w:r>
         <w:rPr>
           <w:rFonts w:ascii="Arial" w:eastAsia="Times New Roman" w:hAnsi="Arial" w:cs="Arial"/>
           <w:color w:val="1F497D" w:themeColor="text2"/>
           <w:sz w:val="20"/>
           <w:szCs w:val="20"/>
         </w:rPr>
-      </w:pPr>
+        <w:t>Competing responsibilities this week pushed layout work out</w:t>
+      </w:r>
     </w:p>
     <w:p>
       <w:pPr>
@@ -884,7 +772,1832 @@
           <w:sz w:val="20"/>
           <w:szCs w:val="20"/>
         </w:rPr>
+        <w:t>Need to hash out serial interface data spec so front/back end has a unified design goal</w:t>
+      </w:r>
+    </w:p>
+    <w:p>
+      <w:pPr>
+        <w:rPr>
+          <w:color w:val="1F497D" w:themeColor="text2"/>
+        </w:rPr>
+      </w:pPr>
+    </w:p>
+    <w:p>
+      <w:pPr>
+        <w:spacing w:after="0" w:line="240" w:lineRule="auto"/>
+        <w:rPr>
+          <w:rFonts w:ascii="Times New Roman" w:eastAsia="Times New Roman" w:hAnsi="Times New Roman" w:cs="Times New Roman"/>
+          <w:color w:val="1F497D" w:themeColor="text2"/>
+          <w:sz w:val="24"/>
+          <w:szCs w:val="24"/>
+        </w:rPr>
+      </w:pPr>
+      <w:r>
+        <w:rPr>
+          <w:rFonts w:ascii="Arial" w:eastAsia="Times New Roman" w:hAnsi="Arial" w:cs="Arial"/>
+          <w:color w:val="1F497D" w:themeColor="text2"/>
+          <w:sz w:val="19"/>
+          <w:szCs w:val="19"/>
+          <w:shd w:val="clear" w:color="auto" w:fill="FFFFFF"/>
+        </w:rPr>
+        <w:t>Last Week</w:t>
+      </w:r>
+      <w:r>
+        <w:rPr>
+          <w:rFonts w:ascii="Arial" w:eastAsia="Times New Roman" w:hAnsi="Arial" w:cs="Arial"/>
+          <w:color w:val="1F497D" w:themeColor="text2"/>
+          <w:sz w:val="19"/>
+          <w:szCs w:val="19"/>
+          <w:shd w:val="clear" w:color="auto" w:fill="FFFFFF"/>
+        </w:rPr>
+        <w:t xml:space="preserve"> (2014-11-09)</w:t>
+      </w:r>
+    </w:p>
+    <w:p>
+      <w:pPr>
+        <w:shd w:val="clear" w:color="auto" w:fill="FFFFFF"/>
+        <w:spacing w:after="0" w:line="240" w:lineRule="auto"/>
+        <w:rPr>
+          <w:rFonts w:ascii="Arial" w:eastAsia="Times New Roman" w:hAnsi="Arial" w:cs="Arial"/>
+          <w:color w:val="1F497D" w:themeColor="text2"/>
+          <w:sz w:val="19"/>
+          <w:szCs w:val="19"/>
+        </w:rPr>
+      </w:pPr>
+      <w:r>
+        <w:rPr>
+          <w:rFonts w:ascii="Arial" w:eastAsia="Times New Roman" w:hAnsi="Arial" w:cs="Arial"/>
+          <w:color w:val="1F497D" w:themeColor="text2"/>
+          <w:sz w:val="19"/>
+          <w:szCs w:val="19"/>
+        </w:rPr>
+        <w:t>---------------------------------------------</w:t>
+      </w:r>
+    </w:p>
+    <w:p>
+      <w:pPr>
+        <w:shd w:val="clear" w:color="auto" w:fill="FFFFFF"/>
+        <w:spacing w:after="0" w:line="240" w:lineRule="auto"/>
+        <w:rPr>
+          <w:rFonts w:ascii="Arial" w:eastAsia="Times New Roman" w:hAnsi="Arial" w:cs="Arial"/>
+          <w:color w:val="1F497D" w:themeColor="text2"/>
+          <w:sz w:val="19"/>
+          <w:szCs w:val="19"/>
+        </w:rPr>
+      </w:pPr>
+      <w:r>
+        <w:rPr>
+          <w:rFonts w:ascii="Arial" w:eastAsia="Times New Roman" w:hAnsi="Arial" w:cs="Arial"/>
+          <w:color w:val="1F497D" w:themeColor="text2"/>
+          <w:sz w:val="19"/>
+          <w:szCs w:val="19"/>
+        </w:rPr>
+        <w:t>Layout work..a lot of it. Design finished, shipped.</w:t>
+      </w:r>
+    </w:p>
+    <w:p>
+      <w:pPr>
+        <w:shd w:val="clear" w:color="auto" w:fill="FFFFFF"/>
+        <w:spacing w:after="0" w:line="240" w:lineRule="auto"/>
+        <w:rPr>
+          <w:rFonts w:ascii="Arial" w:eastAsia="Times New Roman" w:hAnsi="Arial" w:cs="Arial"/>
+          <w:color w:val="1F497D" w:themeColor="text2"/>
+          <w:sz w:val="19"/>
+          <w:szCs w:val="19"/>
+        </w:rPr>
+      </w:pPr>
+      <w:r>
+        <w:rPr>
+          <w:rFonts w:ascii="Arial" w:eastAsia="Times New Roman" w:hAnsi="Arial" w:cs="Arial"/>
+          <w:color w:val="1F497D" w:themeColor="text2"/>
+          <w:sz w:val="19"/>
+          <w:szCs w:val="19"/>
+        </w:rPr>
+        <w:t>Implemented resistive button layout.</w:t>
+      </w:r>
+    </w:p>
+    <w:p>
+      <w:pPr>
+        <w:shd w:val="clear" w:color="auto" w:fill="FFFFFF"/>
+        <w:spacing w:after="0" w:line="240" w:lineRule="auto"/>
+        <w:rPr>
+          <w:rFonts w:ascii="Arial" w:eastAsia="Times New Roman" w:hAnsi="Arial" w:cs="Arial"/>
+          <w:color w:val="1F497D" w:themeColor="text2"/>
+          <w:sz w:val="19"/>
+          <w:szCs w:val="19"/>
+        </w:rPr>
+      </w:pPr>
+      <w:r>
+        <w:rPr>
+          <w:rFonts w:ascii="Arial" w:eastAsia="Times New Roman" w:hAnsi="Arial" w:cs="Arial"/>
+          <w:color w:val="1F497D" w:themeColor="text2"/>
+          <w:sz w:val="19"/>
+          <w:szCs w:val="19"/>
+        </w:rPr>
+        <w:t>Re-optimized antenna for current layout.</w:t>
+      </w:r>
+    </w:p>
+    <w:p>
+      <w:pPr>
+        <w:shd w:val="clear" w:color="auto" w:fill="FFFFFF"/>
+        <w:spacing w:after="0" w:line="240" w:lineRule="auto"/>
+        <w:rPr>
+          <w:rFonts w:ascii="Arial" w:eastAsia="Times New Roman" w:hAnsi="Arial" w:cs="Arial"/>
+          <w:color w:val="1F497D" w:themeColor="text2"/>
+          <w:sz w:val="19"/>
+          <w:szCs w:val="19"/>
+        </w:rPr>
+      </w:pPr>
+      <w:r>
+        <w:rPr>
+          <w:rFonts w:ascii="Arial" w:eastAsia="Times New Roman" w:hAnsi="Arial" w:cs="Arial"/>
+          <w:color w:val="1F497D" w:themeColor="text2"/>
+          <w:sz w:val="19"/>
+          <w:szCs w:val="19"/>
+        </w:rPr>
+        <w:t>Setup serial interface on dev kit. </w:t>
+      </w:r>
+    </w:p>
+    <w:p>
+      <w:pPr>
+        <w:shd w:val="clear" w:color="auto" w:fill="FFFFFF"/>
+        <w:spacing w:after="0" w:line="240" w:lineRule="auto"/>
+        <w:rPr>
+          <w:rFonts w:ascii="Arial" w:eastAsia="Times New Roman" w:hAnsi="Arial" w:cs="Arial"/>
+          <w:color w:val="1F497D" w:themeColor="text2"/>
+          <w:sz w:val="19"/>
+          <w:szCs w:val="19"/>
+        </w:rPr>
+      </w:pPr>
+      <w:r>
+        <w:rPr>
+          <w:rFonts w:ascii="Arial" w:eastAsia="Times New Roman" w:hAnsi="Arial" w:cs="Arial"/>
+          <w:color w:val="1F497D" w:themeColor="text2"/>
+          <w:sz w:val="19"/>
+          <w:szCs w:val="19"/>
+        </w:rPr>
+        <w:t>Tested wireless link, failed to connect.</w:t>
+      </w:r>
+    </w:p>
+    <w:p>
+      <w:pPr>
+        <w:shd w:val="clear" w:color="auto" w:fill="FFFFFF"/>
+        <w:spacing w:after="0" w:line="240" w:lineRule="auto"/>
+        <w:rPr>
+          <w:rFonts w:ascii="Arial" w:eastAsia="Times New Roman" w:hAnsi="Arial" w:cs="Arial"/>
+          <w:color w:val="1F497D" w:themeColor="text2"/>
+          <w:sz w:val="19"/>
+          <w:szCs w:val="19"/>
+        </w:rPr>
+      </w:pPr>
+      <w:r>
+        <w:rPr>
+          <w:rFonts w:ascii="Arial" w:eastAsia="Times New Roman" w:hAnsi="Arial" w:cs="Arial"/>
+          <w:color w:val="1F497D" w:themeColor="text2"/>
+          <w:sz w:val="19"/>
+          <w:szCs w:val="19"/>
+        </w:rPr>
+        <w:t xml:space="preserve">Hashed out rough outline of serial </w:t>
+      </w:r>
+      <w:proofErr w:type="spellStart"/>
+      <w:r>
+        <w:rPr>
+          <w:rFonts w:ascii="Arial" w:eastAsia="Times New Roman" w:hAnsi="Arial" w:cs="Arial"/>
+          <w:color w:val="1F497D" w:themeColor="text2"/>
+          <w:sz w:val="19"/>
+          <w:szCs w:val="19"/>
+        </w:rPr>
+        <w:t>comm</w:t>
+      </w:r>
+      <w:proofErr w:type="spellEnd"/>
+      <w:r>
+        <w:rPr>
+          <w:rFonts w:ascii="Arial" w:eastAsia="Times New Roman" w:hAnsi="Arial" w:cs="Arial"/>
+          <w:color w:val="1F497D" w:themeColor="text2"/>
+          <w:sz w:val="19"/>
+          <w:szCs w:val="19"/>
+        </w:rPr>
+        <w:t xml:space="preserve"> spec with team.</w:t>
+      </w:r>
+    </w:p>
+    <w:p>
+      <w:pPr>
+        <w:shd w:val="clear" w:color="auto" w:fill="FFFFFF"/>
+        <w:spacing w:after="0" w:line="240" w:lineRule="auto"/>
+        <w:rPr>
+          <w:rFonts w:ascii="Arial" w:eastAsia="Times New Roman" w:hAnsi="Arial" w:cs="Arial"/>
+          <w:color w:val="1F497D" w:themeColor="text2"/>
+          <w:sz w:val="19"/>
+          <w:szCs w:val="19"/>
+        </w:rPr>
+      </w:pPr>
+    </w:p>
+    <w:p>
+      <w:pPr>
+        <w:shd w:val="clear" w:color="auto" w:fill="FFFFFF"/>
+        <w:spacing w:after="0" w:line="240" w:lineRule="auto"/>
+        <w:rPr>
+          <w:rFonts w:ascii="Arial" w:eastAsia="Times New Roman" w:hAnsi="Arial" w:cs="Arial"/>
+          <w:color w:val="1F497D" w:themeColor="text2"/>
+          <w:sz w:val="19"/>
+          <w:szCs w:val="19"/>
+        </w:rPr>
+      </w:pPr>
+      <w:r>
+        <w:rPr>
+          <w:rFonts w:ascii="Arial" w:eastAsia="Times New Roman" w:hAnsi="Arial" w:cs="Arial"/>
+          <w:color w:val="1F497D" w:themeColor="text2"/>
+          <w:sz w:val="19"/>
+          <w:szCs w:val="19"/>
+        </w:rPr>
+        <w:t>Next Week</w:t>
+      </w:r>
+    </w:p>
+    <w:p>
+      <w:pPr>
+        <w:shd w:val="clear" w:color="auto" w:fill="FFFFFF"/>
+        <w:spacing w:after="0" w:line="240" w:lineRule="auto"/>
+        <w:rPr>
+          <w:rFonts w:ascii="Arial" w:eastAsia="Times New Roman" w:hAnsi="Arial" w:cs="Arial"/>
+          <w:color w:val="1F497D" w:themeColor="text2"/>
+          <w:sz w:val="19"/>
+          <w:szCs w:val="19"/>
+        </w:rPr>
+      </w:pPr>
+      <w:r>
+        <w:rPr>
+          <w:rFonts w:ascii="Arial" w:eastAsia="Times New Roman" w:hAnsi="Arial" w:cs="Arial"/>
+          <w:color w:val="1F497D" w:themeColor="text2"/>
+          <w:sz w:val="19"/>
+          <w:szCs w:val="19"/>
+        </w:rPr>
+        <w:t>---------------------------------------------</w:t>
+      </w:r>
+    </w:p>
+    <w:p>
+      <w:pPr>
+        <w:shd w:val="clear" w:color="auto" w:fill="FFFFFF"/>
+        <w:spacing w:after="0" w:line="240" w:lineRule="auto"/>
+        <w:rPr>
+          <w:rFonts w:ascii="Arial" w:eastAsia="Times New Roman" w:hAnsi="Arial" w:cs="Arial"/>
+          <w:color w:val="1F497D" w:themeColor="text2"/>
+          <w:sz w:val="19"/>
+          <w:szCs w:val="19"/>
+        </w:rPr>
+      </w:pPr>
+      <w:r>
+        <w:rPr>
+          <w:rFonts w:ascii="Arial" w:eastAsia="Times New Roman" w:hAnsi="Arial" w:cs="Arial"/>
+          <w:color w:val="1F497D" w:themeColor="text2"/>
+          <w:sz w:val="19"/>
+          <w:szCs w:val="19"/>
+        </w:rPr>
+        <w:t>Isolate wireless connection issue(hopefully fix).</w:t>
+      </w:r>
+    </w:p>
+    <w:p>
+      <w:pPr>
+        <w:shd w:val="clear" w:color="auto" w:fill="FFFFFF"/>
+        <w:spacing w:after="0" w:line="240" w:lineRule="auto"/>
+        <w:rPr>
+          <w:rFonts w:ascii="Arial" w:eastAsia="Times New Roman" w:hAnsi="Arial" w:cs="Arial"/>
+          <w:color w:val="1F497D" w:themeColor="text2"/>
+          <w:sz w:val="19"/>
+          <w:szCs w:val="19"/>
+        </w:rPr>
+      </w:pPr>
+      <w:r>
+        <w:rPr>
+          <w:rFonts w:ascii="Arial" w:eastAsia="Times New Roman" w:hAnsi="Arial" w:cs="Arial"/>
+          <w:color w:val="1F497D" w:themeColor="text2"/>
+          <w:sz w:val="19"/>
+          <w:szCs w:val="19"/>
+        </w:rPr>
+        <w:t>Write interrupt, operation, sleep routine skeleton.</w:t>
+      </w:r>
+    </w:p>
+    <w:p>
+      <w:pPr>
+        <w:shd w:val="clear" w:color="auto" w:fill="FFFFFF"/>
+        <w:spacing w:after="0" w:line="240" w:lineRule="auto"/>
+        <w:rPr>
+          <w:rFonts w:ascii="Arial" w:eastAsia="Times New Roman" w:hAnsi="Arial" w:cs="Arial"/>
+          <w:color w:val="1F497D" w:themeColor="text2"/>
+          <w:sz w:val="19"/>
+          <w:szCs w:val="19"/>
+        </w:rPr>
+      </w:pPr>
+      <w:r>
+        <w:rPr>
+          <w:rFonts w:ascii="Arial" w:eastAsia="Times New Roman" w:hAnsi="Arial" w:cs="Arial"/>
+          <w:color w:val="1F497D" w:themeColor="text2"/>
+          <w:sz w:val="19"/>
+          <w:szCs w:val="19"/>
+        </w:rPr>
+        <w:lastRenderedPageBreak/>
+        <w:t>Create fake data spew program for base board to provide a test basis for front end.</w:t>
+      </w:r>
+    </w:p>
+    <w:p>
+      <w:pPr>
+        <w:shd w:val="clear" w:color="auto" w:fill="FFFFFF"/>
+        <w:spacing w:after="0" w:line="240" w:lineRule="auto"/>
+        <w:rPr>
+          <w:rFonts w:ascii="Arial" w:eastAsia="Times New Roman" w:hAnsi="Arial" w:cs="Arial"/>
+          <w:color w:val="1F497D" w:themeColor="text2"/>
+          <w:sz w:val="19"/>
+          <w:szCs w:val="19"/>
+        </w:rPr>
+      </w:pPr>
+    </w:p>
+    <w:p>
+      <w:pPr>
+        <w:shd w:val="clear" w:color="auto" w:fill="FFFFFF"/>
+        <w:spacing w:after="0" w:line="240" w:lineRule="auto"/>
+        <w:rPr>
+          <w:rFonts w:ascii="Arial" w:eastAsia="Times New Roman" w:hAnsi="Arial" w:cs="Arial"/>
+          <w:color w:val="1F497D" w:themeColor="text2"/>
+          <w:sz w:val="19"/>
+          <w:szCs w:val="19"/>
+        </w:rPr>
+      </w:pPr>
+      <w:r>
+        <w:rPr>
+          <w:rFonts w:ascii="Arial" w:eastAsia="Times New Roman" w:hAnsi="Arial" w:cs="Arial"/>
+          <w:color w:val="1F497D" w:themeColor="text2"/>
+          <w:sz w:val="19"/>
+          <w:szCs w:val="19"/>
+        </w:rPr>
         <w:t>Issues</w:t>
+      </w:r>
+    </w:p>
+    <w:p>
+      <w:pPr>
+        <w:shd w:val="clear" w:color="auto" w:fill="FFFFFF"/>
+        <w:spacing w:after="0" w:line="240" w:lineRule="auto"/>
+        <w:rPr>
+          <w:rFonts w:ascii="Arial" w:eastAsia="Times New Roman" w:hAnsi="Arial" w:cs="Arial"/>
+          <w:color w:val="1F497D" w:themeColor="text2"/>
+          <w:sz w:val="19"/>
+          <w:szCs w:val="19"/>
+        </w:rPr>
+      </w:pPr>
+      <w:r>
+        <w:rPr>
+          <w:rFonts w:ascii="Arial" w:eastAsia="Times New Roman" w:hAnsi="Arial" w:cs="Arial"/>
+          <w:color w:val="1F497D" w:themeColor="text2"/>
+          <w:sz w:val="19"/>
+          <w:szCs w:val="19"/>
+        </w:rPr>
+        <w:t>--------------------------------------------</w:t>
+      </w:r>
+    </w:p>
+    <w:p>
+      <w:pPr>
+        <w:shd w:val="clear" w:color="auto" w:fill="FFFFFF"/>
+        <w:spacing w:after="0" w:line="240" w:lineRule="auto"/>
+        <w:rPr>
+          <w:rFonts w:ascii="Arial" w:eastAsia="Times New Roman" w:hAnsi="Arial" w:cs="Arial"/>
+          <w:color w:val="1F497D" w:themeColor="text2"/>
+          <w:sz w:val="19"/>
+          <w:szCs w:val="19"/>
+        </w:rPr>
+      </w:pPr>
+      <w:r>
+        <w:rPr>
+          <w:rFonts w:ascii="Arial" w:eastAsia="Times New Roman" w:hAnsi="Arial" w:cs="Arial"/>
+          <w:color w:val="1F497D" w:themeColor="text2"/>
+          <w:sz w:val="19"/>
+          <w:szCs w:val="19"/>
+        </w:rPr>
+        <w:t>Second dev kit came in, same issue as last. EMI?Requires troubleshooting.</w:t>
+      </w:r>
+    </w:p>
+    <w:p>
+      <w:pPr>
+        <w:shd w:val="clear" w:color="auto" w:fill="FFFFFF"/>
+        <w:spacing w:after="0" w:line="240" w:lineRule="auto"/>
+        <w:rPr>
+          <w:rFonts w:ascii="Arial" w:eastAsia="Times New Roman" w:hAnsi="Arial" w:cs="Arial"/>
+          <w:color w:val="1F497D" w:themeColor="text2"/>
+          <w:sz w:val="19"/>
+          <w:szCs w:val="19"/>
+        </w:rPr>
+      </w:pPr>
+      <w:r>
+        <w:rPr>
+          <w:rFonts w:ascii="Arial" w:eastAsia="Times New Roman" w:hAnsi="Arial" w:cs="Arial"/>
+          <w:color w:val="1F497D" w:themeColor="text2"/>
+          <w:sz w:val="19"/>
+          <w:szCs w:val="19"/>
+        </w:rPr>
+        <w:t>Will need access to a VNA and surface mount SMA launches when boards come in for match network cal.</w:t>
+      </w:r>
+    </w:p>
+    <w:p>
+      <w:pPr>
+        <w:shd w:val="clear" w:color="auto" w:fill="FFFFFF"/>
+        <w:spacing w:after="0" w:line="240" w:lineRule="auto"/>
+        <w:rPr>
+          <w:rFonts w:ascii="Arial" w:eastAsia="Times New Roman" w:hAnsi="Arial" w:cs="Arial"/>
+          <w:color w:val="1F497D" w:themeColor="text2"/>
+          <w:sz w:val="19"/>
+          <w:szCs w:val="19"/>
+        </w:rPr>
+      </w:pPr>
+      <w:r>
+        <w:rPr>
+          <w:rFonts w:ascii="Arial" w:eastAsia="Times New Roman" w:hAnsi="Arial" w:cs="Arial"/>
+          <w:color w:val="1F497D" w:themeColor="text2"/>
+          <w:sz w:val="19"/>
+          <w:szCs w:val="19"/>
+        </w:rPr>
+        <w:t>Time, sleep, moral, etc.</w:t>
+      </w:r>
+    </w:p>
+    <w:p>
+      <w:pPr>
+        <w:shd w:val="clear" w:color="auto" w:fill="FFFFFF"/>
+        <w:spacing w:after="0" w:line="240" w:lineRule="auto"/>
+        <w:rPr>
+          <w:rFonts w:ascii="Arial" w:eastAsia="Times New Roman" w:hAnsi="Arial" w:cs="Arial"/>
+          <w:color w:val="1F497D" w:themeColor="text2"/>
+          <w:sz w:val="19"/>
+          <w:szCs w:val="19"/>
+        </w:rPr>
+      </w:pPr>
+    </w:p>
+    <w:p>
+      <w:pPr>
+        <w:shd w:val="clear" w:color="auto" w:fill="FFFFFF"/>
+        <w:spacing w:after="0" w:line="240" w:lineRule="auto"/>
+        <w:rPr>
+          <w:rFonts w:ascii="Arial" w:eastAsia="Times New Roman" w:hAnsi="Arial" w:cs="Arial"/>
+          <w:color w:val="1F497D" w:themeColor="text2"/>
+          <w:sz w:val="19"/>
+          <w:szCs w:val="19"/>
+          <w:shd w:val="clear" w:color="auto" w:fill="FFFFFF"/>
+        </w:rPr>
+      </w:pPr>
+      <w:r>
+        <w:rPr>
+          <w:rFonts w:ascii="Arial" w:eastAsia="Times New Roman" w:hAnsi="Arial" w:cs="Arial"/>
+          <w:color w:val="1F497D" w:themeColor="text2"/>
+          <w:sz w:val="19"/>
+          <w:szCs w:val="19"/>
+          <w:shd w:val="clear" w:color="auto" w:fill="FFFFFF"/>
+        </w:rPr>
+        <w:t>WPR 2014-11-</w:t>
+      </w:r>
+      <w:r>
+        <w:rPr>
+          <w:rFonts w:ascii="Arial" w:eastAsia="Times New Roman" w:hAnsi="Arial" w:cs="Arial"/>
+          <w:color w:val="1F497D" w:themeColor="text2"/>
+          <w:sz w:val="19"/>
+          <w:szCs w:val="19"/>
+          <w:shd w:val="clear" w:color="auto" w:fill="FFFFFF"/>
+        </w:rPr>
+        <w:t>16</w:t>
+      </w:r>
+    </w:p>
+    <w:p>
+      <w:pPr>
+        <w:shd w:val="clear" w:color="auto" w:fill="FFFFFF"/>
+        <w:spacing w:after="0" w:line="240" w:lineRule="auto"/>
+        <w:rPr>
+          <w:rFonts w:ascii="Arial" w:eastAsia="Times New Roman" w:hAnsi="Arial" w:cs="Arial"/>
+          <w:color w:val="1F497D" w:themeColor="text2"/>
+          <w:sz w:val="19"/>
+          <w:szCs w:val="19"/>
+        </w:rPr>
+      </w:pPr>
+    </w:p>
+    <w:p>
+      <w:pPr>
+        <w:shd w:val="clear" w:color="auto" w:fill="FFFFFF"/>
+        <w:spacing w:after="0" w:line="240" w:lineRule="auto"/>
+        <w:rPr>
+          <w:rFonts w:ascii="Arial" w:eastAsia="Times New Roman" w:hAnsi="Arial" w:cs="Arial"/>
+          <w:color w:val="1F497D" w:themeColor="text2"/>
+          <w:sz w:val="19"/>
+          <w:szCs w:val="19"/>
+        </w:rPr>
+      </w:pPr>
+      <w:r>
+        <w:rPr>
+          <w:rFonts w:ascii="Arial" w:eastAsia="Times New Roman" w:hAnsi="Arial" w:cs="Arial"/>
+          <w:color w:val="1F497D" w:themeColor="text2"/>
+          <w:sz w:val="19"/>
+          <w:szCs w:val="19"/>
+        </w:rPr>
+        <w:t>Last Week</w:t>
+      </w:r>
+    </w:p>
+    <w:p>
+      <w:pPr>
+        <w:shd w:val="clear" w:color="auto" w:fill="FFFFFF"/>
+        <w:spacing w:after="0" w:line="240" w:lineRule="auto"/>
+        <w:rPr>
+          <w:rFonts w:ascii="Arial" w:eastAsia="Times New Roman" w:hAnsi="Arial" w:cs="Arial"/>
+          <w:color w:val="1F497D" w:themeColor="text2"/>
+          <w:sz w:val="19"/>
+          <w:szCs w:val="19"/>
+        </w:rPr>
+      </w:pPr>
+      <w:r>
+        <w:rPr>
+          <w:rFonts w:ascii="Arial" w:eastAsia="Times New Roman" w:hAnsi="Arial" w:cs="Arial"/>
+          <w:color w:val="1F497D" w:themeColor="text2"/>
+          <w:sz w:val="19"/>
+          <w:szCs w:val="19"/>
+        </w:rPr>
+        <w:t>-----------------------------------</w:t>
+      </w:r>
+    </w:p>
+    <w:p>
+      <w:pPr>
+        <w:shd w:val="clear" w:color="auto" w:fill="FFFFFF"/>
+        <w:spacing w:after="0" w:line="240" w:lineRule="auto"/>
+        <w:rPr>
+          <w:rFonts w:ascii="Arial" w:eastAsia="Times New Roman" w:hAnsi="Arial" w:cs="Arial"/>
+          <w:color w:val="1F497D" w:themeColor="text2"/>
+          <w:sz w:val="19"/>
+          <w:szCs w:val="19"/>
+        </w:rPr>
+      </w:pPr>
+      <w:r>
+        <w:rPr>
+          <w:rFonts w:ascii="Arial" w:eastAsia="Times New Roman" w:hAnsi="Arial" w:cs="Arial"/>
+          <w:color w:val="1F497D" w:themeColor="text2"/>
+          <w:sz w:val="19"/>
+          <w:szCs w:val="19"/>
+        </w:rPr>
+        <w:t>Isolated wireless network connection issue and fixed.</w:t>
+      </w:r>
+    </w:p>
+    <w:p>
+      <w:pPr>
+        <w:shd w:val="clear" w:color="auto" w:fill="FFFFFF"/>
+        <w:spacing w:after="0" w:line="240" w:lineRule="auto"/>
+        <w:rPr>
+          <w:rFonts w:ascii="Arial" w:eastAsia="Times New Roman" w:hAnsi="Arial" w:cs="Arial"/>
+          <w:color w:val="1F497D" w:themeColor="text2"/>
+          <w:sz w:val="19"/>
+          <w:szCs w:val="19"/>
+        </w:rPr>
+      </w:pPr>
+      <w:r>
+        <w:rPr>
+          <w:rFonts w:ascii="Arial" w:eastAsia="Times New Roman" w:hAnsi="Arial" w:cs="Arial"/>
+          <w:color w:val="1F497D" w:themeColor="text2"/>
+          <w:sz w:val="19"/>
+          <w:szCs w:val="19"/>
+        </w:rPr>
+        <w:t>Created functional skeleton program-- Sleep-&gt;</w:t>
+      </w:r>
+      <w:proofErr w:type="spellStart"/>
+      <w:r>
+        <w:rPr>
+          <w:rFonts w:ascii="Arial" w:eastAsia="Times New Roman" w:hAnsi="Arial" w:cs="Arial"/>
+          <w:color w:val="1F497D" w:themeColor="text2"/>
+          <w:sz w:val="19"/>
+          <w:szCs w:val="19"/>
+        </w:rPr>
+        <w:t>ButtonInterrupt</w:t>
+      </w:r>
+      <w:proofErr w:type="spellEnd"/>
+      <w:r>
+        <w:rPr>
+          <w:rFonts w:ascii="Arial" w:eastAsia="Times New Roman" w:hAnsi="Arial" w:cs="Arial"/>
+          <w:color w:val="1F497D" w:themeColor="text2"/>
+          <w:sz w:val="19"/>
+          <w:szCs w:val="19"/>
+        </w:rPr>
+        <w:t>-&gt;Wake-&gt;TX-&gt;Verify-&gt;Sleep</w:t>
+      </w:r>
+    </w:p>
+    <w:p>
+      <w:pPr>
+        <w:shd w:val="clear" w:color="auto" w:fill="FFFFFF"/>
+        <w:spacing w:after="0" w:line="240" w:lineRule="auto"/>
+        <w:rPr>
+          <w:rFonts w:ascii="Arial" w:eastAsia="Times New Roman" w:hAnsi="Arial" w:cs="Arial"/>
+          <w:color w:val="1F497D" w:themeColor="text2"/>
+          <w:sz w:val="19"/>
+          <w:szCs w:val="19"/>
+        </w:rPr>
+      </w:pPr>
+      <w:r>
+        <w:rPr>
+          <w:rFonts w:ascii="Arial" w:eastAsia="Times New Roman" w:hAnsi="Arial" w:cs="Arial"/>
+          <w:color w:val="1F497D" w:themeColor="text2"/>
+          <w:sz w:val="19"/>
+          <w:szCs w:val="19"/>
+        </w:rPr>
+        <w:t xml:space="preserve">Used/modified </w:t>
+      </w:r>
+      <w:proofErr w:type="spellStart"/>
+      <w:r>
+        <w:rPr>
+          <w:rFonts w:ascii="Arial" w:eastAsia="Times New Roman" w:hAnsi="Arial" w:cs="Arial"/>
+          <w:color w:val="1F497D" w:themeColor="text2"/>
+          <w:sz w:val="19"/>
+          <w:szCs w:val="19"/>
+        </w:rPr>
+        <w:t>SimpliTI</w:t>
+      </w:r>
+      <w:proofErr w:type="spellEnd"/>
+      <w:r>
+        <w:rPr>
+          <w:rFonts w:ascii="Arial" w:eastAsia="Times New Roman" w:hAnsi="Arial" w:cs="Arial"/>
+          <w:color w:val="1F497D" w:themeColor="text2"/>
+          <w:sz w:val="19"/>
+          <w:szCs w:val="19"/>
+        </w:rPr>
+        <w:t xml:space="preserve"> API to create robust network to handle errors and reconnects.</w:t>
+      </w:r>
+    </w:p>
+    <w:p>
+      <w:pPr>
+        <w:shd w:val="clear" w:color="auto" w:fill="FFFFFF"/>
+        <w:spacing w:after="0" w:line="240" w:lineRule="auto"/>
+        <w:rPr>
+          <w:rFonts w:ascii="Arial" w:eastAsia="Times New Roman" w:hAnsi="Arial" w:cs="Arial"/>
+          <w:color w:val="1F497D" w:themeColor="text2"/>
+          <w:sz w:val="19"/>
+          <w:szCs w:val="19"/>
+        </w:rPr>
+      </w:pPr>
+      <w:r>
+        <w:rPr>
+          <w:rFonts w:ascii="Arial" w:eastAsia="Times New Roman" w:hAnsi="Arial" w:cs="Arial"/>
+          <w:color w:val="1F497D" w:themeColor="text2"/>
+          <w:sz w:val="19"/>
+          <w:szCs w:val="19"/>
+        </w:rPr>
+        <w:t>Worked on fake data program (unfinished)</w:t>
+      </w:r>
+    </w:p>
+    <w:p>
+      <w:pPr>
+        <w:shd w:val="clear" w:color="auto" w:fill="FFFFFF"/>
+        <w:spacing w:after="0" w:line="240" w:lineRule="auto"/>
+        <w:rPr>
+          <w:rFonts w:ascii="Arial" w:eastAsia="Times New Roman" w:hAnsi="Arial" w:cs="Arial"/>
+          <w:color w:val="1F497D" w:themeColor="text2"/>
+          <w:sz w:val="19"/>
+          <w:szCs w:val="19"/>
+        </w:rPr>
+      </w:pPr>
+      <w:r>
+        <w:rPr>
+          <w:rFonts w:ascii="Arial" w:eastAsia="Times New Roman" w:hAnsi="Arial" w:cs="Arial"/>
+          <w:color w:val="1F497D" w:themeColor="text2"/>
+          <w:sz w:val="19"/>
+          <w:szCs w:val="19"/>
+        </w:rPr>
+        <w:t>Worked on isolating satellite device address from incoming packets on base station(unfinished)</w:t>
+      </w:r>
+    </w:p>
+    <w:p>
+      <w:pPr>
+        <w:shd w:val="clear" w:color="auto" w:fill="FFFFFF"/>
+        <w:spacing w:after="0" w:line="240" w:lineRule="auto"/>
+        <w:rPr>
+          <w:rFonts w:ascii="Arial" w:eastAsia="Times New Roman" w:hAnsi="Arial" w:cs="Arial"/>
+          <w:color w:val="1F497D" w:themeColor="text2"/>
+          <w:sz w:val="19"/>
+          <w:szCs w:val="19"/>
+        </w:rPr>
+      </w:pPr>
+      <w:r>
+        <w:rPr>
+          <w:rFonts w:ascii="Arial" w:eastAsia="Times New Roman" w:hAnsi="Arial" w:cs="Arial"/>
+          <w:color w:val="1F497D" w:themeColor="text2"/>
+          <w:sz w:val="19"/>
+          <w:szCs w:val="19"/>
+        </w:rPr>
+        <w:t>Scheduled VNA access for Friday 21Nov (antenna verification, matching network optimization)</w:t>
+      </w:r>
+    </w:p>
+    <w:p>
+      <w:pPr>
+        <w:shd w:val="clear" w:color="auto" w:fill="FFFFFF"/>
+        <w:spacing w:after="0" w:line="240" w:lineRule="auto"/>
+        <w:rPr>
+          <w:rFonts w:ascii="Arial" w:eastAsia="Times New Roman" w:hAnsi="Arial" w:cs="Arial"/>
+          <w:color w:val="1F497D" w:themeColor="text2"/>
+          <w:sz w:val="19"/>
+          <w:szCs w:val="19"/>
+        </w:rPr>
+      </w:pPr>
+    </w:p>
+    <w:p>
+      <w:pPr>
+        <w:shd w:val="clear" w:color="auto" w:fill="FFFFFF"/>
+        <w:spacing w:after="0" w:line="240" w:lineRule="auto"/>
+        <w:rPr>
+          <w:rFonts w:ascii="Arial" w:eastAsia="Times New Roman" w:hAnsi="Arial" w:cs="Arial"/>
+          <w:color w:val="1F497D" w:themeColor="text2"/>
+          <w:sz w:val="19"/>
+          <w:szCs w:val="19"/>
+        </w:rPr>
+      </w:pPr>
+      <w:r>
+        <w:rPr>
+          <w:rFonts w:ascii="Arial" w:eastAsia="Times New Roman" w:hAnsi="Arial" w:cs="Arial"/>
+          <w:color w:val="1F497D" w:themeColor="text2"/>
+          <w:sz w:val="19"/>
+          <w:szCs w:val="19"/>
+        </w:rPr>
+        <w:t>Next Week</w:t>
+      </w:r>
+    </w:p>
+    <w:p>
+      <w:pPr>
+        <w:shd w:val="clear" w:color="auto" w:fill="FFFFFF"/>
+        <w:spacing w:after="0" w:line="240" w:lineRule="auto"/>
+        <w:rPr>
+          <w:rFonts w:ascii="Arial" w:eastAsia="Times New Roman" w:hAnsi="Arial" w:cs="Arial"/>
+          <w:color w:val="1F497D" w:themeColor="text2"/>
+          <w:sz w:val="19"/>
+          <w:szCs w:val="19"/>
+        </w:rPr>
+      </w:pPr>
+      <w:r>
+        <w:rPr>
+          <w:rFonts w:ascii="Arial" w:eastAsia="Times New Roman" w:hAnsi="Arial" w:cs="Arial"/>
+          <w:color w:val="1F497D" w:themeColor="text2"/>
+          <w:sz w:val="19"/>
+          <w:szCs w:val="19"/>
+        </w:rPr>
+        <w:t>---------------------------------</w:t>
+      </w:r>
+    </w:p>
+    <w:p>
+      <w:pPr>
+        <w:shd w:val="clear" w:color="auto" w:fill="FFFFFF"/>
+        <w:spacing w:after="0" w:line="240" w:lineRule="auto"/>
+        <w:rPr>
+          <w:rFonts w:ascii="Arial" w:eastAsia="Times New Roman" w:hAnsi="Arial" w:cs="Arial"/>
+          <w:color w:val="1F497D" w:themeColor="text2"/>
+          <w:sz w:val="19"/>
+          <w:szCs w:val="19"/>
+        </w:rPr>
+      </w:pPr>
+      <w:r>
+        <w:rPr>
+          <w:rFonts w:ascii="Arial" w:eastAsia="Times New Roman" w:hAnsi="Arial" w:cs="Arial"/>
+          <w:color w:val="1F497D" w:themeColor="text2"/>
+          <w:sz w:val="19"/>
+          <w:szCs w:val="19"/>
+        </w:rPr>
+        <w:t>Finish data spew program and pass off</w:t>
+      </w:r>
+    </w:p>
+    <w:p>
+      <w:pPr>
+        <w:shd w:val="clear" w:color="auto" w:fill="FFFFFF"/>
+        <w:spacing w:after="0" w:line="240" w:lineRule="auto"/>
+        <w:rPr>
+          <w:rFonts w:ascii="Arial" w:eastAsia="Times New Roman" w:hAnsi="Arial" w:cs="Arial"/>
+          <w:color w:val="1F497D" w:themeColor="text2"/>
+          <w:sz w:val="19"/>
+          <w:szCs w:val="19"/>
+        </w:rPr>
+      </w:pPr>
+      <w:r>
+        <w:rPr>
+          <w:rFonts w:ascii="Arial" w:eastAsia="Times New Roman" w:hAnsi="Arial" w:cs="Arial"/>
+          <w:color w:val="1F497D" w:themeColor="text2"/>
+          <w:sz w:val="19"/>
+          <w:szCs w:val="19"/>
+        </w:rPr>
+        <w:t>Test antenna on VNA (cross fingers ADS is semi accurate with my models)</w:t>
+      </w:r>
+    </w:p>
+    <w:p>
+      <w:pPr>
+        <w:shd w:val="clear" w:color="auto" w:fill="FFFFFF"/>
+        <w:spacing w:after="0" w:line="240" w:lineRule="auto"/>
+        <w:rPr>
+          <w:rFonts w:ascii="Arial" w:eastAsia="Times New Roman" w:hAnsi="Arial" w:cs="Arial"/>
+          <w:color w:val="1F497D" w:themeColor="text2"/>
+          <w:sz w:val="19"/>
+          <w:szCs w:val="19"/>
+        </w:rPr>
+      </w:pPr>
+      <w:r>
+        <w:rPr>
+          <w:rFonts w:ascii="Arial" w:eastAsia="Times New Roman" w:hAnsi="Arial" w:cs="Arial"/>
+          <w:color w:val="1F497D" w:themeColor="text2"/>
+          <w:sz w:val="19"/>
+          <w:szCs w:val="19"/>
+        </w:rPr>
+        <w:t>Calculate matching network from VNA measurements</w:t>
+      </w:r>
+    </w:p>
+    <w:p>
+      <w:pPr>
+        <w:shd w:val="clear" w:color="auto" w:fill="FFFFFF"/>
+        <w:spacing w:after="0" w:line="240" w:lineRule="auto"/>
+        <w:rPr>
+          <w:rFonts w:ascii="Arial" w:eastAsia="Times New Roman" w:hAnsi="Arial" w:cs="Arial"/>
+          <w:color w:val="1F497D" w:themeColor="text2"/>
+          <w:sz w:val="19"/>
+          <w:szCs w:val="19"/>
+        </w:rPr>
+      </w:pPr>
+      <w:r>
+        <w:rPr>
+          <w:rFonts w:ascii="Arial" w:eastAsia="Times New Roman" w:hAnsi="Arial" w:cs="Arial"/>
+          <w:color w:val="1F497D" w:themeColor="text2"/>
+          <w:sz w:val="19"/>
+          <w:szCs w:val="19"/>
+        </w:rPr>
+        <w:t>Stuff board on Friday</w:t>
+      </w:r>
+    </w:p>
+    <w:p>
+      <w:pPr>
+        <w:shd w:val="clear" w:color="auto" w:fill="FFFFFF"/>
+        <w:spacing w:after="0" w:line="240" w:lineRule="auto"/>
+        <w:rPr>
+          <w:rFonts w:ascii="Arial" w:eastAsia="Times New Roman" w:hAnsi="Arial" w:cs="Arial"/>
+          <w:color w:val="1F497D" w:themeColor="text2"/>
+          <w:sz w:val="19"/>
+          <w:szCs w:val="19"/>
+        </w:rPr>
+      </w:pPr>
+      <w:r>
+        <w:rPr>
+          <w:rFonts w:ascii="Arial" w:eastAsia="Times New Roman" w:hAnsi="Arial" w:cs="Arial"/>
+          <w:color w:val="1F497D" w:themeColor="text2"/>
+          <w:sz w:val="19"/>
+          <w:szCs w:val="19"/>
+        </w:rPr>
+        <w:t xml:space="preserve">If </w:t>
+      </w:r>
+      <w:proofErr w:type="spellStart"/>
+      <w:r>
+        <w:rPr>
+          <w:rFonts w:ascii="Arial" w:eastAsia="Times New Roman" w:hAnsi="Arial" w:cs="Arial"/>
+          <w:color w:val="1F497D" w:themeColor="text2"/>
+          <w:sz w:val="19"/>
+          <w:szCs w:val="19"/>
+        </w:rPr>
+        <w:t>TagConnect</w:t>
+      </w:r>
+      <w:proofErr w:type="spellEnd"/>
+      <w:r>
+        <w:rPr>
+          <w:rFonts w:ascii="Arial" w:eastAsia="Times New Roman" w:hAnsi="Arial" w:cs="Arial"/>
+          <w:color w:val="1F497D" w:themeColor="text2"/>
+          <w:sz w:val="19"/>
+          <w:szCs w:val="19"/>
+        </w:rPr>
+        <w:t xml:space="preserve"> cable shows up finally, program a board and do some verification</w:t>
+      </w:r>
+    </w:p>
+    <w:p>
+      <w:pPr>
+        <w:shd w:val="clear" w:color="auto" w:fill="FFFFFF"/>
+        <w:spacing w:after="0" w:line="240" w:lineRule="auto"/>
+        <w:rPr>
+          <w:rFonts w:ascii="Arial" w:eastAsia="Times New Roman" w:hAnsi="Arial" w:cs="Arial"/>
+          <w:color w:val="1F497D" w:themeColor="text2"/>
+          <w:sz w:val="19"/>
+          <w:szCs w:val="19"/>
+        </w:rPr>
+      </w:pPr>
+    </w:p>
+    <w:p>
+      <w:pPr>
+        <w:shd w:val="clear" w:color="auto" w:fill="FFFFFF"/>
+        <w:spacing w:after="0" w:line="240" w:lineRule="auto"/>
+        <w:rPr>
+          <w:rFonts w:ascii="Arial" w:eastAsia="Times New Roman" w:hAnsi="Arial" w:cs="Arial"/>
+          <w:color w:val="1F497D" w:themeColor="text2"/>
+          <w:sz w:val="19"/>
+          <w:szCs w:val="19"/>
+        </w:rPr>
+      </w:pPr>
+      <w:r>
+        <w:rPr>
+          <w:rFonts w:ascii="Arial" w:eastAsia="Times New Roman" w:hAnsi="Arial" w:cs="Arial"/>
+          <w:color w:val="1F497D" w:themeColor="text2"/>
+          <w:sz w:val="19"/>
+          <w:szCs w:val="19"/>
+        </w:rPr>
+        <w:t>Issues</w:t>
+      </w:r>
+    </w:p>
+    <w:p>
+      <w:pPr>
+        <w:shd w:val="clear" w:color="auto" w:fill="FFFFFF"/>
+        <w:spacing w:after="0" w:line="240" w:lineRule="auto"/>
+        <w:rPr>
+          <w:rFonts w:ascii="Arial" w:eastAsia="Times New Roman" w:hAnsi="Arial" w:cs="Arial"/>
+          <w:color w:val="1F497D" w:themeColor="text2"/>
+          <w:sz w:val="19"/>
+          <w:szCs w:val="19"/>
+        </w:rPr>
+      </w:pPr>
+      <w:r>
+        <w:rPr>
+          <w:rFonts w:ascii="Arial" w:eastAsia="Times New Roman" w:hAnsi="Arial" w:cs="Arial"/>
+          <w:color w:val="1F497D" w:themeColor="text2"/>
+          <w:sz w:val="19"/>
+          <w:szCs w:val="19"/>
+        </w:rPr>
+        <w:t>-------------------------------</w:t>
+      </w:r>
+    </w:p>
+    <w:p>
+      <w:pPr>
+        <w:shd w:val="clear" w:color="auto" w:fill="FFFFFF"/>
+        <w:spacing w:after="0" w:line="240" w:lineRule="auto"/>
+        <w:rPr>
+          <w:rFonts w:ascii="Arial" w:eastAsia="Times New Roman" w:hAnsi="Arial" w:cs="Arial"/>
+          <w:color w:val="1F497D" w:themeColor="text2"/>
+          <w:sz w:val="19"/>
+          <w:szCs w:val="19"/>
+        </w:rPr>
+      </w:pPr>
+      <w:proofErr w:type="spellStart"/>
+      <w:r>
+        <w:rPr>
+          <w:rFonts w:ascii="Arial" w:eastAsia="Times New Roman" w:hAnsi="Arial" w:cs="Arial"/>
+          <w:color w:val="1F497D" w:themeColor="text2"/>
+          <w:sz w:val="19"/>
+          <w:szCs w:val="19"/>
+        </w:rPr>
+        <w:t>TagConnect</w:t>
+      </w:r>
+      <w:proofErr w:type="spellEnd"/>
+      <w:r>
+        <w:rPr>
+          <w:rFonts w:ascii="Arial" w:eastAsia="Times New Roman" w:hAnsi="Arial" w:cs="Arial"/>
+          <w:color w:val="1F497D" w:themeColor="text2"/>
+          <w:sz w:val="19"/>
+          <w:szCs w:val="19"/>
+        </w:rPr>
+        <w:t xml:space="preserve"> cable not here yet.</w:t>
+      </w:r>
+    </w:p>
+    <w:p>
+      <w:pPr>
+        <w:shd w:val="clear" w:color="auto" w:fill="FFFFFF"/>
+        <w:spacing w:after="0" w:line="240" w:lineRule="auto"/>
+        <w:rPr>
+          <w:rFonts w:ascii="Arial" w:eastAsia="Times New Roman" w:hAnsi="Arial" w:cs="Arial"/>
+          <w:color w:val="1F497D" w:themeColor="text2"/>
+          <w:sz w:val="19"/>
+          <w:szCs w:val="19"/>
+        </w:rPr>
+      </w:pPr>
+      <w:r>
+        <w:rPr>
+          <w:rFonts w:ascii="Arial" w:eastAsia="Times New Roman" w:hAnsi="Arial" w:cs="Arial"/>
+          <w:color w:val="1F497D" w:themeColor="text2"/>
+          <w:sz w:val="19"/>
+          <w:szCs w:val="19"/>
+        </w:rPr>
+        <w:t>Three weeks.... lot of unknowns and lots to do.</w:t>
+      </w:r>
+    </w:p>
+    <w:p>
+      <w:pPr>
+        <w:shd w:val="clear" w:color="auto" w:fill="FFFFFF"/>
+        <w:spacing w:after="0" w:line="240" w:lineRule="auto"/>
+        <w:rPr>
+          <w:rFonts w:ascii="Arial" w:eastAsia="Times New Roman" w:hAnsi="Arial" w:cs="Arial"/>
+          <w:color w:val="1F497D" w:themeColor="text2"/>
+          <w:sz w:val="19"/>
+          <w:szCs w:val="19"/>
+        </w:rPr>
+      </w:pPr>
+      <w:r>
+        <w:rPr>
+          <w:rFonts w:ascii="Arial" w:eastAsia="Times New Roman" w:hAnsi="Arial" w:cs="Arial"/>
+          <w:color w:val="1F497D" w:themeColor="text2"/>
+          <w:sz w:val="19"/>
+          <w:szCs w:val="19"/>
+        </w:rPr>
+        <w:t>Isolating device address on incoming packets taking a bit of API/network layer rewrite, time consuming.</w:t>
+      </w:r>
+    </w:p>
+    <w:p>
+      <w:pPr>
+        <w:shd w:val="clear" w:color="auto" w:fill="FFFFFF"/>
+        <w:spacing w:after="0" w:line="240" w:lineRule="auto"/>
+        <w:rPr>
+          <w:rFonts w:ascii="Arial" w:eastAsia="Times New Roman" w:hAnsi="Arial" w:cs="Arial"/>
+          <w:color w:val="1F497D" w:themeColor="text2"/>
+          <w:sz w:val="19"/>
+          <w:szCs w:val="19"/>
+        </w:rPr>
+      </w:pPr>
+      <w:r>
+        <w:rPr>
+          <w:rFonts w:ascii="Arial" w:eastAsia="Times New Roman" w:hAnsi="Arial" w:cs="Arial"/>
+          <w:color w:val="1F497D" w:themeColor="text2"/>
+          <w:sz w:val="19"/>
+          <w:szCs w:val="19"/>
+        </w:rPr>
+        <w:t>Simultaneous device support tests not really possible (</w:t>
+      </w:r>
+      <w:proofErr w:type="spellStart"/>
+      <w:r>
+        <w:rPr>
+          <w:rFonts w:ascii="Arial" w:eastAsia="Times New Roman" w:hAnsi="Arial" w:cs="Arial"/>
+          <w:color w:val="1F497D" w:themeColor="text2"/>
+          <w:sz w:val="19"/>
+          <w:szCs w:val="19"/>
+        </w:rPr>
+        <w:t>eg</w:t>
+      </w:r>
+      <w:proofErr w:type="spellEnd"/>
+      <w:r>
+        <w:rPr>
+          <w:rFonts w:ascii="Arial" w:eastAsia="Times New Roman" w:hAnsi="Arial" w:cs="Arial"/>
+          <w:color w:val="1F497D" w:themeColor="text2"/>
+          <w:sz w:val="19"/>
+          <w:szCs w:val="19"/>
+        </w:rPr>
+        <w:t>. we don't have 500) don't know how to test currently besides using a separate device to flood the channel, but this is a bad approximation because it isn't exercising base station handle of many tokens/frame scheduling/etc</w:t>
+      </w:r>
+    </w:p>
+    <w:p>
+      <w:pPr>
+        <w:spacing w:after="0" w:line="240" w:lineRule="auto"/>
+        <w:rPr>
+          <w:rFonts w:ascii="Arial" w:eastAsia="Times New Roman" w:hAnsi="Arial" w:cs="Arial"/>
+          <w:color w:val="1F497D" w:themeColor="text2"/>
+          <w:sz w:val="19"/>
+          <w:szCs w:val="19"/>
+          <w:shd w:val="clear" w:color="auto" w:fill="FFFFFF"/>
+        </w:rPr>
+      </w:pPr>
+    </w:p>
+    <w:p>
+      <w:pPr>
+        <w:spacing w:after="0" w:line="240" w:lineRule="auto"/>
+        <w:rPr>
+          <w:rFonts w:ascii="Arial" w:eastAsia="Times New Roman" w:hAnsi="Arial" w:cs="Arial"/>
+          <w:color w:val="1F497D" w:themeColor="text2"/>
+          <w:sz w:val="19"/>
+          <w:szCs w:val="19"/>
+          <w:shd w:val="clear" w:color="auto" w:fill="FFFFFF"/>
+        </w:rPr>
+      </w:pPr>
+      <w:r>
+        <w:rPr>
+          <w:rFonts w:ascii="Arial" w:eastAsia="Times New Roman" w:hAnsi="Arial" w:cs="Arial"/>
+          <w:color w:val="1F497D" w:themeColor="text2"/>
+          <w:sz w:val="19"/>
+          <w:szCs w:val="19"/>
+          <w:shd w:val="clear" w:color="auto" w:fill="FFFFFF"/>
+        </w:rPr>
+        <w:t xml:space="preserve">WPR 2014-11-23 </w:t>
+      </w:r>
+    </w:p>
+    <w:p>
+      <w:pPr>
+        <w:spacing w:after="0" w:line="240" w:lineRule="auto"/>
+        <w:rPr>
+          <w:rFonts w:ascii="Arial" w:eastAsia="Times New Roman" w:hAnsi="Arial" w:cs="Arial"/>
+          <w:color w:val="1F497D" w:themeColor="text2"/>
+          <w:sz w:val="19"/>
+          <w:szCs w:val="19"/>
+          <w:shd w:val="clear" w:color="auto" w:fill="FFFFFF"/>
+        </w:rPr>
+      </w:pPr>
+    </w:p>
+    <w:p>
+      <w:pPr>
+        <w:spacing w:after="0" w:line="240" w:lineRule="auto"/>
+        <w:rPr>
+          <w:rFonts w:ascii="Arial" w:eastAsia="Times New Roman" w:hAnsi="Arial" w:cs="Arial"/>
+          <w:color w:val="1F497D" w:themeColor="text2"/>
+          <w:sz w:val="19"/>
+          <w:szCs w:val="19"/>
+          <w:shd w:val="clear" w:color="auto" w:fill="FFFFFF"/>
+        </w:rPr>
+      </w:pPr>
+      <w:r>
+        <w:rPr>
+          <w:rFonts w:ascii="Arial" w:eastAsia="Times New Roman" w:hAnsi="Arial" w:cs="Arial"/>
+          <w:color w:val="1F497D" w:themeColor="text2"/>
+          <w:sz w:val="19"/>
+          <w:szCs w:val="19"/>
+          <w:shd w:val="clear" w:color="auto" w:fill="FFFFFF"/>
+        </w:rPr>
+        <w:t>Last Week</w:t>
+      </w:r>
+    </w:p>
+    <w:p>
+      <w:pPr>
+        <w:spacing w:after="0" w:line="240" w:lineRule="auto"/>
+        <w:rPr>
+          <w:rFonts w:ascii="Arial" w:eastAsia="Times New Roman" w:hAnsi="Arial" w:cs="Arial"/>
+          <w:color w:val="1F497D" w:themeColor="text2"/>
+          <w:sz w:val="19"/>
+          <w:szCs w:val="19"/>
+          <w:shd w:val="clear" w:color="auto" w:fill="FFFFFF"/>
+        </w:rPr>
+      </w:pPr>
+      <w:r>
+        <w:rPr>
+          <w:rFonts w:ascii="Arial" w:eastAsia="Times New Roman" w:hAnsi="Arial" w:cs="Arial"/>
+          <w:color w:val="1F497D" w:themeColor="text2"/>
+          <w:sz w:val="19"/>
+          <w:szCs w:val="19"/>
+          <w:shd w:val="clear" w:color="auto" w:fill="FFFFFF"/>
+        </w:rPr>
+        <w:t>---------------------------------------------------------------</w:t>
+      </w:r>
+    </w:p>
+    <w:p>
+      <w:pPr>
+        <w:spacing w:after="0" w:line="240" w:lineRule="auto"/>
+        <w:rPr>
+          <w:rFonts w:ascii="Arial" w:eastAsia="Times New Roman" w:hAnsi="Arial" w:cs="Arial"/>
+          <w:color w:val="1F497D" w:themeColor="text2"/>
+          <w:sz w:val="19"/>
+          <w:szCs w:val="19"/>
+          <w:shd w:val="clear" w:color="auto" w:fill="FFFFFF"/>
+        </w:rPr>
+      </w:pPr>
+      <w:r>
+        <w:rPr>
+          <w:rFonts w:ascii="Arial" w:eastAsia="Times New Roman" w:hAnsi="Arial" w:cs="Arial"/>
+          <w:color w:val="1F497D" w:themeColor="text2"/>
+          <w:sz w:val="19"/>
+          <w:szCs w:val="19"/>
+          <w:shd w:val="clear" w:color="auto" w:fill="FFFFFF"/>
+        </w:rPr>
+        <w:t>Data spew program cancelled due to priorities, text file substituted</w:t>
+      </w:r>
+    </w:p>
+    <w:p>
+      <w:pPr>
+        <w:spacing w:after="0" w:line="240" w:lineRule="auto"/>
+        <w:rPr>
+          <w:rFonts w:ascii="Arial" w:eastAsia="Times New Roman" w:hAnsi="Arial" w:cs="Arial"/>
+          <w:color w:val="1F497D" w:themeColor="text2"/>
+          <w:sz w:val="19"/>
+          <w:szCs w:val="19"/>
+          <w:shd w:val="clear" w:color="auto" w:fill="FFFFFF"/>
+        </w:rPr>
+      </w:pPr>
+      <w:r>
+        <w:rPr>
+          <w:rFonts w:ascii="Arial" w:eastAsia="Times New Roman" w:hAnsi="Arial" w:cs="Arial"/>
+          <w:color w:val="1F497D" w:themeColor="text2"/>
+          <w:sz w:val="19"/>
+          <w:szCs w:val="19"/>
+          <w:shd w:val="clear" w:color="auto" w:fill="FFFFFF"/>
+        </w:rPr>
+        <w:t>VNA tests on one board, antenna trimmed and match calculated</w:t>
+      </w:r>
+    </w:p>
+    <w:p>
+      <w:pPr>
+        <w:spacing w:after="0" w:line="240" w:lineRule="auto"/>
+        <w:rPr>
+          <w:rFonts w:ascii="Arial" w:eastAsia="Times New Roman" w:hAnsi="Arial" w:cs="Arial"/>
+          <w:color w:val="1F497D" w:themeColor="text2"/>
+          <w:sz w:val="19"/>
+          <w:szCs w:val="19"/>
+          <w:shd w:val="clear" w:color="auto" w:fill="FFFFFF"/>
+        </w:rPr>
+      </w:pPr>
+      <w:r>
+        <w:rPr>
+          <w:rFonts w:ascii="Arial" w:eastAsia="Times New Roman" w:hAnsi="Arial" w:cs="Arial"/>
+          <w:color w:val="1F497D" w:themeColor="text2"/>
+          <w:sz w:val="19"/>
+          <w:szCs w:val="19"/>
+          <w:shd w:val="clear" w:color="auto" w:fill="FFFFFF"/>
+        </w:rPr>
+        <w:t>Two boards stuffed</w:t>
+      </w:r>
+    </w:p>
+    <w:p>
+      <w:pPr>
+        <w:spacing w:after="0" w:line="240" w:lineRule="auto"/>
+        <w:rPr>
+          <w:rFonts w:ascii="Arial" w:eastAsia="Times New Roman" w:hAnsi="Arial" w:cs="Arial"/>
+          <w:color w:val="1F497D" w:themeColor="text2"/>
+          <w:sz w:val="19"/>
+          <w:szCs w:val="19"/>
+          <w:shd w:val="clear" w:color="auto" w:fill="FFFFFF"/>
+        </w:rPr>
+      </w:pPr>
+      <w:r>
+        <w:rPr>
+          <w:rFonts w:ascii="Arial" w:eastAsia="Times New Roman" w:hAnsi="Arial" w:cs="Arial"/>
+          <w:color w:val="1F497D" w:themeColor="text2"/>
+          <w:sz w:val="19"/>
+          <w:szCs w:val="19"/>
+          <w:shd w:val="clear" w:color="auto" w:fill="FFFFFF"/>
+        </w:rPr>
+        <w:t>Hacked together preliminary firmware for satellite, initial tests good(</w:t>
+      </w:r>
+      <w:proofErr w:type="spellStart"/>
+      <w:r>
+        <w:rPr>
+          <w:rFonts w:ascii="Arial" w:eastAsia="Times New Roman" w:hAnsi="Arial" w:cs="Arial"/>
+          <w:color w:val="1F497D" w:themeColor="text2"/>
+          <w:sz w:val="19"/>
+          <w:szCs w:val="19"/>
+          <w:shd w:val="clear" w:color="auto" w:fill="FFFFFF"/>
+        </w:rPr>
+        <w:t>yay</w:t>
+      </w:r>
+      <w:proofErr w:type="spellEnd"/>
+      <w:r>
+        <w:rPr>
+          <w:rFonts w:ascii="Arial" w:eastAsia="Times New Roman" w:hAnsi="Arial" w:cs="Arial"/>
+          <w:color w:val="1F497D" w:themeColor="text2"/>
+          <w:sz w:val="19"/>
+          <w:szCs w:val="19"/>
+          <w:shd w:val="clear" w:color="auto" w:fill="FFFFFF"/>
+        </w:rPr>
+        <w:t xml:space="preserve"> network works)</w:t>
+      </w:r>
+    </w:p>
+    <w:p>
+      <w:pPr>
+        <w:spacing w:after="0" w:line="240" w:lineRule="auto"/>
+        <w:rPr>
+          <w:rFonts w:ascii="Arial" w:eastAsia="Times New Roman" w:hAnsi="Arial" w:cs="Arial"/>
+          <w:color w:val="1F497D" w:themeColor="text2"/>
+          <w:sz w:val="19"/>
+          <w:szCs w:val="19"/>
+          <w:shd w:val="clear" w:color="auto" w:fill="FFFFFF"/>
+        </w:rPr>
+      </w:pPr>
+    </w:p>
+    <w:p>
+      <w:pPr>
+        <w:spacing w:after="0" w:line="240" w:lineRule="auto"/>
+        <w:rPr>
+          <w:rFonts w:ascii="Arial" w:eastAsia="Times New Roman" w:hAnsi="Arial" w:cs="Arial"/>
+          <w:color w:val="1F497D" w:themeColor="text2"/>
+          <w:sz w:val="19"/>
+          <w:szCs w:val="19"/>
+          <w:shd w:val="clear" w:color="auto" w:fill="FFFFFF"/>
+        </w:rPr>
+      </w:pPr>
+      <w:r>
+        <w:rPr>
+          <w:rFonts w:ascii="Arial" w:eastAsia="Times New Roman" w:hAnsi="Arial" w:cs="Arial"/>
+          <w:color w:val="1F497D" w:themeColor="text2"/>
+          <w:sz w:val="19"/>
+          <w:szCs w:val="19"/>
+          <w:shd w:val="clear" w:color="auto" w:fill="FFFFFF"/>
+        </w:rPr>
+        <w:t>Next Week</w:t>
+      </w:r>
+    </w:p>
+    <w:p>
+      <w:pPr>
+        <w:spacing w:after="0" w:line="240" w:lineRule="auto"/>
+        <w:rPr>
+          <w:rFonts w:ascii="Arial" w:eastAsia="Times New Roman" w:hAnsi="Arial" w:cs="Arial"/>
+          <w:color w:val="1F497D" w:themeColor="text2"/>
+          <w:sz w:val="19"/>
+          <w:szCs w:val="19"/>
+          <w:shd w:val="clear" w:color="auto" w:fill="FFFFFF"/>
+        </w:rPr>
+      </w:pPr>
+      <w:r>
+        <w:rPr>
+          <w:rFonts w:ascii="Arial" w:eastAsia="Times New Roman" w:hAnsi="Arial" w:cs="Arial"/>
+          <w:color w:val="1F497D" w:themeColor="text2"/>
+          <w:sz w:val="19"/>
+          <w:szCs w:val="19"/>
+          <w:shd w:val="clear" w:color="auto" w:fill="FFFFFF"/>
+        </w:rPr>
+        <w:t>-------------------------------------------------------------</w:t>
+      </w:r>
+    </w:p>
+    <w:p>
+      <w:pPr>
+        <w:spacing w:after="0" w:line="240" w:lineRule="auto"/>
+        <w:rPr>
+          <w:rFonts w:ascii="Arial" w:eastAsia="Times New Roman" w:hAnsi="Arial" w:cs="Arial"/>
+          <w:color w:val="1F497D" w:themeColor="text2"/>
+          <w:sz w:val="19"/>
+          <w:szCs w:val="19"/>
+          <w:shd w:val="clear" w:color="auto" w:fill="FFFFFF"/>
+        </w:rPr>
+      </w:pPr>
+      <w:r>
+        <w:rPr>
+          <w:rFonts w:ascii="Arial" w:eastAsia="Times New Roman" w:hAnsi="Arial" w:cs="Arial"/>
+          <w:color w:val="1F497D" w:themeColor="text2"/>
+          <w:sz w:val="19"/>
+          <w:szCs w:val="19"/>
+          <w:shd w:val="clear" w:color="auto" w:fill="FFFFFF"/>
+        </w:rPr>
+        <w:t>Get functional versions of base and satellite code up and running</w:t>
+      </w:r>
+    </w:p>
+    <w:p>
+      <w:pPr>
+        <w:spacing w:after="0" w:line="240" w:lineRule="auto"/>
+        <w:rPr>
+          <w:rFonts w:ascii="Arial" w:eastAsia="Times New Roman" w:hAnsi="Arial" w:cs="Arial"/>
+          <w:color w:val="1F497D" w:themeColor="text2"/>
+          <w:sz w:val="19"/>
+          <w:szCs w:val="19"/>
+          <w:shd w:val="clear" w:color="auto" w:fill="FFFFFF"/>
+        </w:rPr>
+      </w:pPr>
+      <w:r>
+        <w:rPr>
+          <w:rFonts w:ascii="Arial" w:eastAsia="Times New Roman" w:hAnsi="Arial" w:cs="Arial"/>
+          <w:color w:val="1F497D" w:themeColor="text2"/>
+          <w:sz w:val="19"/>
+          <w:szCs w:val="19"/>
+          <w:shd w:val="clear" w:color="auto" w:fill="FFFFFF"/>
+        </w:rPr>
+        <w:t>Troubleshoot issues as they arise</w:t>
+      </w:r>
+    </w:p>
+    <w:p>
+      <w:pPr>
+        <w:spacing w:after="0" w:line="240" w:lineRule="auto"/>
+        <w:rPr>
+          <w:rFonts w:ascii="Arial" w:eastAsia="Times New Roman" w:hAnsi="Arial" w:cs="Arial"/>
+          <w:color w:val="1F497D" w:themeColor="text2"/>
+          <w:sz w:val="19"/>
+          <w:szCs w:val="19"/>
+          <w:shd w:val="clear" w:color="auto" w:fill="FFFFFF"/>
+        </w:rPr>
+      </w:pPr>
+      <w:r>
+        <w:rPr>
+          <w:rFonts w:ascii="Arial" w:eastAsia="Times New Roman" w:hAnsi="Arial" w:cs="Arial"/>
+          <w:color w:val="1F497D" w:themeColor="text2"/>
+          <w:sz w:val="19"/>
+          <w:szCs w:val="19"/>
+          <w:shd w:val="clear" w:color="auto" w:fill="FFFFFF"/>
+        </w:rPr>
+        <w:t>Hand off system for testing</w:t>
+      </w:r>
+    </w:p>
+    <w:p>
+      <w:pPr>
+        <w:spacing w:after="0" w:line="240" w:lineRule="auto"/>
+        <w:rPr>
+          <w:rFonts w:ascii="Arial" w:eastAsia="Times New Roman" w:hAnsi="Arial" w:cs="Arial"/>
+          <w:color w:val="1F497D" w:themeColor="text2"/>
+          <w:sz w:val="19"/>
+          <w:szCs w:val="19"/>
+          <w:shd w:val="clear" w:color="auto" w:fill="FFFFFF"/>
+        </w:rPr>
+      </w:pPr>
+    </w:p>
+    <w:p>
+      <w:pPr>
+        <w:spacing w:after="0" w:line="240" w:lineRule="auto"/>
+        <w:rPr>
+          <w:rFonts w:ascii="Arial" w:eastAsia="Times New Roman" w:hAnsi="Arial" w:cs="Arial"/>
+          <w:color w:val="1F497D" w:themeColor="text2"/>
+          <w:sz w:val="19"/>
+          <w:szCs w:val="19"/>
+          <w:shd w:val="clear" w:color="auto" w:fill="FFFFFF"/>
+        </w:rPr>
+      </w:pPr>
+      <w:r>
+        <w:rPr>
+          <w:rFonts w:ascii="Arial" w:eastAsia="Times New Roman" w:hAnsi="Arial" w:cs="Arial"/>
+          <w:color w:val="1F497D" w:themeColor="text2"/>
+          <w:sz w:val="19"/>
+          <w:szCs w:val="19"/>
+          <w:shd w:val="clear" w:color="auto" w:fill="FFFFFF"/>
+        </w:rPr>
+        <w:t>Issues</w:t>
+      </w:r>
+    </w:p>
+    <w:p>
+      <w:pPr>
+        <w:spacing w:after="0" w:line="240" w:lineRule="auto"/>
+        <w:rPr>
+          <w:rFonts w:ascii="Arial" w:eastAsia="Times New Roman" w:hAnsi="Arial" w:cs="Arial"/>
+          <w:color w:val="1F497D" w:themeColor="text2"/>
+          <w:sz w:val="19"/>
+          <w:szCs w:val="19"/>
+          <w:shd w:val="clear" w:color="auto" w:fill="FFFFFF"/>
+        </w:rPr>
+      </w:pPr>
+      <w:r>
+        <w:rPr>
+          <w:rFonts w:ascii="Arial" w:eastAsia="Times New Roman" w:hAnsi="Arial" w:cs="Arial"/>
+          <w:color w:val="1F497D" w:themeColor="text2"/>
+          <w:sz w:val="19"/>
+          <w:szCs w:val="19"/>
+          <w:shd w:val="clear" w:color="auto" w:fill="FFFFFF"/>
+        </w:rPr>
+        <w:t>------------------------------------------------------------</w:t>
+      </w:r>
+    </w:p>
+    <w:p>
+      <w:pPr>
+        <w:spacing w:after="0" w:line="240" w:lineRule="auto"/>
+        <w:rPr>
+          <w:rFonts w:ascii="Arial" w:eastAsia="Times New Roman" w:hAnsi="Arial" w:cs="Arial"/>
+          <w:color w:val="1F497D" w:themeColor="text2"/>
+          <w:sz w:val="19"/>
+          <w:szCs w:val="19"/>
+          <w:shd w:val="clear" w:color="auto" w:fill="FFFFFF"/>
+        </w:rPr>
+      </w:pPr>
+      <w:r>
+        <w:rPr>
+          <w:rFonts w:ascii="Arial" w:eastAsia="Times New Roman" w:hAnsi="Arial" w:cs="Arial"/>
+          <w:color w:val="1F497D" w:themeColor="text2"/>
+          <w:sz w:val="19"/>
+          <w:szCs w:val="19"/>
+          <w:shd w:val="clear" w:color="auto" w:fill="FFFFFF"/>
+        </w:rPr>
+        <w:t>Bit of a non-issue but noticed the trimmed antenna is worse than untrimmed antenna in RSSI, perhaps VSWR measurement was fouled by proximity of SMA cable port.</w:t>
+      </w:r>
+    </w:p>
+    <w:p>
+      <w:pPr>
+        <w:spacing w:after="0" w:line="240" w:lineRule="auto"/>
+        <w:rPr>
+          <w:rFonts w:ascii="Arial" w:eastAsia="Times New Roman" w:hAnsi="Arial" w:cs="Arial"/>
+          <w:color w:val="1F497D" w:themeColor="text2"/>
+          <w:sz w:val="19"/>
+          <w:szCs w:val="19"/>
+          <w:shd w:val="clear" w:color="auto" w:fill="FFFFFF"/>
+        </w:rPr>
+      </w:pPr>
+    </w:p>
+    <w:p>
+      <w:pPr>
+        <w:spacing w:after="0" w:line="240" w:lineRule="auto"/>
+        <w:rPr>
+          <w:rFonts w:ascii="Times New Roman" w:eastAsia="Times New Roman" w:hAnsi="Times New Roman" w:cs="Times New Roman"/>
+          <w:color w:val="1F497D" w:themeColor="text2"/>
+          <w:sz w:val="24"/>
+          <w:szCs w:val="24"/>
+        </w:rPr>
+      </w:pPr>
+      <w:r>
+        <w:rPr>
+          <w:rFonts w:ascii="Arial" w:eastAsia="Times New Roman" w:hAnsi="Arial" w:cs="Arial"/>
+          <w:color w:val="1F497D" w:themeColor="text2"/>
+          <w:sz w:val="19"/>
+          <w:szCs w:val="19"/>
+          <w:shd w:val="clear" w:color="auto" w:fill="FFFFFF"/>
+        </w:rPr>
+        <w:t>Last Week</w:t>
+      </w:r>
+      <w:r>
+        <w:rPr>
+          <w:rFonts w:ascii="Arial" w:eastAsia="Times New Roman" w:hAnsi="Arial" w:cs="Arial"/>
+          <w:color w:val="1F497D" w:themeColor="text2"/>
+          <w:sz w:val="19"/>
+          <w:szCs w:val="19"/>
+          <w:shd w:val="clear" w:color="auto" w:fill="FFFFFF"/>
+        </w:rPr>
+        <w:t xml:space="preserve"> (2014-11-30)</w:t>
+      </w:r>
+    </w:p>
+    <w:p>
+      <w:pPr>
+        <w:shd w:val="clear" w:color="auto" w:fill="FFFFFF"/>
+        <w:spacing w:after="0" w:line="240" w:lineRule="auto"/>
+        <w:rPr>
+          <w:rFonts w:ascii="Arial" w:eastAsia="Times New Roman" w:hAnsi="Arial" w:cs="Arial"/>
+          <w:color w:val="1F497D" w:themeColor="text2"/>
+          <w:sz w:val="19"/>
+          <w:szCs w:val="19"/>
+        </w:rPr>
+      </w:pPr>
+      <w:r>
+        <w:rPr>
+          <w:rFonts w:ascii="Arial" w:eastAsia="Times New Roman" w:hAnsi="Arial" w:cs="Arial"/>
+          <w:color w:val="1F497D" w:themeColor="text2"/>
+          <w:sz w:val="19"/>
+          <w:szCs w:val="19"/>
+        </w:rPr>
+        <w:t>---------------------------------------------------------------</w:t>
+      </w:r>
+    </w:p>
+    <w:p>
+      <w:pPr>
+        <w:shd w:val="clear" w:color="auto" w:fill="FFFFFF"/>
+        <w:spacing w:after="0" w:line="240" w:lineRule="auto"/>
+        <w:rPr>
+          <w:rFonts w:ascii="Arial" w:eastAsia="Times New Roman" w:hAnsi="Arial" w:cs="Arial"/>
+          <w:color w:val="1F497D" w:themeColor="text2"/>
+          <w:sz w:val="19"/>
+          <w:szCs w:val="19"/>
+        </w:rPr>
+      </w:pPr>
+      <w:r>
+        <w:rPr>
+          <w:rFonts w:ascii="Arial" w:eastAsia="Times New Roman" w:hAnsi="Arial" w:cs="Arial"/>
+          <w:color w:val="1F497D" w:themeColor="text2"/>
+          <w:sz w:val="19"/>
+          <w:szCs w:val="19"/>
+        </w:rPr>
+        <w:t>Wrote and tested functional base station code</w:t>
+      </w:r>
+    </w:p>
+    <w:p>
+      <w:pPr>
+        <w:shd w:val="clear" w:color="auto" w:fill="FFFFFF"/>
+        <w:spacing w:after="0" w:line="240" w:lineRule="auto"/>
+        <w:rPr>
+          <w:rFonts w:ascii="Arial" w:eastAsia="Times New Roman" w:hAnsi="Arial" w:cs="Arial"/>
+          <w:color w:val="1F497D" w:themeColor="text2"/>
+          <w:sz w:val="19"/>
+          <w:szCs w:val="19"/>
+        </w:rPr>
+      </w:pPr>
+      <w:r>
+        <w:rPr>
+          <w:rFonts w:ascii="Arial" w:eastAsia="Times New Roman" w:hAnsi="Arial" w:cs="Arial"/>
+          <w:color w:val="1F497D" w:themeColor="text2"/>
+          <w:sz w:val="19"/>
+          <w:szCs w:val="19"/>
+        </w:rPr>
+        <w:lastRenderedPageBreak/>
+        <w:t>Wrote and tested functional satellite code</w:t>
+      </w:r>
+    </w:p>
+    <w:p>
+      <w:pPr>
+        <w:shd w:val="clear" w:color="auto" w:fill="FFFFFF"/>
+        <w:spacing w:after="0" w:line="240" w:lineRule="auto"/>
+        <w:rPr>
+          <w:rFonts w:ascii="Arial" w:eastAsia="Times New Roman" w:hAnsi="Arial" w:cs="Arial"/>
+          <w:color w:val="1F497D" w:themeColor="text2"/>
+          <w:sz w:val="19"/>
+          <w:szCs w:val="19"/>
+        </w:rPr>
+      </w:pPr>
+      <w:r>
+        <w:rPr>
+          <w:rFonts w:ascii="Arial" w:eastAsia="Times New Roman" w:hAnsi="Arial" w:cs="Arial"/>
+          <w:color w:val="1F497D" w:themeColor="text2"/>
+          <w:sz w:val="19"/>
+          <w:szCs w:val="19"/>
+        </w:rPr>
+        <w:t>Performed preliminary range tests </w:t>
+      </w:r>
+    </w:p>
+    <w:p>
+      <w:pPr>
+        <w:shd w:val="clear" w:color="auto" w:fill="FFFFFF"/>
+        <w:spacing w:after="0" w:line="240" w:lineRule="auto"/>
+        <w:rPr>
+          <w:rFonts w:ascii="Arial" w:eastAsia="Times New Roman" w:hAnsi="Arial" w:cs="Arial"/>
+          <w:color w:val="1F497D" w:themeColor="text2"/>
+          <w:sz w:val="19"/>
+          <w:szCs w:val="19"/>
+        </w:rPr>
+      </w:pPr>
+      <w:r>
+        <w:rPr>
+          <w:rFonts w:ascii="Arial" w:eastAsia="Times New Roman" w:hAnsi="Arial" w:cs="Arial"/>
+          <w:color w:val="1F497D" w:themeColor="text2"/>
+          <w:sz w:val="19"/>
+          <w:szCs w:val="19"/>
+        </w:rPr>
+        <w:t>Handed off functional satellite/base combo for testing with GUI frontend</w:t>
+      </w:r>
+    </w:p>
+    <w:p>
+      <w:pPr>
+        <w:shd w:val="clear" w:color="auto" w:fill="FFFFFF"/>
+        <w:spacing w:after="0" w:line="240" w:lineRule="auto"/>
+        <w:rPr>
+          <w:rFonts w:ascii="Arial" w:eastAsia="Times New Roman" w:hAnsi="Arial" w:cs="Arial"/>
+          <w:color w:val="1F497D" w:themeColor="text2"/>
+          <w:sz w:val="19"/>
+          <w:szCs w:val="19"/>
+        </w:rPr>
+      </w:pPr>
+      <w:r>
+        <w:rPr>
+          <w:rFonts w:ascii="Arial" w:eastAsia="Times New Roman" w:hAnsi="Arial" w:cs="Arial"/>
+          <w:color w:val="1F497D" w:themeColor="text2"/>
+          <w:sz w:val="19"/>
+          <w:szCs w:val="19"/>
+        </w:rPr>
+        <w:t>Troubleshot button code glitch</w:t>
+      </w:r>
+    </w:p>
+    <w:p>
+      <w:pPr>
+        <w:shd w:val="clear" w:color="auto" w:fill="FFFFFF"/>
+        <w:spacing w:after="0" w:line="240" w:lineRule="auto"/>
+        <w:rPr>
+          <w:rFonts w:ascii="Arial" w:eastAsia="Times New Roman" w:hAnsi="Arial" w:cs="Arial"/>
+          <w:color w:val="1F497D" w:themeColor="text2"/>
+          <w:sz w:val="19"/>
+          <w:szCs w:val="19"/>
+        </w:rPr>
+      </w:pPr>
+    </w:p>
+    <w:p>
+      <w:pPr>
+        <w:shd w:val="clear" w:color="auto" w:fill="FFFFFF"/>
+        <w:spacing w:after="0" w:line="240" w:lineRule="auto"/>
+        <w:rPr>
+          <w:rFonts w:ascii="Arial" w:eastAsia="Times New Roman" w:hAnsi="Arial" w:cs="Arial"/>
+          <w:color w:val="1F497D" w:themeColor="text2"/>
+          <w:sz w:val="19"/>
+          <w:szCs w:val="19"/>
+        </w:rPr>
+      </w:pPr>
+      <w:r>
+        <w:rPr>
+          <w:rFonts w:ascii="Arial" w:eastAsia="Times New Roman" w:hAnsi="Arial" w:cs="Arial"/>
+          <w:color w:val="1F497D" w:themeColor="text2"/>
+          <w:sz w:val="19"/>
+          <w:szCs w:val="19"/>
+        </w:rPr>
+        <w:t>Next Week</w:t>
+      </w:r>
+    </w:p>
+    <w:p>
+      <w:pPr>
+        <w:shd w:val="clear" w:color="auto" w:fill="FFFFFF"/>
+        <w:spacing w:after="0" w:line="240" w:lineRule="auto"/>
+        <w:rPr>
+          <w:rFonts w:ascii="Arial" w:eastAsia="Times New Roman" w:hAnsi="Arial" w:cs="Arial"/>
+          <w:color w:val="1F497D" w:themeColor="text2"/>
+          <w:sz w:val="19"/>
+          <w:szCs w:val="19"/>
+        </w:rPr>
+      </w:pPr>
+      <w:r>
+        <w:rPr>
+          <w:rFonts w:ascii="Arial" w:eastAsia="Times New Roman" w:hAnsi="Arial" w:cs="Arial"/>
+          <w:color w:val="1F497D" w:themeColor="text2"/>
+          <w:sz w:val="19"/>
+          <w:szCs w:val="19"/>
+        </w:rPr>
+        <w:t>-------------------------------------------------------------</w:t>
+      </w:r>
+    </w:p>
+    <w:p>
+      <w:pPr>
+        <w:shd w:val="clear" w:color="auto" w:fill="FFFFFF"/>
+        <w:spacing w:after="0" w:line="240" w:lineRule="auto"/>
+        <w:rPr>
+          <w:rFonts w:ascii="Arial" w:eastAsia="Times New Roman" w:hAnsi="Arial" w:cs="Arial"/>
+          <w:color w:val="1F497D" w:themeColor="text2"/>
+          <w:sz w:val="19"/>
+          <w:szCs w:val="19"/>
+        </w:rPr>
+      </w:pPr>
+      <w:r>
+        <w:rPr>
+          <w:rFonts w:ascii="Arial" w:eastAsia="Times New Roman" w:hAnsi="Arial" w:cs="Arial"/>
+          <w:color w:val="1F497D" w:themeColor="text2"/>
+          <w:sz w:val="19"/>
+          <w:szCs w:val="19"/>
+        </w:rPr>
+        <w:t>Get ESD protection on boards</w:t>
+      </w:r>
+    </w:p>
+    <w:p>
+      <w:pPr>
+        <w:shd w:val="clear" w:color="auto" w:fill="FFFFFF"/>
+        <w:spacing w:after="0" w:line="240" w:lineRule="auto"/>
+        <w:rPr>
+          <w:rFonts w:ascii="Arial" w:eastAsia="Times New Roman" w:hAnsi="Arial" w:cs="Arial"/>
+          <w:color w:val="1F497D" w:themeColor="text2"/>
+          <w:sz w:val="19"/>
+          <w:szCs w:val="19"/>
+        </w:rPr>
+      </w:pPr>
+      <w:r>
+        <w:rPr>
+          <w:rFonts w:ascii="Arial" w:eastAsia="Times New Roman" w:hAnsi="Arial" w:cs="Arial"/>
+          <w:color w:val="1F497D" w:themeColor="text2"/>
+          <w:sz w:val="19"/>
+          <w:szCs w:val="19"/>
+        </w:rPr>
+        <w:t>Test/verification/load firmware/(repair if needed) next two boards</w:t>
+      </w:r>
+    </w:p>
+    <w:p>
+      <w:pPr>
+        <w:shd w:val="clear" w:color="auto" w:fill="FFFFFF"/>
+        <w:spacing w:after="0" w:line="240" w:lineRule="auto"/>
+        <w:rPr>
+          <w:rFonts w:ascii="Arial" w:eastAsia="Times New Roman" w:hAnsi="Arial" w:cs="Arial"/>
+          <w:color w:val="1F497D" w:themeColor="text2"/>
+          <w:sz w:val="19"/>
+          <w:szCs w:val="19"/>
+        </w:rPr>
+      </w:pPr>
+      <w:r>
+        <w:rPr>
+          <w:rFonts w:ascii="Arial" w:eastAsia="Times New Roman" w:hAnsi="Arial" w:cs="Arial"/>
+          <w:color w:val="1F497D" w:themeColor="text2"/>
+          <w:sz w:val="19"/>
+          <w:szCs w:val="19"/>
+        </w:rPr>
+        <w:t>Test cases and measurements with batteries installed</w:t>
+      </w:r>
+    </w:p>
+    <w:p>
+      <w:pPr>
+        <w:shd w:val="clear" w:color="auto" w:fill="FFFFFF"/>
+        <w:spacing w:after="0" w:line="240" w:lineRule="auto"/>
+        <w:rPr>
+          <w:rFonts w:ascii="Arial" w:eastAsia="Times New Roman" w:hAnsi="Arial" w:cs="Arial"/>
+          <w:color w:val="1F497D" w:themeColor="text2"/>
+          <w:sz w:val="19"/>
+          <w:szCs w:val="19"/>
+        </w:rPr>
+      </w:pPr>
+      <w:r>
+        <w:rPr>
+          <w:rFonts w:ascii="Arial" w:eastAsia="Times New Roman" w:hAnsi="Arial" w:cs="Arial"/>
+          <w:color w:val="1F497D" w:themeColor="text2"/>
+          <w:sz w:val="19"/>
+          <w:szCs w:val="19"/>
+        </w:rPr>
+        <w:t>Clean up project code and have a team review for it</w:t>
+      </w:r>
+    </w:p>
+    <w:p>
+      <w:pPr>
+        <w:shd w:val="clear" w:color="auto" w:fill="FFFFFF"/>
+        <w:spacing w:after="0" w:line="240" w:lineRule="auto"/>
+        <w:rPr>
+          <w:rFonts w:ascii="Arial" w:eastAsia="Times New Roman" w:hAnsi="Arial" w:cs="Arial"/>
+          <w:color w:val="1F497D" w:themeColor="text2"/>
+          <w:sz w:val="19"/>
+          <w:szCs w:val="19"/>
+        </w:rPr>
+      </w:pPr>
+    </w:p>
+    <w:p>
+      <w:pPr>
+        <w:spacing w:after="0" w:line="240" w:lineRule="auto"/>
+        <w:rPr>
+          <w:rFonts w:ascii="Times New Roman" w:eastAsia="Times New Roman" w:hAnsi="Times New Roman" w:cs="Times New Roman"/>
+          <w:color w:val="1F497D" w:themeColor="text2"/>
+          <w:sz w:val="24"/>
+          <w:szCs w:val="24"/>
+        </w:rPr>
+      </w:pPr>
+      <w:r>
+        <w:rPr>
+          <w:rFonts w:ascii="Arial" w:eastAsia="Times New Roman" w:hAnsi="Arial" w:cs="Arial"/>
+          <w:color w:val="1F497D" w:themeColor="text2"/>
+          <w:sz w:val="19"/>
+          <w:szCs w:val="19"/>
+          <w:shd w:val="clear" w:color="auto" w:fill="FFFFFF"/>
+        </w:rPr>
+        <w:t>Last Week (plus most of another, finals)</w:t>
+      </w:r>
+      <w:r>
+        <w:rPr>
+          <w:rFonts w:ascii="Arial" w:eastAsia="Times New Roman" w:hAnsi="Arial" w:cs="Arial"/>
+          <w:color w:val="1F497D" w:themeColor="text2"/>
+          <w:sz w:val="19"/>
+          <w:szCs w:val="19"/>
+          <w:shd w:val="clear" w:color="auto" w:fill="FFFFFF"/>
+        </w:rPr>
+        <w:t xml:space="preserve"> (2014-12-12)</w:t>
+      </w:r>
+    </w:p>
+    <w:p>
+      <w:pPr>
+        <w:shd w:val="clear" w:color="auto" w:fill="FFFFFF"/>
+        <w:spacing w:after="0" w:line="240" w:lineRule="auto"/>
+        <w:rPr>
+          <w:rFonts w:ascii="Arial" w:eastAsia="Times New Roman" w:hAnsi="Arial" w:cs="Arial"/>
+          <w:color w:val="1F497D" w:themeColor="text2"/>
+          <w:sz w:val="19"/>
+          <w:szCs w:val="19"/>
+        </w:rPr>
+      </w:pPr>
+      <w:r>
+        <w:rPr>
+          <w:rFonts w:ascii="Arial" w:eastAsia="Times New Roman" w:hAnsi="Arial" w:cs="Arial"/>
+          <w:color w:val="1F497D" w:themeColor="text2"/>
+          <w:sz w:val="19"/>
+          <w:szCs w:val="19"/>
+        </w:rPr>
+        <w:t>-------------------------------------------------------------------------------------------</w:t>
       </w:r>
     </w:p>
     <w:p>
@@ -905,7 +2618,7 @@
           <w:sz w:val="20"/>
           <w:szCs w:val="20"/>
         </w:rPr>
-        <w:t>-------------------</w:t>
+        <w:t>Firmware load/test/verification/repair of other two boards</w:t>
       </w:r>
     </w:p>
     <w:p>
@@ -926,7 +2639,7 @@
           <w:sz w:val="20"/>
           <w:szCs w:val="20"/>
         </w:rPr>
-        <w:t>Dev kit RMA slowed things down</w:t>
+        <w:t>Test cases and measurements with batteries installed</w:t>
       </w:r>
     </w:p>
     <w:p>
@@ -947,7 +2660,7 @@
           <w:sz w:val="20"/>
           <w:szCs w:val="20"/>
         </w:rPr>
-        <w:t>Competing responsibilities this week pushed layout work out</w:t>
+        <w:t>Cleaned up project code and have a team review for it</w:t>
       </w:r>
     </w:p>
     <w:p>
@@ -968,22 +2681,147 @@
           <w:sz w:val="20"/>
           <w:szCs w:val="20"/>
         </w:rPr>
-        <w:t>Need to hash out serial interface data spec so front/back end has a unified design goal</w:t>
-      </w:r>
-    </w:p>
-    <w:p>
-      <w:pPr>
-        <w:rPr>
-          <w:color w:val="1F497D" w:themeColor="text2"/>
-        </w:rPr>
-      </w:pPr>
+        <w:t>Modification to base station to handle 100 devices</w:t>
+      </w:r>
+    </w:p>
+    <w:p>
+      <w:pPr>
+        <w:shd w:val="clear" w:color="auto" w:fill="FFFFFF"/>
+        <w:spacing w:after="0" w:line="240" w:lineRule="auto"/>
+        <w:rPr>
+          <w:rFonts w:ascii="Arial" w:eastAsia="Times New Roman" w:hAnsi="Arial" w:cs="Arial"/>
+          <w:color w:val="1F497D" w:themeColor="text2"/>
+          <w:sz w:val="20"/>
+          <w:szCs w:val="20"/>
+        </w:rPr>
+      </w:pPr>
+      <w:r>
+        <w:rPr>
+          <w:rFonts w:ascii="Arial" w:eastAsia="Times New Roman" w:hAnsi="Arial" w:cs="Arial"/>
+          <w:color w:val="1F497D" w:themeColor="text2"/>
+          <w:sz w:val="20"/>
+          <w:szCs w:val="20"/>
+        </w:rPr>
+        <w:t>Test code created for 100 device verification</w:t>
+      </w:r>
+    </w:p>
+    <w:p>
+      <w:pPr>
+        <w:shd w:val="clear" w:color="auto" w:fill="FFFFFF"/>
+        <w:spacing w:after="0" w:line="240" w:lineRule="auto"/>
+        <w:rPr>
+          <w:rFonts w:ascii="Arial" w:eastAsia="Times New Roman" w:hAnsi="Arial" w:cs="Arial"/>
+          <w:color w:val="1F497D" w:themeColor="text2"/>
+          <w:sz w:val="20"/>
+          <w:szCs w:val="20"/>
+        </w:rPr>
+      </w:pPr>
+      <w:r>
+        <w:rPr>
+          <w:rFonts w:ascii="Arial" w:eastAsia="Times New Roman" w:hAnsi="Arial" w:cs="Arial"/>
+          <w:color w:val="1F497D" w:themeColor="text2"/>
+          <w:sz w:val="20"/>
+          <w:szCs w:val="20"/>
+        </w:rPr>
+        <w:t>Bug squashing on satellites and base station</w:t>
+      </w:r>
+    </w:p>
+    <w:p>
+      <w:pPr>
+        <w:shd w:val="clear" w:color="auto" w:fill="FFFFFF"/>
+        <w:spacing w:after="0" w:line="240" w:lineRule="auto"/>
+        <w:rPr>
+          <w:rFonts w:ascii="Arial" w:eastAsia="Times New Roman" w:hAnsi="Arial" w:cs="Arial"/>
+          <w:color w:val="1F497D" w:themeColor="text2"/>
+          <w:sz w:val="20"/>
+          <w:szCs w:val="20"/>
+        </w:rPr>
+      </w:pPr>
+      <w:r>
+        <w:rPr>
+          <w:rFonts w:ascii="Arial" w:eastAsia="Times New Roman" w:hAnsi="Arial" w:cs="Arial"/>
+          <w:color w:val="1F497D" w:themeColor="text2"/>
+          <w:sz w:val="20"/>
+          <w:szCs w:val="20"/>
+        </w:rPr>
+        <w:t>Sleep between blinks code to save battery implemented</w:t>
+      </w:r>
+    </w:p>
+    <w:p>
+      <w:pPr>
+        <w:shd w:val="clear" w:color="auto" w:fill="FFFFFF"/>
+        <w:spacing w:after="0" w:line="240" w:lineRule="auto"/>
+        <w:rPr>
+          <w:rFonts w:ascii="Arial" w:eastAsia="Times New Roman" w:hAnsi="Arial" w:cs="Arial"/>
+          <w:color w:val="1F497D" w:themeColor="text2"/>
+          <w:sz w:val="20"/>
+          <w:szCs w:val="20"/>
+        </w:rPr>
+      </w:pPr>
+      <w:r>
+        <w:rPr>
+          <w:rFonts w:ascii="Arial" w:eastAsia="Times New Roman" w:hAnsi="Arial" w:cs="Arial"/>
+          <w:color w:val="1F497D" w:themeColor="text2"/>
+          <w:sz w:val="20"/>
+          <w:szCs w:val="20"/>
+        </w:rPr>
+        <w:t>Presentation preparation </w:t>
+      </w:r>
+    </w:p>
+    <w:p>
+      <w:pPr>
+        <w:shd w:val="clear" w:color="auto" w:fill="FFFFFF"/>
+        <w:spacing w:after="0" w:line="240" w:lineRule="auto"/>
+        <w:rPr>
+          <w:rFonts w:ascii="Arial" w:eastAsia="Times New Roman" w:hAnsi="Arial" w:cs="Arial"/>
+          <w:color w:val="1F497D" w:themeColor="text2"/>
+          <w:sz w:val="20"/>
+          <w:szCs w:val="20"/>
+        </w:rPr>
+      </w:pPr>
+      <w:r>
+        <w:rPr>
+          <w:rFonts w:ascii="Arial" w:eastAsia="Times New Roman" w:hAnsi="Arial" w:cs="Arial"/>
+          <w:color w:val="1F497D" w:themeColor="text2"/>
+          <w:sz w:val="20"/>
+          <w:szCs w:val="20"/>
+        </w:rPr>
+        <w:t>Presentation delivered</w:t>
+      </w:r>
+    </w:p>
+    <w:p>
+      <w:pPr>
+        <w:shd w:val="clear" w:color="auto" w:fill="FFFFFF"/>
+        <w:spacing w:after="0" w:line="240" w:lineRule="auto"/>
+        <w:rPr>
+          <w:rFonts w:ascii="Arial" w:eastAsia="Times New Roman" w:hAnsi="Arial" w:cs="Arial"/>
+          <w:color w:val="1F497D" w:themeColor="text2"/>
+          <w:sz w:val="20"/>
+          <w:szCs w:val="20"/>
+        </w:rPr>
+      </w:pPr>
+      <w:r>
+        <w:rPr>
+          <w:rFonts w:ascii="Arial" w:eastAsia="Times New Roman" w:hAnsi="Arial" w:cs="Arial"/>
+          <w:color w:val="1F497D" w:themeColor="text2"/>
+          <w:sz w:val="20"/>
+          <w:szCs w:val="20"/>
+        </w:rPr>
+        <w:t>Mostly maintained sanity</w:t>
+      </w:r>
+    </w:p>
+    <w:p/>
+    <w:p>
+      <w:r>
+        <w:t>Kyle Lu</w:t>
+      </w:r>
     </w:p>
     <w:p>
       <w:pPr>
         <w:spacing w:after="0" w:line="240" w:lineRule="auto"/>
         <w:rPr>
           <w:rFonts w:ascii="Times New Roman" w:eastAsia="Times New Roman" w:hAnsi="Times New Roman" w:cs="Times New Roman"/>
-          <w:color w:val="1F497D" w:themeColor="text2"/>
+          <w:color w:val="E36C0A" w:themeColor="accent6" w:themeShade="BF"/>
           <w:sz w:val="24"/>
           <w:szCs w:val="24"/>
         </w:rPr>
@@ -991,7 +2829,7 @@
       <w:r>
         <w:rPr>
           <w:rFonts w:ascii="Arial" w:eastAsia="Times New Roman" w:hAnsi="Arial" w:cs="Arial"/>
-          <w:color w:val="1F497D" w:themeColor="text2"/>
+          <w:color w:val="E36C0A" w:themeColor="accent6" w:themeShade="BF"/>
           <w:sz w:val="19"/>
           <w:szCs w:val="19"/>
           <w:shd w:val="clear" w:color="auto" w:fill="FFFFFF"/>
@@ -1001,1716 +2839,279 @@
       <w:r>
         <w:rPr>
           <w:rFonts w:ascii="Arial" w:eastAsia="Times New Roman" w:hAnsi="Arial" w:cs="Arial"/>
-          <w:color w:val="1F497D" w:themeColor="text2"/>
-          <w:sz w:val="19"/>
-          <w:szCs w:val="19"/>
-          <w:shd w:val="clear" w:color="auto" w:fill="FFFFFF"/>
-        </w:rPr>
-        <w:t xml:space="preserve"> (2014-11-09)</w:t>
-      </w:r>
-    </w:p>
-    <w:p>
-      <w:pPr>
-        <w:shd w:val="clear" w:color="auto" w:fill="FFFFFF"/>
-        <w:spacing w:after="0" w:line="240" w:lineRule="auto"/>
-        <w:rPr>
-          <w:rFonts w:ascii="Arial" w:eastAsia="Times New Roman" w:hAnsi="Arial" w:cs="Arial"/>
-          <w:color w:val="1F497D" w:themeColor="text2"/>
-          <w:sz w:val="19"/>
-          <w:szCs w:val="19"/>
-        </w:rPr>
-      </w:pPr>
-      <w:r>
-        <w:rPr>
-          <w:rFonts w:ascii="Arial" w:eastAsia="Times New Roman" w:hAnsi="Arial" w:cs="Arial"/>
-          <w:color w:val="1F497D" w:themeColor="text2"/>
-          <w:sz w:val="19"/>
-          <w:szCs w:val="19"/>
-        </w:rPr>
-        <w:t>---------------------------------------------</w:t>
-      </w:r>
-    </w:p>
-    <w:p>
-      <w:pPr>
-        <w:shd w:val="clear" w:color="auto" w:fill="FFFFFF"/>
-        <w:spacing w:after="0" w:line="240" w:lineRule="auto"/>
-        <w:rPr>
-          <w:rFonts w:ascii="Arial" w:eastAsia="Times New Roman" w:hAnsi="Arial" w:cs="Arial"/>
-          <w:color w:val="1F497D" w:themeColor="text2"/>
-          <w:sz w:val="19"/>
-          <w:szCs w:val="19"/>
-        </w:rPr>
-      </w:pPr>
-      <w:r>
-        <w:rPr>
-          <w:rFonts w:ascii="Arial" w:eastAsia="Times New Roman" w:hAnsi="Arial" w:cs="Arial"/>
-          <w:color w:val="1F497D" w:themeColor="text2"/>
-          <w:sz w:val="19"/>
-          <w:szCs w:val="19"/>
-        </w:rPr>
-        <w:t>Layout work</w:t>
-      </w:r>
-      <w:proofErr w:type="gramStart"/>
-      <w:r>
-        <w:rPr>
-          <w:rFonts w:ascii="Arial" w:eastAsia="Times New Roman" w:hAnsi="Arial" w:cs="Arial"/>
-          <w:color w:val="1F497D" w:themeColor="text2"/>
-          <w:sz w:val="19"/>
-          <w:szCs w:val="19"/>
-        </w:rPr>
-        <w:t>..</w:t>
-      </w:r>
-      <w:proofErr w:type="gramEnd"/>
-      <w:r>
-        <w:rPr>
-          <w:rFonts w:ascii="Arial" w:eastAsia="Times New Roman" w:hAnsi="Arial" w:cs="Arial"/>
-          <w:color w:val="1F497D" w:themeColor="text2"/>
-          <w:sz w:val="19"/>
-          <w:szCs w:val="19"/>
-        </w:rPr>
-        <w:t xml:space="preserve"> </w:t>
-      </w:r>
-      <w:proofErr w:type="gramStart"/>
-      <w:r>
-        <w:rPr>
-          <w:rFonts w:ascii="Arial" w:eastAsia="Times New Roman" w:hAnsi="Arial" w:cs="Arial"/>
-          <w:color w:val="1F497D" w:themeColor="text2"/>
-          <w:sz w:val="19"/>
-          <w:szCs w:val="19"/>
-        </w:rPr>
-        <w:t>a</w:t>
-      </w:r>
-      <w:proofErr w:type="gramEnd"/>
-      <w:r>
-        <w:rPr>
-          <w:rFonts w:ascii="Arial" w:eastAsia="Times New Roman" w:hAnsi="Arial" w:cs="Arial"/>
-          <w:color w:val="1F497D" w:themeColor="text2"/>
-          <w:sz w:val="19"/>
-          <w:szCs w:val="19"/>
-        </w:rPr>
-        <w:t xml:space="preserve"> lot of it. Design finished, shipped.</w:t>
-      </w:r>
-    </w:p>
-    <w:p>
-      <w:pPr>
-        <w:shd w:val="clear" w:color="auto" w:fill="FFFFFF"/>
-        <w:spacing w:after="0" w:line="240" w:lineRule="auto"/>
-        <w:rPr>
-          <w:rFonts w:ascii="Arial" w:eastAsia="Times New Roman" w:hAnsi="Arial" w:cs="Arial"/>
-          <w:color w:val="1F497D" w:themeColor="text2"/>
-          <w:sz w:val="19"/>
-          <w:szCs w:val="19"/>
-        </w:rPr>
-      </w:pPr>
-      <w:proofErr w:type="gramStart"/>
-      <w:r>
-        <w:rPr>
-          <w:rFonts w:ascii="Arial" w:eastAsia="Times New Roman" w:hAnsi="Arial" w:cs="Arial"/>
-          <w:color w:val="1F497D" w:themeColor="text2"/>
-          <w:sz w:val="19"/>
-          <w:szCs w:val="19"/>
-        </w:rPr>
-        <w:t>Implemented resistive button layout.</w:t>
-      </w:r>
-      <w:proofErr w:type="gramEnd"/>
-    </w:p>
-    <w:p>
-      <w:pPr>
-        <w:shd w:val="clear" w:color="auto" w:fill="FFFFFF"/>
-        <w:spacing w:after="0" w:line="240" w:lineRule="auto"/>
-        <w:rPr>
-          <w:rFonts w:ascii="Arial" w:eastAsia="Times New Roman" w:hAnsi="Arial" w:cs="Arial"/>
-          <w:color w:val="1F497D" w:themeColor="text2"/>
-          <w:sz w:val="19"/>
-          <w:szCs w:val="19"/>
-        </w:rPr>
-      </w:pPr>
-      <w:proofErr w:type="gramStart"/>
-      <w:r>
-        <w:rPr>
-          <w:rFonts w:ascii="Arial" w:eastAsia="Times New Roman" w:hAnsi="Arial" w:cs="Arial"/>
-          <w:color w:val="1F497D" w:themeColor="text2"/>
-          <w:sz w:val="19"/>
-          <w:szCs w:val="19"/>
-        </w:rPr>
-        <w:t>Re-optimized antenna for current layout.</w:t>
-      </w:r>
-      <w:proofErr w:type="gramEnd"/>
-    </w:p>
-    <w:p>
-      <w:pPr>
-        <w:shd w:val="clear" w:color="auto" w:fill="FFFFFF"/>
-        <w:spacing w:after="0" w:line="240" w:lineRule="auto"/>
-        <w:rPr>
-          <w:rFonts w:ascii="Arial" w:eastAsia="Times New Roman" w:hAnsi="Arial" w:cs="Arial"/>
-          <w:color w:val="1F497D" w:themeColor="text2"/>
-          <w:sz w:val="19"/>
-          <w:szCs w:val="19"/>
-        </w:rPr>
-      </w:pPr>
-      <w:proofErr w:type="gramStart"/>
-      <w:r>
-        <w:rPr>
-          <w:rFonts w:ascii="Arial" w:eastAsia="Times New Roman" w:hAnsi="Arial" w:cs="Arial"/>
-          <w:color w:val="1F497D" w:themeColor="text2"/>
-          <w:sz w:val="19"/>
-          <w:szCs w:val="19"/>
-        </w:rPr>
-        <w:t xml:space="preserve">Setup serial interface on </w:t>
+          <w:color w:val="E36C0A" w:themeColor="accent6" w:themeShade="BF"/>
+          <w:sz w:val="19"/>
+          <w:szCs w:val="19"/>
+          <w:shd w:val="clear" w:color="auto" w:fill="FFFFFF"/>
+        </w:rPr>
+        <w:t xml:space="preserve"> (2014-10-26)</w:t>
+      </w:r>
+    </w:p>
+    <w:p>
+      <w:pPr>
+        <w:shd w:val="clear" w:color="auto" w:fill="FFFFFF"/>
+        <w:spacing w:after="0" w:line="240" w:lineRule="auto"/>
+        <w:rPr>
+          <w:rFonts w:ascii="Arial" w:eastAsia="Times New Roman" w:hAnsi="Arial" w:cs="Arial"/>
+          <w:color w:val="E36C0A" w:themeColor="accent6" w:themeShade="BF"/>
+          <w:sz w:val="19"/>
+          <w:szCs w:val="19"/>
+        </w:rPr>
+      </w:pPr>
+      <w:r>
+        <w:rPr>
+          <w:rFonts w:ascii="Arial" w:eastAsia="Times New Roman" w:hAnsi="Arial" w:cs="Arial"/>
+          <w:color w:val="E36C0A" w:themeColor="accent6" w:themeShade="BF"/>
+          <w:sz w:val="19"/>
+          <w:szCs w:val="19"/>
+        </w:rPr>
+        <w:t>---------------------------------------</w:t>
+      </w:r>
+    </w:p>
+    <w:p>
+      <w:pPr>
+        <w:shd w:val="clear" w:color="auto" w:fill="FFFFFF"/>
+        <w:spacing w:after="0" w:line="240" w:lineRule="auto"/>
+        <w:rPr>
+          <w:rFonts w:ascii="Arial" w:eastAsia="Times New Roman" w:hAnsi="Arial" w:cs="Arial"/>
+          <w:color w:val="E36C0A" w:themeColor="accent6" w:themeShade="BF"/>
+          <w:sz w:val="19"/>
+          <w:szCs w:val="19"/>
+        </w:rPr>
+      </w:pPr>
+      <w:r>
+        <w:rPr>
+          <w:rFonts w:ascii="Arial" w:eastAsia="Times New Roman" w:hAnsi="Arial" w:cs="Arial"/>
+          <w:color w:val="E36C0A" w:themeColor="accent6" w:themeShade="BF"/>
+          <w:sz w:val="19"/>
+          <w:szCs w:val="19"/>
+        </w:rPr>
+        <w:t>Finished schematic</w:t>
+      </w:r>
+    </w:p>
+    <w:p>
+      <w:pPr>
+        <w:shd w:val="clear" w:color="auto" w:fill="FFFFFF"/>
+        <w:spacing w:after="0" w:line="240" w:lineRule="auto"/>
+        <w:rPr>
+          <w:rFonts w:ascii="Arial" w:eastAsia="Times New Roman" w:hAnsi="Arial" w:cs="Arial"/>
+          <w:color w:val="E36C0A" w:themeColor="accent6" w:themeShade="BF"/>
+          <w:sz w:val="19"/>
+          <w:szCs w:val="19"/>
+        </w:rPr>
+      </w:pPr>
+      <w:r>
+        <w:rPr>
+          <w:rFonts w:ascii="Arial" w:eastAsia="Times New Roman" w:hAnsi="Arial" w:cs="Arial"/>
+          <w:color w:val="E36C0A" w:themeColor="accent6" w:themeShade="BF"/>
+          <w:sz w:val="19"/>
+          <w:szCs w:val="19"/>
+        </w:rPr>
+        <w:t>Completed BOM</w:t>
+      </w:r>
+    </w:p>
+    <w:p>
+      <w:pPr>
+        <w:shd w:val="clear" w:color="auto" w:fill="FFFFFF"/>
+        <w:spacing w:after="0" w:line="240" w:lineRule="auto"/>
+        <w:rPr>
+          <w:rFonts w:ascii="Arial" w:eastAsia="Times New Roman" w:hAnsi="Arial" w:cs="Arial"/>
+          <w:color w:val="E36C0A" w:themeColor="accent6" w:themeShade="BF"/>
+          <w:sz w:val="19"/>
+          <w:szCs w:val="19"/>
+        </w:rPr>
+      </w:pPr>
+    </w:p>
+    <w:p>
+      <w:pPr>
+        <w:shd w:val="clear" w:color="auto" w:fill="FFFFFF"/>
+        <w:spacing w:after="0" w:line="240" w:lineRule="auto"/>
+        <w:rPr>
+          <w:rFonts w:ascii="Arial" w:eastAsia="Times New Roman" w:hAnsi="Arial" w:cs="Arial"/>
+          <w:color w:val="E36C0A" w:themeColor="accent6" w:themeShade="BF"/>
+          <w:sz w:val="19"/>
+          <w:szCs w:val="19"/>
+        </w:rPr>
+      </w:pPr>
+      <w:r>
+        <w:rPr>
+          <w:rFonts w:ascii="Arial" w:eastAsia="Times New Roman" w:hAnsi="Arial" w:cs="Arial"/>
+          <w:color w:val="E36C0A" w:themeColor="accent6" w:themeShade="BF"/>
+          <w:sz w:val="19"/>
+          <w:szCs w:val="19"/>
+        </w:rPr>
+        <w:t>Next Week</w:t>
+      </w:r>
+    </w:p>
+    <w:p>
+      <w:pPr>
+        <w:shd w:val="clear" w:color="auto" w:fill="FFFFFF"/>
+        <w:spacing w:after="0" w:line="240" w:lineRule="auto"/>
+        <w:rPr>
+          <w:rFonts w:ascii="Arial" w:eastAsia="Times New Roman" w:hAnsi="Arial" w:cs="Arial"/>
+          <w:color w:val="E36C0A" w:themeColor="accent6" w:themeShade="BF"/>
+          <w:sz w:val="19"/>
+          <w:szCs w:val="19"/>
+        </w:rPr>
+      </w:pPr>
+      <w:r>
+        <w:rPr>
+          <w:rFonts w:ascii="Arial" w:eastAsia="Times New Roman" w:hAnsi="Arial" w:cs="Arial"/>
+          <w:color w:val="E36C0A" w:themeColor="accent6" w:themeShade="BF"/>
+          <w:sz w:val="19"/>
+          <w:szCs w:val="19"/>
+        </w:rPr>
+        <w:t>--------------------------------------</w:t>
+      </w:r>
+    </w:p>
+    <w:p>
+      <w:pPr>
+        <w:shd w:val="clear" w:color="auto" w:fill="FFFFFF"/>
+        <w:spacing w:after="0" w:line="240" w:lineRule="auto"/>
+        <w:rPr>
+          <w:rFonts w:ascii="Arial" w:eastAsia="Times New Roman" w:hAnsi="Arial" w:cs="Arial"/>
+          <w:color w:val="E36C0A" w:themeColor="accent6" w:themeShade="BF"/>
+          <w:sz w:val="19"/>
+          <w:szCs w:val="19"/>
+        </w:rPr>
+      </w:pPr>
+      <w:r>
+        <w:rPr>
+          <w:rFonts w:ascii="Arial" w:eastAsia="Times New Roman" w:hAnsi="Arial" w:cs="Arial"/>
+          <w:color w:val="E36C0A" w:themeColor="accent6" w:themeShade="BF"/>
+          <w:sz w:val="19"/>
+          <w:szCs w:val="19"/>
+        </w:rPr>
+        <w:t>Order Parts</w:t>
+      </w:r>
+    </w:p>
+    <w:p>
+      <w:pPr>
+        <w:shd w:val="clear" w:color="auto" w:fill="FFFFFF"/>
+        <w:spacing w:after="0" w:line="240" w:lineRule="auto"/>
+        <w:rPr>
+          <w:rFonts w:ascii="Arial" w:eastAsia="Times New Roman" w:hAnsi="Arial" w:cs="Arial"/>
+          <w:color w:val="E36C0A" w:themeColor="accent6" w:themeShade="BF"/>
+          <w:sz w:val="19"/>
+          <w:szCs w:val="19"/>
+        </w:rPr>
+      </w:pPr>
+      <w:r>
+        <w:rPr>
+          <w:rFonts w:ascii="Arial" w:eastAsia="Times New Roman" w:hAnsi="Arial" w:cs="Arial"/>
+          <w:color w:val="E36C0A" w:themeColor="accent6" w:themeShade="BF"/>
+          <w:sz w:val="19"/>
+          <w:szCs w:val="19"/>
+        </w:rPr>
+        <w:t>Order Boards</w:t>
+      </w:r>
+    </w:p>
+    <w:p>
+      <w:pPr>
+        <w:shd w:val="clear" w:color="auto" w:fill="FFFFFF"/>
+        <w:spacing w:after="0" w:line="240" w:lineRule="auto"/>
+        <w:rPr>
+          <w:rFonts w:ascii="Arial" w:eastAsia="Times New Roman" w:hAnsi="Arial" w:cs="Arial"/>
+          <w:color w:val="E36C0A" w:themeColor="accent6" w:themeShade="BF"/>
+          <w:sz w:val="19"/>
+          <w:szCs w:val="19"/>
+        </w:rPr>
+      </w:pPr>
+    </w:p>
+    <w:p>
+      <w:pPr>
+        <w:shd w:val="clear" w:color="auto" w:fill="FFFFFF"/>
+        <w:spacing w:after="0" w:line="240" w:lineRule="auto"/>
+        <w:rPr>
+          <w:rFonts w:ascii="Arial" w:eastAsia="Times New Roman" w:hAnsi="Arial" w:cs="Arial"/>
+          <w:color w:val="E36C0A" w:themeColor="accent6" w:themeShade="BF"/>
+          <w:sz w:val="19"/>
+          <w:szCs w:val="19"/>
+        </w:rPr>
+      </w:pPr>
+      <w:r>
+        <w:rPr>
+          <w:rFonts w:ascii="Arial" w:eastAsia="Times New Roman" w:hAnsi="Arial" w:cs="Arial"/>
+          <w:color w:val="E36C0A" w:themeColor="accent6" w:themeShade="BF"/>
+          <w:sz w:val="19"/>
+          <w:szCs w:val="19"/>
+        </w:rPr>
+        <w:t>Issues</w:t>
+      </w:r>
+    </w:p>
+    <w:p>
+      <w:pPr>
+        <w:shd w:val="clear" w:color="auto" w:fill="FFFFFF"/>
+        <w:spacing w:after="0" w:line="240" w:lineRule="auto"/>
+        <w:rPr>
+          <w:rFonts w:ascii="Arial" w:eastAsia="Times New Roman" w:hAnsi="Arial" w:cs="Arial"/>
+          <w:color w:val="E36C0A" w:themeColor="accent6" w:themeShade="BF"/>
+          <w:sz w:val="19"/>
+          <w:szCs w:val="19"/>
+        </w:rPr>
+      </w:pPr>
+      <w:r>
+        <w:rPr>
+          <w:rFonts w:ascii="Arial" w:eastAsia="Times New Roman" w:hAnsi="Arial" w:cs="Arial"/>
+          <w:color w:val="E36C0A" w:themeColor="accent6" w:themeShade="BF"/>
+          <w:sz w:val="19"/>
+          <w:szCs w:val="19"/>
+        </w:rPr>
+        <w:t>----------------------------------------</w:t>
+      </w:r>
+    </w:p>
+    <w:p>
+      <w:pPr>
+        <w:shd w:val="clear" w:color="auto" w:fill="FFFFFF"/>
+        <w:spacing w:after="0" w:line="240" w:lineRule="auto"/>
+        <w:rPr>
+          <w:rFonts w:ascii="Arial" w:eastAsia="Times New Roman" w:hAnsi="Arial" w:cs="Arial"/>
+          <w:color w:val="E36C0A" w:themeColor="accent6" w:themeShade="BF"/>
+          <w:sz w:val="19"/>
+          <w:szCs w:val="19"/>
+        </w:rPr>
+      </w:pPr>
+      <w:r>
+        <w:rPr>
+          <w:rFonts w:ascii="Arial" w:eastAsia="Times New Roman" w:hAnsi="Arial" w:cs="Arial"/>
+          <w:color w:val="E36C0A" w:themeColor="accent6" w:themeShade="BF"/>
+          <w:sz w:val="19"/>
+          <w:szCs w:val="19"/>
+        </w:rPr>
+        <w:t>Decide on Tag-Connect</w:t>
+      </w:r>
+    </w:p>
+    <w:p>
+      <w:pPr>
+        <w:shd w:val="clear" w:color="auto" w:fill="FFFFFF"/>
+        <w:spacing w:after="0" w:line="240" w:lineRule="auto"/>
+        <w:rPr>
+          <w:rFonts w:ascii="Arial" w:eastAsia="Times New Roman" w:hAnsi="Arial" w:cs="Arial"/>
+          <w:color w:val="E36C0A" w:themeColor="accent6" w:themeShade="BF"/>
+          <w:sz w:val="19"/>
+          <w:szCs w:val="19"/>
+        </w:rPr>
+      </w:pPr>
+      <w:r>
+        <w:rPr>
+          <w:rFonts w:ascii="Arial" w:eastAsia="Times New Roman" w:hAnsi="Arial" w:cs="Arial"/>
+          <w:color w:val="E36C0A" w:themeColor="accent6" w:themeShade="BF"/>
+          <w:sz w:val="19"/>
+          <w:szCs w:val="19"/>
+        </w:rPr>
+        <w:t xml:space="preserve">Decide on </w:t>
       </w:r>
       <w:proofErr w:type="spellStart"/>
       <w:r>
         <w:rPr>
           <w:rFonts w:ascii="Arial" w:eastAsia="Times New Roman" w:hAnsi="Arial" w:cs="Arial"/>
-          <w:color w:val="1F497D" w:themeColor="text2"/>
-          <w:sz w:val="19"/>
-          <w:szCs w:val="19"/>
-        </w:rPr>
-        <w:t>dev</w:t>
+          <w:color w:val="E36C0A" w:themeColor="accent6" w:themeShade="BF"/>
+          <w:sz w:val="19"/>
+          <w:szCs w:val="19"/>
+        </w:rPr>
+        <w:t>Tx</w:t>
       </w:r>
       <w:proofErr w:type="spellEnd"/>
-      <w:r>
-        <w:rPr>
-          <w:rFonts w:ascii="Arial" w:eastAsia="Times New Roman" w:hAnsi="Arial" w:cs="Arial"/>
-          <w:color w:val="1F497D" w:themeColor="text2"/>
-          <w:sz w:val="19"/>
-          <w:szCs w:val="19"/>
-        </w:rPr>
-        <w:t xml:space="preserve"> kit.</w:t>
-      </w:r>
-      <w:proofErr w:type="gramEnd"/>
-      <w:r>
-        <w:rPr>
-          <w:rFonts w:ascii="Arial" w:eastAsia="Times New Roman" w:hAnsi="Arial" w:cs="Arial"/>
-          <w:color w:val="1F497D" w:themeColor="text2"/>
-          <w:sz w:val="19"/>
-          <w:szCs w:val="19"/>
-        </w:rPr>
-        <w:t> </w:t>
-      </w:r>
-    </w:p>
-    <w:p>
-      <w:pPr>
-        <w:shd w:val="clear" w:color="auto" w:fill="FFFFFF"/>
-        <w:spacing w:after="0" w:line="240" w:lineRule="auto"/>
-        <w:rPr>
-          <w:rFonts w:ascii="Arial" w:eastAsia="Times New Roman" w:hAnsi="Arial" w:cs="Arial"/>
-          <w:color w:val="1F497D" w:themeColor="text2"/>
-          <w:sz w:val="19"/>
-          <w:szCs w:val="19"/>
-        </w:rPr>
-      </w:pPr>
-      <w:r>
-        <w:rPr>
-          <w:rFonts w:ascii="Arial" w:eastAsia="Times New Roman" w:hAnsi="Arial" w:cs="Arial"/>
-          <w:color w:val="1F497D" w:themeColor="text2"/>
-          <w:sz w:val="19"/>
-          <w:szCs w:val="19"/>
-        </w:rPr>
-        <w:t>Tested wireless link, failed to connect.</w:t>
-      </w:r>
-    </w:p>
-    <w:p>
-      <w:pPr>
-        <w:shd w:val="clear" w:color="auto" w:fill="FFFFFF"/>
-        <w:spacing w:after="0" w:line="240" w:lineRule="auto"/>
-        <w:rPr>
-          <w:rFonts w:ascii="Arial" w:eastAsia="Times New Roman" w:hAnsi="Arial" w:cs="Arial"/>
-          <w:color w:val="1F497D" w:themeColor="text2"/>
-          <w:sz w:val="19"/>
-          <w:szCs w:val="19"/>
-        </w:rPr>
-      </w:pPr>
-      <w:proofErr w:type="gramStart"/>
-      <w:r>
-        <w:rPr>
-          <w:rFonts w:ascii="Arial" w:eastAsia="Times New Roman" w:hAnsi="Arial" w:cs="Arial"/>
-          <w:color w:val="1F497D" w:themeColor="text2"/>
-          <w:sz w:val="19"/>
-          <w:szCs w:val="19"/>
-        </w:rPr>
-        <w:t xml:space="preserve">Hashed out rough outline of serial </w:t>
-      </w:r>
-      <w:proofErr w:type="spellStart"/>
-      <w:r>
-        <w:rPr>
-          <w:rFonts w:ascii="Arial" w:eastAsia="Times New Roman" w:hAnsi="Arial" w:cs="Arial"/>
-          <w:color w:val="1F497D" w:themeColor="text2"/>
-          <w:sz w:val="19"/>
-          <w:szCs w:val="19"/>
-        </w:rPr>
-        <w:t>comm</w:t>
-      </w:r>
-      <w:proofErr w:type="spellEnd"/>
-      <w:r>
-        <w:rPr>
-          <w:rFonts w:ascii="Arial" w:eastAsia="Times New Roman" w:hAnsi="Arial" w:cs="Arial"/>
-          <w:color w:val="1F497D" w:themeColor="text2"/>
-          <w:sz w:val="19"/>
-          <w:szCs w:val="19"/>
-        </w:rPr>
-        <w:t xml:space="preserve"> spec with team.</w:t>
-      </w:r>
-      <w:proofErr w:type="gramEnd"/>
-    </w:p>
-    <w:p>
-      <w:pPr>
-        <w:shd w:val="clear" w:color="auto" w:fill="FFFFFF"/>
-        <w:spacing w:after="0" w:line="240" w:lineRule="auto"/>
-        <w:rPr>
-          <w:rFonts w:ascii="Arial" w:eastAsia="Times New Roman" w:hAnsi="Arial" w:cs="Arial"/>
-          <w:color w:val="1F497D" w:themeColor="text2"/>
-          <w:sz w:val="19"/>
-          <w:szCs w:val="19"/>
-        </w:rPr>
-      </w:pPr>
-    </w:p>
-    <w:p>
-      <w:pPr>
-        <w:shd w:val="clear" w:color="auto" w:fill="FFFFFF"/>
-        <w:spacing w:after="0" w:line="240" w:lineRule="auto"/>
-        <w:rPr>
-          <w:rFonts w:ascii="Arial" w:eastAsia="Times New Roman" w:hAnsi="Arial" w:cs="Arial"/>
-          <w:color w:val="1F497D" w:themeColor="text2"/>
-          <w:sz w:val="19"/>
-          <w:szCs w:val="19"/>
-        </w:rPr>
-      </w:pPr>
-      <w:r>
-        <w:rPr>
-          <w:rFonts w:ascii="Arial" w:eastAsia="Times New Roman" w:hAnsi="Arial" w:cs="Arial"/>
-          <w:color w:val="1F497D" w:themeColor="text2"/>
-          <w:sz w:val="19"/>
-          <w:szCs w:val="19"/>
-        </w:rPr>
-        <w:t>Next Week</w:t>
-      </w:r>
-    </w:p>
-    <w:p>
-      <w:pPr>
-        <w:shd w:val="clear" w:color="auto" w:fill="FFFFFF"/>
-        <w:spacing w:after="0" w:line="240" w:lineRule="auto"/>
-        <w:rPr>
-          <w:rFonts w:ascii="Arial" w:eastAsia="Times New Roman" w:hAnsi="Arial" w:cs="Arial"/>
-          <w:color w:val="1F497D" w:themeColor="text2"/>
-          <w:sz w:val="19"/>
-          <w:szCs w:val="19"/>
-        </w:rPr>
-      </w:pPr>
-      <w:r>
-        <w:rPr>
-          <w:rFonts w:ascii="Arial" w:eastAsia="Times New Roman" w:hAnsi="Arial" w:cs="Arial"/>
-          <w:color w:val="1F497D" w:themeColor="text2"/>
-          <w:sz w:val="19"/>
-          <w:szCs w:val="19"/>
-        </w:rPr>
-        <w:t>---------------------------------------------</w:t>
-      </w:r>
-    </w:p>
-    <w:p>
-      <w:pPr>
-        <w:shd w:val="clear" w:color="auto" w:fill="FFFFFF"/>
-        <w:spacing w:after="0" w:line="240" w:lineRule="auto"/>
-        <w:rPr>
-          <w:rFonts w:ascii="Arial" w:eastAsia="Times New Roman" w:hAnsi="Arial" w:cs="Arial"/>
-          <w:color w:val="1F497D" w:themeColor="text2"/>
-          <w:sz w:val="19"/>
-          <w:szCs w:val="19"/>
-        </w:rPr>
-      </w:pPr>
-      <w:r>
-        <w:rPr>
-          <w:rFonts w:ascii="Arial" w:eastAsia="Times New Roman" w:hAnsi="Arial" w:cs="Arial"/>
-          <w:color w:val="1F497D" w:themeColor="text2"/>
-          <w:sz w:val="19"/>
-          <w:szCs w:val="19"/>
-        </w:rPr>
-        <w:t xml:space="preserve">Isolate wireless connection </w:t>
-      </w:r>
-      <w:proofErr w:type="gramStart"/>
-      <w:r>
-        <w:rPr>
-          <w:rFonts w:ascii="Arial" w:eastAsia="Times New Roman" w:hAnsi="Arial" w:cs="Arial"/>
-          <w:color w:val="1F497D" w:themeColor="text2"/>
-          <w:sz w:val="19"/>
-          <w:szCs w:val="19"/>
-        </w:rPr>
-        <w:t>issue(</w:t>
-      </w:r>
-      <w:proofErr w:type="gramEnd"/>
-      <w:r>
-        <w:rPr>
-          <w:rFonts w:ascii="Arial" w:eastAsia="Times New Roman" w:hAnsi="Arial" w:cs="Arial"/>
-          <w:color w:val="1F497D" w:themeColor="text2"/>
-          <w:sz w:val="19"/>
-          <w:szCs w:val="19"/>
-        </w:rPr>
-        <w:t>hopefully fix).</w:t>
-      </w:r>
-    </w:p>
-    <w:p>
-      <w:pPr>
-        <w:shd w:val="clear" w:color="auto" w:fill="FFFFFF"/>
-        <w:spacing w:after="0" w:line="240" w:lineRule="auto"/>
-        <w:rPr>
-          <w:rFonts w:ascii="Arial" w:eastAsia="Times New Roman" w:hAnsi="Arial" w:cs="Arial"/>
-          <w:color w:val="1F497D" w:themeColor="text2"/>
-          <w:sz w:val="19"/>
-          <w:szCs w:val="19"/>
-        </w:rPr>
-      </w:pPr>
-      <w:r>
-        <w:rPr>
-          <w:rFonts w:ascii="Arial" w:eastAsia="Times New Roman" w:hAnsi="Arial" w:cs="Arial"/>
-          <w:color w:val="1F497D" w:themeColor="text2"/>
-          <w:sz w:val="19"/>
-          <w:szCs w:val="19"/>
-        </w:rPr>
-        <w:t>Write interrupt, operation, sleep routine skeleton.</w:t>
-      </w:r>
-    </w:p>
-    <w:p>
-      <w:pPr>
-        <w:shd w:val="clear" w:color="auto" w:fill="FFFFFF"/>
-        <w:spacing w:after="0" w:line="240" w:lineRule="auto"/>
-        <w:rPr>
-          <w:rFonts w:ascii="Arial" w:eastAsia="Times New Roman" w:hAnsi="Arial" w:cs="Arial"/>
-          <w:color w:val="1F497D" w:themeColor="text2"/>
-          <w:sz w:val="19"/>
-          <w:szCs w:val="19"/>
-        </w:rPr>
-      </w:pPr>
-      <w:r>
-        <w:rPr>
-          <w:rFonts w:ascii="Arial" w:eastAsia="Times New Roman" w:hAnsi="Arial" w:cs="Arial"/>
-          <w:color w:val="1F497D" w:themeColor="text2"/>
-          <w:sz w:val="19"/>
-          <w:szCs w:val="19"/>
-        </w:rPr>
-        <w:lastRenderedPageBreak/>
-        <w:t>Create fake data spew program for base board to provide a test basis for front end.</w:t>
-      </w:r>
-    </w:p>
-    <w:p>
-      <w:pPr>
-        <w:shd w:val="clear" w:color="auto" w:fill="FFFFFF"/>
-        <w:spacing w:after="0" w:line="240" w:lineRule="auto"/>
-        <w:rPr>
-          <w:rFonts w:ascii="Arial" w:eastAsia="Times New Roman" w:hAnsi="Arial" w:cs="Arial"/>
-          <w:color w:val="1F497D" w:themeColor="text2"/>
-          <w:sz w:val="19"/>
-          <w:szCs w:val="19"/>
-        </w:rPr>
-      </w:pPr>
-    </w:p>
-    <w:p>
-      <w:pPr>
-        <w:shd w:val="clear" w:color="auto" w:fill="FFFFFF"/>
-        <w:spacing w:after="0" w:line="240" w:lineRule="auto"/>
-        <w:rPr>
-          <w:rFonts w:ascii="Arial" w:eastAsia="Times New Roman" w:hAnsi="Arial" w:cs="Arial"/>
-          <w:color w:val="1F497D" w:themeColor="text2"/>
-          <w:sz w:val="19"/>
-          <w:szCs w:val="19"/>
-        </w:rPr>
-      </w:pPr>
-      <w:r>
-        <w:rPr>
-          <w:rFonts w:ascii="Arial" w:eastAsia="Times New Roman" w:hAnsi="Arial" w:cs="Arial"/>
-          <w:color w:val="1F497D" w:themeColor="text2"/>
-          <w:sz w:val="19"/>
-          <w:szCs w:val="19"/>
-        </w:rPr>
-        <w:t>Issues</w:t>
-      </w:r>
-    </w:p>
-    <w:p>
-      <w:pPr>
-        <w:shd w:val="clear" w:color="auto" w:fill="FFFFFF"/>
-        <w:spacing w:after="0" w:line="240" w:lineRule="auto"/>
-        <w:rPr>
-          <w:rFonts w:ascii="Arial" w:eastAsia="Times New Roman" w:hAnsi="Arial" w:cs="Arial"/>
-          <w:color w:val="1F497D" w:themeColor="text2"/>
-          <w:sz w:val="19"/>
-          <w:szCs w:val="19"/>
-        </w:rPr>
-      </w:pPr>
-      <w:r>
-        <w:rPr>
-          <w:rFonts w:ascii="Arial" w:eastAsia="Times New Roman" w:hAnsi="Arial" w:cs="Arial"/>
-          <w:color w:val="1F497D" w:themeColor="text2"/>
-          <w:sz w:val="19"/>
-          <w:szCs w:val="19"/>
-        </w:rPr>
-        <w:t>--------------------------------------------</w:t>
-      </w:r>
-    </w:p>
-    <w:p>
-      <w:pPr>
-        <w:shd w:val="clear" w:color="auto" w:fill="FFFFFF"/>
-        <w:spacing w:after="0" w:line="240" w:lineRule="auto"/>
-        <w:rPr>
-          <w:rFonts w:ascii="Arial" w:eastAsia="Times New Roman" w:hAnsi="Arial" w:cs="Arial"/>
-          <w:color w:val="1F497D" w:themeColor="text2"/>
-          <w:sz w:val="19"/>
-          <w:szCs w:val="19"/>
-        </w:rPr>
-      </w:pPr>
-      <w:r>
-        <w:rPr>
-          <w:rFonts w:ascii="Arial" w:eastAsia="Times New Roman" w:hAnsi="Arial" w:cs="Arial"/>
-          <w:color w:val="1F497D" w:themeColor="text2"/>
-          <w:sz w:val="19"/>
-          <w:szCs w:val="19"/>
-        </w:rPr>
-        <w:t xml:space="preserve">Second </w:t>
-      </w:r>
-      <w:proofErr w:type="spellStart"/>
-      <w:r>
-        <w:rPr>
-          <w:rFonts w:ascii="Arial" w:eastAsia="Times New Roman" w:hAnsi="Arial" w:cs="Arial"/>
-          <w:color w:val="1F497D" w:themeColor="text2"/>
-          <w:sz w:val="19"/>
-          <w:szCs w:val="19"/>
-        </w:rPr>
-        <w:t>dev</w:t>
-      </w:r>
-      <w:proofErr w:type="spellEnd"/>
-      <w:r>
-        <w:rPr>
-          <w:rFonts w:ascii="Arial" w:eastAsia="Times New Roman" w:hAnsi="Arial" w:cs="Arial"/>
-          <w:color w:val="1F497D" w:themeColor="text2"/>
-          <w:sz w:val="19"/>
-          <w:szCs w:val="19"/>
-        </w:rPr>
-        <w:t xml:space="preserve"> kit came in, same issue as last. </w:t>
-      </w:r>
-      <w:proofErr w:type="gramStart"/>
-      <w:r>
-        <w:rPr>
-          <w:rFonts w:ascii="Arial" w:eastAsia="Times New Roman" w:hAnsi="Arial" w:cs="Arial"/>
-          <w:color w:val="1F497D" w:themeColor="text2"/>
-          <w:sz w:val="19"/>
-          <w:szCs w:val="19"/>
-        </w:rPr>
-        <w:t>EMI?</w:t>
-      </w:r>
-      <w:proofErr w:type="gramEnd"/>
-      <w:r>
-        <w:rPr>
-          <w:rFonts w:ascii="Arial" w:eastAsia="Times New Roman" w:hAnsi="Arial" w:cs="Arial"/>
-          <w:color w:val="1F497D" w:themeColor="text2"/>
-          <w:sz w:val="19"/>
-          <w:szCs w:val="19"/>
-        </w:rPr>
-        <w:t xml:space="preserve"> </w:t>
-      </w:r>
-      <w:proofErr w:type="gramStart"/>
-      <w:r>
-        <w:rPr>
-          <w:rFonts w:ascii="Arial" w:eastAsia="Times New Roman" w:hAnsi="Arial" w:cs="Arial"/>
-          <w:color w:val="1F497D" w:themeColor="text2"/>
-          <w:sz w:val="19"/>
-          <w:szCs w:val="19"/>
-        </w:rPr>
-        <w:t>Requires troubleshooting.</w:t>
-      </w:r>
-      <w:proofErr w:type="gramEnd"/>
-    </w:p>
-    <w:p>
-      <w:pPr>
-        <w:shd w:val="clear" w:color="auto" w:fill="FFFFFF"/>
-        <w:spacing w:after="0" w:line="240" w:lineRule="auto"/>
-        <w:rPr>
-          <w:rFonts w:ascii="Arial" w:eastAsia="Times New Roman" w:hAnsi="Arial" w:cs="Arial"/>
-          <w:color w:val="1F497D" w:themeColor="text2"/>
-          <w:sz w:val="19"/>
-          <w:szCs w:val="19"/>
-        </w:rPr>
-      </w:pPr>
-      <w:proofErr w:type="gramStart"/>
-      <w:r>
-        <w:rPr>
-          <w:rFonts w:ascii="Arial" w:eastAsia="Times New Roman" w:hAnsi="Arial" w:cs="Arial"/>
-          <w:color w:val="1F497D" w:themeColor="text2"/>
-          <w:sz w:val="19"/>
-          <w:szCs w:val="19"/>
-        </w:rPr>
-        <w:t>Will need access to a VNA and surface mount SMA launches when boards come in for match network cal.</w:t>
-      </w:r>
-      <w:proofErr w:type="gramEnd"/>
-    </w:p>
-    <w:p>
-      <w:pPr>
-        <w:shd w:val="clear" w:color="auto" w:fill="FFFFFF"/>
-        <w:spacing w:after="0" w:line="240" w:lineRule="auto"/>
-        <w:rPr>
-          <w:rFonts w:ascii="Arial" w:eastAsia="Times New Roman" w:hAnsi="Arial" w:cs="Arial"/>
-          <w:color w:val="1F497D" w:themeColor="text2"/>
-          <w:sz w:val="19"/>
-          <w:szCs w:val="19"/>
-        </w:rPr>
-      </w:pPr>
-      <w:proofErr w:type="gramStart"/>
-      <w:r>
-        <w:rPr>
-          <w:rFonts w:ascii="Arial" w:eastAsia="Times New Roman" w:hAnsi="Arial" w:cs="Arial"/>
-          <w:color w:val="1F497D" w:themeColor="text2"/>
-          <w:sz w:val="19"/>
-          <w:szCs w:val="19"/>
-        </w:rPr>
-        <w:t>Time, sleep, moral, etc.</w:t>
-      </w:r>
-      <w:proofErr w:type="gramEnd"/>
-      <w:r>
-        <w:rPr>
-          <w:rFonts w:ascii="Arial" w:eastAsia="Times New Roman" w:hAnsi="Arial" w:cs="Arial"/>
-          <w:color w:val="1F497D" w:themeColor="text2"/>
-          <w:sz w:val="19"/>
-          <w:szCs w:val="19"/>
-        </w:rPr>
-        <w:t> </w:t>
-      </w:r>
-    </w:p>
-    <w:p>
-      <w:pPr>
-        <w:rPr>
-          <w:color w:val="1F497D" w:themeColor="text2"/>
-        </w:rPr>
-      </w:pPr>
-    </w:p>
-    <w:p>
-      <w:pPr>
-        <w:spacing w:after="0" w:line="240" w:lineRule="auto"/>
-        <w:rPr>
-          <w:rFonts w:ascii="Times New Roman" w:eastAsia="Times New Roman" w:hAnsi="Times New Roman" w:cs="Times New Roman"/>
-          <w:color w:val="1F497D" w:themeColor="text2"/>
-          <w:sz w:val="24"/>
-          <w:szCs w:val="24"/>
-        </w:rPr>
-      </w:pPr>
-      <w:r>
-        <w:rPr>
-          <w:rFonts w:ascii="Arial" w:eastAsia="Times New Roman" w:hAnsi="Arial" w:cs="Arial"/>
-          <w:color w:val="1F497D" w:themeColor="text2"/>
-          <w:sz w:val="19"/>
-          <w:szCs w:val="19"/>
-          <w:shd w:val="clear" w:color="auto" w:fill="FFFFFF"/>
-        </w:rPr>
-        <w:t>Last Week</w:t>
-      </w:r>
-      <w:r>
-        <w:rPr>
-          <w:rFonts w:ascii="Arial" w:eastAsia="Times New Roman" w:hAnsi="Arial" w:cs="Arial"/>
-          <w:color w:val="1F497D" w:themeColor="text2"/>
-          <w:sz w:val="19"/>
-          <w:szCs w:val="19"/>
-          <w:shd w:val="clear" w:color="auto" w:fill="FFFFFF"/>
-        </w:rPr>
-        <w:t xml:space="preserve"> (2014-11-30)</w:t>
-      </w:r>
-    </w:p>
-    <w:p>
-      <w:pPr>
-        <w:shd w:val="clear" w:color="auto" w:fill="FFFFFF"/>
-        <w:spacing w:after="0" w:line="240" w:lineRule="auto"/>
-        <w:rPr>
-          <w:rFonts w:ascii="Arial" w:eastAsia="Times New Roman" w:hAnsi="Arial" w:cs="Arial"/>
-          <w:color w:val="1F497D" w:themeColor="text2"/>
-          <w:sz w:val="19"/>
-          <w:szCs w:val="19"/>
-        </w:rPr>
-      </w:pPr>
-      <w:r>
-        <w:rPr>
-          <w:rFonts w:ascii="Arial" w:eastAsia="Times New Roman" w:hAnsi="Arial" w:cs="Arial"/>
-          <w:color w:val="1F497D" w:themeColor="text2"/>
-          <w:sz w:val="19"/>
-          <w:szCs w:val="19"/>
-        </w:rPr>
-        <w:t>---------------------------------------------------------------</w:t>
-      </w:r>
-    </w:p>
-    <w:p>
-      <w:pPr>
-        <w:shd w:val="clear" w:color="auto" w:fill="FFFFFF"/>
-        <w:spacing w:after="0" w:line="240" w:lineRule="auto"/>
-        <w:rPr>
-          <w:rFonts w:ascii="Arial" w:eastAsia="Times New Roman" w:hAnsi="Arial" w:cs="Arial"/>
-          <w:color w:val="1F497D" w:themeColor="text2"/>
-          <w:sz w:val="19"/>
-          <w:szCs w:val="19"/>
-        </w:rPr>
-      </w:pPr>
-      <w:r>
-        <w:rPr>
-          <w:rFonts w:ascii="Arial" w:eastAsia="Times New Roman" w:hAnsi="Arial" w:cs="Arial"/>
-          <w:color w:val="1F497D" w:themeColor="text2"/>
-          <w:sz w:val="19"/>
-          <w:szCs w:val="19"/>
-        </w:rPr>
-        <w:t>Wrote and tested functional base station code</w:t>
-      </w:r>
-    </w:p>
-    <w:p>
-      <w:pPr>
-        <w:shd w:val="clear" w:color="auto" w:fill="FFFFFF"/>
-        <w:spacing w:after="0" w:line="240" w:lineRule="auto"/>
-        <w:rPr>
-          <w:rFonts w:ascii="Arial" w:eastAsia="Times New Roman" w:hAnsi="Arial" w:cs="Arial"/>
-          <w:color w:val="1F497D" w:themeColor="text2"/>
-          <w:sz w:val="19"/>
-          <w:szCs w:val="19"/>
-        </w:rPr>
-      </w:pPr>
-      <w:r>
-        <w:rPr>
-          <w:rFonts w:ascii="Arial" w:eastAsia="Times New Roman" w:hAnsi="Arial" w:cs="Arial"/>
-          <w:color w:val="1F497D" w:themeColor="text2"/>
-          <w:sz w:val="19"/>
-          <w:szCs w:val="19"/>
-        </w:rPr>
-        <w:t>Wrote and tested functional satellite code</w:t>
-      </w:r>
-    </w:p>
-    <w:p>
-      <w:pPr>
-        <w:shd w:val="clear" w:color="auto" w:fill="FFFFFF"/>
-        <w:spacing w:after="0" w:line="240" w:lineRule="auto"/>
-        <w:rPr>
-          <w:rFonts w:ascii="Arial" w:eastAsia="Times New Roman" w:hAnsi="Arial" w:cs="Arial"/>
-          <w:color w:val="1F497D" w:themeColor="text2"/>
-          <w:sz w:val="19"/>
-          <w:szCs w:val="19"/>
-        </w:rPr>
-      </w:pPr>
-      <w:r>
-        <w:rPr>
-          <w:rFonts w:ascii="Arial" w:eastAsia="Times New Roman" w:hAnsi="Arial" w:cs="Arial"/>
-          <w:color w:val="1F497D" w:themeColor="text2"/>
-          <w:sz w:val="19"/>
-          <w:szCs w:val="19"/>
-        </w:rPr>
-        <w:t>Performed preliminary range tests </w:t>
-      </w:r>
-    </w:p>
-    <w:p>
-      <w:pPr>
-        <w:shd w:val="clear" w:color="auto" w:fill="FFFFFF"/>
-        <w:spacing w:after="0" w:line="240" w:lineRule="auto"/>
-        <w:rPr>
-          <w:rFonts w:ascii="Arial" w:eastAsia="Times New Roman" w:hAnsi="Arial" w:cs="Arial"/>
-          <w:color w:val="1F497D" w:themeColor="text2"/>
-          <w:sz w:val="19"/>
-          <w:szCs w:val="19"/>
-        </w:rPr>
-      </w:pPr>
-      <w:r>
-        <w:rPr>
-          <w:rFonts w:ascii="Arial" w:eastAsia="Times New Roman" w:hAnsi="Arial" w:cs="Arial"/>
-          <w:color w:val="1F497D" w:themeColor="text2"/>
-          <w:sz w:val="19"/>
-          <w:szCs w:val="19"/>
-        </w:rPr>
-        <w:t>Handed off functional satellite/base combo for testing with GUI frontend</w:t>
-      </w:r>
-    </w:p>
-    <w:p>
-      <w:pPr>
-        <w:shd w:val="clear" w:color="auto" w:fill="FFFFFF"/>
-        <w:spacing w:after="0" w:line="240" w:lineRule="auto"/>
-        <w:rPr>
-          <w:rFonts w:ascii="Arial" w:eastAsia="Times New Roman" w:hAnsi="Arial" w:cs="Arial"/>
-          <w:color w:val="1F497D" w:themeColor="text2"/>
-          <w:sz w:val="19"/>
-          <w:szCs w:val="19"/>
-        </w:rPr>
-      </w:pPr>
-      <w:r>
-        <w:rPr>
-          <w:rFonts w:ascii="Arial" w:eastAsia="Times New Roman" w:hAnsi="Arial" w:cs="Arial"/>
-          <w:color w:val="1F497D" w:themeColor="text2"/>
-          <w:sz w:val="19"/>
-          <w:szCs w:val="19"/>
-        </w:rPr>
-        <w:t>Troubleshot button code glitch</w:t>
-      </w:r>
-    </w:p>
-    <w:p>
-      <w:pPr>
-        <w:shd w:val="clear" w:color="auto" w:fill="FFFFFF"/>
-        <w:spacing w:after="0" w:line="240" w:lineRule="auto"/>
-        <w:rPr>
-          <w:rFonts w:ascii="Arial" w:eastAsia="Times New Roman" w:hAnsi="Arial" w:cs="Arial"/>
-          <w:color w:val="1F497D" w:themeColor="text2"/>
-          <w:sz w:val="19"/>
-          <w:szCs w:val="19"/>
-        </w:rPr>
-      </w:pPr>
-    </w:p>
-    <w:p>
-      <w:pPr>
-        <w:shd w:val="clear" w:color="auto" w:fill="FFFFFF"/>
-        <w:spacing w:after="0" w:line="240" w:lineRule="auto"/>
-        <w:rPr>
-          <w:rFonts w:ascii="Arial" w:eastAsia="Times New Roman" w:hAnsi="Arial" w:cs="Arial"/>
-          <w:color w:val="1F497D" w:themeColor="text2"/>
-          <w:sz w:val="19"/>
-          <w:szCs w:val="19"/>
-        </w:rPr>
-      </w:pPr>
-      <w:r>
-        <w:rPr>
-          <w:rFonts w:ascii="Arial" w:eastAsia="Times New Roman" w:hAnsi="Arial" w:cs="Arial"/>
-          <w:color w:val="1F497D" w:themeColor="text2"/>
-          <w:sz w:val="19"/>
-          <w:szCs w:val="19"/>
-        </w:rPr>
-        <w:t>Next Week</w:t>
-      </w:r>
-    </w:p>
-    <w:p>
-      <w:pPr>
-        <w:shd w:val="clear" w:color="auto" w:fill="FFFFFF"/>
-        <w:spacing w:after="0" w:line="240" w:lineRule="auto"/>
-        <w:rPr>
-          <w:rFonts w:ascii="Arial" w:eastAsia="Times New Roman" w:hAnsi="Arial" w:cs="Arial"/>
-          <w:color w:val="1F497D" w:themeColor="text2"/>
-          <w:sz w:val="19"/>
-          <w:szCs w:val="19"/>
-        </w:rPr>
-      </w:pPr>
-      <w:r>
-        <w:rPr>
-          <w:rFonts w:ascii="Arial" w:eastAsia="Times New Roman" w:hAnsi="Arial" w:cs="Arial"/>
-          <w:color w:val="1F497D" w:themeColor="text2"/>
-          <w:sz w:val="19"/>
-          <w:szCs w:val="19"/>
-        </w:rPr>
-        <w:t>-------------------------------------------------------------</w:t>
-      </w:r>
-    </w:p>
-    <w:p>
-      <w:pPr>
-        <w:shd w:val="clear" w:color="auto" w:fill="FFFFFF"/>
-        <w:spacing w:after="0" w:line="240" w:lineRule="auto"/>
-        <w:rPr>
-          <w:rFonts w:ascii="Arial" w:eastAsia="Times New Roman" w:hAnsi="Arial" w:cs="Arial"/>
-          <w:color w:val="1F497D" w:themeColor="text2"/>
-          <w:sz w:val="19"/>
-          <w:szCs w:val="19"/>
-        </w:rPr>
-      </w:pPr>
-      <w:r>
-        <w:rPr>
-          <w:rFonts w:ascii="Arial" w:eastAsia="Times New Roman" w:hAnsi="Arial" w:cs="Arial"/>
-          <w:color w:val="1F497D" w:themeColor="text2"/>
-          <w:sz w:val="19"/>
-          <w:szCs w:val="19"/>
-        </w:rPr>
-        <w:t>Get ESD protection on boards</w:t>
-      </w:r>
-    </w:p>
-    <w:p>
-      <w:pPr>
-        <w:shd w:val="clear" w:color="auto" w:fill="FFFFFF"/>
-        <w:spacing w:after="0" w:line="240" w:lineRule="auto"/>
-        <w:rPr>
-          <w:rFonts w:ascii="Arial" w:eastAsia="Times New Roman" w:hAnsi="Arial" w:cs="Arial"/>
-          <w:color w:val="1F497D" w:themeColor="text2"/>
-          <w:sz w:val="19"/>
-          <w:szCs w:val="19"/>
-        </w:rPr>
-      </w:pPr>
-      <w:r>
-        <w:rPr>
-          <w:rFonts w:ascii="Arial" w:eastAsia="Times New Roman" w:hAnsi="Arial" w:cs="Arial"/>
-          <w:color w:val="1F497D" w:themeColor="text2"/>
-          <w:sz w:val="19"/>
-          <w:szCs w:val="19"/>
-        </w:rPr>
-        <w:t>Test/verification/load firmware</w:t>
-      </w:r>
-      <w:proofErr w:type="gramStart"/>
-      <w:r>
-        <w:rPr>
-          <w:rFonts w:ascii="Arial" w:eastAsia="Times New Roman" w:hAnsi="Arial" w:cs="Arial"/>
-          <w:color w:val="1F497D" w:themeColor="text2"/>
-          <w:sz w:val="19"/>
-          <w:szCs w:val="19"/>
-        </w:rPr>
-        <w:t>/(</w:t>
-      </w:r>
-      <w:proofErr w:type="gramEnd"/>
-      <w:r>
-        <w:rPr>
-          <w:rFonts w:ascii="Arial" w:eastAsia="Times New Roman" w:hAnsi="Arial" w:cs="Arial"/>
-          <w:color w:val="1F497D" w:themeColor="text2"/>
-          <w:sz w:val="19"/>
-          <w:szCs w:val="19"/>
-        </w:rPr>
-        <w:t>repair if needed) next two boards</w:t>
-      </w:r>
-    </w:p>
-    <w:p>
-      <w:pPr>
-        <w:shd w:val="clear" w:color="auto" w:fill="FFFFFF"/>
-        <w:spacing w:after="0" w:line="240" w:lineRule="auto"/>
-        <w:rPr>
-          <w:rFonts w:ascii="Arial" w:eastAsia="Times New Roman" w:hAnsi="Arial" w:cs="Arial"/>
-          <w:color w:val="1F497D" w:themeColor="text2"/>
-          <w:sz w:val="19"/>
-          <w:szCs w:val="19"/>
-        </w:rPr>
-      </w:pPr>
-      <w:r>
-        <w:rPr>
-          <w:rFonts w:ascii="Arial" w:eastAsia="Times New Roman" w:hAnsi="Arial" w:cs="Arial"/>
-          <w:color w:val="1F497D" w:themeColor="text2"/>
-          <w:sz w:val="19"/>
-          <w:szCs w:val="19"/>
-        </w:rPr>
-        <w:t>Test cases and measurements with batteries installed</w:t>
-      </w:r>
-    </w:p>
-    <w:p>
-      <w:pPr>
-        <w:shd w:val="clear" w:color="auto" w:fill="FFFFFF"/>
-        <w:spacing w:after="0" w:line="240" w:lineRule="auto"/>
-        <w:rPr>
-          <w:rFonts w:ascii="Arial" w:eastAsia="Times New Roman" w:hAnsi="Arial" w:cs="Arial"/>
-          <w:color w:val="1F497D" w:themeColor="text2"/>
-          <w:sz w:val="19"/>
-          <w:szCs w:val="19"/>
-        </w:rPr>
-      </w:pPr>
-      <w:r>
-        <w:rPr>
-          <w:rFonts w:ascii="Arial" w:eastAsia="Times New Roman" w:hAnsi="Arial" w:cs="Arial"/>
-          <w:color w:val="1F497D" w:themeColor="text2"/>
-          <w:sz w:val="19"/>
-          <w:szCs w:val="19"/>
-        </w:rPr>
-        <w:t>Clean up project code and have a team review for it</w:t>
-      </w:r>
-    </w:p>
-    <w:p>
-      <w:pPr>
-        <w:shd w:val="clear" w:color="auto" w:fill="FFFFFF"/>
-        <w:spacing w:after="0" w:line="240" w:lineRule="auto"/>
-        <w:rPr>
-          <w:rFonts w:ascii="Arial" w:eastAsia="Times New Roman" w:hAnsi="Arial" w:cs="Arial"/>
-          <w:color w:val="1F497D" w:themeColor="text2"/>
-          <w:sz w:val="19"/>
-          <w:szCs w:val="19"/>
-        </w:rPr>
-      </w:pPr>
-    </w:p>
-    <w:p>
-      <w:pPr>
-        <w:shd w:val="clear" w:color="auto" w:fill="FFFFFF"/>
-        <w:spacing w:after="0" w:line="240" w:lineRule="auto"/>
-        <w:rPr>
-          <w:rFonts w:ascii="Arial" w:eastAsia="Times New Roman" w:hAnsi="Arial" w:cs="Arial"/>
-          <w:color w:val="1F497D" w:themeColor="text2"/>
-          <w:sz w:val="19"/>
-          <w:szCs w:val="19"/>
-        </w:rPr>
-      </w:pPr>
-    </w:p>
-    <w:p>
-      <w:pPr>
-        <w:shd w:val="clear" w:color="auto" w:fill="FFFFFF"/>
-        <w:spacing w:after="0" w:line="240" w:lineRule="auto"/>
-        <w:rPr>
-          <w:rFonts w:ascii="Arial" w:eastAsia="Times New Roman" w:hAnsi="Arial" w:cs="Arial"/>
-          <w:color w:val="1F497D" w:themeColor="text2"/>
-          <w:sz w:val="19"/>
-          <w:szCs w:val="19"/>
-        </w:rPr>
-      </w:pPr>
-      <w:r>
-        <w:rPr>
-          <w:rFonts w:ascii="Arial" w:eastAsia="Times New Roman" w:hAnsi="Arial" w:cs="Arial"/>
-          <w:color w:val="1F497D" w:themeColor="text2"/>
-          <w:sz w:val="19"/>
-          <w:szCs w:val="19"/>
-        </w:rPr>
-        <w:t>=============================================</w:t>
-      </w:r>
-    </w:p>
-    <w:p>
-      <w:pPr>
-        <w:shd w:val="clear" w:color="auto" w:fill="FFFFFF"/>
-        <w:spacing w:after="0" w:line="240" w:lineRule="auto"/>
-        <w:rPr>
-          <w:rFonts w:ascii="Arial" w:eastAsia="Times New Roman" w:hAnsi="Arial" w:cs="Arial"/>
-          <w:color w:val="1F497D" w:themeColor="text2"/>
-          <w:sz w:val="19"/>
-          <w:szCs w:val="19"/>
-        </w:rPr>
-      </w:pPr>
-      <w:r>
-        <w:rPr>
-          <w:rFonts w:ascii="Arial" w:eastAsia="Times New Roman" w:hAnsi="Arial" w:cs="Arial"/>
-          <w:color w:val="1F497D" w:themeColor="text2"/>
-          <w:sz w:val="19"/>
-          <w:szCs w:val="19"/>
-          <w:shd w:val="clear" w:color="auto" w:fill="FFFFCC"/>
-        </w:rPr>
-        <w:t>WPR</w:t>
-      </w:r>
-      <w:r>
-        <w:rPr>
-          <w:rFonts w:ascii="Arial" w:eastAsia="Times New Roman" w:hAnsi="Arial" w:cs="Arial"/>
-          <w:color w:val="1F497D" w:themeColor="text2"/>
-          <w:sz w:val="19"/>
-          <w:szCs w:val="19"/>
-        </w:rPr>
-        <w:t> </w:t>
-      </w:r>
-      <w:r>
-        <w:rPr>
-          <w:rFonts w:ascii="Arial" w:eastAsia="Times New Roman" w:hAnsi="Arial" w:cs="Arial"/>
-          <w:color w:val="1F497D" w:themeColor="text2"/>
-          <w:sz w:val="19"/>
-          <w:szCs w:val="19"/>
-        </w:rPr>
-        <w:t>2014-11-23 (forgot to post)</w:t>
-      </w:r>
-    </w:p>
-    <w:p>
-      <w:pPr>
-        <w:shd w:val="clear" w:color="auto" w:fill="FFFFFF"/>
-        <w:spacing w:after="0" w:line="240" w:lineRule="auto"/>
-        <w:rPr>
-          <w:rFonts w:ascii="Arial" w:eastAsia="Times New Roman" w:hAnsi="Arial" w:cs="Arial"/>
-          <w:color w:val="1F497D" w:themeColor="text2"/>
-          <w:sz w:val="19"/>
-          <w:szCs w:val="19"/>
-        </w:rPr>
-      </w:pPr>
-    </w:p>
-    <w:p>
-      <w:pPr>
-        <w:shd w:val="clear" w:color="auto" w:fill="FFFFFF"/>
-        <w:spacing w:after="0" w:line="240" w:lineRule="auto"/>
-        <w:rPr>
-          <w:rFonts w:ascii="Arial" w:eastAsia="Times New Roman" w:hAnsi="Arial" w:cs="Arial"/>
-          <w:color w:val="1F497D" w:themeColor="text2"/>
-          <w:sz w:val="19"/>
-          <w:szCs w:val="19"/>
-        </w:rPr>
-      </w:pPr>
-      <w:r>
-        <w:rPr>
-          <w:rFonts w:ascii="Arial" w:eastAsia="Times New Roman" w:hAnsi="Arial" w:cs="Arial"/>
-          <w:color w:val="1F497D" w:themeColor="text2"/>
-          <w:sz w:val="19"/>
-          <w:szCs w:val="19"/>
-        </w:rPr>
-        <w:t>Last Week</w:t>
-      </w:r>
-    </w:p>
-    <w:p>
-      <w:pPr>
-        <w:shd w:val="clear" w:color="auto" w:fill="FFFFFF"/>
-        <w:spacing w:after="0" w:line="240" w:lineRule="auto"/>
-        <w:rPr>
-          <w:rFonts w:ascii="Arial" w:eastAsia="Times New Roman" w:hAnsi="Arial" w:cs="Arial"/>
-          <w:color w:val="1F497D" w:themeColor="text2"/>
-          <w:sz w:val="19"/>
-          <w:szCs w:val="19"/>
-        </w:rPr>
-      </w:pPr>
-      <w:r>
-        <w:rPr>
-          <w:rFonts w:ascii="Arial" w:eastAsia="Times New Roman" w:hAnsi="Arial" w:cs="Arial"/>
-          <w:color w:val="1F497D" w:themeColor="text2"/>
-          <w:sz w:val="19"/>
-          <w:szCs w:val="19"/>
-        </w:rPr>
-        <w:t>---------------------------------------------------------------</w:t>
-      </w:r>
-    </w:p>
-    <w:p>
-      <w:pPr>
-        <w:shd w:val="clear" w:color="auto" w:fill="FFFFFF"/>
-        <w:spacing w:after="0" w:line="240" w:lineRule="auto"/>
-        <w:rPr>
-          <w:rFonts w:ascii="Arial" w:eastAsia="Times New Roman" w:hAnsi="Arial" w:cs="Arial"/>
-          <w:color w:val="1F497D" w:themeColor="text2"/>
-          <w:sz w:val="19"/>
-          <w:szCs w:val="19"/>
-        </w:rPr>
-      </w:pPr>
-      <w:r>
-        <w:rPr>
-          <w:rFonts w:ascii="Arial" w:eastAsia="Times New Roman" w:hAnsi="Arial" w:cs="Arial"/>
-          <w:color w:val="1F497D" w:themeColor="text2"/>
-          <w:sz w:val="19"/>
-          <w:szCs w:val="19"/>
-        </w:rPr>
-        <w:t>Data spew program cancelled due to priorities, text file substituted</w:t>
-      </w:r>
-    </w:p>
-    <w:p>
-      <w:pPr>
-        <w:shd w:val="clear" w:color="auto" w:fill="FFFFFF"/>
-        <w:spacing w:after="0" w:line="240" w:lineRule="auto"/>
-        <w:rPr>
-          <w:rFonts w:ascii="Arial" w:eastAsia="Times New Roman" w:hAnsi="Arial" w:cs="Arial"/>
-          <w:color w:val="1F497D" w:themeColor="text2"/>
-          <w:sz w:val="19"/>
-          <w:szCs w:val="19"/>
-        </w:rPr>
-      </w:pPr>
-      <w:r>
-        <w:rPr>
-          <w:rFonts w:ascii="Arial" w:eastAsia="Times New Roman" w:hAnsi="Arial" w:cs="Arial"/>
-          <w:color w:val="1F497D" w:themeColor="text2"/>
-          <w:sz w:val="19"/>
-          <w:szCs w:val="19"/>
-        </w:rPr>
-        <w:t>VNA tests on one board, antenna trimmed and match calculated</w:t>
-      </w:r>
-    </w:p>
-    <w:p>
-      <w:pPr>
-        <w:shd w:val="clear" w:color="auto" w:fill="FFFFFF"/>
-        <w:spacing w:after="0" w:line="240" w:lineRule="auto"/>
-        <w:rPr>
-          <w:rFonts w:ascii="Arial" w:eastAsia="Times New Roman" w:hAnsi="Arial" w:cs="Arial"/>
-          <w:color w:val="1F497D" w:themeColor="text2"/>
-          <w:sz w:val="19"/>
-          <w:szCs w:val="19"/>
-        </w:rPr>
-      </w:pPr>
-      <w:r>
-        <w:rPr>
-          <w:rFonts w:ascii="Arial" w:eastAsia="Times New Roman" w:hAnsi="Arial" w:cs="Arial"/>
-          <w:color w:val="1F497D" w:themeColor="text2"/>
-          <w:sz w:val="19"/>
-          <w:szCs w:val="19"/>
-        </w:rPr>
-        <w:t>Two boards stuffed</w:t>
-      </w:r>
-    </w:p>
-    <w:p>
-      <w:pPr>
-        <w:shd w:val="clear" w:color="auto" w:fill="FFFFFF"/>
-        <w:spacing w:after="0" w:line="240" w:lineRule="auto"/>
-        <w:rPr>
-          <w:rFonts w:ascii="Arial" w:eastAsia="Times New Roman" w:hAnsi="Arial" w:cs="Arial"/>
-          <w:color w:val="1F497D" w:themeColor="text2"/>
-          <w:sz w:val="19"/>
-          <w:szCs w:val="19"/>
-        </w:rPr>
-      </w:pPr>
-      <w:r>
-        <w:rPr>
-          <w:rFonts w:ascii="Arial" w:eastAsia="Times New Roman" w:hAnsi="Arial" w:cs="Arial"/>
-          <w:color w:val="1F497D" w:themeColor="text2"/>
-          <w:sz w:val="19"/>
-          <w:szCs w:val="19"/>
-        </w:rPr>
-        <w:t xml:space="preserve">Hacked together preliminary firmware for satellite, initial tests </w:t>
-      </w:r>
-      <w:proofErr w:type="gramStart"/>
-      <w:r>
-        <w:rPr>
-          <w:rFonts w:ascii="Arial" w:eastAsia="Times New Roman" w:hAnsi="Arial" w:cs="Arial"/>
-          <w:color w:val="1F497D" w:themeColor="text2"/>
-          <w:sz w:val="19"/>
-          <w:szCs w:val="19"/>
-        </w:rPr>
-        <w:t>good(</w:t>
-      </w:r>
-      <w:proofErr w:type="gramEnd"/>
-      <w:r>
-        <w:rPr>
-          <w:rFonts w:ascii="Arial" w:eastAsia="Times New Roman" w:hAnsi="Arial" w:cs="Arial"/>
-          <w:color w:val="1F497D" w:themeColor="text2"/>
-          <w:sz w:val="19"/>
-          <w:szCs w:val="19"/>
-        </w:rPr>
-        <w:t>yay network works)</w:t>
-      </w:r>
-    </w:p>
-    <w:p>
-      <w:pPr>
-        <w:rPr>
-          <w:color w:val="1F497D" w:themeColor="text2"/>
-        </w:rPr>
-      </w:pPr>
-    </w:p>
-    <w:p>
-      <w:pPr>
-        <w:spacing w:after="0" w:line="240" w:lineRule="auto"/>
-        <w:rPr>
-          <w:rFonts w:ascii="Times New Roman" w:eastAsia="Times New Roman" w:hAnsi="Times New Roman" w:cs="Times New Roman"/>
-          <w:color w:val="1F497D" w:themeColor="text2"/>
-          <w:sz w:val="24"/>
-          <w:szCs w:val="24"/>
-        </w:rPr>
-      </w:pPr>
-      <w:r>
-        <w:rPr>
-          <w:rFonts w:ascii="Arial" w:eastAsia="Times New Roman" w:hAnsi="Arial" w:cs="Arial"/>
-          <w:color w:val="1F497D" w:themeColor="text2"/>
-          <w:sz w:val="19"/>
-          <w:szCs w:val="19"/>
-          <w:shd w:val="clear" w:color="auto" w:fill="FFFFFF"/>
-        </w:rPr>
-        <w:t>Last Week (plus most of another, finals)</w:t>
-      </w:r>
-      <w:r>
-        <w:rPr>
-          <w:rFonts w:ascii="Arial" w:eastAsia="Times New Roman" w:hAnsi="Arial" w:cs="Arial"/>
-          <w:color w:val="1F497D" w:themeColor="text2"/>
-          <w:sz w:val="19"/>
-          <w:szCs w:val="19"/>
-          <w:shd w:val="clear" w:color="auto" w:fill="FFFFFF"/>
-        </w:rPr>
-        <w:t xml:space="preserve"> (2014-12-12)</w:t>
-      </w:r>
-    </w:p>
-    <w:p>
-      <w:pPr>
-        <w:shd w:val="clear" w:color="auto" w:fill="FFFFFF"/>
-        <w:spacing w:after="0" w:line="240" w:lineRule="auto"/>
-        <w:rPr>
-          <w:rFonts w:ascii="Arial" w:eastAsia="Times New Roman" w:hAnsi="Arial" w:cs="Arial"/>
-          <w:color w:val="1F497D" w:themeColor="text2"/>
-          <w:sz w:val="19"/>
-          <w:szCs w:val="19"/>
-        </w:rPr>
-      </w:pPr>
-      <w:r>
-        <w:rPr>
-          <w:rFonts w:ascii="Arial" w:eastAsia="Times New Roman" w:hAnsi="Arial" w:cs="Arial"/>
-          <w:color w:val="1F497D" w:themeColor="text2"/>
-          <w:sz w:val="19"/>
-          <w:szCs w:val="19"/>
-        </w:rPr>
-        <w:t>-------------------------------------------------------------------------------------------</w:t>
-      </w:r>
-    </w:p>
-    <w:p>
-      <w:pPr>
-        <w:shd w:val="clear" w:color="auto" w:fill="FFFFFF"/>
-        <w:spacing w:after="0" w:line="240" w:lineRule="auto"/>
-        <w:rPr>
-          <w:rFonts w:ascii="Arial" w:eastAsia="Times New Roman" w:hAnsi="Arial" w:cs="Arial"/>
-          <w:color w:val="1F497D" w:themeColor="text2"/>
-          <w:sz w:val="20"/>
-          <w:szCs w:val="20"/>
-        </w:rPr>
-      </w:pPr>
-      <w:r>
-        <w:rPr>
-          <w:rFonts w:ascii="Arial" w:eastAsia="Times New Roman" w:hAnsi="Arial" w:cs="Arial"/>
-          <w:color w:val="1F497D" w:themeColor="text2"/>
-          <w:sz w:val="20"/>
-          <w:szCs w:val="20"/>
-        </w:rPr>
-        <w:t>Firmware load/test/verification/repair of other two boards</w:t>
-      </w:r>
-    </w:p>
-    <w:p>
-      <w:pPr>
-        <w:shd w:val="clear" w:color="auto" w:fill="FFFFFF"/>
-        <w:spacing w:after="0" w:line="240" w:lineRule="auto"/>
-        <w:rPr>
-          <w:rFonts w:ascii="Arial" w:eastAsia="Times New Roman" w:hAnsi="Arial" w:cs="Arial"/>
-          <w:color w:val="1F497D" w:themeColor="text2"/>
-          <w:sz w:val="20"/>
-          <w:szCs w:val="20"/>
-        </w:rPr>
-      </w:pPr>
-      <w:r>
-        <w:rPr>
-          <w:rFonts w:ascii="Arial" w:eastAsia="Times New Roman" w:hAnsi="Arial" w:cs="Arial"/>
-          <w:color w:val="1F497D" w:themeColor="text2"/>
-          <w:sz w:val="20"/>
-          <w:szCs w:val="20"/>
-        </w:rPr>
-        <w:t>Test cases and measurements with batteries installed</w:t>
-      </w:r>
-    </w:p>
-    <w:p>
-      <w:pPr>
-        <w:shd w:val="clear" w:color="auto" w:fill="FFFFFF"/>
-        <w:spacing w:after="0" w:line="240" w:lineRule="auto"/>
-        <w:rPr>
-          <w:rFonts w:ascii="Arial" w:eastAsia="Times New Roman" w:hAnsi="Arial" w:cs="Arial"/>
-          <w:color w:val="1F497D" w:themeColor="text2"/>
-          <w:sz w:val="20"/>
-          <w:szCs w:val="20"/>
-        </w:rPr>
-      </w:pPr>
-      <w:r>
-        <w:rPr>
-          <w:rFonts w:ascii="Arial" w:eastAsia="Times New Roman" w:hAnsi="Arial" w:cs="Arial"/>
-          <w:color w:val="1F497D" w:themeColor="text2"/>
-          <w:sz w:val="20"/>
-          <w:szCs w:val="20"/>
-        </w:rPr>
-        <w:t>Cleaned up project code and have a team review for it</w:t>
-      </w:r>
-    </w:p>
-    <w:p>
-      <w:pPr>
-        <w:shd w:val="clear" w:color="auto" w:fill="FFFFFF"/>
-        <w:spacing w:after="0" w:line="240" w:lineRule="auto"/>
-        <w:rPr>
-          <w:rFonts w:ascii="Arial" w:eastAsia="Times New Roman" w:hAnsi="Arial" w:cs="Arial"/>
-          <w:color w:val="1F497D" w:themeColor="text2"/>
-          <w:sz w:val="20"/>
-          <w:szCs w:val="20"/>
-        </w:rPr>
-      </w:pPr>
-      <w:r>
-        <w:rPr>
-          <w:rFonts w:ascii="Arial" w:eastAsia="Times New Roman" w:hAnsi="Arial" w:cs="Arial"/>
-          <w:color w:val="1F497D" w:themeColor="text2"/>
-          <w:sz w:val="20"/>
-          <w:szCs w:val="20"/>
-        </w:rPr>
-        <w:t>Modification to base station to handle 100 devices</w:t>
-      </w:r>
-    </w:p>
-    <w:p>
-      <w:pPr>
-        <w:shd w:val="clear" w:color="auto" w:fill="FFFFFF"/>
-        <w:spacing w:after="0" w:line="240" w:lineRule="auto"/>
-        <w:rPr>
-          <w:rFonts w:ascii="Arial" w:eastAsia="Times New Roman" w:hAnsi="Arial" w:cs="Arial"/>
-          <w:color w:val="1F497D" w:themeColor="text2"/>
-          <w:sz w:val="20"/>
-          <w:szCs w:val="20"/>
-        </w:rPr>
-      </w:pPr>
-      <w:r>
-        <w:rPr>
-          <w:rFonts w:ascii="Arial" w:eastAsia="Times New Roman" w:hAnsi="Arial" w:cs="Arial"/>
-          <w:color w:val="1F497D" w:themeColor="text2"/>
-          <w:sz w:val="20"/>
-          <w:szCs w:val="20"/>
-        </w:rPr>
-        <w:t>Test code created for 100 device verification</w:t>
-      </w:r>
-    </w:p>
-    <w:p>
-      <w:pPr>
-        <w:shd w:val="clear" w:color="auto" w:fill="FFFFFF"/>
-        <w:spacing w:after="0" w:line="240" w:lineRule="auto"/>
-        <w:rPr>
-          <w:rFonts w:ascii="Arial" w:eastAsia="Times New Roman" w:hAnsi="Arial" w:cs="Arial"/>
-          <w:color w:val="1F497D" w:themeColor="text2"/>
-          <w:sz w:val="20"/>
-          <w:szCs w:val="20"/>
-        </w:rPr>
-      </w:pPr>
-      <w:r>
-        <w:rPr>
-          <w:rFonts w:ascii="Arial" w:eastAsia="Times New Roman" w:hAnsi="Arial" w:cs="Arial"/>
-          <w:color w:val="1F497D" w:themeColor="text2"/>
-          <w:sz w:val="20"/>
-          <w:szCs w:val="20"/>
-        </w:rPr>
-        <w:t>Bug squashing on satellites and base station</w:t>
-      </w:r>
-    </w:p>
-    <w:p>
-      <w:pPr>
-        <w:shd w:val="clear" w:color="auto" w:fill="FFFFFF"/>
-        <w:spacing w:after="0" w:line="240" w:lineRule="auto"/>
-        <w:rPr>
-          <w:rFonts w:ascii="Arial" w:eastAsia="Times New Roman" w:hAnsi="Arial" w:cs="Arial"/>
-          <w:color w:val="1F497D" w:themeColor="text2"/>
-          <w:sz w:val="20"/>
-          <w:szCs w:val="20"/>
-        </w:rPr>
-      </w:pPr>
-      <w:r>
-        <w:rPr>
-          <w:rFonts w:ascii="Arial" w:eastAsia="Times New Roman" w:hAnsi="Arial" w:cs="Arial"/>
-          <w:color w:val="1F497D" w:themeColor="text2"/>
-          <w:sz w:val="20"/>
-          <w:szCs w:val="20"/>
-        </w:rPr>
-        <w:t>Sleep between blinks code to save battery implemented</w:t>
-      </w:r>
-    </w:p>
-    <w:p>
-      <w:pPr>
-        <w:shd w:val="clear" w:color="auto" w:fill="FFFFFF"/>
-        <w:spacing w:after="0" w:line="240" w:lineRule="auto"/>
-        <w:rPr>
-          <w:rFonts w:ascii="Arial" w:eastAsia="Times New Roman" w:hAnsi="Arial" w:cs="Arial"/>
-          <w:color w:val="1F497D" w:themeColor="text2"/>
-          <w:sz w:val="20"/>
-          <w:szCs w:val="20"/>
-        </w:rPr>
-      </w:pPr>
-      <w:r>
-        <w:rPr>
-          <w:rFonts w:ascii="Arial" w:eastAsia="Times New Roman" w:hAnsi="Arial" w:cs="Arial"/>
-          <w:color w:val="1F497D" w:themeColor="text2"/>
-          <w:sz w:val="20"/>
-          <w:szCs w:val="20"/>
-        </w:rPr>
-        <w:t>Presentation preparation </w:t>
-      </w:r>
-    </w:p>
-    <w:p>
-      <w:pPr>
-        <w:shd w:val="clear" w:color="auto" w:fill="FFFFFF"/>
-        <w:spacing w:after="0" w:line="240" w:lineRule="auto"/>
-        <w:rPr>
-          <w:rFonts w:ascii="Arial" w:eastAsia="Times New Roman" w:hAnsi="Arial" w:cs="Arial"/>
-          <w:color w:val="1F497D" w:themeColor="text2"/>
-          <w:sz w:val="20"/>
-          <w:szCs w:val="20"/>
-        </w:rPr>
-      </w:pPr>
-      <w:r>
-        <w:rPr>
-          <w:rFonts w:ascii="Arial" w:eastAsia="Times New Roman" w:hAnsi="Arial" w:cs="Arial"/>
-          <w:color w:val="1F497D" w:themeColor="text2"/>
-          <w:sz w:val="20"/>
-          <w:szCs w:val="20"/>
-        </w:rPr>
-        <w:t>Presentation delivered</w:t>
-      </w:r>
-    </w:p>
-    <w:p>
-      <w:pPr>
-        <w:shd w:val="clear" w:color="auto" w:fill="FFFFFF"/>
-        <w:spacing w:after="0" w:line="240" w:lineRule="auto"/>
-        <w:rPr>
-          <w:rFonts w:ascii="Arial" w:eastAsia="Times New Roman" w:hAnsi="Arial" w:cs="Arial"/>
-          <w:color w:val="1F497D" w:themeColor="text2"/>
-          <w:sz w:val="20"/>
-          <w:szCs w:val="20"/>
-        </w:rPr>
-      </w:pPr>
-      <w:r>
-        <w:rPr>
-          <w:rFonts w:ascii="Arial" w:eastAsia="Times New Roman" w:hAnsi="Arial" w:cs="Arial"/>
-          <w:color w:val="1F497D" w:themeColor="text2"/>
-          <w:sz w:val="20"/>
-          <w:szCs w:val="20"/>
-        </w:rPr>
-        <w:t>Mostly maintained sanity</w:t>
-      </w:r>
-    </w:p>
-    <w:p/>
-    <w:p>
-      <w:r>
-        <w:t>Kyle Lu</w:t>
-      </w:r>
-    </w:p>
-    <w:p>
-      <w:pPr>
-        <w:spacing w:after="0" w:line="240" w:lineRule="auto"/>
-        <w:rPr>
-          <w:rFonts w:ascii="Times New Roman" w:eastAsia="Times New Roman" w:hAnsi="Times New Roman" w:cs="Times New Roman"/>
-          <w:color w:val="E36C0A" w:themeColor="accent6" w:themeShade="BF"/>
-          <w:sz w:val="24"/>
-          <w:szCs w:val="24"/>
-        </w:rPr>
-      </w:pPr>
-      <w:r>
-        <w:rPr>
-          <w:rFonts w:ascii="Arial" w:eastAsia="Times New Roman" w:hAnsi="Arial" w:cs="Arial"/>
-          <w:color w:val="E36C0A" w:themeColor="accent6" w:themeShade="BF"/>
-          <w:sz w:val="19"/>
-          <w:szCs w:val="19"/>
-          <w:shd w:val="clear" w:color="auto" w:fill="FFFFFF"/>
-        </w:rPr>
-        <w:t>Last Week</w:t>
-      </w:r>
-      <w:r>
-        <w:rPr>
-          <w:rFonts w:ascii="Arial" w:eastAsia="Times New Roman" w:hAnsi="Arial" w:cs="Arial"/>
-          <w:color w:val="E36C0A" w:themeColor="accent6" w:themeShade="BF"/>
-          <w:sz w:val="19"/>
-          <w:szCs w:val="19"/>
-          <w:shd w:val="clear" w:color="auto" w:fill="FFFFFF"/>
-        </w:rPr>
-        <w:t xml:space="preserve"> (2014-10-26)</w:t>
-      </w:r>
-    </w:p>
-    <w:p>
-      <w:pPr>
-        <w:shd w:val="clear" w:color="auto" w:fill="FFFFFF"/>
-        <w:spacing w:after="0" w:line="240" w:lineRule="auto"/>
-        <w:rPr>
-          <w:rFonts w:ascii="Arial" w:eastAsia="Times New Roman" w:hAnsi="Arial" w:cs="Arial"/>
-          <w:color w:val="E36C0A" w:themeColor="accent6" w:themeShade="BF"/>
-          <w:sz w:val="19"/>
-          <w:szCs w:val="19"/>
-        </w:rPr>
-      </w:pPr>
-      <w:r>
-        <w:rPr>
-          <w:rFonts w:ascii="Arial" w:eastAsia="Times New Roman" w:hAnsi="Arial" w:cs="Arial"/>
-          <w:color w:val="E36C0A" w:themeColor="accent6" w:themeShade="BF"/>
-          <w:sz w:val="19"/>
-          <w:szCs w:val="19"/>
-        </w:rPr>
-        <w:t>---------------------------------------</w:t>
-      </w:r>
-    </w:p>
-    <w:p>
-      <w:pPr>
-        <w:shd w:val="clear" w:color="auto" w:fill="FFFFFF"/>
-        <w:spacing w:after="0" w:line="240" w:lineRule="auto"/>
-        <w:rPr>
-          <w:rFonts w:ascii="Arial" w:eastAsia="Times New Roman" w:hAnsi="Arial" w:cs="Arial"/>
-          <w:color w:val="E36C0A" w:themeColor="accent6" w:themeShade="BF"/>
-          <w:sz w:val="19"/>
-          <w:szCs w:val="19"/>
-        </w:rPr>
-      </w:pPr>
-      <w:r>
-        <w:rPr>
-          <w:rFonts w:ascii="Arial" w:eastAsia="Times New Roman" w:hAnsi="Arial" w:cs="Arial"/>
-          <w:color w:val="E36C0A" w:themeColor="accent6" w:themeShade="BF"/>
-          <w:sz w:val="19"/>
-          <w:szCs w:val="19"/>
-        </w:rPr>
-        <w:t>Finished schematic</w:t>
-      </w:r>
-    </w:p>
-    <w:p>
-      <w:pPr>
-        <w:shd w:val="clear" w:color="auto" w:fill="FFFFFF"/>
-        <w:spacing w:after="0" w:line="240" w:lineRule="auto"/>
-        <w:rPr>
-          <w:rFonts w:ascii="Arial" w:eastAsia="Times New Roman" w:hAnsi="Arial" w:cs="Arial"/>
-          <w:color w:val="E36C0A" w:themeColor="accent6" w:themeShade="BF"/>
-          <w:sz w:val="19"/>
-          <w:szCs w:val="19"/>
-        </w:rPr>
-      </w:pPr>
-      <w:r>
-        <w:rPr>
-          <w:rFonts w:ascii="Arial" w:eastAsia="Times New Roman" w:hAnsi="Arial" w:cs="Arial"/>
-          <w:color w:val="E36C0A" w:themeColor="accent6" w:themeShade="BF"/>
-          <w:sz w:val="19"/>
-          <w:szCs w:val="19"/>
-        </w:rPr>
-        <w:t>Completed BOM</w:t>
-      </w:r>
-    </w:p>
-    <w:p>
-      <w:pPr>
-        <w:shd w:val="clear" w:color="auto" w:fill="FFFFFF"/>
-        <w:spacing w:after="0" w:line="240" w:lineRule="auto"/>
-        <w:rPr>
-          <w:rFonts w:ascii="Arial" w:eastAsia="Times New Roman" w:hAnsi="Arial" w:cs="Arial"/>
-          <w:color w:val="E36C0A" w:themeColor="accent6" w:themeShade="BF"/>
-          <w:sz w:val="19"/>
-          <w:szCs w:val="19"/>
-        </w:rPr>
-      </w:pPr>
-    </w:p>
-    <w:p>
-      <w:pPr>
-        <w:shd w:val="clear" w:color="auto" w:fill="FFFFFF"/>
-        <w:spacing w:after="0" w:line="240" w:lineRule="auto"/>
-        <w:rPr>
-          <w:rFonts w:ascii="Arial" w:eastAsia="Times New Roman" w:hAnsi="Arial" w:cs="Arial"/>
-          <w:color w:val="E36C0A" w:themeColor="accent6" w:themeShade="BF"/>
-          <w:sz w:val="19"/>
-          <w:szCs w:val="19"/>
-        </w:rPr>
-      </w:pPr>
-      <w:r>
-        <w:rPr>
-          <w:rFonts w:ascii="Arial" w:eastAsia="Times New Roman" w:hAnsi="Arial" w:cs="Arial"/>
-          <w:color w:val="E36C0A" w:themeColor="accent6" w:themeShade="BF"/>
-          <w:sz w:val="19"/>
-          <w:szCs w:val="19"/>
-        </w:rPr>
-        <w:lastRenderedPageBreak/>
-        <w:t>Next Week</w:t>
-      </w:r>
-    </w:p>
-    <w:p>
-      <w:pPr>
-        <w:shd w:val="clear" w:color="auto" w:fill="FFFFFF"/>
-        <w:spacing w:after="0" w:line="240" w:lineRule="auto"/>
-        <w:rPr>
-          <w:rFonts w:ascii="Arial" w:eastAsia="Times New Roman" w:hAnsi="Arial" w:cs="Arial"/>
-          <w:color w:val="E36C0A" w:themeColor="accent6" w:themeShade="BF"/>
-          <w:sz w:val="19"/>
-          <w:szCs w:val="19"/>
-        </w:rPr>
-      </w:pPr>
-      <w:r>
-        <w:rPr>
-          <w:rFonts w:ascii="Arial" w:eastAsia="Times New Roman" w:hAnsi="Arial" w:cs="Arial"/>
-          <w:color w:val="E36C0A" w:themeColor="accent6" w:themeShade="BF"/>
-          <w:sz w:val="19"/>
-          <w:szCs w:val="19"/>
-        </w:rPr>
-        <w:t>--------------------------------------</w:t>
-      </w:r>
-    </w:p>
-    <w:p>
-      <w:pPr>
-        <w:shd w:val="clear" w:color="auto" w:fill="FFFFFF"/>
-        <w:spacing w:after="0" w:line="240" w:lineRule="auto"/>
-        <w:rPr>
-          <w:rFonts w:ascii="Arial" w:eastAsia="Times New Roman" w:hAnsi="Arial" w:cs="Arial"/>
-          <w:color w:val="E36C0A" w:themeColor="accent6" w:themeShade="BF"/>
-          <w:sz w:val="19"/>
-          <w:szCs w:val="19"/>
-        </w:rPr>
-      </w:pPr>
-      <w:r>
-        <w:rPr>
-          <w:rFonts w:ascii="Arial" w:eastAsia="Times New Roman" w:hAnsi="Arial" w:cs="Arial"/>
-          <w:color w:val="E36C0A" w:themeColor="accent6" w:themeShade="BF"/>
-          <w:sz w:val="19"/>
-          <w:szCs w:val="19"/>
-        </w:rPr>
-        <w:t>Order Parts</w:t>
-      </w:r>
-    </w:p>
-    <w:p>
-      <w:pPr>
-        <w:shd w:val="clear" w:color="auto" w:fill="FFFFFF"/>
-        <w:spacing w:after="0" w:line="240" w:lineRule="auto"/>
-        <w:rPr>
-          <w:rFonts w:ascii="Arial" w:eastAsia="Times New Roman" w:hAnsi="Arial" w:cs="Arial"/>
-          <w:color w:val="E36C0A" w:themeColor="accent6" w:themeShade="BF"/>
-          <w:sz w:val="19"/>
-          <w:szCs w:val="19"/>
-        </w:rPr>
-      </w:pPr>
-      <w:r>
-        <w:rPr>
-          <w:rFonts w:ascii="Arial" w:eastAsia="Times New Roman" w:hAnsi="Arial" w:cs="Arial"/>
-          <w:color w:val="E36C0A" w:themeColor="accent6" w:themeShade="BF"/>
-          <w:sz w:val="19"/>
-          <w:szCs w:val="19"/>
-        </w:rPr>
-        <w:t>Order Boards</w:t>
-      </w:r>
-    </w:p>
-    <w:p>
-      <w:pPr>
-        <w:shd w:val="clear" w:color="auto" w:fill="FFFFFF"/>
-        <w:spacing w:after="0" w:line="240" w:lineRule="auto"/>
-        <w:rPr>
-          <w:rFonts w:ascii="Arial" w:eastAsia="Times New Roman" w:hAnsi="Arial" w:cs="Arial"/>
-          <w:color w:val="E36C0A" w:themeColor="accent6" w:themeShade="BF"/>
-          <w:sz w:val="19"/>
-          <w:szCs w:val="19"/>
-        </w:rPr>
-      </w:pPr>
-    </w:p>
-    <w:p>
-      <w:pPr>
-        <w:shd w:val="clear" w:color="auto" w:fill="FFFFFF"/>
-        <w:spacing w:after="0" w:line="240" w:lineRule="auto"/>
-        <w:rPr>
-          <w:rFonts w:ascii="Arial" w:eastAsia="Times New Roman" w:hAnsi="Arial" w:cs="Arial"/>
-          <w:color w:val="E36C0A" w:themeColor="accent6" w:themeShade="BF"/>
-          <w:sz w:val="19"/>
-          <w:szCs w:val="19"/>
-        </w:rPr>
-      </w:pPr>
-      <w:r>
-        <w:rPr>
-          <w:rFonts w:ascii="Arial" w:eastAsia="Times New Roman" w:hAnsi="Arial" w:cs="Arial"/>
-          <w:color w:val="E36C0A" w:themeColor="accent6" w:themeShade="BF"/>
-          <w:sz w:val="19"/>
-          <w:szCs w:val="19"/>
-        </w:rPr>
-        <w:t>Issues</w:t>
-      </w:r>
-    </w:p>
-    <w:p>
-      <w:pPr>
-        <w:shd w:val="clear" w:color="auto" w:fill="FFFFFF"/>
-        <w:spacing w:after="0" w:line="240" w:lineRule="auto"/>
-        <w:rPr>
-          <w:rFonts w:ascii="Arial" w:eastAsia="Times New Roman" w:hAnsi="Arial" w:cs="Arial"/>
-          <w:color w:val="E36C0A" w:themeColor="accent6" w:themeShade="BF"/>
-          <w:sz w:val="19"/>
-          <w:szCs w:val="19"/>
-        </w:rPr>
-      </w:pPr>
-      <w:r>
-        <w:rPr>
-          <w:rFonts w:ascii="Arial" w:eastAsia="Times New Roman" w:hAnsi="Arial" w:cs="Arial"/>
-          <w:color w:val="E36C0A" w:themeColor="accent6" w:themeShade="BF"/>
-          <w:sz w:val="19"/>
-          <w:szCs w:val="19"/>
-        </w:rPr>
-        <w:t>----------------------------------------</w:t>
-      </w:r>
-    </w:p>
-    <w:p>
-      <w:pPr>
-        <w:shd w:val="clear" w:color="auto" w:fill="FFFFFF"/>
-        <w:spacing w:after="0" w:line="240" w:lineRule="auto"/>
-        <w:rPr>
-          <w:rFonts w:ascii="Arial" w:eastAsia="Times New Roman" w:hAnsi="Arial" w:cs="Arial"/>
-          <w:color w:val="E36C0A" w:themeColor="accent6" w:themeShade="BF"/>
-          <w:sz w:val="19"/>
-          <w:szCs w:val="19"/>
-        </w:rPr>
-      </w:pPr>
-      <w:r>
-        <w:rPr>
-          <w:rFonts w:ascii="Arial" w:eastAsia="Times New Roman" w:hAnsi="Arial" w:cs="Arial"/>
-          <w:color w:val="E36C0A" w:themeColor="accent6" w:themeShade="BF"/>
-          <w:sz w:val="19"/>
-          <w:szCs w:val="19"/>
-        </w:rPr>
-        <w:t>Decide on Tag-Connect</w:t>
-      </w:r>
-    </w:p>
-    <w:p>
-      <w:pPr>
-        <w:shd w:val="clear" w:color="auto" w:fill="FFFFFF"/>
-        <w:spacing w:after="0" w:line="240" w:lineRule="auto"/>
-        <w:rPr>
-          <w:rFonts w:ascii="Arial" w:eastAsia="Times New Roman" w:hAnsi="Arial" w:cs="Arial"/>
-          <w:color w:val="E36C0A" w:themeColor="accent6" w:themeShade="BF"/>
-          <w:sz w:val="19"/>
-          <w:szCs w:val="19"/>
-        </w:rPr>
-      </w:pPr>
-      <w:r>
-        <w:rPr>
-          <w:rFonts w:ascii="Arial" w:eastAsia="Times New Roman" w:hAnsi="Arial" w:cs="Arial"/>
-          <w:color w:val="E36C0A" w:themeColor="accent6" w:themeShade="BF"/>
-          <w:sz w:val="19"/>
-          <w:szCs w:val="19"/>
-        </w:rPr>
-        <w:t xml:space="preserve">Decide on </w:t>
-      </w:r>
-      <w:proofErr w:type="spellStart"/>
-      <w:proofErr w:type="gramStart"/>
-      <w:r>
-        <w:rPr>
-          <w:rFonts w:ascii="Arial" w:eastAsia="Times New Roman" w:hAnsi="Arial" w:cs="Arial"/>
-          <w:color w:val="E36C0A" w:themeColor="accent6" w:themeShade="BF"/>
-          <w:sz w:val="19"/>
-          <w:szCs w:val="19"/>
-        </w:rPr>
-        <w:t>Tx</w:t>
-      </w:r>
-      <w:proofErr w:type="spellEnd"/>
-      <w:proofErr w:type="gramEnd"/>
       <w:r>
         <w:rPr>
           <w:rFonts w:ascii="Arial" w:eastAsia="Times New Roman" w:hAnsi="Arial" w:cs="Arial"/>
@@ -2741,7 +3142,7 @@
           <w:szCs w:val="19"/>
         </w:rPr>
         <w:drawing>
-          <wp:inline distT="0" distB="0" distL="0" distR="0" wp14:anchorId="3408F9B5" wp14:editId="57605DF5">
+          <wp:inline distT="0" distB="0" distL="0" distR="0">
             <wp:extent cx="9525" cy="9525"/>
             <wp:effectExtent l="0" t="0" r="0" b="0"/>
             <wp:docPr id="1" name="Picture 1" descr="https://ssl.gstatic.com/ui/v1/icons/mail/images/cleardot.gif"/>
@@ -2758,10 +3159,10 @@
                     </pic:cNvPicPr>
                   </pic:nvPicPr>
                   <pic:blipFill>
-                    <a:blip r:embed="rId5">
+                    <a:blip r:embed="rId4">
                       <a:extLst>
                         <a:ext uri="{28A0092B-C50C-407E-A947-70E740481C1C}">
-                          <a14:useLocalDpi xmlns:a14="http://schemas.microsoft.com/office/drawing/2010/main" val="0"/>
+                          <a14:useLocalDpi xmlns:a14="http://schemas.microsoft.com/office/drawing/2010/main" xmlns:wps="http://schemas.microsoft.com/office/word/2010/wordprocessingShape" xmlns:wpi="http://schemas.microsoft.com/office/word/2010/wordprocessingInk" xmlns:wpg="http://schemas.microsoft.com/office/word/2010/wordprocessingGroup" xmlns:w14="http://schemas.microsoft.com/office/word/2010/wordml" xmlns:w="http://schemas.openxmlformats.org/wordprocessingml/2006/main" xmlns:w10="urn:schemas-microsoft-com:office:word" xmlns:wp14="http://schemas.microsoft.com/office/word/2010/wordprocessingDrawing" xmlns:v="urn:schemas-microsoft-com:vml" xmlns:o="urn:schemas-microsoft-com:office:office" xmlns:mc="http://schemas.openxmlformats.org/markup-compatibility/2006" xmlns:wpc="http://schemas.microsoft.com/office/word/2010/wordprocessingCanvas" xmlns="" val="0"/>
                         </a:ext>
                       </a:extLst>
                     </a:blip>
@@ -3080,6 +3481,7 @@
           <w:sz w:val="19"/>
           <w:szCs w:val="19"/>
         </w:rPr>
+        <w:lastRenderedPageBreak/>
         <w:t xml:space="preserve">Delayed </w:t>
       </w:r>
       <w:proofErr w:type="spellStart"/>
@@ -3128,7 +3530,7 @@
           <w:szCs w:val="19"/>
           <w:shd w:val="clear" w:color="auto" w:fill="FFFFFF"/>
         </w:rPr>
-        <w:t>Last week</w:t>
+        <w:t>Last week (2014-11-9)</w:t>
       </w:r>
       <w:r>
         <w:rPr>
@@ -3136,11 +3538,9 @@
           <w:color w:val="E36C0A" w:themeColor="accent6" w:themeShade="BF"/>
           <w:sz w:val="19"/>
           <w:szCs w:val="19"/>
-          <w:shd w:val="clear" w:color="auto" w:fill="FFFFFF"/>
-        </w:rPr>
-        <w:t xml:space="preserve"> (2014-11-9</w:t>
-      </w:r>
-      <w:proofErr w:type="gramStart"/>
+        </w:rPr>
+        <w:br/>
+      </w:r>
       <w:r>
         <w:rPr>
           <w:rFonts w:ascii="Arial" w:hAnsi="Arial" w:cs="Arial"/>
@@ -3149,9 +3549,8 @@
           <w:szCs w:val="19"/>
           <w:shd w:val="clear" w:color="auto" w:fill="FFFFFF"/>
         </w:rPr>
-        <w:t>)</w:t>
-      </w:r>
-      <w:proofErr w:type="gramEnd"/>
+        <w:t>--------------------------------------------</w:t>
+      </w:r>
       <w:r>
         <w:rPr>
           <w:rFonts w:ascii="Arial" w:hAnsi="Arial" w:cs="Arial"/>
@@ -3169,7 +3568,7 @@
           <w:szCs w:val="19"/>
           <w:shd w:val="clear" w:color="auto" w:fill="FFFFFF"/>
         </w:rPr>
-        <w:t>--------------------------------------------</w:t>
+        <w:t>Continued working on layout/editing (push-pull-push-pull)</w:t>
       </w:r>
       <w:r>
         <w:rPr>
@@ -3188,7 +3587,7 @@
           <w:szCs w:val="19"/>
           <w:shd w:val="clear" w:color="auto" w:fill="FFFFFF"/>
         </w:rPr>
-        <w:t>Continued working on layout/editing (push-pull-push-pull)</w:t>
+        <w:t>Submitted PCBs to OSH Park.</w:t>
       </w:r>
       <w:r>
         <w:rPr>
@@ -3205,9 +3604,8 @@
           <w:color w:val="E36C0A" w:themeColor="accent6" w:themeShade="BF"/>
           <w:sz w:val="19"/>
           <w:szCs w:val="19"/>
-          <w:shd w:val="clear" w:color="auto" w:fill="FFFFFF"/>
-        </w:rPr>
-        <w:t>Submitted PCBs to OSH Park.</w:t>
+        </w:rPr>
+        <w:br/>
       </w:r>
       <w:r>
         <w:rPr>
@@ -3215,6 +3613,16 @@
           <w:color w:val="E36C0A" w:themeColor="accent6" w:themeShade="BF"/>
           <w:sz w:val="19"/>
           <w:szCs w:val="19"/>
+          <w:shd w:val="clear" w:color="auto" w:fill="FFFFFF"/>
+        </w:rPr>
+        <w:t>This week</w:t>
+      </w:r>
+      <w:r>
+        <w:rPr>
+          <w:rFonts w:ascii="Arial" w:hAnsi="Arial" w:cs="Arial"/>
+          <w:color w:val="E36C0A" w:themeColor="accent6" w:themeShade="BF"/>
+          <w:sz w:val="19"/>
+          <w:szCs w:val="19"/>
         </w:rPr>
         <w:br/>
       </w:r>
@@ -3224,6 +3632,16 @@
           <w:color w:val="E36C0A" w:themeColor="accent6" w:themeShade="BF"/>
           <w:sz w:val="19"/>
           <w:szCs w:val="19"/>
+          <w:shd w:val="clear" w:color="auto" w:fill="FFFFFF"/>
+        </w:rPr>
+        <w:t>---------------------------------------------</w:t>
+      </w:r>
+      <w:r>
+        <w:rPr>
+          <w:rFonts w:ascii="Arial" w:hAnsi="Arial" w:cs="Arial"/>
+          <w:color w:val="E36C0A" w:themeColor="accent6" w:themeShade="BF"/>
+          <w:sz w:val="19"/>
+          <w:szCs w:val="19"/>
         </w:rPr>
         <w:br/>
       </w:r>
@@ -3235,7 +3653,7 @@
           <w:szCs w:val="19"/>
           <w:shd w:val="clear" w:color="auto" w:fill="FFFFFF"/>
         </w:rPr>
-        <w:t>This week</w:t>
+        <w:t>Order parts</w:t>
       </w:r>
       <w:r>
         <w:rPr>
@@ -3254,57 +3672,7 @@
           <w:szCs w:val="19"/>
           <w:shd w:val="clear" w:color="auto" w:fill="FFFFFF"/>
         </w:rPr>
-        <w:t>---------------------------------------------</w:t>
-      </w:r>
-      <w:r>
-        <w:rPr>
-          <w:rFonts w:ascii="Arial" w:hAnsi="Arial" w:cs="Arial"/>
-          <w:color w:val="E36C0A" w:themeColor="accent6" w:themeShade="BF"/>
-          <w:sz w:val="19"/>
-          <w:szCs w:val="19"/>
-        </w:rPr>
-        <w:br/>
-      </w:r>
-      <w:r>
-        <w:rPr>
-          <w:rFonts w:ascii="Arial" w:hAnsi="Arial" w:cs="Arial"/>
-          <w:color w:val="E36C0A" w:themeColor="accent6" w:themeShade="BF"/>
-          <w:sz w:val="19"/>
-          <w:szCs w:val="19"/>
-          <w:shd w:val="clear" w:color="auto" w:fill="FFFFFF"/>
-        </w:rPr>
-        <w:t>Order parts</w:t>
-      </w:r>
-      <w:r>
-        <w:rPr>
-          <w:rFonts w:ascii="Arial" w:hAnsi="Arial" w:cs="Arial"/>
-          <w:color w:val="E36C0A" w:themeColor="accent6" w:themeShade="BF"/>
-          <w:sz w:val="19"/>
-          <w:szCs w:val="19"/>
-        </w:rPr>
-        <w:br/>
-      </w:r>
-      <w:proofErr w:type="gramStart"/>
-      <w:r>
-        <w:rPr>
-          <w:rFonts w:ascii="Arial" w:hAnsi="Arial" w:cs="Arial"/>
-          <w:color w:val="E36C0A" w:themeColor="accent6" w:themeShade="BF"/>
-          <w:sz w:val="19"/>
-          <w:szCs w:val="19"/>
-          <w:shd w:val="clear" w:color="auto" w:fill="FFFFFF"/>
-        </w:rPr>
-        <w:t>Look</w:t>
-      </w:r>
-      <w:proofErr w:type="gramEnd"/>
-      <w:r>
-        <w:rPr>
-          <w:rFonts w:ascii="Arial" w:hAnsi="Arial" w:cs="Arial"/>
-          <w:color w:val="E36C0A" w:themeColor="accent6" w:themeShade="BF"/>
-          <w:sz w:val="19"/>
-          <w:szCs w:val="19"/>
-          <w:shd w:val="clear" w:color="auto" w:fill="FFFFFF"/>
-        </w:rPr>
-        <w:t xml:space="preserve"> at GUI?</w:t>
+        <w:t>Look at GUI?</w:t>
       </w:r>
     </w:p>
     <w:p>
@@ -3685,7 +4053,6 @@
           <w:szCs w:val="19"/>
           <w:shd w:val="clear" w:color="auto" w:fill="FFFFFF"/>
         </w:rPr>
-        <w:lastRenderedPageBreak/>
         <w:t>Last Week</w:t>
       </w:r>
       <w:r>
@@ -4180,6 +4547,7 @@
           <w:sz w:val="19"/>
           <w:szCs w:val="19"/>
         </w:rPr>
+        <w:lastRenderedPageBreak/>
         <w:t>-----------------------------------------------------------------------------------------------------</w:t>
       </w:r>
     </w:p>
@@ -4441,7 +4809,6 @@
           <w:szCs w:val="19"/>
         </w:rPr>
       </w:pPr>
-      <w:proofErr w:type="gramStart"/>
       <w:r>
         <w:rPr>
           <w:rFonts w:ascii="Arial" w:eastAsia="Times New Roman" w:hAnsi="Arial" w:cs="Arial"/>
@@ -4469,17 +4836,7 @@
           <w:sz w:val="19"/>
           <w:szCs w:val="19"/>
         </w:rPr>
-        <w:t xml:space="preserve"> 411 presentations throughout Thursday and Friday.</w:t>
-      </w:r>
-      <w:proofErr w:type="gramEnd"/>
-      <w:r>
-        <w:rPr>
-          <w:rFonts w:ascii="Arial" w:eastAsia="Times New Roman" w:hAnsi="Arial" w:cs="Arial"/>
-          <w:color w:val="E36C0A" w:themeColor="accent6" w:themeShade="BF"/>
-          <w:sz w:val="19"/>
-          <w:szCs w:val="19"/>
-        </w:rPr>
-        <w:t> </w:t>
+        <w:t xml:space="preserve"> 411 presentations throughout Thursday and Friday. </w:t>
       </w:r>
     </w:p>
     <w:p>
@@ -4503,7 +4860,6 @@
         <w:t xml:space="preserve">Downloaded and installed </w:t>
       </w:r>
       <w:proofErr w:type="spellStart"/>
-      <w:proofErr w:type="gramStart"/>
       <w:r>
         <w:rPr>
           <w:rFonts w:ascii="Arial" w:eastAsia="Times New Roman" w:hAnsi="Arial" w:cs="Arial"/>
@@ -4514,7 +4870,6 @@
         <w:t>gui</w:t>
       </w:r>
       <w:proofErr w:type="spellEnd"/>
-      <w:proofErr w:type="gramEnd"/>
       <w:r>
         <w:rPr>
           <w:rFonts w:ascii="Arial" w:eastAsia="Times New Roman" w:hAnsi="Arial" w:cs="Arial"/>
@@ -4590,7 +4945,6 @@
           <w:szCs w:val="19"/>
         </w:rPr>
       </w:pPr>
-      <w:proofErr w:type="gramStart"/>
       <w:r>
         <w:rPr>
           <w:rFonts w:ascii="Arial" w:eastAsia="Times New Roman" w:hAnsi="Arial" w:cs="Arial"/>
@@ -4600,20 +4954,18 @@
         </w:rPr>
         <w:t>Failed to meet sleeping requirements.</w:t>
       </w:r>
-      <w:proofErr w:type="gramEnd"/>
-    </w:p>
-    <w:p>
-      <w:pPr>
-        <w:shd w:val="clear" w:color="auto" w:fill="FFFFFF"/>
-        <w:spacing w:after="0" w:line="240" w:lineRule="auto"/>
-        <w:rPr>
-          <w:rFonts w:ascii="Arial" w:eastAsia="Times New Roman" w:hAnsi="Arial" w:cs="Arial"/>
-          <w:color w:val="E36C0A" w:themeColor="accent6" w:themeShade="BF"/>
-          <w:sz w:val="19"/>
-          <w:szCs w:val="19"/>
-        </w:rPr>
-      </w:pPr>
-      <w:proofErr w:type="gramStart"/>
+    </w:p>
+    <w:p>
+      <w:pPr>
+        <w:shd w:val="clear" w:color="auto" w:fill="FFFFFF"/>
+        <w:spacing w:after="0" w:line="240" w:lineRule="auto"/>
+        <w:rPr>
+          <w:rFonts w:ascii="Arial" w:eastAsia="Times New Roman" w:hAnsi="Arial" w:cs="Arial"/>
+          <w:color w:val="E36C0A" w:themeColor="accent6" w:themeShade="BF"/>
+          <w:sz w:val="19"/>
+          <w:szCs w:val="19"/>
+        </w:rPr>
+      </w:pPr>
       <w:r>
         <w:rPr>
           <w:rFonts w:ascii="Arial" w:eastAsia="Times New Roman" w:hAnsi="Arial" w:cs="Arial"/>
@@ -4623,20 +4975,18 @@
         </w:rPr>
         <w:t>Failed some coffee requirements.</w:t>
       </w:r>
-      <w:proofErr w:type="gramEnd"/>
-    </w:p>
-    <w:p>
-      <w:pPr>
-        <w:shd w:val="clear" w:color="auto" w:fill="FFFFFF"/>
-        <w:spacing w:after="0" w:line="240" w:lineRule="auto"/>
-        <w:rPr>
-          <w:rFonts w:ascii="Arial" w:eastAsia="Times New Roman" w:hAnsi="Arial" w:cs="Arial"/>
-          <w:color w:val="E36C0A" w:themeColor="accent6" w:themeShade="BF"/>
-          <w:sz w:val="19"/>
-          <w:szCs w:val="19"/>
-        </w:rPr>
-      </w:pPr>
-      <w:proofErr w:type="gramStart"/>
+    </w:p>
+    <w:p>
+      <w:pPr>
+        <w:shd w:val="clear" w:color="auto" w:fill="FFFFFF"/>
+        <w:spacing w:after="0" w:line="240" w:lineRule="auto"/>
+        <w:rPr>
+          <w:rFonts w:ascii="Arial" w:eastAsia="Times New Roman" w:hAnsi="Arial" w:cs="Arial"/>
+          <w:color w:val="E36C0A" w:themeColor="accent6" w:themeShade="BF"/>
+          <w:sz w:val="19"/>
+          <w:szCs w:val="19"/>
+        </w:rPr>
+      </w:pPr>
       <w:r>
         <w:rPr>
           <w:rFonts w:ascii="Arial" w:eastAsia="Times New Roman" w:hAnsi="Arial" w:cs="Arial"/>
@@ -4646,7 +4996,6 @@
         </w:rPr>
         <w:t>Finals or presentations every day (except) Thursday.</w:t>
       </w:r>
-      <w:proofErr w:type="gramEnd"/>
     </w:p>
     <w:p>
       <w:pPr>
@@ -4675,7 +5024,7 @@
 </file>
 
 <file path=word/styles.xml><?xml version="1.0" encoding="utf-8"?>
-<w:styles xmlns:mc="http://schemas.openxmlformats.org/markup-compatibility/2006" xmlns:r="http://schemas.openxmlformats.org/officeDocument/2006/relationships" xmlns:w="http://schemas.openxmlformats.org/wordprocessingml/2006/main" xmlns:w14="http://schemas.microsoft.com/office/word/2010/wordml" mc:Ignorable="w14">
+<w:styles xmlns:r="http://schemas.openxmlformats.org/officeDocument/2006/relationships" xmlns:w="http://schemas.openxmlformats.org/wordprocessingml/2006/main">
   <w:docDefaults>
     <w:rPrDefault>
       <w:rPr>
@@ -4833,11 +5182,11 @@
   <w:style w:type="paragraph" w:default="1" w:styleId="Normal">
     <w:name w:val="Normal"/>
     <w:qFormat/>
+    <w:rsid w:val="00AE1CF1"/>
   </w:style>
   <w:style w:type="character" w:default="1" w:styleId="DefaultParagraphFont">
     <w:name w:val="Default Paragraph Font"/>
     <w:uiPriority w:val="1"/>
-    <w:semiHidden/>
     <w:unhideWhenUsed/>
   </w:style>
   <w:style w:type="table" w:default="1" w:styleId="TableNormal">
@@ -4845,6 +5194,7 @@
     <w:uiPriority w:val="99"/>
     <w:semiHidden/>
     <w:unhideWhenUsed/>
+    <w:qFormat/>
     <w:tblPr>
       <w:tblInd w:w="0" w:type="dxa"/>
       <w:tblCellMar>

</xml_diff>

<commit_message>
Formatted Kyle and my WPR's to make easier to read
</commit_message>
<xml_diff>
--- a/WikiMaterials/WPR/Team WPR.docx
+++ b/WikiMaterials/WPR/Team WPR.docx
@@ -5,25 +5,37 @@
     <w:p>
       <w:pPr>
         <w:pBdr>
-          <w:bottom w:val="single" w:sz="6" w:space="1" w:color="auto"/>
+          <w:bottom w:val="single" w:sz="6" w:space="0" w:color="auto"/>
         </w:pBdr>
-      </w:pPr>
-      <w:r>
+        <w:rPr>
+          <w:b/>
+        </w:rPr>
+      </w:pPr>
+      <w:r>
+        <w:rPr>
+          <w:b/>
+        </w:rPr>
         <w:t>Chris Halseth</w:t>
       </w:r>
     </w:p>
     <w:p>
       <w:pPr>
-        <w:pBdr>
-          <w:bottom w:val="single" w:sz="6" w:space="1" w:color="auto"/>
-        </w:pBdr>
-        <w:rPr>
-          <w:color w:val="1F497D" w:themeColor="text2"/>
-        </w:rPr>
-      </w:pPr>
-      <w:r>
-        <w:rPr>
-          <w:color w:val="1F497D" w:themeColor="text2"/>
+        <w:spacing w:after="0" w:line="240" w:lineRule="auto"/>
+        <w:rPr>
+          <w:rFonts w:ascii="Arial" w:eastAsia="Times New Roman" w:hAnsi="Arial" w:cs="Arial"/>
+          <w:color w:val="1F497D" w:themeColor="text2"/>
+          <w:sz w:val="19"/>
+          <w:szCs w:val="19"/>
+          <w:shd w:val="clear" w:color="auto" w:fill="FFFFFF"/>
+        </w:rPr>
+      </w:pPr>
+      <w:r>
+        <w:rPr>
+          <w:rFonts w:ascii="Arial" w:eastAsia="Times New Roman" w:hAnsi="Arial" w:cs="Arial"/>
+          <w:color w:val="1F497D" w:themeColor="text2"/>
+          <w:sz w:val="19"/>
+          <w:szCs w:val="19"/>
+          <w:shd w:val="clear" w:color="auto" w:fill="FFFFFF"/>
         </w:rPr>
         <w:t>WPR 2014-10-26</w:t>
       </w:r>
@@ -410,10 +422,37 @@
     </w:p>
     <w:p>
       <w:pPr>
-        <w:rPr>
-          <w:color w:val="1F497D" w:themeColor="text2"/>
-        </w:rPr>
-      </w:pPr>
+        <w:spacing w:after="0" w:line="240" w:lineRule="auto"/>
+        <w:rPr>
+          <w:rFonts w:ascii="Arial" w:eastAsia="Times New Roman" w:hAnsi="Arial" w:cs="Arial"/>
+          <w:color w:val="1F497D" w:themeColor="text2"/>
+          <w:sz w:val="20"/>
+          <w:szCs w:val="20"/>
+          <w:shd w:val="clear" w:color="auto" w:fill="FFFFFF"/>
+        </w:rPr>
+      </w:pPr>
+    </w:p>
+    <w:p>
+      <w:pPr>
+        <w:spacing w:after="0" w:line="240" w:lineRule="auto"/>
+        <w:rPr>
+          <w:rFonts w:ascii="Arial" w:eastAsia="Times New Roman" w:hAnsi="Arial" w:cs="Arial"/>
+          <w:color w:val="1F497D" w:themeColor="text2"/>
+          <w:sz w:val="20"/>
+          <w:szCs w:val="20"/>
+          <w:shd w:val="clear" w:color="auto" w:fill="FFFFFF"/>
+        </w:rPr>
+      </w:pPr>
+      <w:r>
+        <w:rPr>
+          <w:rFonts w:ascii="Arial" w:eastAsia="Times New Roman" w:hAnsi="Arial" w:cs="Arial"/>
+          <w:color w:val="1F497D" w:themeColor="text2"/>
+          <w:sz w:val="20"/>
+          <w:szCs w:val="20"/>
+          <w:shd w:val="clear" w:color="auto" w:fill="FFFFFF"/>
+        </w:rPr>
+        <w:t>================================================================================</w:t>
+      </w:r>
     </w:p>
     <w:p>
       <w:pPr>
@@ -464,7 +503,7 @@
           <w:sz w:val="20"/>
           <w:szCs w:val="20"/>
         </w:rPr>
-        <w:t>-----------------------</w:t>
+        <w:t>---------------------------------------------------------------------</w:t>
       </w:r>
     </w:p>
     <w:p>
@@ -777,10 +816,33 @@
     </w:p>
     <w:p>
       <w:pPr>
-        <w:rPr>
-          <w:color w:val="1F497D" w:themeColor="text2"/>
-        </w:rPr>
-      </w:pPr>
+        <w:spacing w:after="0" w:line="240" w:lineRule="auto"/>
+        <w:rPr>
+          <w:color w:val="1F497D" w:themeColor="text2"/>
+        </w:rPr>
+      </w:pPr>
+    </w:p>
+    <w:p>
+      <w:pPr>
+        <w:spacing w:after="0" w:line="240" w:lineRule="auto"/>
+        <w:rPr>
+          <w:rFonts w:ascii="Arial" w:eastAsia="Times New Roman" w:hAnsi="Arial" w:cs="Arial"/>
+          <w:color w:val="1F497D" w:themeColor="text2"/>
+          <w:sz w:val="20"/>
+          <w:szCs w:val="20"/>
+          <w:shd w:val="clear" w:color="auto" w:fill="FFFFFF"/>
+        </w:rPr>
+      </w:pPr>
+      <w:r>
+        <w:rPr>
+          <w:rFonts w:ascii="Arial" w:eastAsia="Times New Roman" w:hAnsi="Arial" w:cs="Arial"/>
+          <w:color w:val="1F497D" w:themeColor="text2"/>
+          <w:sz w:val="20"/>
+          <w:szCs w:val="20"/>
+          <w:shd w:val="clear" w:color="auto" w:fill="FFFFFF"/>
+        </w:rPr>
+        <w:t>================================================================================</w:t>
+      </w:r>
     </w:p>
     <w:p>
       <w:pPr>
@@ -833,6 +895,15 @@
         </w:rPr>
         <w:t>---------------------------------------------</w:t>
       </w:r>
+      <w:r>
+        <w:rPr>
+          <w:rFonts w:ascii="Arial" w:eastAsia="Times New Roman" w:hAnsi="Arial" w:cs="Arial"/>
+          <w:color w:val="1F497D" w:themeColor="text2"/>
+          <w:sz w:val="19"/>
+          <w:szCs w:val="19"/>
+        </w:rPr>
+        <w:t>------------------------</w:t>
+      </w:r>
     </w:p>
     <w:p>
       <w:pPr>
@@ -1094,40 +1165,40 @@
           <w:sz w:val="19"/>
           <w:szCs w:val="19"/>
         </w:rPr>
+        <w:t>Create fake data spew program for base board to provide a test basis for front end.</w:t>
+      </w:r>
+    </w:p>
+    <w:p>
+      <w:pPr>
+        <w:shd w:val="clear" w:color="auto" w:fill="FFFFFF"/>
+        <w:spacing w:after="0" w:line="240" w:lineRule="auto"/>
+        <w:rPr>
+          <w:rFonts w:ascii="Arial" w:eastAsia="Times New Roman" w:hAnsi="Arial" w:cs="Arial"/>
+          <w:color w:val="1F497D" w:themeColor="text2"/>
+          <w:sz w:val="19"/>
+          <w:szCs w:val="19"/>
+        </w:rPr>
+      </w:pPr>
+    </w:p>
+    <w:p>
+      <w:pPr>
+        <w:shd w:val="clear" w:color="auto" w:fill="FFFFFF"/>
+        <w:spacing w:after="0" w:line="240" w:lineRule="auto"/>
+        <w:rPr>
+          <w:rFonts w:ascii="Arial" w:eastAsia="Times New Roman" w:hAnsi="Arial" w:cs="Arial"/>
+          <w:color w:val="1F497D" w:themeColor="text2"/>
+          <w:sz w:val="19"/>
+          <w:szCs w:val="19"/>
+        </w:rPr>
+      </w:pPr>
+      <w:r>
+        <w:rPr>
+          <w:rFonts w:ascii="Arial" w:eastAsia="Times New Roman" w:hAnsi="Arial" w:cs="Arial"/>
+          <w:color w:val="1F497D" w:themeColor="text2"/>
+          <w:sz w:val="19"/>
+          <w:szCs w:val="19"/>
+        </w:rPr>
         <w:lastRenderedPageBreak/>
-        <w:t>Create fake data spew program for base board to provide a test basis for front end.</w:t>
-      </w:r>
-    </w:p>
-    <w:p>
-      <w:pPr>
-        <w:shd w:val="clear" w:color="auto" w:fill="FFFFFF"/>
-        <w:spacing w:after="0" w:line="240" w:lineRule="auto"/>
-        <w:rPr>
-          <w:rFonts w:ascii="Arial" w:eastAsia="Times New Roman" w:hAnsi="Arial" w:cs="Arial"/>
-          <w:color w:val="1F497D" w:themeColor="text2"/>
-          <w:sz w:val="19"/>
-          <w:szCs w:val="19"/>
-        </w:rPr>
-      </w:pPr>
-    </w:p>
-    <w:p>
-      <w:pPr>
-        <w:shd w:val="clear" w:color="auto" w:fill="FFFFFF"/>
-        <w:spacing w:after="0" w:line="240" w:lineRule="auto"/>
-        <w:rPr>
-          <w:rFonts w:ascii="Arial" w:eastAsia="Times New Roman" w:hAnsi="Arial" w:cs="Arial"/>
-          <w:color w:val="1F497D" w:themeColor="text2"/>
-          <w:sz w:val="19"/>
-          <w:szCs w:val="19"/>
-        </w:rPr>
-      </w:pPr>
-      <w:r>
-        <w:rPr>
-          <w:rFonts w:ascii="Arial" w:eastAsia="Times New Roman" w:hAnsi="Arial" w:cs="Arial"/>
-          <w:color w:val="1F497D" w:themeColor="text2"/>
-          <w:sz w:val="19"/>
-          <w:szCs w:val="19"/>
-        </w:rPr>
         <w:t>Issues</w:t>
       </w:r>
     </w:p>
@@ -1229,6 +1300,28 @@
     </w:p>
     <w:p>
       <w:pPr>
+        <w:spacing w:after="0" w:line="240" w:lineRule="auto"/>
+        <w:rPr>
+          <w:rFonts w:ascii="Arial" w:eastAsia="Times New Roman" w:hAnsi="Arial" w:cs="Arial"/>
+          <w:color w:val="1F497D" w:themeColor="text2"/>
+          <w:sz w:val="20"/>
+          <w:szCs w:val="20"/>
+          <w:shd w:val="clear" w:color="auto" w:fill="FFFFFF"/>
+        </w:rPr>
+      </w:pPr>
+      <w:r>
+        <w:rPr>
+          <w:rFonts w:ascii="Arial" w:eastAsia="Times New Roman" w:hAnsi="Arial" w:cs="Arial"/>
+          <w:color w:val="1F497D" w:themeColor="text2"/>
+          <w:sz w:val="20"/>
+          <w:szCs w:val="20"/>
+          <w:shd w:val="clear" w:color="auto" w:fill="FFFFFF"/>
+        </w:rPr>
+        <w:t>================================================================================</w:t>
+      </w:r>
+    </w:p>
+    <w:p>
+      <w:pPr>
         <w:shd w:val="clear" w:color="auto" w:fill="FFFFFF"/>
         <w:spacing w:after="0" w:line="240" w:lineRule="auto"/>
         <w:rPr>
@@ -1313,6 +1406,15 @@
         </w:rPr>
         <w:t>-----------------------------------</w:t>
       </w:r>
+      <w:r>
+        <w:rPr>
+          <w:rFonts w:ascii="Arial" w:eastAsia="Times New Roman" w:hAnsi="Arial" w:cs="Arial"/>
+          <w:color w:val="1F497D" w:themeColor="text2"/>
+          <w:sz w:val="19"/>
+          <w:szCs w:val="19"/>
+        </w:rPr>
+        <w:t>-----------------------------------</w:t>
+      </w:r>
     </w:p>
     <w:p>
       <w:pPr>
@@ -1846,6 +1948,28 @@
         <w:rPr>
           <w:rFonts w:ascii="Arial" w:eastAsia="Times New Roman" w:hAnsi="Arial" w:cs="Arial"/>
           <w:color w:val="1F497D" w:themeColor="text2"/>
+          <w:sz w:val="20"/>
+          <w:szCs w:val="20"/>
+          <w:shd w:val="clear" w:color="auto" w:fill="FFFFFF"/>
+        </w:rPr>
+      </w:pPr>
+      <w:r>
+        <w:rPr>
+          <w:rFonts w:ascii="Arial" w:eastAsia="Times New Roman" w:hAnsi="Arial" w:cs="Arial"/>
+          <w:color w:val="1F497D" w:themeColor="text2"/>
+          <w:sz w:val="20"/>
+          <w:szCs w:val="20"/>
+          <w:shd w:val="clear" w:color="auto" w:fill="FFFFFF"/>
+        </w:rPr>
+        <w:t>================================================================================</w:t>
+      </w:r>
+    </w:p>
+    <w:p>
+      <w:pPr>
+        <w:spacing w:after="0" w:line="240" w:lineRule="auto"/>
+        <w:rPr>
+          <w:rFonts w:ascii="Arial" w:eastAsia="Times New Roman" w:hAnsi="Arial" w:cs="Arial"/>
+          <w:color w:val="1F497D" w:themeColor="text2"/>
           <w:sz w:val="19"/>
           <w:szCs w:val="19"/>
           <w:shd w:val="clear" w:color="auto" w:fill="FFFFFF"/>
@@ -1917,6 +2041,16 @@
         </w:rPr>
         <w:t>---------------------------------------------------------------</w:t>
       </w:r>
+      <w:r>
+        <w:rPr>
+          <w:rFonts w:ascii="Arial" w:eastAsia="Times New Roman" w:hAnsi="Arial" w:cs="Arial"/>
+          <w:color w:val="1F497D" w:themeColor="text2"/>
+          <w:sz w:val="19"/>
+          <w:szCs w:val="19"/>
+          <w:shd w:val="clear" w:color="auto" w:fill="FFFFFF"/>
+        </w:rPr>
+        <w:t>------------</w:t>
+      </w:r>
     </w:p>
     <w:p>
       <w:pPr>
@@ -2234,11 +2368,21 @@
         <w:rPr>
           <w:rFonts w:ascii="Arial" w:eastAsia="Times New Roman" w:hAnsi="Arial" w:cs="Arial"/>
           <w:color w:val="1F497D" w:themeColor="text2"/>
-          <w:sz w:val="19"/>
-          <w:szCs w:val="19"/>
-          <w:shd w:val="clear" w:color="auto" w:fill="FFFFFF"/>
-        </w:rPr>
-      </w:pPr>
+          <w:sz w:val="20"/>
+          <w:szCs w:val="20"/>
+          <w:shd w:val="clear" w:color="auto" w:fill="FFFFFF"/>
+        </w:rPr>
+      </w:pPr>
+      <w:r>
+        <w:rPr>
+          <w:rFonts w:ascii="Arial" w:eastAsia="Times New Roman" w:hAnsi="Arial" w:cs="Arial"/>
+          <w:color w:val="1F497D" w:themeColor="text2"/>
+          <w:sz w:val="20"/>
+          <w:szCs w:val="20"/>
+          <w:shd w:val="clear" w:color="auto" w:fill="FFFFFF"/>
+        </w:rPr>
+        <w:t>================================================================================</w:t>
+      </w:r>
     </w:p>
     <w:p>
       <w:pPr>
@@ -2291,6 +2435,15 @@
         </w:rPr>
         <w:t>---------------------------------------------------------------</w:t>
       </w:r>
+      <w:r>
+        <w:rPr>
+          <w:rFonts w:ascii="Arial" w:eastAsia="Times New Roman" w:hAnsi="Arial" w:cs="Arial"/>
+          <w:color w:val="1F497D" w:themeColor="text2"/>
+          <w:sz w:val="19"/>
+          <w:szCs w:val="19"/>
+        </w:rPr>
+        <w:t>--------------------------------</w:t>
+      </w:r>
     </w:p>
     <w:p>
       <w:pPr>
@@ -2552,6 +2705,28 @@
       <w:pPr>
         <w:spacing w:after="0" w:line="240" w:lineRule="auto"/>
         <w:rPr>
+          <w:rFonts w:ascii="Arial" w:eastAsia="Times New Roman" w:hAnsi="Arial" w:cs="Arial"/>
+          <w:color w:val="1F497D" w:themeColor="text2"/>
+          <w:sz w:val="20"/>
+          <w:szCs w:val="20"/>
+          <w:shd w:val="clear" w:color="auto" w:fill="FFFFFF"/>
+        </w:rPr>
+      </w:pPr>
+      <w:r>
+        <w:rPr>
+          <w:rFonts w:ascii="Arial" w:eastAsia="Times New Roman" w:hAnsi="Arial" w:cs="Arial"/>
+          <w:color w:val="1F497D" w:themeColor="text2"/>
+          <w:sz w:val="20"/>
+          <w:szCs w:val="20"/>
+          <w:shd w:val="clear" w:color="auto" w:fill="FFFFFF"/>
+        </w:rPr>
+        <w:t>================================================================================</w:t>
+      </w:r>
+    </w:p>
+    <w:p>
+      <w:pPr>
+        <w:spacing w:after="0" w:line="240" w:lineRule="auto"/>
+        <w:rPr>
           <w:rFonts w:ascii="Times New Roman" w:eastAsia="Times New Roman" w:hAnsi="Times New Roman" w:cs="Times New Roman"/>
           <w:color w:val="1F497D" w:themeColor="text2"/>
           <w:sz w:val="24"/>
@@ -2812,7 +2987,28 @@
     </w:p>
     <w:p/>
     <w:p>
-      <w:r>
+      <w:pPr>
+        <w:rPr>
+          <w:b/>
+        </w:rPr>
+      </w:pPr>
+      <w:r>
+        <w:rPr>
+          <w:b/>
+          <w:noProof/>
+        </w:rPr>
+        <w:pict>
+          <v:shapetype id="_x0000_t32" coordsize="21600,21600" o:spt="32" o:oned="t" path="m,l21600,21600e" filled="f">
+            <v:path arrowok="t" fillok="f" o:connecttype="none"/>
+            <o:lock v:ext="edit" shapetype="t"/>
+          </v:shapetype>
+          <v:shape id="_x0000_s1026" type="#_x0000_t32" style="position:absolute;margin-left:0;margin-top:18.5pt;width:474.75pt;height:0;z-index:251658240" o:connectortype="straight"/>
+        </w:pict>
+      </w:r>
+      <w:r>
+        <w:rPr>
+          <w:b/>
+        </w:rPr>
         <w:t>Kyle Lu</w:t>
       </w:r>
     </w:p>
@@ -2867,6 +3063,15 @@
         </w:rPr>
         <w:t>---------------------------------------</w:t>
       </w:r>
+      <w:r>
+        <w:rPr>
+          <w:rFonts w:ascii="Arial" w:eastAsia="Times New Roman" w:hAnsi="Arial" w:cs="Arial"/>
+          <w:color w:val="E36C0A" w:themeColor="accent6" w:themeShade="BF"/>
+          <w:sz w:val="19"/>
+          <w:szCs w:val="19"/>
+        </w:rPr>
+        <w:t>----------------------</w:t>
+      </w:r>
     </w:p>
     <w:p>
       <w:pPr>
@@ -3124,79 +3329,36 @@
     </w:p>
     <w:p>
       <w:pPr>
-        <w:shd w:val="clear" w:color="auto" w:fill="F1F1F1"/>
-        <w:spacing w:after="0" w:line="90" w:lineRule="atLeast"/>
-        <w:rPr>
-          <w:rFonts w:ascii="Arial" w:eastAsia="Times New Roman" w:hAnsi="Arial" w:cs="Arial"/>
-          <w:color w:val="E36C0A" w:themeColor="accent6" w:themeShade="BF"/>
-          <w:sz w:val="19"/>
-          <w:szCs w:val="19"/>
-        </w:rPr>
-      </w:pPr>
-      <w:r>
-        <w:rPr>
-          <w:rFonts w:ascii="Arial" w:eastAsia="Times New Roman" w:hAnsi="Arial" w:cs="Arial"/>
-          <w:noProof/>
-          <w:color w:val="E36C0A" w:themeColor="accent6" w:themeShade="BF"/>
-          <w:sz w:val="19"/>
-          <w:szCs w:val="19"/>
-        </w:rPr>
-        <w:drawing>
-          <wp:inline distT="0" distB="0" distL="0" distR="0">
-            <wp:extent cx="9525" cy="9525"/>
-            <wp:effectExtent l="0" t="0" r="0" b="0"/>
-            <wp:docPr id="1" name="Picture 1" descr="https://ssl.gstatic.com/ui/v1/icons/mail/images/cleardot.gif"/>
-            <wp:cNvGraphicFramePr>
-              <a:graphicFrameLocks xmlns:a="http://schemas.openxmlformats.org/drawingml/2006/main" noChangeAspect="1"/>
-            </wp:cNvGraphicFramePr>
-            <a:graphic xmlns:a="http://schemas.openxmlformats.org/drawingml/2006/main">
-              <a:graphicData uri="http://schemas.openxmlformats.org/drawingml/2006/picture">
-                <pic:pic xmlns:pic="http://schemas.openxmlformats.org/drawingml/2006/picture">
-                  <pic:nvPicPr>
-                    <pic:cNvPr id="0" name="Picture 1" descr="https://ssl.gstatic.com/ui/v1/icons/mail/images/cleardot.gif"/>
-                    <pic:cNvPicPr>
-                      <a:picLocks noChangeAspect="1" noChangeArrowheads="1"/>
-                    </pic:cNvPicPr>
-                  </pic:nvPicPr>
-                  <pic:blipFill>
-                    <a:blip r:embed="rId4">
-                      <a:extLst>
-                        <a:ext uri="{28A0092B-C50C-407E-A947-70E740481C1C}">
-                          <a14:useLocalDpi xmlns:a14="http://schemas.microsoft.com/office/drawing/2010/main" xmlns:wps="http://schemas.microsoft.com/office/word/2010/wordprocessingShape" xmlns:wpi="http://schemas.microsoft.com/office/word/2010/wordprocessingInk" xmlns:wpg="http://schemas.microsoft.com/office/word/2010/wordprocessingGroup" xmlns:w14="http://schemas.microsoft.com/office/word/2010/wordml" xmlns:w="http://schemas.openxmlformats.org/wordprocessingml/2006/main" xmlns:w10="urn:schemas-microsoft-com:office:word" xmlns:wp14="http://schemas.microsoft.com/office/word/2010/wordprocessingDrawing" xmlns:v="urn:schemas-microsoft-com:vml" xmlns:o="urn:schemas-microsoft-com:office:office" xmlns:mc="http://schemas.openxmlformats.org/markup-compatibility/2006" xmlns:wpc="http://schemas.microsoft.com/office/word/2010/wordprocessingCanvas" xmlns="" val="0"/>
-                        </a:ext>
-                      </a:extLst>
-                    </a:blip>
-                    <a:srcRect/>
-                    <a:stretch>
-                      <a:fillRect/>
-                    </a:stretch>
-                  </pic:blipFill>
-                  <pic:spPr bwMode="auto">
-                    <a:xfrm>
-                      <a:off x="0" y="0"/>
-                      <a:ext cx="9525" cy="9525"/>
-                    </a:xfrm>
-                    <a:prstGeom prst="rect">
-                      <a:avLst/>
-                    </a:prstGeom>
-                    <a:noFill/>
-                    <a:ln>
-                      <a:noFill/>
-                    </a:ln>
-                  </pic:spPr>
-                </pic:pic>
-              </a:graphicData>
-            </a:graphic>
-          </wp:inline>
-        </w:drawing>
-      </w:r>
-    </w:p>
-    <w:p>
-      <w:pPr>
-        <w:rPr>
-          <w:color w:val="E36C0A" w:themeColor="accent6" w:themeShade="BF"/>
-        </w:rPr>
-      </w:pPr>
+        <w:shd w:val="clear" w:color="auto" w:fill="FFFFFF"/>
+        <w:spacing w:after="0" w:line="240" w:lineRule="auto"/>
+        <w:rPr>
+          <w:rFonts w:ascii="Arial" w:eastAsia="Times New Roman" w:hAnsi="Arial" w:cs="Arial"/>
+          <w:color w:val="E36C0A" w:themeColor="accent6" w:themeShade="BF"/>
+          <w:sz w:val="19"/>
+          <w:szCs w:val="19"/>
+        </w:rPr>
+      </w:pPr>
+    </w:p>
+    <w:p>
+      <w:pPr>
+        <w:shd w:val="clear" w:color="auto" w:fill="FFFFFF"/>
+        <w:spacing w:after="0" w:line="240" w:lineRule="auto"/>
+        <w:rPr>
+          <w:rFonts w:ascii="Arial" w:eastAsia="Times New Roman" w:hAnsi="Arial" w:cs="Arial"/>
+          <w:color w:val="E36C0A" w:themeColor="accent6" w:themeShade="BF"/>
+          <w:sz w:val="19"/>
+          <w:szCs w:val="19"/>
+        </w:rPr>
+      </w:pPr>
+      <w:r>
+        <w:rPr>
+          <w:rFonts w:ascii="Arial" w:eastAsia="Times New Roman" w:hAnsi="Arial" w:cs="Arial"/>
+          <w:color w:val="E36C0A" w:themeColor="accent6" w:themeShade="BF"/>
+          <w:sz w:val="19"/>
+          <w:szCs w:val="19"/>
+        </w:rPr>
+        <w:t>====================================================================================</w:t>
+      </w:r>
     </w:p>
     <w:p>
       <w:pPr>
@@ -3247,7 +3409,16 @@
           <w:sz w:val="19"/>
           <w:szCs w:val="19"/>
         </w:rPr>
-        <w:t>---------------------------</w:t>
+        <w:t>---------------------------------------</w:t>
+      </w:r>
+      <w:r>
+        <w:rPr>
+          <w:rFonts w:ascii="Arial" w:eastAsia="Times New Roman" w:hAnsi="Arial" w:cs="Arial"/>
+          <w:color w:val="E36C0A" w:themeColor="accent6" w:themeShade="BF"/>
+          <w:sz w:val="19"/>
+          <w:szCs w:val="19"/>
+        </w:rPr>
+        <w:t>------------------------</w:t>
       </w:r>
     </w:p>
     <w:p>
@@ -3514,6 +3685,37 @@
     </w:p>
     <w:p>
       <w:pPr>
+        <w:shd w:val="clear" w:color="auto" w:fill="FFFFFF"/>
+        <w:spacing w:after="0" w:line="240" w:lineRule="auto"/>
+        <w:rPr>
+          <w:rFonts w:ascii="Arial" w:eastAsia="Times New Roman" w:hAnsi="Arial" w:cs="Arial"/>
+          <w:color w:val="E36C0A" w:themeColor="accent6" w:themeShade="BF"/>
+          <w:sz w:val="19"/>
+          <w:szCs w:val="19"/>
+        </w:rPr>
+      </w:pPr>
+      <w:r>
+        <w:rPr>
+          <w:rFonts w:ascii="Arial" w:eastAsia="Times New Roman" w:hAnsi="Arial" w:cs="Arial"/>
+          <w:color w:val="E36C0A" w:themeColor="accent6" w:themeShade="BF"/>
+          <w:sz w:val="19"/>
+          <w:szCs w:val="19"/>
+        </w:rPr>
+        <w:t>====================================================================================</w:t>
+      </w:r>
+    </w:p>
+    <w:p>
+      <w:pPr>
+        <w:shd w:val="clear" w:color="auto" w:fill="FFFFFF"/>
+        <w:spacing w:after="0" w:line="240" w:lineRule="auto"/>
+        <w:rPr>
+          <w:rFonts w:ascii="Arial" w:eastAsia="Times New Roman" w:hAnsi="Arial" w:cs="Arial"/>
+          <w:color w:val="E36C0A" w:themeColor="accent6" w:themeShade="BF"/>
+          <w:sz w:val="19"/>
+          <w:szCs w:val="19"/>
+        </w:rPr>
+      </w:pPr>
+      <w:r>
         <w:rPr>
           <w:rFonts w:ascii="Arial" w:hAnsi="Arial" w:cs="Arial"/>
           <w:color w:val="E36C0A" w:themeColor="accent6" w:themeShade="BF"/>
@@ -3521,16 +3723,34 @@
           <w:szCs w:val="19"/>
           <w:shd w:val="clear" w:color="auto" w:fill="FFFFFF"/>
         </w:rPr>
-      </w:pPr>
+        <w:t>Last week (2014-11-9)</w:t>
+      </w:r>
       <w:r>
         <w:rPr>
           <w:rFonts w:ascii="Arial" w:hAnsi="Arial" w:cs="Arial"/>
           <w:color w:val="E36C0A" w:themeColor="accent6" w:themeShade="BF"/>
           <w:sz w:val="19"/>
           <w:szCs w:val="19"/>
-          <w:shd w:val="clear" w:color="auto" w:fill="FFFFFF"/>
-        </w:rPr>
-        <w:t>Last week (2014-11-9)</w:t>
+        </w:rPr>
+        <w:br/>
+      </w:r>
+      <w:r>
+        <w:rPr>
+          <w:rFonts w:ascii="Arial" w:eastAsia="Times New Roman" w:hAnsi="Arial" w:cs="Arial"/>
+          <w:color w:val="E36C0A" w:themeColor="accent6" w:themeShade="BF"/>
+          <w:sz w:val="19"/>
+          <w:szCs w:val="19"/>
+        </w:rPr>
+        <w:t>---------------------------------------</w:t>
+      </w:r>
+      <w:r>
+        <w:rPr>
+          <w:rFonts w:ascii="Arial" w:eastAsia="Times New Roman" w:hAnsi="Arial" w:cs="Arial"/>
+          <w:color w:val="E36C0A" w:themeColor="accent6" w:themeShade="BF"/>
+          <w:sz w:val="19"/>
+          <w:szCs w:val="19"/>
+        </w:rPr>
+        <w:t>------------------------------------------------------------------------------------------------------------</w:t>
       </w:r>
       <w:r>
         <w:rPr>
@@ -3549,7 +3769,7 @@
           <w:szCs w:val="19"/>
           <w:shd w:val="clear" w:color="auto" w:fill="FFFFFF"/>
         </w:rPr>
-        <w:t>--------------------------------------------</w:t>
+        <w:t>Continued working on layout/editing (push-pull-push-pull)</w:t>
       </w:r>
       <w:r>
         <w:rPr>
@@ -3568,7 +3788,7 @@
           <w:szCs w:val="19"/>
           <w:shd w:val="clear" w:color="auto" w:fill="FFFFFF"/>
         </w:rPr>
-        <w:t>Continued working on layout/editing (push-pull-push-pull)</w:t>
+        <w:t>Submitted PCBs to OSH Park.</w:t>
       </w:r>
       <w:r>
         <w:rPr>
@@ -3585,9 +3805,8 @@
           <w:color w:val="E36C0A" w:themeColor="accent6" w:themeShade="BF"/>
           <w:sz w:val="19"/>
           <w:szCs w:val="19"/>
-          <w:shd w:val="clear" w:color="auto" w:fill="FFFFFF"/>
-        </w:rPr>
-        <w:t>Submitted PCBs to OSH Park.</w:t>
+        </w:rPr>
+        <w:br/>
       </w:r>
       <w:r>
         <w:rPr>
@@ -3595,6 +3814,16 @@
           <w:color w:val="E36C0A" w:themeColor="accent6" w:themeShade="BF"/>
           <w:sz w:val="19"/>
           <w:szCs w:val="19"/>
+          <w:shd w:val="clear" w:color="auto" w:fill="FFFFFF"/>
+        </w:rPr>
+        <w:t>This week</w:t>
+      </w:r>
+      <w:r>
+        <w:rPr>
+          <w:rFonts w:ascii="Arial" w:hAnsi="Arial" w:cs="Arial"/>
+          <w:color w:val="E36C0A" w:themeColor="accent6" w:themeShade="BF"/>
+          <w:sz w:val="19"/>
+          <w:szCs w:val="19"/>
         </w:rPr>
         <w:br/>
       </w:r>
@@ -3604,6 +3833,16 @@
           <w:color w:val="E36C0A" w:themeColor="accent6" w:themeShade="BF"/>
           <w:sz w:val="19"/>
           <w:szCs w:val="19"/>
+          <w:shd w:val="clear" w:color="auto" w:fill="FFFFFF"/>
+        </w:rPr>
+        <w:t>---------------------------------------------</w:t>
+      </w:r>
+      <w:r>
+        <w:rPr>
+          <w:rFonts w:ascii="Arial" w:hAnsi="Arial" w:cs="Arial"/>
+          <w:color w:val="E36C0A" w:themeColor="accent6" w:themeShade="BF"/>
+          <w:sz w:val="19"/>
+          <w:szCs w:val="19"/>
         </w:rPr>
         <w:br/>
       </w:r>
@@ -3615,7 +3854,7 @@
           <w:szCs w:val="19"/>
           <w:shd w:val="clear" w:color="auto" w:fill="FFFFFF"/>
         </w:rPr>
-        <w:t>This week</w:t>
+        <w:t>Order parts</w:t>
       </w:r>
       <w:r>
         <w:rPr>
@@ -3634,57 +3873,40 @@
           <w:szCs w:val="19"/>
           <w:shd w:val="clear" w:color="auto" w:fill="FFFFFF"/>
         </w:rPr>
-        <w:t>---------------------------------------------</w:t>
-      </w:r>
-      <w:r>
+        <w:t>Look at GUI?</w:t>
+      </w:r>
+    </w:p>
+    <w:p>
+      <w:pPr>
         <w:rPr>
           <w:rFonts w:ascii="Arial" w:hAnsi="Arial" w:cs="Arial"/>
           <w:color w:val="E36C0A" w:themeColor="accent6" w:themeShade="BF"/>
           <w:sz w:val="19"/>
           <w:szCs w:val="19"/>
-        </w:rPr>
-        <w:br/>
-      </w:r>
-      <w:r>
-        <w:rPr>
-          <w:rFonts w:ascii="Arial" w:hAnsi="Arial" w:cs="Arial"/>
-          <w:color w:val="E36C0A" w:themeColor="accent6" w:themeShade="BF"/>
-          <w:sz w:val="19"/>
-          <w:szCs w:val="19"/>
-          <w:shd w:val="clear" w:color="auto" w:fill="FFFFFF"/>
-        </w:rPr>
-        <w:t>Order parts</w:t>
-      </w:r>
-      <w:r>
-        <w:rPr>
-          <w:rFonts w:ascii="Arial" w:hAnsi="Arial" w:cs="Arial"/>
-          <w:color w:val="E36C0A" w:themeColor="accent6" w:themeShade="BF"/>
-          <w:sz w:val="19"/>
-          <w:szCs w:val="19"/>
-        </w:rPr>
-        <w:br/>
-      </w:r>
-      <w:r>
-        <w:rPr>
-          <w:rFonts w:ascii="Arial" w:hAnsi="Arial" w:cs="Arial"/>
-          <w:color w:val="E36C0A" w:themeColor="accent6" w:themeShade="BF"/>
-          <w:sz w:val="19"/>
-          <w:szCs w:val="19"/>
-          <w:shd w:val="clear" w:color="auto" w:fill="FFFFFF"/>
-        </w:rPr>
-        <w:t>Look at GUI?</w:t>
-      </w:r>
-    </w:p>
-    <w:p>
-      <w:pPr>
-        <w:rPr>
-          <w:rFonts w:ascii="Arial" w:hAnsi="Arial" w:cs="Arial"/>
-          <w:color w:val="E36C0A" w:themeColor="accent6" w:themeShade="BF"/>
-          <w:sz w:val="19"/>
-          <w:szCs w:val="19"/>
-          <w:shd w:val="clear" w:color="auto" w:fill="FFFFFF"/>
-        </w:rPr>
-      </w:pPr>
+          <w:shd w:val="clear" w:color="auto" w:fill="FFFFFF"/>
+        </w:rPr>
+      </w:pPr>
+    </w:p>
+    <w:p>
+      <w:pPr>
+        <w:shd w:val="clear" w:color="auto" w:fill="FFFFFF"/>
+        <w:spacing w:after="0" w:line="240" w:lineRule="auto"/>
+        <w:rPr>
+          <w:rFonts w:ascii="Arial" w:eastAsia="Times New Roman" w:hAnsi="Arial" w:cs="Arial"/>
+          <w:color w:val="E36C0A" w:themeColor="accent6" w:themeShade="BF"/>
+          <w:sz w:val="19"/>
+          <w:szCs w:val="19"/>
+        </w:rPr>
+      </w:pPr>
+      <w:r>
+        <w:rPr>
+          <w:rFonts w:ascii="Arial" w:eastAsia="Times New Roman" w:hAnsi="Arial" w:cs="Arial"/>
+          <w:color w:val="E36C0A" w:themeColor="accent6" w:themeShade="BF"/>
+          <w:sz w:val="19"/>
+          <w:szCs w:val="19"/>
+        </w:rPr>
+        <w:t>====================================================================================</w:t>
+      </w:r>
     </w:p>
     <w:p>
       <w:pPr>
@@ -3735,6 +3957,132 @@
           <w:sz w:val="19"/>
           <w:szCs w:val="19"/>
         </w:rPr>
+        <w:t>---------------------------------------</w:t>
+      </w:r>
+      <w:r>
+        <w:rPr>
+          <w:rFonts w:ascii="Arial" w:eastAsia="Times New Roman" w:hAnsi="Arial" w:cs="Arial"/>
+          <w:color w:val="E36C0A" w:themeColor="accent6" w:themeShade="BF"/>
+          <w:sz w:val="19"/>
+          <w:szCs w:val="19"/>
+        </w:rPr>
+        <w:t>------------------------------------------------------------------------------------------------------------</w:t>
+      </w:r>
+    </w:p>
+    <w:p>
+      <w:pPr>
+        <w:shd w:val="clear" w:color="auto" w:fill="FFFFFF"/>
+        <w:spacing w:after="0" w:line="240" w:lineRule="auto"/>
+        <w:rPr>
+          <w:rFonts w:ascii="Arial" w:eastAsia="Times New Roman" w:hAnsi="Arial" w:cs="Arial"/>
+          <w:color w:val="E36C0A" w:themeColor="accent6" w:themeShade="BF"/>
+          <w:sz w:val="19"/>
+          <w:szCs w:val="19"/>
+        </w:rPr>
+      </w:pPr>
+      <w:r>
+        <w:rPr>
+          <w:rFonts w:ascii="Arial" w:eastAsia="Times New Roman" w:hAnsi="Arial" w:cs="Arial"/>
+          <w:color w:val="E36C0A" w:themeColor="accent6" w:themeShade="BF"/>
+          <w:sz w:val="19"/>
+          <w:szCs w:val="19"/>
+        </w:rPr>
+        <w:t>Ordered Parts</w:t>
+      </w:r>
+    </w:p>
+    <w:p>
+      <w:pPr>
+        <w:shd w:val="clear" w:color="auto" w:fill="FFFFFF"/>
+        <w:spacing w:after="0" w:line="240" w:lineRule="auto"/>
+        <w:rPr>
+          <w:rFonts w:ascii="Arial" w:eastAsia="Times New Roman" w:hAnsi="Arial" w:cs="Arial"/>
+          <w:color w:val="E36C0A" w:themeColor="accent6" w:themeShade="BF"/>
+          <w:sz w:val="19"/>
+          <w:szCs w:val="19"/>
+        </w:rPr>
+      </w:pPr>
+      <w:r>
+        <w:rPr>
+          <w:rFonts w:ascii="Arial" w:eastAsia="Times New Roman" w:hAnsi="Arial" w:cs="Arial"/>
+          <w:color w:val="E36C0A" w:themeColor="accent6" w:themeShade="BF"/>
+          <w:sz w:val="19"/>
+          <w:szCs w:val="19"/>
+        </w:rPr>
+        <w:t>Created System Level 0, Level 1 Diagrams</w:t>
+      </w:r>
+    </w:p>
+    <w:p>
+      <w:pPr>
+        <w:shd w:val="clear" w:color="auto" w:fill="FFFFFF"/>
+        <w:spacing w:after="0" w:line="240" w:lineRule="auto"/>
+        <w:rPr>
+          <w:rFonts w:ascii="Arial" w:eastAsia="Times New Roman" w:hAnsi="Arial" w:cs="Arial"/>
+          <w:color w:val="E36C0A" w:themeColor="accent6" w:themeShade="BF"/>
+          <w:sz w:val="19"/>
+          <w:szCs w:val="19"/>
+        </w:rPr>
+      </w:pPr>
+      <w:r>
+        <w:rPr>
+          <w:rFonts w:ascii="Arial" w:eastAsia="Times New Roman" w:hAnsi="Arial" w:cs="Arial"/>
+          <w:color w:val="E36C0A" w:themeColor="accent6" w:themeShade="BF"/>
+          <w:sz w:val="19"/>
+          <w:szCs w:val="19"/>
+        </w:rPr>
+        <w:t>Created UML Model of Button Press Activity</w:t>
+      </w:r>
+    </w:p>
+    <w:p>
+      <w:pPr>
+        <w:shd w:val="clear" w:color="auto" w:fill="FFFFFF"/>
+        <w:spacing w:after="0" w:line="240" w:lineRule="auto"/>
+        <w:rPr>
+          <w:rFonts w:ascii="Arial" w:eastAsia="Times New Roman" w:hAnsi="Arial" w:cs="Arial"/>
+          <w:color w:val="E36C0A" w:themeColor="accent6" w:themeShade="BF"/>
+          <w:sz w:val="19"/>
+          <w:szCs w:val="19"/>
+        </w:rPr>
+      </w:pPr>
+    </w:p>
+    <w:p>
+      <w:pPr>
+        <w:shd w:val="clear" w:color="auto" w:fill="FFFFFF"/>
+        <w:spacing w:after="0" w:line="240" w:lineRule="auto"/>
+        <w:rPr>
+          <w:rFonts w:ascii="Arial" w:eastAsia="Times New Roman" w:hAnsi="Arial" w:cs="Arial"/>
+          <w:color w:val="E36C0A" w:themeColor="accent6" w:themeShade="BF"/>
+          <w:sz w:val="19"/>
+          <w:szCs w:val="19"/>
+        </w:rPr>
+      </w:pPr>
+      <w:r>
+        <w:rPr>
+          <w:rFonts w:ascii="Arial" w:eastAsia="Times New Roman" w:hAnsi="Arial" w:cs="Arial"/>
+          <w:color w:val="E36C0A" w:themeColor="accent6" w:themeShade="BF"/>
+          <w:sz w:val="19"/>
+          <w:szCs w:val="19"/>
+        </w:rPr>
+        <w:t>This Week</w:t>
+      </w:r>
+    </w:p>
+    <w:p>
+      <w:pPr>
+        <w:shd w:val="clear" w:color="auto" w:fill="FFFFFF"/>
+        <w:spacing w:after="0" w:line="240" w:lineRule="auto"/>
+        <w:rPr>
+          <w:rFonts w:ascii="Arial" w:eastAsia="Times New Roman" w:hAnsi="Arial" w:cs="Arial"/>
+          <w:color w:val="E36C0A" w:themeColor="accent6" w:themeShade="BF"/>
+          <w:sz w:val="19"/>
+          <w:szCs w:val="19"/>
+        </w:rPr>
+      </w:pPr>
+      <w:r>
+        <w:rPr>
+          <w:rFonts w:ascii="Arial" w:eastAsia="Times New Roman" w:hAnsi="Arial" w:cs="Arial"/>
+          <w:color w:val="E36C0A" w:themeColor="accent6" w:themeShade="BF"/>
+          <w:sz w:val="19"/>
+          <w:szCs w:val="19"/>
+        </w:rPr>
         <w:t>-----------------------------------------------------</w:t>
       </w:r>
     </w:p>
@@ -3756,123 +4104,6 @@
           <w:sz w:val="19"/>
           <w:szCs w:val="19"/>
         </w:rPr>
-        <w:t>Ordered Parts</w:t>
-      </w:r>
-    </w:p>
-    <w:p>
-      <w:pPr>
-        <w:shd w:val="clear" w:color="auto" w:fill="FFFFFF"/>
-        <w:spacing w:after="0" w:line="240" w:lineRule="auto"/>
-        <w:rPr>
-          <w:rFonts w:ascii="Arial" w:eastAsia="Times New Roman" w:hAnsi="Arial" w:cs="Arial"/>
-          <w:color w:val="E36C0A" w:themeColor="accent6" w:themeShade="BF"/>
-          <w:sz w:val="19"/>
-          <w:szCs w:val="19"/>
-        </w:rPr>
-      </w:pPr>
-      <w:r>
-        <w:rPr>
-          <w:rFonts w:ascii="Arial" w:eastAsia="Times New Roman" w:hAnsi="Arial" w:cs="Arial"/>
-          <w:color w:val="E36C0A" w:themeColor="accent6" w:themeShade="BF"/>
-          <w:sz w:val="19"/>
-          <w:szCs w:val="19"/>
-        </w:rPr>
-        <w:t>Created System Level 0, Level 1 Diagrams</w:t>
-      </w:r>
-    </w:p>
-    <w:p>
-      <w:pPr>
-        <w:shd w:val="clear" w:color="auto" w:fill="FFFFFF"/>
-        <w:spacing w:after="0" w:line="240" w:lineRule="auto"/>
-        <w:rPr>
-          <w:rFonts w:ascii="Arial" w:eastAsia="Times New Roman" w:hAnsi="Arial" w:cs="Arial"/>
-          <w:color w:val="E36C0A" w:themeColor="accent6" w:themeShade="BF"/>
-          <w:sz w:val="19"/>
-          <w:szCs w:val="19"/>
-        </w:rPr>
-      </w:pPr>
-      <w:r>
-        <w:rPr>
-          <w:rFonts w:ascii="Arial" w:eastAsia="Times New Roman" w:hAnsi="Arial" w:cs="Arial"/>
-          <w:color w:val="E36C0A" w:themeColor="accent6" w:themeShade="BF"/>
-          <w:sz w:val="19"/>
-          <w:szCs w:val="19"/>
-        </w:rPr>
-        <w:t>Created UML Model of Button Press Activity</w:t>
-      </w:r>
-    </w:p>
-    <w:p>
-      <w:pPr>
-        <w:shd w:val="clear" w:color="auto" w:fill="FFFFFF"/>
-        <w:spacing w:after="0" w:line="240" w:lineRule="auto"/>
-        <w:rPr>
-          <w:rFonts w:ascii="Arial" w:eastAsia="Times New Roman" w:hAnsi="Arial" w:cs="Arial"/>
-          <w:color w:val="E36C0A" w:themeColor="accent6" w:themeShade="BF"/>
-          <w:sz w:val="19"/>
-          <w:szCs w:val="19"/>
-        </w:rPr>
-      </w:pPr>
-    </w:p>
-    <w:p>
-      <w:pPr>
-        <w:shd w:val="clear" w:color="auto" w:fill="FFFFFF"/>
-        <w:spacing w:after="0" w:line="240" w:lineRule="auto"/>
-        <w:rPr>
-          <w:rFonts w:ascii="Arial" w:eastAsia="Times New Roman" w:hAnsi="Arial" w:cs="Arial"/>
-          <w:color w:val="E36C0A" w:themeColor="accent6" w:themeShade="BF"/>
-          <w:sz w:val="19"/>
-          <w:szCs w:val="19"/>
-        </w:rPr>
-      </w:pPr>
-      <w:r>
-        <w:rPr>
-          <w:rFonts w:ascii="Arial" w:eastAsia="Times New Roman" w:hAnsi="Arial" w:cs="Arial"/>
-          <w:color w:val="E36C0A" w:themeColor="accent6" w:themeShade="BF"/>
-          <w:sz w:val="19"/>
-          <w:szCs w:val="19"/>
-        </w:rPr>
-        <w:t>This Week</w:t>
-      </w:r>
-    </w:p>
-    <w:p>
-      <w:pPr>
-        <w:shd w:val="clear" w:color="auto" w:fill="FFFFFF"/>
-        <w:spacing w:after="0" w:line="240" w:lineRule="auto"/>
-        <w:rPr>
-          <w:rFonts w:ascii="Arial" w:eastAsia="Times New Roman" w:hAnsi="Arial" w:cs="Arial"/>
-          <w:color w:val="E36C0A" w:themeColor="accent6" w:themeShade="BF"/>
-          <w:sz w:val="19"/>
-          <w:szCs w:val="19"/>
-        </w:rPr>
-      </w:pPr>
-      <w:r>
-        <w:rPr>
-          <w:rFonts w:ascii="Arial" w:eastAsia="Times New Roman" w:hAnsi="Arial" w:cs="Arial"/>
-          <w:color w:val="E36C0A" w:themeColor="accent6" w:themeShade="BF"/>
-          <w:sz w:val="19"/>
-          <w:szCs w:val="19"/>
-        </w:rPr>
-        <w:t>-----------------------------------------------------</w:t>
-      </w:r>
-    </w:p>
-    <w:p>
-      <w:pPr>
-        <w:shd w:val="clear" w:color="auto" w:fill="FFFFFF"/>
-        <w:spacing w:after="0" w:line="240" w:lineRule="auto"/>
-        <w:rPr>
-          <w:rFonts w:ascii="Arial" w:eastAsia="Times New Roman" w:hAnsi="Arial" w:cs="Arial"/>
-          <w:color w:val="E36C0A" w:themeColor="accent6" w:themeShade="BF"/>
-          <w:sz w:val="19"/>
-          <w:szCs w:val="19"/>
-        </w:rPr>
-      </w:pPr>
-      <w:r>
-        <w:rPr>
-          <w:rFonts w:ascii="Arial" w:eastAsia="Times New Roman" w:hAnsi="Arial" w:cs="Arial"/>
-          <w:color w:val="E36C0A" w:themeColor="accent6" w:themeShade="BF"/>
-          <w:sz w:val="19"/>
-          <w:szCs w:val="19"/>
-        </w:rPr>
         <w:t>Stuff Boards</w:t>
       </w:r>
     </w:p>
@@ -4033,6 +4264,51 @@
           <w:szCs w:val="19"/>
         </w:rPr>
         <w:t>Only 3 weeks left.</w:t>
+      </w:r>
+    </w:p>
+    <w:p>
+      <w:pPr>
+        <w:shd w:val="clear" w:color="auto" w:fill="FFFFFF"/>
+        <w:spacing w:after="0" w:line="240" w:lineRule="auto"/>
+        <w:rPr>
+          <w:rFonts w:ascii="Arial" w:eastAsia="Times New Roman" w:hAnsi="Arial" w:cs="Arial"/>
+          <w:color w:val="E36C0A" w:themeColor="accent6" w:themeShade="BF"/>
+          <w:sz w:val="19"/>
+          <w:szCs w:val="19"/>
+        </w:rPr>
+      </w:pPr>
+    </w:p>
+    <w:p>
+      <w:pPr>
+        <w:shd w:val="clear" w:color="auto" w:fill="FFFFFF"/>
+        <w:spacing w:after="0" w:line="240" w:lineRule="auto"/>
+        <w:rPr>
+          <w:rFonts w:ascii="Arial" w:eastAsia="Times New Roman" w:hAnsi="Arial" w:cs="Arial"/>
+          <w:color w:val="E36C0A" w:themeColor="accent6" w:themeShade="BF"/>
+          <w:sz w:val="19"/>
+          <w:szCs w:val="19"/>
+        </w:rPr>
+      </w:pPr>
+    </w:p>
+    <w:p>
+      <w:pPr>
+        <w:shd w:val="clear" w:color="auto" w:fill="FFFFFF"/>
+        <w:spacing w:after="0" w:line="240" w:lineRule="auto"/>
+        <w:rPr>
+          <w:rFonts w:ascii="Arial" w:eastAsia="Times New Roman" w:hAnsi="Arial" w:cs="Arial"/>
+          <w:color w:val="E36C0A" w:themeColor="accent6" w:themeShade="BF"/>
+          <w:sz w:val="19"/>
+          <w:szCs w:val="19"/>
+        </w:rPr>
+      </w:pPr>
+      <w:r>
+        <w:rPr>
+          <w:rFonts w:ascii="Arial" w:eastAsia="Times New Roman" w:hAnsi="Arial" w:cs="Arial"/>
+          <w:color w:val="E36C0A" w:themeColor="accent6" w:themeShade="BF"/>
+          <w:sz w:val="19"/>
+          <w:szCs w:val="19"/>
+        </w:rPr>
+        <w:t>====================================================================================</w:t>
       </w:r>
     </w:p>
     <w:p>
@@ -4084,6 +4360,207 @@
           <w:sz w:val="19"/>
           <w:szCs w:val="19"/>
         </w:rPr>
+        <w:t>---------------------------------------</w:t>
+      </w:r>
+      <w:r>
+        <w:rPr>
+          <w:rFonts w:ascii="Arial" w:eastAsia="Times New Roman" w:hAnsi="Arial" w:cs="Arial"/>
+          <w:color w:val="E36C0A" w:themeColor="accent6" w:themeShade="BF"/>
+          <w:sz w:val="19"/>
+          <w:szCs w:val="19"/>
+        </w:rPr>
+        <w:t>------------------------------------------------------------------------------------------------------------</w:t>
+      </w:r>
+    </w:p>
+    <w:p>
+      <w:pPr>
+        <w:shd w:val="clear" w:color="auto" w:fill="FFFFFF"/>
+        <w:spacing w:after="0" w:line="240" w:lineRule="auto"/>
+        <w:rPr>
+          <w:rFonts w:ascii="Arial" w:eastAsia="Times New Roman" w:hAnsi="Arial" w:cs="Arial"/>
+          <w:color w:val="E36C0A" w:themeColor="accent6" w:themeShade="BF"/>
+          <w:sz w:val="19"/>
+          <w:szCs w:val="19"/>
+        </w:rPr>
+      </w:pPr>
+      <w:r>
+        <w:rPr>
+          <w:rFonts w:ascii="Arial" w:eastAsia="Times New Roman" w:hAnsi="Arial" w:cs="Arial"/>
+          <w:color w:val="E36C0A" w:themeColor="accent6" w:themeShade="BF"/>
+          <w:sz w:val="19"/>
+          <w:szCs w:val="19"/>
+        </w:rPr>
+        <w:t>Formalize test plan documentation</w:t>
+      </w:r>
+    </w:p>
+    <w:p>
+      <w:pPr>
+        <w:shd w:val="clear" w:color="auto" w:fill="FFFFFF"/>
+        <w:spacing w:after="0" w:line="240" w:lineRule="auto"/>
+        <w:rPr>
+          <w:rFonts w:ascii="Arial" w:eastAsia="Times New Roman" w:hAnsi="Arial" w:cs="Arial"/>
+          <w:color w:val="E36C0A" w:themeColor="accent6" w:themeShade="BF"/>
+          <w:sz w:val="19"/>
+          <w:szCs w:val="19"/>
+        </w:rPr>
+      </w:pPr>
+      <w:r>
+        <w:rPr>
+          <w:rFonts w:ascii="Arial" w:eastAsia="Times New Roman" w:hAnsi="Arial" w:cs="Arial"/>
+          <w:color w:val="E36C0A" w:themeColor="accent6" w:themeShade="BF"/>
+          <w:sz w:val="19"/>
+          <w:szCs w:val="19"/>
+        </w:rPr>
+        <w:t>Defined scope of test plan</w:t>
+      </w:r>
+    </w:p>
+    <w:p>
+      <w:pPr>
+        <w:shd w:val="clear" w:color="auto" w:fill="FFFFFF"/>
+        <w:spacing w:after="0" w:line="240" w:lineRule="auto"/>
+        <w:rPr>
+          <w:rFonts w:ascii="Arial" w:eastAsia="Times New Roman" w:hAnsi="Arial" w:cs="Arial"/>
+          <w:color w:val="E36C0A" w:themeColor="accent6" w:themeShade="BF"/>
+          <w:sz w:val="19"/>
+          <w:szCs w:val="19"/>
+        </w:rPr>
+      </w:pPr>
+      <w:r>
+        <w:rPr>
+          <w:rFonts w:ascii="Arial" w:eastAsia="Times New Roman" w:hAnsi="Arial" w:cs="Arial"/>
+          <w:color w:val="E36C0A" w:themeColor="accent6" w:themeShade="BF"/>
+          <w:sz w:val="19"/>
+          <w:szCs w:val="19"/>
+        </w:rPr>
+        <w:t>Linked 'design' documentation</w:t>
+      </w:r>
+    </w:p>
+    <w:p>
+      <w:pPr>
+        <w:shd w:val="clear" w:color="auto" w:fill="FFFFFF"/>
+        <w:spacing w:after="0" w:line="240" w:lineRule="auto"/>
+        <w:rPr>
+          <w:rFonts w:ascii="Arial" w:eastAsia="Times New Roman" w:hAnsi="Arial" w:cs="Arial"/>
+          <w:color w:val="E36C0A" w:themeColor="accent6" w:themeShade="BF"/>
+          <w:sz w:val="19"/>
+          <w:szCs w:val="19"/>
+        </w:rPr>
+      </w:pPr>
+      <w:r>
+        <w:rPr>
+          <w:rFonts w:ascii="Arial" w:eastAsia="Times New Roman" w:hAnsi="Arial" w:cs="Arial"/>
+          <w:color w:val="E36C0A" w:themeColor="accent6" w:themeShade="BF"/>
+          <w:sz w:val="19"/>
+          <w:szCs w:val="19"/>
+        </w:rPr>
+        <w:t>Linked 'other' documentation</w:t>
+      </w:r>
+    </w:p>
+    <w:p>
+      <w:pPr>
+        <w:shd w:val="clear" w:color="auto" w:fill="FFFFFF"/>
+        <w:spacing w:after="0" w:line="240" w:lineRule="auto"/>
+        <w:rPr>
+          <w:rFonts w:ascii="Arial" w:eastAsia="Times New Roman" w:hAnsi="Arial" w:cs="Arial"/>
+          <w:color w:val="E36C0A" w:themeColor="accent6" w:themeShade="BF"/>
+          <w:sz w:val="19"/>
+          <w:szCs w:val="19"/>
+        </w:rPr>
+      </w:pPr>
+      <w:r>
+        <w:rPr>
+          <w:rFonts w:ascii="Arial" w:eastAsia="Times New Roman" w:hAnsi="Arial" w:cs="Arial"/>
+          <w:color w:val="E36C0A" w:themeColor="accent6" w:themeShade="BF"/>
+          <w:sz w:val="19"/>
+          <w:szCs w:val="19"/>
+        </w:rPr>
+        <w:t>Linked FCC &amp; Industry standards documentation</w:t>
+      </w:r>
+    </w:p>
+    <w:p>
+      <w:pPr>
+        <w:shd w:val="clear" w:color="auto" w:fill="FFFFFF"/>
+        <w:spacing w:after="0" w:line="240" w:lineRule="auto"/>
+        <w:rPr>
+          <w:rFonts w:ascii="Arial" w:eastAsia="Times New Roman" w:hAnsi="Arial" w:cs="Arial"/>
+          <w:color w:val="E36C0A" w:themeColor="accent6" w:themeShade="BF"/>
+          <w:sz w:val="19"/>
+          <w:szCs w:val="19"/>
+        </w:rPr>
+      </w:pPr>
+      <w:r>
+        <w:rPr>
+          <w:rFonts w:ascii="Arial" w:eastAsia="Times New Roman" w:hAnsi="Arial" w:cs="Arial"/>
+          <w:color w:val="E36C0A" w:themeColor="accent6" w:themeShade="BF"/>
+          <w:sz w:val="19"/>
+          <w:szCs w:val="19"/>
+        </w:rPr>
+        <w:t>Assigned test case #s</w:t>
+      </w:r>
+    </w:p>
+    <w:p>
+      <w:pPr>
+        <w:shd w:val="clear" w:color="auto" w:fill="FFFFFF"/>
+        <w:spacing w:after="0" w:line="240" w:lineRule="auto"/>
+        <w:rPr>
+          <w:rFonts w:ascii="Arial" w:eastAsia="Times New Roman" w:hAnsi="Arial" w:cs="Arial"/>
+          <w:color w:val="E36C0A" w:themeColor="accent6" w:themeShade="BF"/>
+          <w:sz w:val="19"/>
+          <w:szCs w:val="19"/>
+        </w:rPr>
+      </w:pPr>
+    </w:p>
+    <w:p>
+      <w:pPr>
+        <w:shd w:val="clear" w:color="auto" w:fill="FFFFFF"/>
+        <w:spacing w:after="0" w:line="240" w:lineRule="auto"/>
+        <w:rPr>
+          <w:rFonts w:ascii="Arial" w:eastAsia="Times New Roman" w:hAnsi="Arial" w:cs="Arial"/>
+          <w:color w:val="E36C0A" w:themeColor="accent6" w:themeShade="BF"/>
+          <w:sz w:val="19"/>
+          <w:szCs w:val="19"/>
+        </w:rPr>
+      </w:pPr>
+    </w:p>
+    <w:p>
+      <w:pPr>
+        <w:shd w:val="clear" w:color="auto" w:fill="FFFFFF"/>
+        <w:spacing w:after="0" w:line="240" w:lineRule="auto"/>
+        <w:rPr>
+          <w:rFonts w:ascii="Arial" w:eastAsia="Times New Roman" w:hAnsi="Arial" w:cs="Arial"/>
+          <w:color w:val="E36C0A" w:themeColor="accent6" w:themeShade="BF"/>
+          <w:sz w:val="19"/>
+          <w:szCs w:val="19"/>
+        </w:rPr>
+      </w:pPr>
+      <w:r>
+        <w:rPr>
+          <w:rFonts w:ascii="Arial" w:eastAsia="Times New Roman" w:hAnsi="Arial" w:cs="Arial"/>
+          <w:color w:val="E36C0A" w:themeColor="accent6" w:themeShade="BF"/>
+          <w:sz w:val="19"/>
+          <w:szCs w:val="19"/>
+        </w:rPr>
+        <w:t>This Week</w:t>
+      </w:r>
+    </w:p>
+    <w:p>
+      <w:pPr>
+        <w:shd w:val="clear" w:color="auto" w:fill="FFFFFF"/>
+        <w:spacing w:after="0" w:line="240" w:lineRule="auto"/>
+        <w:rPr>
+          <w:rFonts w:ascii="Arial" w:eastAsia="Times New Roman" w:hAnsi="Arial" w:cs="Arial"/>
+          <w:color w:val="E36C0A" w:themeColor="accent6" w:themeShade="BF"/>
+          <w:sz w:val="19"/>
+          <w:szCs w:val="19"/>
+        </w:rPr>
+      </w:pPr>
+      <w:r>
+        <w:rPr>
+          <w:rFonts w:ascii="Arial" w:eastAsia="Times New Roman" w:hAnsi="Arial" w:cs="Arial"/>
+          <w:color w:val="E36C0A" w:themeColor="accent6" w:themeShade="BF"/>
+          <w:sz w:val="19"/>
+          <w:szCs w:val="19"/>
+        </w:rPr>
         <w:t>-------------------------------------------------------------------------------------------------</w:t>
       </w:r>
     </w:p>
@@ -4105,198 +4582,6 @@
           <w:sz w:val="19"/>
           <w:szCs w:val="19"/>
         </w:rPr>
-        <w:t>Formalize test plan documentation</w:t>
-      </w:r>
-    </w:p>
-    <w:p>
-      <w:pPr>
-        <w:shd w:val="clear" w:color="auto" w:fill="FFFFFF"/>
-        <w:spacing w:after="0" w:line="240" w:lineRule="auto"/>
-        <w:rPr>
-          <w:rFonts w:ascii="Arial" w:eastAsia="Times New Roman" w:hAnsi="Arial" w:cs="Arial"/>
-          <w:color w:val="E36C0A" w:themeColor="accent6" w:themeShade="BF"/>
-          <w:sz w:val="19"/>
-          <w:szCs w:val="19"/>
-        </w:rPr>
-      </w:pPr>
-      <w:r>
-        <w:rPr>
-          <w:rFonts w:ascii="Arial" w:eastAsia="Times New Roman" w:hAnsi="Arial" w:cs="Arial"/>
-          <w:color w:val="E36C0A" w:themeColor="accent6" w:themeShade="BF"/>
-          <w:sz w:val="19"/>
-          <w:szCs w:val="19"/>
-        </w:rPr>
-        <w:t>Defined scope of test plan</w:t>
-      </w:r>
-    </w:p>
-    <w:p>
-      <w:pPr>
-        <w:shd w:val="clear" w:color="auto" w:fill="FFFFFF"/>
-        <w:spacing w:after="0" w:line="240" w:lineRule="auto"/>
-        <w:rPr>
-          <w:rFonts w:ascii="Arial" w:eastAsia="Times New Roman" w:hAnsi="Arial" w:cs="Arial"/>
-          <w:color w:val="E36C0A" w:themeColor="accent6" w:themeShade="BF"/>
-          <w:sz w:val="19"/>
-          <w:szCs w:val="19"/>
-        </w:rPr>
-      </w:pPr>
-      <w:r>
-        <w:rPr>
-          <w:rFonts w:ascii="Arial" w:eastAsia="Times New Roman" w:hAnsi="Arial" w:cs="Arial"/>
-          <w:color w:val="E36C0A" w:themeColor="accent6" w:themeShade="BF"/>
-          <w:sz w:val="19"/>
-          <w:szCs w:val="19"/>
-        </w:rPr>
-        <w:t>Linked 'design' documentation</w:t>
-      </w:r>
-    </w:p>
-    <w:p>
-      <w:pPr>
-        <w:shd w:val="clear" w:color="auto" w:fill="FFFFFF"/>
-        <w:spacing w:after="0" w:line="240" w:lineRule="auto"/>
-        <w:rPr>
-          <w:rFonts w:ascii="Arial" w:eastAsia="Times New Roman" w:hAnsi="Arial" w:cs="Arial"/>
-          <w:color w:val="E36C0A" w:themeColor="accent6" w:themeShade="BF"/>
-          <w:sz w:val="19"/>
-          <w:szCs w:val="19"/>
-        </w:rPr>
-      </w:pPr>
-      <w:r>
-        <w:rPr>
-          <w:rFonts w:ascii="Arial" w:eastAsia="Times New Roman" w:hAnsi="Arial" w:cs="Arial"/>
-          <w:color w:val="E36C0A" w:themeColor="accent6" w:themeShade="BF"/>
-          <w:sz w:val="19"/>
-          <w:szCs w:val="19"/>
-        </w:rPr>
-        <w:t>Linked 'other' documentation</w:t>
-      </w:r>
-    </w:p>
-    <w:p>
-      <w:pPr>
-        <w:shd w:val="clear" w:color="auto" w:fill="FFFFFF"/>
-        <w:spacing w:after="0" w:line="240" w:lineRule="auto"/>
-        <w:rPr>
-          <w:rFonts w:ascii="Arial" w:eastAsia="Times New Roman" w:hAnsi="Arial" w:cs="Arial"/>
-          <w:color w:val="E36C0A" w:themeColor="accent6" w:themeShade="BF"/>
-          <w:sz w:val="19"/>
-          <w:szCs w:val="19"/>
-        </w:rPr>
-      </w:pPr>
-      <w:r>
-        <w:rPr>
-          <w:rFonts w:ascii="Arial" w:eastAsia="Times New Roman" w:hAnsi="Arial" w:cs="Arial"/>
-          <w:color w:val="E36C0A" w:themeColor="accent6" w:themeShade="BF"/>
-          <w:sz w:val="19"/>
-          <w:szCs w:val="19"/>
-        </w:rPr>
-        <w:t>Linked FCC &amp; Industry standards documentation</w:t>
-      </w:r>
-    </w:p>
-    <w:p>
-      <w:pPr>
-        <w:shd w:val="clear" w:color="auto" w:fill="FFFFFF"/>
-        <w:spacing w:after="0" w:line="240" w:lineRule="auto"/>
-        <w:rPr>
-          <w:rFonts w:ascii="Arial" w:eastAsia="Times New Roman" w:hAnsi="Arial" w:cs="Arial"/>
-          <w:color w:val="E36C0A" w:themeColor="accent6" w:themeShade="BF"/>
-          <w:sz w:val="19"/>
-          <w:szCs w:val="19"/>
-        </w:rPr>
-      </w:pPr>
-      <w:r>
-        <w:rPr>
-          <w:rFonts w:ascii="Arial" w:eastAsia="Times New Roman" w:hAnsi="Arial" w:cs="Arial"/>
-          <w:color w:val="E36C0A" w:themeColor="accent6" w:themeShade="BF"/>
-          <w:sz w:val="19"/>
-          <w:szCs w:val="19"/>
-        </w:rPr>
-        <w:t>Assigned test case #s</w:t>
-      </w:r>
-    </w:p>
-    <w:p>
-      <w:pPr>
-        <w:shd w:val="clear" w:color="auto" w:fill="FFFFFF"/>
-        <w:spacing w:after="0" w:line="240" w:lineRule="auto"/>
-        <w:rPr>
-          <w:rFonts w:ascii="Arial" w:eastAsia="Times New Roman" w:hAnsi="Arial" w:cs="Arial"/>
-          <w:color w:val="E36C0A" w:themeColor="accent6" w:themeShade="BF"/>
-          <w:sz w:val="19"/>
-          <w:szCs w:val="19"/>
-        </w:rPr>
-      </w:pPr>
-    </w:p>
-    <w:p>
-      <w:pPr>
-        <w:shd w:val="clear" w:color="auto" w:fill="FFFFFF"/>
-        <w:spacing w:after="0" w:line="240" w:lineRule="auto"/>
-        <w:rPr>
-          <w:rFonts w:ascii="Arial" w:eastAsia="Times New Roman" w:hAnsi="Arial" w:cs="Arial"/>
-          <w:color w:val="E36C0A" w:themeColor="accent6" w:themeShade="BF"/>
-          <w:sz w:val="19"/>
-          <w:szCs w:val="19"/>
-        </w:rPr>
-      </w:pPr>
-    </w:p>
-    <w:p>
-      <w:pPr>
-        <w:shd w:val="clear" w:color="auto" w:fill="FFFFFF"/>
-        <w:spacing w:after="0" w:line="240" w:lineRule="auto"/>
-        <w:rPr>
-          <w:rFonts w:ascii="Arial" w:eastAsia="Times New Roman" w:hAnsi="Arial" w:cs="Arial"/>
-          <w:color w:val="E36C0A" w:themeColor="accent6" w:themeShade="BF"/>
-          <w:sz w:val="19"/>
-          <w:szCs w:val="19"/>
-        </w:rPr>
-      </w:pPr>
-      <w:r>
-        <w:rPr>
-          <w:rFonts w:ascii="Arial" w:eastAsia="Times New Roman" w:hAnsi="Arial" w:cs="Arial"/>
-          <w:color w:val="E36C0A" w:themeColor="accent6" w:themeShade="BF"/>
-          <w:sz w:val="19"/>
-          <w:szCs w:val="19"/>
-        </w:rPr>
-        <w:t>This Week</w:t>
-      </w:r>
-    </w:p>
-    <w:p>
-      <w:pPr>
-        <w:shd w:val="clear" w:color="auto" w:fill="FFFFFF"/>
-        <w:spacing w:after="0" w:line="240" w:lineRule="auto"/>
-        <w:rPr>
-          <w:rFonts w:ascii="Arial" w:eastAsia="Times New Roman" w:hAnsi="Arial" w:cs="Arial"/>
-          <w:color w:val="E36C0A" w:themeColor="accent6" w:themeShade="BF"/>
-          <w:sz w:val="19"/>
-          <w:szCs w:val="19"/>
-        </w:rPr>
-      </w:pPr>
-      <w:r>
-        <w:rPr>
-          <w:rFonts w:ascii="Arial" w:eastAsia="Times New Roman" w:hAnsi="Arial" w:cs="Arial"/>
-          <w:color w:val="E36C0A" w:themeColor="accent6" w:themeShade="BF"/>
-          <w:sz w:val="19"/>
-          <w:szCs w:val="19"/>
-        </w:rPr>
-        <w:t>-------------------------------------------------------------------------------------------------</w:t>
-      </w:r>
-    </w:p>
-    <w:p>
-      <w:pPr>
-        <w:shd w:val="clear" w:color="auto" w:fill="FFFFFF"/>
-        <w:spacing w:after="0" w:line="240" w:lineRule="auto"/>
-        <w:rPr>
-          <w:rFonts w:ascii="Arial" w:eastAsia="Times New Roman" w:hAnsi="Arial" w:cs="Arial"/>
-          <w:color w:val="E36C0A" w:themeColor="accent6" w:themeShade="BF"/>
-          <w:sz w:val="19"/>
-          <w:szCs w:val="19"/>
-        </w:rPr>
-      </w:pPr>
-      <w:r>
-        <w:rPr>
-          <w:rFonts w:ascii="Arial" w:eastAsia="Times New Roman" w:hAnsi="Arial" w:cs="Arial"/>
-          <w:color w:val="E36C0A" w:themeColor="accent6" w:themeShade="BF"/>
-          <w:sz w:val="19"/>
-          <w:szCs w:val="19"/>
-        </w:rPr>
         <w:t>Stuff two additional boards</w:t>
       </w:r>
     </w:p>
@@ -4422,6 +4707,27 @@
           <w:color w:val="E36C0A" w:themeColor="accent6" w:themeShade="BF"/>
         </w:rPr>
       </w:pPr>
+    </w:p>
+    <w:p>
+      <w:pPr>
+        <w:shd w:val="clear" w:color="auto" w:fill="FFFFFF"/>
+        <w:spacing w:after="0" w:line="240" w:lineRule="auto"/>
+        <w:rPr>
+          <w:rFonts w:ascii="Arial" w:eastAsia="Times New Roman" w:hAnsi="Arial" w:cs="Arial"/>
+          <w:color w:val="E36C0A" w:themeColor="accent6" w:themeShade="BF"/>
+          <w:sz w:val="19"/>
+          <w:szCs w:val="19"/>
+        </w:rPr>
+      </w:pPr>
+      <w:r>
+        <w:rPr>
+          <w:rFonts w:ascii="Arial" w:eastAsia="Times New Roman" w:hAnsi="Arial" w:cs="Arial"/>
+          <w:color w:val="E36C0A" w:themeColor="accent6" w:themeShade="BF"/>
+          <w:sz w:val="19"/>
+          <w:szCs w:val="19"/>
+        </w:rPr>
+        <w:t>====================================================================================</w:t>
+      </w:r>
     </w:p>
     <w:p>
       <w:pPr>
@@ -4472,6 +4778,91 @@
           <w:sz w:val="19"/>
           <w:szCs w:val="19"/>
         </w:rPr>
+        <w:lastRenderedPageBreak/>
+        <w:t>---------------------------------------</w:t>
+      </w:r>
+      <w:r>
+        <w:rPr>
+          <w:rFonts w:ascii="Arial" w:eastAsia="Times New Roman" w:hAnsi="Arial" w:cs="Arial"/>
+          <w:color w:val="E36C0A" w:themeColor="accent6" w:themeShade="BF"/>
+          <w:sz w:val="19"/>
+          <w:szCs w:val="19"/>
+        </w:rPr>
+        <w:t>------------------------------------------------------------------------------------------------------------</w:t>
+      </w:r>
+    </w:p>
+    <w:p>
+      <w:pPr>
+        <w:shd w:val="clear" w:color="auto" w:fill="FFFFFF"/>
+        <w:spacing w:after="0" w:line="240" w:lineRule="auto"/>
+        <w:rPr>
+          <w:rFonts w:ascii="Arial" w:eastAsia="Times New Roman" w:hAnsi="Arial" w:cs="Arial"/>
+          <w:color w:val="E36C0A" w:themeColor="accent6" w:themeShade="BF"/>
+          <w:sz w:val="19"/>
+          <w:szCs w:val="19"/>
+        </w:rPr>
+      </w:pPr>
+      <w:r>
+        <w:rPr>
+          <w:rFonts w:ascii="Arial" w:eastAsia="Times New Roman" w:hAnsi="Arial" w:cs="Arial"/>
+          <w:color w:val="E36C0A" w:themeColor="accent6" w:themeShade="BF"/>
+          <w:sz w:val="19"/>
+          <w:szCs w:val="19"/>
+        </w:rPr>
+        <w:t>Stuffed 2x boards for test &amp; debug</w:t>
+      </w:r>
+    </w:p>
+    <w:p>
+      <w:pPr>
+        <w:shd w:val="clear" w:color="auto" w:fill="FFFFFF"/>
+        <w:spacing w:after="0" w:line="240" w:lineRule="auto"/>
+        <w:rPr>
+          <w:rFonts w:ascii="Arial" w:eastAsia="Times New Roman" w:hAnsi="Arial" w:cs="Arial"/>
+          <w:color w:val="E36C0A" w:themeColor="accent6" w:themeShade="BF"/>
+          <w:sz w:val="19"/>
+          <w:szCs w:val="19"/>
+        </w:rPr>
+      </w:pPr>
+    </w:p>
+    <w:p>
+      <w:pPr>
+        <w:shd w:val="clear" w:color="auto" w:fill="FFFFFF"/>
+        <w:spacing w:after="0" w:line="240" w:lineRule="auto"/>
+        <w:rPr>
+          <w:rFonts w:ascii="Arial" w:eastAsia="Times New Roman" w:hAnsi="Arial" w:cs="Arial"/>
+          <w:color w:val="E36C0A" w:themeColor="accent6" w:themeShade="BF"/>
+          <w:sz w:val="19"/>
+          <w:szCs w:val="19"/>
+        </w:rPr>
+      </w:pPr>
+      <w:r>
+        <w:rPr>
+          <w:rFonts w:ascii="Arial" w:eastAsia="Times New Roman" w:hAnsi="Arial" w:cs="Arial"/>
+          <w:color w:val="E36C0A" w:themeColor="accent6" w:themeShade="BF"/>
+          <w:sz w:val="19"/>
+          <w:szCs w:val="19"/>
+        </w:rPr>
+        <w:t>This week</w:t>
+      </w:r>
+    </w:p>
+    <w:p>
+      <w:pPr>
+        <w:shd w:val="clear" w:color="auto" w:fill="FFFFFF"/>
+        <w:spacing w:after="0" w:line="240" w:lineRule="auto"/>
+        <w:rPr>
+          <w:rFonts w:ascii="Arial" w:eastAsia="Times New Roman" w:hAnsi="Arial" w:cs="Arial"/>
+          <w:color w:val="E36C0A" w:themeColor="accent6" w:themeShade="BF"/>
+          <w:sz w:val="19"/>
+          <w:szCs w:val="19"/>
+        </w:rPr>
+      </w:pPr>
+      <w:r>
+        <w:rPr>
+          <w:rFonts w:ascii="Arial" w:eastAsia="Times New Roman" w:hAnsi="Arial" w:cs="Arial"/>
+          <w:color w:val="E36C0A" w:themeColor="accent6" w:themeShade="BF"/>
+          <w:sz w:val="19"/>
+          <w:szCs w:val="19"/>
+        </w:rPr>
         <w:t>-----------------------------------------------------------------------------------------------------</w:t>
       </w:r>
     </w:p>
@@ -4493,61 +4884,60 @@
           <w:sz w:val="19"/>
           <w:szCs w:val="19"/>
         </w:rPr>
-        <w:t>Stuffed 2x boards for test &amp; debug</w:t>
-      </w:r>
-    </w:p>
-    <w:p>
-      <w:pPr>
-        <w:shd w:val="clear" w:color="auto" w:fill="FFFFFF"/>
-        <w:spacing w:after="0" w:line="240" w:lineRule="auto"/>
-        <w:rPr>
-          <w:rFonts w:ascii="Arial" w:eastAsia="Times New Roman" w:hAnsi="Arial" w:cs="Arial"/>
-          <w:color w:val="E36C0A" w:themeColor="accent6" w:themeShade="BF"/>
-          <w:sz w:val="19"/>
-          <w:szCs w:val="19"/>
-        </w:rPr>
-      </w:pPr>
-    </w:p>
-    <w:p>
-      <w:pPr>
-        <w:shd w:val="clear" w:color="auto" w:fill="FFFFFF"/>
-        <w:spacing w:after="0" w:line="240" w:lineRule="auto"/>
-        <w:rPr>
-          <w:rFonts w:ascii="Arial" w:eastAsia="Times New Roman" w:hAnsi="Arial" w:cs="Arial"/>
-          <w:color w:val="E36C0A" w:themeColor="accent6" w:themeShade="BF"/>
-          <w:sz w:val="19"/>
-          <w:szCs w:val="19"/>
-        </w:rPr>
-      </w:pPr>
-      <w:r>
-        <w:rPr>
-          <w:rFonts w:ascii="Arial" w:eastAsia="Times New Roman" w:hAnsi="Arial" w:cs="Arial"/>
-          <w:color w:val="E36C0A" w:themeColor="accent6" w:themeShade="BF"/>
-          <w:sz w:val="19"/>
-          <w:szCs w:val="19"/>
-        </w:rPr>
-        <w:t>This week</w:t>
-      </w:r>
-    </w:p>
-    <w:p>
-      <w:pPr>
-        <w:shd w:val="clear" w:color="auto" w:fill="FFFFFF"/>
-        <w:spacing w:after="0" w:line="240" w:lineRule="auto"/>
-        <w:rPr>
-          <w:rFonts w:ascii="Arial" w:eastAsia="Times New Roman" w:hAnsi="Arial" w:cs="Arial"/>
-          <w:color w:val="E36C0A" w:themeColor="accent6" w:themeShade="BF"/>
-          <w:sz w:val="19"/>
-          <w:szCs w:val="19"/>
-        </w:rPr>
-      </w:pPr>
-      <w:r>
-        <w:rPr>
-          <w:rFonts w:ascii="Arial" w:eastAsia="Times New Roman" w:hAnsi="Arial" w:cs="Arial"/>
-          <w:color w:val="E36C0A" w:themeColor="accent6" w:themeShade="BF"/>
-          <w:sz w:val="19"/>
-          <w:szCs w:val="19"/>
-        </w:rPr>
-        <w:lastRenderedPageBreak/>
+        <w:t>Thanksgiving</w:t>
+      </w:r>
+    </w:p>
+    <w:p>
+      <w:pPr>
+        <w:shd w:val="clear" w:color="auto" w:fill="FFFFFF"/>
+        <w:spacing w:after="0" w:line="240" w:lineRule="auto"/>
+        <w:rPr>
+          <w:rFonts w:ascii="Arial" w:eastAsia="Times New Roman" w:hAnsi="Arial" w:cs="Arial"/>
+          <w:color w:val="E36C0A" w:themeColor="accent6" w:themeShade="BF"/>
+          <w:sz w:val="19"/>
+          <w:szCs w:val="19"/>
+        </w:rPr>
+      </w:pPr>
+    </w:p>
+    <w:p>
+      <w:pPr>
+        <w:shd w:val="clear" w:color="auto" w:fill="FFFFFF"/>
+        <w:spacing w:after="0" w:line="240" w:lineRule="auto"/>
+        <w:rPr>
+          <w:rFonts w:ascii="Arial" w:eastAsia="Times New Roman" w:hAnsi="Arial" w:cs="Arial"/>
+          <w:color w:val="E36C0A" w:themeColor="accent6" w:themeShade="BF"/>
+          <w:sz w:val="19"/>
+          <w:szCs w:val="19"/>
+        </w:rPr>
+      </w:pPr>
+      <w:r>
+        <w:rPr>
+          <w:rFonts w:ascii="Arial" w:eastAsia="Times New Roman" w:hAnsi="Arial" w:cs="Arial"/>
+          <w:color w:val="E36C0A" w:themeColor="accent6" w:themeShade="BF"/>
+          <w:sz w:val="19"/>
+          <w:szCs w:val="19"/>
+        </w:rPr>
+        <w:t>Issues</w:t>
+      </w:r>
+    </w:p>
+    <w:p>
+      <w:pPr>
+        <w:shd w:val="clear" w:color="auto" w:fill="FFFFFF"/>
+        <w:spacing w:after="0" w:line="240" w:lineRule="auto"/>
+        <w:rPr>
+          <w:rFonts w:ascii="Arial" w:eastAsia="Times New Roman" w:hAnsi="Arial" w:cs="Arial"/>
+          <w:color w:val="E36C0A" w:themeColor="accent6" w:themeShade="BF"/>
+          <w:sz w:val="19"/>
+          <w:szCs w:val="19"/>
+        </w:rPr>
+      </w:pPr>
+      <w:r>
+        <w:rPr>
+          <w:rFonts w:ascii="Arial" w:eastAsia="Times New Roman" w:hAnsi="Arial" w:cs="Arial"/>
+          <w:color w:val="E36C0A" w:themeColor="accent6" w:themeShade="BF"/>
+          <w:sz w:val="19"/>
+          <w:szCs w:val="19"/>
+        </w:rPr>
         <w:t>-----------------------------------------------------------------------------------------------------</w:t>
       </w:r>
     </w:p>
@@ -4569,81 +4959,6 @@
           <w:sz w:val="19"/>
           <w:szCs w:val="19"/>
         </w:rPr>
-        <w:t>Thanksgiving</w:t>
-      </w:r>
-    </w:p>
-    <w:p>
-      <w:pPr>
-        <w:shd w:val="clear" w:color="auto" w:fill="FFFFFF"/>
-        <w:spacing w:after="0" w:line="240" w:lineRule="auto"/>
-        <w:rPr>
-          <w:rFonts w:ascii="Arial" w:eastAsia="Times New Roman" w:hAnsi="Arial" w:cs="Arial"/>
-          <w:color w:val="E36C0A" w:themeColor="accent6" w:themeShade="BF"/>
-          <w:sz w:val="19"/>
-          <w:szCs w:val="19"/>
-        </w:rPr>
-      </w:pPr>
-    </w:p>
-    <w:p>
-      <w:pPr>
-        <w:shd w:val="clear" w:color="auto" w:fill="FFFFFF"/>
-        <w:spacing w:after="0" w:line="240" w:lineRule="auto"/>
-        <w:rPr>
-          <w:rFonts w:ascii="Arial" w:eastAsia="Times New Roman" w:hAnsi="Arial" w:cs="Arial"/>
-          <w:color w:val="E36C0A" w:themeColor="accent6" w:themeShade="BF"/>
-          <w:sz w:val="19"/>
-          <w:szCs w:val="19"/>
-        </w:rPr>
-      </w:pPr>
-      <w:r>
-        <w:rPr>
-          <w:rFonts w:ascii="Arial" w:eastAsia="Times New Roman" w:hAnsi="Arial" w:cs="Arial"/>
-          <w:color w:val="E36C0A" w:themeColor="accent6" w:themeShade="BF"/>
-          <w:sz w:val="19"/>
-          <w:szCs w:val="19"/>
-        </w:rPr>
-        <w:t>Issues</w:t>
-      </w:r>
-    </w:p>
-    <w:p>
-      <w:pPr>
-        <w:shd w:val="clear" w:color="auto" w:fill="FFFFFF"/>
-        <w:spacing w:after="0" w:line="240" w:lineRule="auto"/>
-        <w:rPr>
-          <w:rFonts w:ascii="Arial" w:eastAsia="Times New Roman" w:hAnsi="Arial" w:cs="Arial"/>
-          <w:color w:val="E36C0A" w:themeColor="accent6" w:themeShade="BF"/>
-          <w:sz w:val="19"/>
-          <w:szCs w:val="19"/>
-        </w:rPr>
-      </w:pPr>
-      <w:r>
-        <w:rPr>
-          <w:rFonts w:ascii="Arial" w:eastAsia="Times New Roman" w:hAnsi="Arial" w:cs="Arial"/>
-          <w:color w:val="E36C0A" w:themeColor="accent6" w:themeShade="BF"/>
-          <w:sz w:val="19"/>
-          <w:szCs w:val="19"/>
-        </w:rPr>
-        <w:t>-----------------------------------------------------------------------------------------------------</w:t>
-      </w:r>
-    </w:p>
-    <w:p>
-      <w:pPr>
-        <w:shd w:val="clear" w:color="auto" w:fill="FFFFFF"/>
-        <w:spacing w:after="0" w:line="240" w:lineRule="auto"/>
-        <w:rPr>
-          <w:rFonts w:ascii="Arial" w:eastAsia="Times New Roman" w:hAnsi="Arial" w:cs="Arial"/>
-          <w:color w:val="E36C0A" w:themeColor="accent6" w:themeShade="BF"/>
-          <w:sz w:val="19"/>
-          <w:szCs w:val="19"/>
-        </w:rPr>
-      </w:pPr>
-      <w:r>
-        <w:rPr>
-          <w:rFonts w:ascii="Arial" w:eastAsia="Times New Roman" w:hAnsi="Arial" w:cs="Arial"/>
-          <w:color w:val="E36C0A" w:themeColor="accent6" w:themeShade="BF"/>
-          <w:sz w:val="19"/>
-          <w:szCs w:val="19"/>
-        </w:rPr>
         <w:t>This is a post hoc</w:t>
       </w:r>
       <w:r>
@@ -4700,6 +5015,27 @@
           <w:sz w:val="19"/>
           <w:szCs w:val="19"/>
         </w:rPr>
+        <w:t>====================================================================================</w:t>
+      </w:r>
+    </w:p>
+    <w:p>
+      <w:pPr>
+        <w:shd w:val="clear" w:color="auto" w:fill="FFFFFF"/>
+        <w:spacing w:after="0" w:line="240" w:lineRule="auto"/>
+        <w:rPr>
+          <w:rFonts w:ascii="Arial" w:eastAsia="Times New Roman" w:hAnsi="Arial" w:cs="Arial"/>
+          <w:color w:val="E36C0A" w:themeColor="accent6" w:themeShade="BF"/>
+          <w:sz w:val="19"/>
+          <w:szCs w:val="19"/>
+        </w:rPr>
+      </w:pPr>
+      <w:r>
+        <w:rPr>
+          <w:rFonts w:ascii="Arial" w:eastAsia="Times New Roman" w:hAnsi="Arial" w:cs="Arial"/>
+          <w:color w:val="E36C0A" w:themeColor="accent6" w:themeShade="BF"/>
+          <w:sz w:val="19"/>
+          <w:szCs w:val="19"/>
+        </w:rPr>
         <w:t>Last week (2014-12-12)</w:t>
       </w:r>
     </w:p>
@@ -4721,7 +5057,16 @@
           <w:sz w:val="19"/>
           <w:szCs w:val="19"/>
         </w:rPr>
-        <w:t>---------------------</w:t>
+        <w:t>---------------------------------------</w:t>
+      </w:r>
+      <w:r>
+        <w:rPr>
+          <w:rFonts w:ascii="Arial" w:eastAsia="Times New Roman" w:hAnsi="Arial" w:cs="Arial"/>
+          <w:color w:val="E36C0A" w:themeColor="accent6" w:themeShade="BF"/>
+          <w:sz w:val="19"/>
+          <w:szCs w:val="19"/>
+        </w:rPr>
+        <w:t>------------------------------------------------------------------------------------------------------------</w:t>
       </w:r>
     </w:p>
     <w:p>
@@ -5767,4 +6112,16 @@
   <a:objectDefaults/>
   <a:extraClrSchemeLst/>
 </a:theme>
+</file>
+
+<file path=customXml/item1.xml><?xml version="1.0" encoding="utf-8"?>
+<b:Sources xmlns:b="http://schemas.openxmlformats.org/officeDocument/2006/bibliography" xmlns="http://schemas.openxmlformats.org/officeDocument/2006/bibliography" SelectedStyle="\APA.XSL" StyleName="APA"/>
+</file>
+
+<file path=customXml/itemProps1.xml><?xml version="1.0" encoding="utf-8"?>
+<ds:datastoreItem xmlns:ds="http://schemas.openxmlformats.org/officeDocument/2006/customXml" ds:itemID="{BBB905F5-DBDF-4527-BF0A-C69CB864545E}">
+  <ds:schemaRefs>
+    <ds:schemaRef ds:uri="http://schemas.openxmlformats.org/officeDocument/2006/bibliography"/>
+  </ds:schemaRefs>
+</ds:datastoreItem>
 </file>
</xml_diff>

<commit_message>
Put dates on Michael's WPR's
</commit_message>
<xml_diff>
--- a/WikiMaterials/WPR/Team WPR.docx
+++ b/WikiMaterials/WPR/Team WPR.docx
@@ -184,16 +184,7 @@
           <w:sz w:val="19"/>
           <w:szCs w:val="19"/>
         </w:rPr>
-        <w:t>Wrote simple</w:t>
-      </w:r>
-      <w:r>
-        <w:rPr>
-          <w:rFonts w:ascii="Arial" w:eastAsia="Times New Roman" w:hAnsi="Arial" w:cs="Arial"/>
-          <w:color w:val="1F497D"/>
-          <w:sz w:val="19"/>
-          <w:szCs w:val="19"/>
-        </w:rPr>
-        <w:t xml:space="preserve"> program for turning on/off LED on dev kit with switch using CCS(TI IDE)</w:t>
+        <w:t>Wrote simple program for turning on/off LED on dev kit with switch using CCS(TI IDE)</w:t>
       </w:r>
     </w:p>
     <w:p>
@@ -289,16 +280,7 @@
           <w:sz w:val="19"/>
           <w:szCs w:val="19"/>
         </w:rPr>
-        <w:t>Isolate emulator/programming interface on dev kit for breakou</w:t>
-      </w:r>
-      <w:r>
-        <w:rPr>
-          <w:rFonts w:ascii="Arial" w:eastAsia="Times New Roman" w:hAnsi="Arial" w:cs="Arial"/>
-          <w:color w:val="1F497D"/>
-          <w:sz w:val="19"/>
-          <w:szCs w:val="19"/>
-        </w:rPr>
-        <w:t>t</w:t>
+        <w:t>Isolate emulator/programming interface on dev kit for breakout</w:t>
       </w:r>
     </w:p>
     <w:p>
@@ -436,16 +418,7 @@
           <w:sz w:val="19"/>
           <w:szCs w:val="19"/>
         </w:rPr>
-        <w:t>satellite. Recommend</w:t>
-      </w:r>
-      <w:r>
-        <w:rPr>
-          <w:rFonts w:ascii="Arial" w:eastAsia="Times New Roman" w:hAnsi="Arial" w:cs="Arial"/>
-          <w:color w:val="1F497D"/>
-          <w:sz w:val="19"/>
-          <w:szCs w:val="19"/>
-        </w:rPr>
-        <w:t xml:space="preserve"> RMA ASAP so I can hash out/test wireless protocol in functioning environment.</w:t>
+        <w:t>satellite. Recommend RMA ASAP so I can hash out/test wireless protocol in functioning environment.</w:t>
       </w:r>
     </w:p>
     <w:p>
@@ -681,30 +654,31 @@
           <w:sz w:val="20"/>
           <w:szCs w:val="20"/>
         </w:rPr>
-        <w:t xml:space="preserve">Test serial </w:t>
-      </w:r>
-      <w:r>
+        <w:t>Test serial interface when dev kit arrives and verify wireless link</w:t>
+      </w:r>
+    </w:p>
+    <w:p>
+      <w:pPr>
+        <w:shd w:val="clear" w:color="auto" w:fill="FFFFFF"/>
+        <w:spacing w:after="0" w:line="240" w:lineRule="auto"/>
         <w:rPr>
           <w:rFonts w:ascii="Arial" w:eastAsia="Times New Roman" w:hAnsi="Arial" w:cs="Arial"/>
           <w:color w:val="1F497D"/>
           <w:sz w:val="20"/>
           <w:szCs w:val="20"/>
         </w:rPr>
-        <w:t>interface when dev kit arrives and verify wireless link</w:t>
-      </w:r>
-    </w:p>
-    <w:p>
-      <w:pPr>
-        <w:shd w:val="clear" w:color="auto" w:fill="FFFFFF"/>
-        <w:spacing w:after="0" w:line="240" w:lineRule="auto"/>
+      </w:pPr>
+      <w:proofErr w:type="spellStart"/>
+      <w:r>
         <w:rPr>
           <w:rFonts w:ascii="Arial" w:eastAsia="Times New Roman" w:hAnsi="Arial" w:cs="Arial"/>
           <w:color w:val="1F497D"/>
           <w:sz w:val="20"/>
           <w:szCs w:val="20"/>
         </w:rPr>
-      </w:pPr>
-      <w:proofErr w:type="spellStart"/>
+        <w:t>Reoptimize</w:t>
+      </w:r>
+      <w:proofErr w:type="spellEnd"/>
       <w:r>
         <w:rPr>
           <w:rFonts w:ascii="Arial" w:eastAsia="Times New Roman" w:hAnsi="Arial" w:cs="Arial"/>
@@ -712,18 +686,20 @@
           <w:sz w:val="20"/>
           <w:szCs w:val="20"/>
         </w:rPr>
-        <w:t>Reoptimize</w:t>
-      </w:r>
-      <w:proofErr w:type="spellEnd"/>
-      <w:r>
+        <w:t xml:space="preserve"> antenna with current layout</w:t>
+      </w:r>
+    </w:p>
+    <w:p>
+      <w:pPr>
+        <w:shd w:val="clear" w:color="auto" w:fill="FFFFFF"/>
+        <w:spacing w:after="0" w:line="240" w:lineRule="auto"/>
         <w:rPr>
           <w:rFonts w:ascii="Arial" w:eastAsia="Times New Roman" w:hAnsi="Arial" w:cs="Arial"/>
           <w:color w:val="1F497D"/>
           <w:sz w:val="20"/>
           <w:szCs w:val="20"/>
         </w:rPr>
-        <w:t xml:space="preserve"> antenna with current layout</w:t>
-      </w:r>
+      </w:pPr>
     </w:p>
     <w:p>
       <w:pPr>
@@ -736,119 +712,98 @@
           <w:szCs w:val="20"/>
         </w:rPr>
       </w:pPr>
-    </w:p>
-    <w:p>
-      <w:pPr>
-        <w:shd w:val="clear" w:color="auto" w:fill="FFFFFF"/>
-        <w:spacing w:after="0" w:line="240" w:lineRule="auto"/>
+      <w:r>
         <w:rPr>
           <w:rFonts w:ascii="Arial" w:eastAsia="Times New Roman" w:hAnsi="Arial" w:cs="Arial"/>
           <w:color w:val="1F497D"/>
           <w:sz w:val="20"/>
           <w:szCs w:val="20"/>
         </w:rPr>
-      </w:pPr>
-      <w:r>
+        <w:t>Issues</w:t>
+      </w:r>
+    </w:p>
+    <w:p>
+      <w:pPr>
+        <w:shd w:val="clear" w:color="auto" w:fill="FFFFFF"/>
+        <w:spacing w:after="0" w:line="240" w:lineRule="auto"/>
         <w:rPr>
           <w:rFonts w:ascii="Arial" w:eastAsia="Times New Roman" w:hAnsi="Arial" w:cs="Arial"/>
           <w:color w:val="1F497D"/>
           <w:sz w:val="20"/>
           <w:szCs w:val="20"/>
         </w:rPr>
-        <w:t>Issues</w:t>
-      </w:r>
-    </w:p>
-    <w:p>
-      <w:pPr>
-        <w:shd w:val="clear" w:color="auto" w:fill="FFFFFF"/>
-        <w:spacing w:after="0" w:line="240" w:lineRule="auto"/>
+      </w:pPr>
+      <w:r>
         <w:rPr>
           <w:rFonts w:ascii="Arial" w:eastAsia="Times New Roman" w:hAnsi="Arial" w:cs="Arial"/>
           <w:color w:val="1F497D"/>
           <w:sz w:val="20"/>
           <w:szCs w:val="20"/>
         </w:rPr>
-      </w:pPr>
-      <w:r>
+        <w:t>-------------------</w:t>
+      </w:r>
+    </w:p>
+    <w:p>
+      <w:pPr>
+        <w:shd w:val="clear" w:color="auto" w:fill="FFFFFF"/>
+        <w:spacing w:after="0" w:line="240" w:lineRule="auto"/>
         <w:rPr>
           <w:rFonts w:ascii="Arial" w:eastAsia="Times New Roman" w:hAnsi="Arial" w:cs="Arial"/>
           <w:color w:val="1F497D"/>
           <w:sz w:val="20"/>
           <w:szCs w:val="20"/>
         </w:rPr>
-        <w:t>-------------------</w:t>
-      </w:r>
-    </w:p>
-    <w:p>
-      <w:pPr>
-        <w:shd w:val="clear" w:color="auto" w:fill="FFFFFF"/>
-        <w:spacing w:after="0" w:line="240" w:lineRule="auto"/>
+      </w:pPr>
+      <w:r>
         <w:rPr>
           <w:rFonts w:ascii="Arial" w:eastAsia="Times New Roman" w:hAnsi="Arial" w:cs="Arial"/>
           <w:color w:val="1F497D"/>
           <w:sz w:val="20"/>
           <w:szCs w:val="20"/>
         </w:rPr>
-      </w:pPr>
-      <w:r>
+        <w:t>Dev kit RMA slowed things down</w:t>
+      </w:r>
+    </w:p>
+    <w:p>
+      <w:pPr>
+        <w:shd w:val="clear" w:color="auto" w:fill="FFFFFF"/>
+        <w:spacing w:after="0" w:line="240" w:lineRule="auto"/>
         <w:rPr>
           <w:rFonts w:ascii="Arial" w:eastAsia="Times New Roman" w:hAnsi="Arial" w:cs="Arial"/>
           <w:color w:val="1F497D"/>
           <w:sz w:val="20"/>
           <w:szCs w:val="20"/>
         </w:rPr>
-        <w:t>Dev kit RMA slowed things down</w:t>
-      </w:r>
-    </w:p>
-    <w:p>
-      <w:pPr>
-        <w:shd w:val="clear" w:color="auto" w:fill="FFFFFF"/>
-        <w:spacing w:after="0" w:line="240" w:lineRule="auto"/>
+      </w:pPr>
+      <w:r>
         <w:rPr>
           <w:rFonts w:ascii="Arial" w:eastAsia="Times New Roman" w:hAnsi="Arial" w:cs="Arial"/>
           <w:color w:val="1F497D"/>
           <w:sz w:val="20"/>
           <w:szCs w:val="20"/>
         </w:rPr>
-      </w:pPr>
-      <w:r>
+        <w:t>Competing responsibilities this week pushed layout work out</w:t>
+      </w:r>
+    </w:p>
+    <w:p>
+      <w:pPr>
+        <w:shd w:val="clear" w:color="auto" w:fill="FFFFFF"/>
+        <w:spacing w:after="0" w:line="240" w:lineRule="auto"/>
         <w:rPr>
           <w:rFonts w:ascii="Arial" w:eastAsia="Times New Roman" w:hAnsi="Arial" w:cs="Arial"/>
           <w:color w:val="1F497D"/>
           <w:sz w:val="20"/>
           <w:szCs w:val="20"/>
         </w:rPr>
-        <w:t>Competing responsibilities this week pushed layout work out</w:t>
-      </w:r>
-    </w:p>
-    <w:p>
-      <w:pPr>
-        <w:shd w:val="clear" w:color="auto" w:fill="FFFFFF"/>
-        <w:spacing w:after="0" w:line="240" w:lineRule="auto"/>
+      </w:pPr>
+      <w:r>
         <w:rPr>
           <w:rFonts w:ascii="Arial" w:eastAsia="Times New Roman" w:hAnsi="Arial" w:cs="Arial"/>
           <w:color w:val="1F497D"/>
           <w:sz w:val="20"/>
           <w:szCs w:val="20"/>
         </w:rPr>
-      </w:pPr>
-      <w:r>
-        <w:rPr>
-          <w:rFonts w:ascii="Arial" w:eastAsia="Times New Roman" w:hAnsi="Arial" w:cs="Arial"/>
-          <w:color w:val="1F497D"/>
-          <w:sz w:val="20"/>
-          <w:szCs w:val="20"/>
-        </w:rPr>
-        <w:t>Need to hash out serial interface data spe</w:t>
-      </w:r>
-      <w:r>
-        <w:rPr>
-          <w:rFonts w:ascii="Arial" w:eastAsia="Times New Roman" w:hAnsi="Arial" w:cs="Arial"/>
-          <w:color w:val="1F497D"/>
-          <w:sz w:val="20"/>
-          <w:szCs w:val="20"/>
-        </w:rPr>
-        <w:t>c so front/back end has a unified design goal</w:t>
+        <w:t>Need to hash out serial interface data spec so front/back end has a unified design goal</w:t>
       </w:r>
     </w:p>
     <w:p>
@@ -942,16 +897,7 @@
           <w:sz w:val="19"/>
           <w:szCs w:val="19"/>
         </w:rPr>
-        <w:t xml:space="preserve">Layout work..a lot of it. Design </w:t>
-      </w:r>
-      <w:r>
-        <w:rPr>
-          <w:rFonts w:ascii="Arial" w:eastAsia="Times New Roman" w:hAnsi="Arial" w:cs="Arial"/>
-          <w:color w:val="1F497D"/>
-          <w:sz w:val="19"/>
-          <w:szCs w:val="19"/>
-        </w:rPr>
-        <w:t>finished, shipped.</w:t>
+        <w:t>Layout work..a lot of it. Design finished, shipped.</w:t>
       </w:r>
     </w:p>
     <w:p>
@@ -1130,16 +1076,7 @@
           <w:sz w:val="19"/>
           <w:szCs w:val="19"/>
         </w:rPr>
-        <w:t>---------------</w:t>
-      </w:r>
-      <w:r>
-        <w:rPr>
-          <w:rFonts w:ascii="Arial" w:eastAsia="Times New Roman" w:hAnsi="Arial" w:cs="Arial"/>
-          <w:color w:val="1F497D"/>
-          <w:sz w:val="19"/>
-          <w:szCs w:val="19"/>
-        </w:rPr>
-        <w:t>------------------------------</w:t>
+        <w:t>---------------------------------------------</w:t>
       </w:r>
     </w:p>
     <w:p>
@@ -1374,9 +1311,615 @@
           <w:szCs w:val="20"/>
           <w:shd w:val="clear" w:color="auto" w:fill="FFFFFF"/>
         </w:rPr>
-        <w:t>===========</w:t>
-      </w:r>
-      <w:r>
+        <w:t>================================================================================</w:t>
+      </w:r>
+    </w:p>
+    <w:p>
+      <w:pPr>
+        <w:shd w:val="clear" w:color="auto" w:fill="FFFFFF"/>
+        <w:spacing w:after="0" w:line="240" w:lineRule="auto"/>
+        <w:rPr>
+          <w:rFonts w:ascii="Arial" w:eastAsia="Times New Roman" w:hAnsi="Arial" w:cs="Arial"/>
+          <w:color w:val="1F497D"/>
+          <w:sz w:val="19"/>
+          <w:szCs w:val="19"/>
+          <w:shd w:val="clear" w:color="auto" w:fill="FFFFFF"/>
+        </w:rPr>
+      </w:pPr>
+      <w:r>
+        <w:rPr>
+          <w:rFonts w:ascii="Arial" w:eastAsia="Times New Roman" w:hAnsi="Arial" w:cs="Arial"/>
+          <w:color w:val="1F497D"/>
+          <w:sz w:val="19"/>
+          <w:szCs w:val="19"/>
+          <w:shd w:val="clear" w:color="auto" w:fill="FFFFFF"/>
+        </w:rPr>
+        <w:t>WPR 2014-11-16</w:t>
+      </w:r>
+    </w:p>
+    <w:p>
+      <w:pPr>
+        <w:shd w:val="clear" w:color="auto" w:fill="FFFFFF"/>
+        <w:spacing w:after="0" w:line="240" w:lineRule="auto"/>
+        <w:rPr>
+          <w:rFonts w:ascii="Arial" w:eastAsia="Times New Roman" w:hAnsi="Arial" w:cs="Arial"/>
+          <w:color w:val="1F497D"/>
+          <w:sz w:val="19"/>
+          <w:szCs w:val="19"/>
+        </w:rPr>
+      </w:pPr>
+    </w:p>
+    <w:p>
+      <w:pPr>
+        <w:shd w:val="clear" w:color="auto" w:fill="FFFFFF"/>
+        <w:spacing w:after="0" w:line="240" w:lineRule="auto"/>
+        <w:rPr>
+          <w:rFonts w:ascii="Arial" w:eastAsia="Times New Roman" w:hAnsi="Arial" w:cs="Arial"/>
+          <w:color w:val="1F497D"/>
+          <w:sz w:val="19"/>
+          <w:szCs w:val="19"/>
+        </w:rPr>
+      </w:pPr>
+      <w:r>
+        <w:rPr>
+          <w:rFonts w:ascii="Arial" w:eastAsia="Times New Roman" w:hAnsi="Arial" w:cs="Arial"/>
+          <w:color w:val="1F497D"/>
+          <w:sz w:val="19"/>
+          <w:szCs w:val="19"/>
+        </w:rPr>
+        <w:t>Last Week</w:t>
+      </w:r>
+    </w:p>
+    <w:p>
+      <w:pPr>
+        <w:shd w:val="clear" w:color="auto" w:fill="FFFFFF"/>
+        <w:spacing w:after="0" w:line="240" w:lineRule="auto"/>
+        <w:rPr>
+          <w:rFonts w:ascii="Arial" w:eastAsia="Times New Roman" w:hAnsi="Arial" w:cs="Arial"/>
+          <w:color w:val="1F497D"/>
+          <w:sz w:val="19"/>
+          <w:szCs w:val="19"/>
+        </w:rPr>
+      </w:pPr>
+      <w:r>
+        <w:rPr>
+          <w:rFonts w:ascii="Arial" w:eastAsia="Times New Roman" w:hAnsi="Arial" w:cs="Arial"/>
+          <w:color w:val="1F497D"/>
+          <w:sz w:val="19"/>
+          <w:szCs w:val="19"/>
+        </w:rPr>
+        <w:t>----------------------------------------------------------------------</w:t>
+      </w:r>
+    </w:p>
+    <w:p>
+      <w:pPr>
+        <w:shd w:val="clear" w:color="auto" w:fill="FFFFFF"/>
+        <w:spacing w:after="0" w:line="240" w:lineRule="auto"/>
+        <w:rPr>
+          <w:rFonts w:ascii="Arial" w:eastAsia="Times New Roman" w:hAnsi="Arial" w:cs="Arial"/>
+          <w:color w:val="1F497D"/>
+          <w:sz w:val="19"/>
+          <w:szCs w:val="19"/>
+        </w:rPr>
+      </w:pPr>
+      <w:r>
+        <w:rPr>
+          <w:rFonts w:ascii="Arial" w:eastAsia="Times New Roman" w:hAnsi="Arial" w:cs="Arial"/>
+          <w:color w:val="1F497D"/>
+          <w:sz w:val="19"/>
+          <w:szCs w:val="19"/>
+        </w:rPr>
+        <w:t>Isolated wireless network connection issue and fixed.</w:t>
+      </w:r>
+    </w:p>
+    <w:p>
+      <w:pPr>
+        <w:shd w:val="clear" w:color="auto" w:fill="FFFFFF"/>
+        <w:spacing w:after="0" w:line="240" w:lineRule="auto"/>
+        <w:rPr>
+          <w:rFonts w:ascii="Arial" w:eastAsia="Times New Roman" w:hAnsi="Arial" w:cs="Arial"/>
+          <w:color w:val="1F497D"/>
+          <w:sz w:val="19"/>
+          <w:szCs w:val="19"/>
+        </w:rPr>
+      </w:pPr>
+      <w:r>
+        <w:rPr>
+          <w:rFonts w:ascii="Arial" w:eastAsia="Times New Roman" w:hAnsi="Arial" w:cs="Arial"/>
+          <w:color w:val="1F497D"/>
+          <w:sz w:val="19"/>
+          <w:szCs w:val="19"/>
+        </w:rPr>
+        <w:t>Created functional skeleton program-- Sleep-&gt;</w:t>
+      </w:r>
+      <w:proofErr w:type="spellStart"/>
+      <w:r>
+        <w:rPr>
+          <w:rFonts w:ascii="Arial" w:eastAsia="Times New Roman" w:hAnsi="Arial" w:cs="Arial"/>
+          <w:color w:val="1F497D"/>
+          <w:sz w:val="19"/>
+          <w:szCs w:val="19"/>
+        </w:rPr>
+        <w:t>ButtonInterrupt</w:t>
+      </w:r>
+      <w:proofErr w:type="spellEnd"/>
+      <w:r>
+        <w:rPr>
+          <w:rFonts w:ascii="Arial" w:eastAsia="Times New Roman" w:hAnsi="Arial" w:cs="Arial"/>
+          <w:color w:val="1F497D"/>
+          <w:sz w:val="19"/>
+          <w:szCs w:val="19"/>
+        </w:rPr>
+        <w:t>-&gt;Wake-&gt;TX-&gt;Verify-&gt;Sleep</w:t>
+      </w:r>
+    </w:p>
+    <w:p>
+      <w:pPr>
+        <w:shd w:val="clear" w:color="auto" w:fill="FFFFFF"/>
+        <w:spacing w:after="0" w:line="240" w:lineRule="auto"/>
+        <w:rPr>
+          <w:rFonts w:ascii="Arial" w:eastAsia="Times New Roman" w:hAnsi="Arial" w:cs="Arial"/>
+          <w:color w:val="1F497D"/>
+          <w:sz w:val="19"/>
+          <w:szCs w:val="19"/>
+        </w:rPr>
+      </w:pPr>
+      <w:r>
+        <w:rPr>
+          <w:rFonts w:ascii="Arial" w:eastAsia="Times New Roman" w:hAnsi="Arial" w:cs="Arial"/>
+          <w:color w:val="1F497D"/>
+          <w:sz w:val="19"/>
+          <w:szCs w:val="19"/>
+        </w:rPr>
+        <w:t xml:space="preserve">Used/modified </w:t>
+      </w:r>
+      <w:proofErr w:type="spellStart"/>
+      <w:r>
+        <w:rPr>
+          <w:rFonts w:ascii="Arial" w:eastAsia="Times New Roman" w:hAnsi="Arial" w:cs="Arial"/>
+          <w:color w:val="1F497D"/>
+          <w:sz w:val="19"/>
+          <w:szCs w:val="19"/>
+        </w:rPr>
+        <w:t>SimpliTI</w:t>
+      </w:r>
+      <w:proofErr w:type="spellEnd"/>
+      <w:r>
+        <w:rPr>
+          <w:rFonts w:ascii="Arial" w:eastAsia="Times New Roman" w:hAnsi="Arial" w:cs="Arial"/>
+          <w:color w:val="1F497D"/>
+          <w:sz w:val="19"/>
+          <w:szCs w:val="19"/>
+        </w:rPr>
+        <w:t xml:space="preserve"> API to create robust network to handle errors and reconnects.</w:t>
+      </w:r>
+    </w:p>
+    <w:p>
+      <w:pPr>
+        <w:shd w:val="clear" w:color="auto" w:fill="FFFFFF"/>
+        <w:spacing w:after="0" w:line="240" w:lineRule="auto"/>
+        <w:rPr>
+          <w:rFonts w:ascii="Arial" w:eastAsia="Times New Roman" w:hAnsi="Arial" w:cs="Arial"/>
+          <w:color w:val="1F497D"/>
+          <w:sz w:val="19"/>
+          <w:szCs w:val="19"/>
+        </w:rPr>
+      </w:pPr>
+      <w:r>
+        <w:rPr>
+          <w:rFonts w:ascii="Arial" w:eastAsia="Times New Roman" w:hAnsi="Arial" w:cs="Arial"/>
+          <w:color w:val="1F497D"/>
+          <w:sz w:val="19"/>
+          <w:szCs w:val="19"/>
+        </w:rPr>
+        <w:t>Worked on fake data program (unfinished)</w:t>
+      </w:r>
+    </w:p>
+    <w:p>
+      <w:pPr>
+        <w:shd w:val="clear" w:color="auto" w:fill="FFFFFF"/>
+        <w:spacing w:after="0" w:line="240" w:lineRule="auto"/>
+        <w:rPr>
+          <w:rFonts w:ascii="Arial" w:eastAsia="Times New Roman" w:hAnsi="Arial" w:cs="Arial"/>
+          <w:color w:val="1F497D"/>
+          <w:sz w:val="19"/>
+          <w:szCs w:val="19"/>
+        </w:rPr>
+      </w:pPr>
+      <w:r>
+        <w:rPr>
+          <w:rFonts w:ascii="Arial" w:eastAsia="Times New Roman" w:hAnsi="Arial" w:cs="Arial"/>
+          <w:color w:val="1F497D"/>
+          <w:sz w:val="19"/>
+          <w:szCs w:val="19"/>
+        </w:rPr>
+        <w:t>Worked on isolating satellite device address from incoming packets on base station(unfinished)</w:t>
+      </w:r>
+    </w:p>
+    <w:p>
+      <w:pPr>
+        <w:shd w:val="clear" w:color="auto" w:fill="FFFFFF"/>
+        <w:spacing w:after="0" w:line="240" w:lineRule="auto"/>
+        <w:rPr>
+          <w:rFonts w:ascii="Arial" w:eastAsia="Times New Roman" w:hAnsi="Arial" w:cs="Arial"/>
+          <w:color w:val="1F497D"/>
+          <w:sz w:val="19"/>
+          <w:szCs w:val="19"/>
+        </w:rPr>
+      </w:pPr>
+      <w:r>
+        <w:rPr>
+          <w:rFonts w:ascii="Arial" w:eastAsia="Times New Roman" w:hAnsi="Arial" w:cs="Arial"/>
+          <w:color w:val="1F497D"/>
+          <w:sz w:val="19"/>
+          <w:szCs w:val="19"/>
+        </w:rPr>
+        <w:t>Scheduled VNA access for Friday 21Nov (antenna verification, matching network optimization)</w:t>
+      </w:r>
+    </w:p>
+    <w:p>
+      <w:pPr>
+        <w:shd w:val="clear" w:color="auto" w:fill="FFFFFF"/>
+        <w:spacing w:after="0" w:line="240" w:lineRule="auto"/>
+        <w:rPr>
+          <w:rFonts w:ascii="Arial" w:eastAsia="Times New Roman" w:hAnsi="Arial" w:cs="Arial"/>
+          <w:color w:val="1F497D"/>
+          <w:sz w:val="19"/>
+          <w:szCs w:val="19"/>
+        </w:rPr>
+      </w:pPr>
+    </w:p>
+    <w:p>
+      <w:pPr>
+        <w:shd w:val="clear" w:color="auto" w:fill="FFFFFF"/>
+        <w:spacing w:after="0" w:line="240" w:lineRule="auto"/>
+        <w:rPr>
+          <w:rFonts w:ascii="Arial" w:eastAsia="Times New Roman" w:hAnsi="Arial" w:cs="Arial"/>
+          <w:color w:val="1F497D"/>
+          <w:sz w:val="19"/>
+          <w:szCs w:val="19"/>
+        </w:rPr>
+      </w:pPr>
+      <w:r>
+        <w:rPr>
+          <w:rFonts w:ascii="Arial" w:eastAsia="Times New Roman" w:hAnsi="Arial" w:cs="Arial"/>
+          <w:color w:val="1F497D"/>
+          <w:sz w:val="19"/>
+          <w:szCs w:val="19"/>
+        </w:rPr>
+        <w:t>Next Week</w:t>
+      </w:r>
+    </w:p>
+    <w:p>
+      <w:pPr>
+        <w:shd w:val="clear" w:color="auto" w:fill="FFFFFF"/>
+        <w:spacing w:after="0" w:line="240" w:lineRule="auto"/>
+        <w:rPr>
+          <w:rFonts w:ascii="Arial" w:eastAsia="Times New Roman" w:hAnsi="Arial" w:cs="Arial"/>
+          <w:color w:val="1F497D"/>
+          <w:sz w:val="19"/>
+          <w:szCs w:val="19"/>
+        </w:rPr>
+      </w:pPr>
+      <w:r>
+        <w:rPr>
+          <w:rFonts w:ascii="Arial" w:eastAsia="Times New Roman" w:hAnsi="Arial" w:cs="Arial"/>
+          <w:color w:val="1F497D"/>
+          <w:sz w:val="19"/>
+          <w:szCs w:val="19"/>
+        </w:rPr>
+        <w:t>---------------------------------</w:t>
+      </w:r>
+    </w:p>
+    <w:p>
+      <w:pPr>
+        <w:shd w:val="clear" w:color="auto" w:fill="FFFFFF"/>
+        <w:spacing w:after="0" w:line="240" w:lineRule="auto"/>
+        <w:rPr>
+          <w:rFonts w:ascii="Arial" w:eastAsia="Times New Roman" w:hAnsi="Arial" w:cs="Arial"/>
+          <w:color w:val="1F497D"/>
+          <w:sz w:val="19"/>
+          <w:szCs w:val="19"/>
+        </w:rPr>
+      </w:pPr>
+      <w:r>
+        <w:rPr>
+          <w:rFonts w:ascii="Arial" w:eastAsia="Times New Roman" w:hAnsi="Arial" w:cs="Arial"/>
+          <w:color w:val="1F497D"/>
+          <w:sz w:val="19"/>
+          <w:szCs w:val="19"/>
+        </w:rPr>
+        <w:t>Finish data spew program and pass off</w:t>
+      </w:r>
+    </w:p>
+    <w:p>
+      <w:pPr>
+        <w:shd w:val="clear" w:color="auto" w:fill="FFFFFF"/>
+        <w:spacing w:after="0" w:line="240" w:lineRule="auto"/>
+        <w:rPr>
+          <w:rFonts w:ascii="Arial" w:eastAsia="Times New Roman" w:hAnsi="Arial" w:cs="Arial"/>
+          <w:color w:val="1F497D"/>
+          <w:sz w:val="19"/>
+          <w:szCs w:val="19"/>
+        </w:rPr>
+      </w:pPr>
+      <w:r>
+        <w:rPr>
+          <w:rFonts w:ascii="Arial" w:eastAsia="Times New Roman" w:hAnsi="Arial" w:cs="Arial"/>
+          <w:color w:val="1F497D"/>
+          <w:sz w:val="19"/>
+          <w:szCs w:val="19"/>
+        </w:rPr>
+        <w:t>Test antenna on VNA (cross fingers ADS is semi accurate with my models)</w:t>
+      </w:r>
+    </w:p>
+    <w:p>
+      <w:pPr>
+        <w:shd w:val="clear" w:color="auto" w:fill="FFFFFF"/>
+        <w:spacing w:after="0" w:line="240" w:lineRule="auto"/>
+        <w:rPr>
+          <w:rFonts w:ascii="Arial" w:eastAsia="Times New Roman" w:hAnsi="Arial" w:cs="Arial"/>
+          <w:color w:val="1F497D"/>
+          <w:sz w:val="19"/>
+          <w:szCs w:val="19"/>
+        </w:rPr>
+      </w:pPr>
+      <w:r>
+        <w:rPr>
+          <w:rFonts w:ascii="Arial" w:eastAsia="Times New Roman" w:hAnsi="Arial" w:cs="Arial"/>
+          <w:color w:val="1F497D"/>
+          <w:sz w:val="19"/>
+          <w:szCs w:val="19"/>
+        </w:rPr>
+        <w:t>Calculate matching network from VNA measurements</w:t>
+      </w:r>
+    </w:p>
+    <w:p>
+      <w:pPr>
+        <w:shd w:val="clear" w:color="auto" w:fill="FFFFFF"/>
+        <w:spacing w:after="0" w:line="240" w:lineRule="auto"/>
+        <w:rPr>
+          <w:rFonts w:ascii="Arial" w:eastAsia="Times New Roman" w:hAnsi="Arial" w:cs="Arial"/>
+          <w:color w:val="1F497D"/>
+          <w:sz w:val="19"/>
+          <w:szCs w:val="19"/>
+        </w:rPr>
+      </w:pPr>
+      <w:r>
+        <w:rPr>
+          <w:rFonts w:ascii="Arial" w:eastAsia="Times New Roman" w:hAnsi="Arial" w:cs="Arial"/>
+          <w:color w:val="1F497D"/>
+          <w:sz w:val="19"/>
+          <w:szCs w:val="19"/>
+        </w:rPr>
+        <w:t>Stuff board on Friday</w:t>
+      </w:r>
+    </w:p>
+    <w:p>
+      <w:pPr>
+        <w:shd w:val="clear" w:color="auto" w:fill="FFFFFF"/>
+        <w:spacing w:after="0" w:line="240" w:lineRule="auto"/>
+        <w:rPr>
+          <w:rFonts w:ascii="Arial" w:eastAsia="Times New Roman" w:hAnsi="Arial" w:cs="Arial"/>
+          <w:color w:val="1F497D"/>
+          <w:sz w:val="19"/>
+          <w:szCs w:val="19"/>
+        </w:rPr>
+      </w:pPr>
+      <w:r>
+        <w:rPr>
+          <w:rFonts w:ascii="Arial" w:eastAsia="Times New Roman" w:hAnsi="Arial" w:cs="Arial"/>
+          <w:color w:val="1F497D"/>
+          <w:sz w:val="19"/>
+          <w:szCs w:val="19"/>
+        </w:rPr>
+        <w:t xml:space="preserve">If </w:t>
+      </w:r>
+      <w:proofErr w:type="spellStart"/>
+      <w:r>
+        <w:rPr>
+          <w:rFonts w:ascii="Arial" w:eastAsia="Times New Roman" w:hAnsi="Arial" w:cs="Arial"/>
+          <w:color w:val="1F497D"/>
+          <w:sz w:val="19"/>
+          <w:szCs w:val="19"/>
+        </w:rPr>
+        <w:t>TagConnect</w:t>
+      </w:r>
+      <w:proofErr w:type="spellEnd"/>
+      <w:r>
+        <w:rPr>
+          <w:rFonts w:ascii="Arial" w:eastAsia="Times New Roman" w:hAnsi="Arial" w:cs="Arial"/>
+          <w:color w:val="1F497D"/>
+          <w:sz w:val="19"/>
+          <w:szCs w:val="19"/>
+        </w:rPr>
+        <w:t xml:space="preserve"> cable shows up finally, program a board and do some verification</w:t>
+      </w:r>
+    </w:p>
+    <w:p>
+      <w:pPr>
+        <w:shd w:val="clear" w:color="auto" w:fill="FFFFFF"/>
+        <w:spacing w:after="0" w:line="240" w:lineRule="auto"/>
+        <w:rPr>
+          <w:rFonts w:ascii="Arial" w:eastAsia="Times New Roman" w:hAnsi="Arial" w:cs="Arial"/>
+          <w:color w:val="1F497D"/>
+          <w:sz w:val="19"/>
+          <w:szCs w:val="19"/>
+        </w:rPr>
+      </w:pPr>
+    </w:p>
+    <w:p>
+      <w:pPr>
+        <w:shd w:val="clear" w:color="auto" w:fill="FFFFFF"/>
+        <w:spacing w:after="0" w:line="240" w:lineRule="auto"/>
+        <w:rPr>
+          <w:rFonts w:ascii="Arial" w:eastAsia="Times New Roman" w:hAnsi="Arial" w:cs="Arial"/>
+          <w:color w:val="1F497D"/>
+          <w:sz w:val="19"/>
+          <w:szCs w:val="19"/>
+        </w:rPr>
+      </w:pPr>
+      <w:r>
+        <w:rPr>
+          <w:rFonts w:ascii="Arial" w:eastAsia="Times New Roman" w:hAnsi="Arial" w:cs="Arial"/>
+          <w:color w:val="1F497D"/>
+          <w:sz w:val="19"/>
+          <w:szCs w:val="19"/>
+        </w:rPr>
+        <w:t>Issues</w:t>
+      </w:r>
+    </w:p>
+    <w:p>
+      <w:pPr>
+        <w:shd w:val="clear" w:color="auto" w:fill="FFFFFF"/>
+        <w:spacing w:after="0" w:line="240" w:lineRule="auto"/>
+        <w:rPr>
+          <w:rFonts w:ascii="Arial" w:eastAsia="Times New Roman" w:hAnsi="Arial" w:cs="Arial"/>
+          <w:color w:val="1F497D"/>
+          <w:sz w:val="19"/>
+          <w:szCs w:val="19"/>
+        </w:rPr>
+      </w:pPr>
+      <w:r>
+        <w:rPr>
+          <w:rFonts w:ascii="Arial" w:eastAsia="Times New Roman" w:hAnsi="Arial" w:cs="Arial"/>
+          <w:color w:val="1F497D"/>
+          <w:sz w:val="19"/>
+          <w:szCs w:val="19"/>
+        </w:rPr>
+        <w:t>-------------------------------</w:t>
+      </w:r>
+    </w:p>
+    <w:p>
+      <w:pPr>
+        <w:shd w:val="clear" w:color="auto" w:fill="FFFFFF"/>
+        <w:spacing w:after="0" w:line="240" w:lineRule="auto"/>
+        <w:rPr>
+          <w:rFonts w:ascii="Arial" w:eastAsia="Times New Roman" w:hAnsi="Arial" w:cs="Arial"/>
+          <w:color w:val="1F497D"/>
+          <w:sz w:val="19"/>
+          <w:szCs w:val="19"/>
+        </w:rPr>
+      </w:pPr>
+      <w:proofErr w:type="spellStart"/>
+      <w:r>
+        <w:rPr>
+          <w:rFonts w:ascii="Arial" w:eastAsia="Times New Roman" w:hAnsi="Arial" w:cs="Arial"/>
+          <w:color w:val="1F497D"/>
+          <w:sz w:val="19"/>
+          <w:szCs w:val="19"/>
+        </w:rPr>
+        <w:t>TagConnect</w:t>
+      </w:r>
+      <w:proofErr w:type="spellEnd"/>
+      <w:r>
+        <w:rPr>
+          <w:rFonts w:ascii="Arial" w:eastAsia="Times New Roman" w:hAnsi="Arial" w:cs="Arial"/>
+          <w:color w:val="1F497D"/>
+          <w:sz w:val="19"/>
+          <w:szCs w:val="19"/>
+        </w:rPr>
+        <w:t xml:space="preserve"> cable not here yet.</w:t>
+      </w:r>
+    </w:p>
+    <w:p>
+      <w:pPr>
+        <w:shd w:val="clear" w:color="auto" w:fill="FFFFFF"/>
+        <w:spacing w:after="0" w:line="240" w:lineRule="auto"/>
+        <w:rPr>
+          <w:rFonts w:ascii="Arial" w:eastAsia="Times New Roman" w:hAnsi="Arial" w:cs="Arial"/>
+          <w:color w:val="1F497D"/>
+          <w:sz w:val="19"/>
+          <w:szCs w:val="19"/>
+        </w:rPr>
+      </w:pPr>
+      <w:r>
+        <w:rPr>
+          <w:rFonts w:ascii="Arial" w:eastAsia="Times New Roman" w:hAnsi="Arial" w:cs="Arial"/>
+          <w:color w:val="1F497D"/>
+          <w:sz w:val="19"/>
+          <w:szCs w:val="19"/>
+        </w:rPr>
+        <w:t>Three weeks.... lot of unknowns and lots to do.</w:t>
+      </w:r>
+    </w:p>
+    <w:p>
+      <w:pPr>
+        <w:shd w:val="clear" w:color="auto" w:fill="FFFFFF"/>
+        <w:spacing w:after="0" w:line="240" w:lineRule="auto"/>
+        <w:rPr>
+          <w:rFonts w:ascii="Arial" w:eastAsia="Times New Roman" w:hAnsi="Arial" w:cs="Arial"/>
+          <w:color w:val="1F497D"/>
+          <w:sz w:val="19"/>
+          <w:szCs w:val="19"/>
+        </w:rPr>
+      </w:pPr>
+      <w:r>
+        <w:rPr>
+          <w:rFonts w:ascii="Arial" w:eastAsia="Times New Roman" w:hAnsi="Arial" w:cs="Arial"/>
+          <w:color w:val="1F497D"/>
+          <w:sz w:val="19"/>
+          <w:szCs w:val="19"/>
+        </w:rPr>
+        <w:t>Isolating device address on incoming packets taking a bit of API/network layer rewrite, time consuming.</w:t>
+      </w:r>
+    </w:p>
+    <w:p>
+      <w:pPr>
+        <w:shd w:val="clear" w:color="auto" w:fill="FFFFFF"/>
+        <w:spacing w:after="0" w:line="240" w:lineRule="auto"/>
+        <w:rPr>
+          <w:rFonts w:ascii="Arial" w:eastAsia="Times New Roman" w:hAnsi="Arial" w:cs="Arial"/>
+          <w:color w:val="1F497D"/>
+          <w:sz w:val="19"/>
+          <w:szCs w:val="19"/>
+        </w:rPr>
+      </w:pPr>
+      <w:r>
+        <w:rPr>
+          <w:rFonts w:ascii="Arial" w:eastAsia="Times New Roman" w:hAnsi="Arial" w:cs="Arial"/>
+          <w:color w:val="1F497D"/>
+          <w:sz w:val="19"/>
+          <w:szCs w:val="19"/>
+        </w:rPr>
+        <w:t>Simultaneous device support tests not really possible (</w:t>
+      </w:r>
+      <w:proofErr w:type="spellStart"/>
+      <w:r>
+        <w:rPr>
+          <w:rFonts w:ascii="Arial" w:eastAsia="Times New Roman" w:hAnsi="Arial" w:cs="Arial"/>
+          <w:color w:val="1F497D"/>
+          <w:sz w:val="19"/>
+          <w:szCs w:val="19"/>
+        </w:rPr>
+        <w:t>eg</w:t>
+      </w:r>
+      <w:proofErr w:type="spellEnd"/>
+      <w:r>
+        <w:rPr>
+          <w:rFonts w:ascii="Arial" w:eastAsia="Times New Roman" w:hAnsi="Arial" w:cs="Arial"/>
+          <w:color w:val="1F497D"/>
+          <w:sz w:val="19"/>
+          <w:szCs w:val="19"/>
+        </w:rPr>
+        <w:t>. we don't have 500) don't know how to test currently besides using a separate device to flood the channel, but this is a bad approximation because it isn't exercising base station handle of many tokens/frame scheduling/etc</w:t>
+      </w:r>
+    </w:p>
+    <w:p>
+      <w:pPr>
+        <w:spacing w:after="0" w:line="240" w:lineRule="auto"/>
+        <w:rPr>
+          <w:rFonts w:ascii="Arial" w:eastAsia="Times New Roman" w:hAnsi="Arial" w:cs="Arial"/>
+          <w:color w:val="1F497D"/>
+          <w:sz w:val="19"/>
+          <w:szCs w:val="19"/>
+          <w:shd w:val="clear" w:color="auto" w:fill="FFFFFF"/>
+        </w:rPr>
+      </w:pPr>
+    </w:p>
+    <w:p>
+      <w:pPr>
+        <w:spacing w:after="0" w:line="240" w:lineRule="auto"/>
         <w:rPr>
           <w:rFonts w:ascii="Arial" w:eastAsia="Times New Roman" w:hAnsi="Arial" w:cs="Arial"/>
           <w:color w:val="1F497D"/>
@@ -1384,660 +1927,8 @@
           <w:szCs w:val="20"/>
           <w:shd w:val="clear" w:color="auto" w:fill="FFFFFF"/>
         </w:rPr>
-        <w:t>=====================================================================</w:t>
-      </w:r>
-    </w:p>
-    <w:p>
-      <w:pPr>
-        <w:shd w:val="clear" w:color="auto" w:fill="FFFFFF"/>
-        <w:spacing w:after="0" w:line="240" w:lineRule="auto"/>
-        <w:rPr>
-          <w:rFonts w:ascii="Arial" w:eastAsia="Times New Roman" w:hAnsi="Arial" w:cs="Arial"/>
-          <w:color w:val="1F497D"/>
-          <w:sz w:val="19"/>
-          <w:szCs w:val="19"/>
-          <w:shd w:val="clear" w:color="auto" w:fill="FFFFFF"/>
-        </w:rPr>
-      </w:pPr>
-      <w:r>
-        <w:rPr>
-          <w:rFonts w:ascii="Arial" w:eastAsia="Times New Roman" w:hAnsi="Arial" w:cs="Arial"/>
-          <w:color w:val="1F497D"/>
-          <w:sz w:val="19"/>
-          <w:szCs w:val="19"/>
-          <w:shd w:val="clear" w:color="auto" w:fill="FFFFFF"/>
-        </w:rPr>
-        <w:t>WPR 2014-11-16</w:t>
-      </w:r>
-    </w:p>
-    <w:p>
-      <w:pPr>
-        <w:shd w:val="clear" w:color="auto" w:fill="FFFFFF"/>
-        <w:spacing w:after="0" w:line="240" w:lineRule="auto"/>
-        <w:rPr>
-          <w:rFonts w:ascii="Arial" w:eastAsia="Times New Roman" w:hAnsi="Arial" w:cs="Arial"/>
-          <w:color w:val="1F497D"/>
-          <w:sz w:val="19"/>
-          <w:szCs w:val="19"/>
-        </w:rPr>
-      </w:pPr>
-    </w:p>
-    <w:p>
-      <w:pPr>
-        <w:shd w:val="clear" w:color="auto" w:fill="FFFFFF"/>
-        <w:spacing w:after="0" w:line="240" w:lineRule="auto"/>
-        <w:rPr>
-          <w:rFonts w:ascii="Arial" w:eastAsia="Times New Roman" w:hAnsi="Arial" w:cs="Arial"/>
-          <w:color w:val="1F497D"/>
-          <w:sz w:val="19"/>
-          <w:szCs w:val="19"/>
-        </w:rPr>
-      </w:pPr>
-      <w:r>
-        <w:rPr>
-          <w:rFonts w:ascii="Arial" w:eastAsia="Times New Roman" w:hAnsi="Arial" w:cs="Arial"/>
-          <w:color w:val="1F497D"/>
-          <w:sz w:val="19"/>
-          <w:szCs w:val="19"/>
-        </w:rPr>
-        <w:t>Last Week</w:t>
-      </w:r>
-    </w:p>
-    <w:p>
-      <w:pPr>
-        <w:shd w:val="clear" w:color="auto" w:fill="FFFFFF"/>
-        <w:spacing w:after="0" w:line="240" w:lineRule="auto"/>
-        <w:rPr>
-          <w:rFonts w:ascii="Arial" w:eastAsia="Times New Roman" w:hAnsi="Arial" w:cs="Arial"/>
-          <w:color w:val="1F497D"/>
-          <w:sz w:val="19"/>
-          <w:szCs w:val="19"/>
-        </w:rPr>
-      </w:pPr>
-      <w:r>
-        <w:rPr>
-          <w:rFonts w:ascii="Arial" w:eastAsia="Times New Roman" w:hAnsi="Arial" w:cs="Arial"/>
-          <w:color w:val="1F497D"/>
-          <w:sz w:val="19"/>
-          <w:szCs w:val="19"/>
-        </w:rPr>
-        <w:t>----------------------------------------------------------------------</w:t>
-      </w:r>
-    </w:p>
-    <w:p>
-      <w:pPr>
-        <w:shd w:val="clear" w:color="auto" w:fill="FFFFFF"/>
-        <w:spacing w:after="0" w:line="240" w:lineRule="auto"/>
-        <w:rPr>
-          <w:rFonts w:ascii="Arial" w:eastAsia="Times New Roman" w:hAnsi="Arial" w:cs="Arial"/>
-          <w:color w:val="1F497D"/>
-          <w:sz w:val="19"/>
-          <w:szCs w:val="19"/>
-        </w:rPr>
-      </w:pPr>
-      <w:r>
-        <w:rPr>
-          <w:rFonts w:ascii="Arial" w:eastAsia="Times New Roman" w:hAnsi="Arial" w:cs="Arial"/>
-          <w:color w:val="1F497D"/>
-          <w:sz w:val="19"/>
-          <w:szCs w:val="19"/>
-        </w:rPr>
-        <w:t>Isolated wireless network connection issue and fixed.</w:t>
-      </w:r>
-    </w:p>
-    <w:p>
-      <w:pPr>
-        <w:shd w:val="clear" w:color="auto" w:fill="FFFFFF"/>
-        <w:spacing w:after="0" w:line="240" w:lineRule="auto"/>
-        <w:rPr>
-          <w:rFonts w:ascii="Arial" w:eastAsia="Times New Roman" w:hAnsi="Arial" w:cs="Arial"/>
-          <w:color w:val="1F497D"/>
-          <w:sz w:val="19"/>
-          <w:szCs w:val="19"/>
-        </w:rPr>
-      </w:pPr>
-      <w:r>
-        <w:rPr>
-          <w:rFonts w:ascii="Arial" w:eastAsia="Times New Roman" w:hAnsi="Arial" w:cs="Arial"/>
-          <w:color w:val="1F497D"/>
-          <w:sz w:val="19"/>
-          <w:szCs w:val="19"/>
-        </w:rPr>
-        <w:t xml:space="preserve">Created functional skeleton </w:t>
-      </w:r>
-      <w:r>
-        <w:rPr>
-          <w:rFonts w:ascii="Arial" w:eastAsia="Times New Roman" w:hAnsi="Arial" w:cs="Arial"/>
-          <w:color w:val="1F497D"/>
-          <w:sz w:val="19"/>
-          <w:szCs w:val="19"/>
-        </w:rPr>
-        <w:t>program-- Sleep-&gt;</w:t>
-      </w:r>
-      <w:proofErr w:type="spellStart"/>
-      <w:r>
-        <w:rPr>
-          <w:rFonts w:ascii="Arial" w:eastAsia="Times New Roman" w:hAnsi="Arial" w:cs="Arial"/>
-          <w:color w:val="1F497D"/>
-          <w:sz w:val="19"/>
-          <w:szCs w:val="19"/>
-        </w:rPr>
-        <w:t>ButtonInterrupt</w:t>
-      </w:r>
-      <w:proofErr w:type="spellEnd"/>
-      <w:r>
-        <w:rPr>
-          <w:rFonts w:ascii="Arial" w:eastAsia="Times New Roman" w:hAnsi="Arial" w:cs="Arial"/>
-          <w:color w:val="1F497D"/>
-          <w:sz w:val="19"/>
-          <w:szCs w:val="19"/>
-        </w:rPr>
-        <w:t>-&gt;Wake-&gt;TX-&gt;Verify-&gt;Sleep</w:t>
-      </w:r>
-    </w:p>
-    <w:p>
-      <w:pPr>
-        <w:shd w:val="clear" w:color="auto" w:fill="FFFFFF"/>
-        <w:spacing w:after="0" w:line="240" w:lineRule="auto"/>
-        <w:rPr>
-          <w:rFonts w:ascii="Arial" w:eastAsia="Times New Roman" w:hAnsi="Arial" w:cs="Arial"/>
-          <w:color w:val="1F497D"/>
-          <w:sz w:val="19"/>
-          <w:szCs w:val="19"/>
-        </w:rPr>
-      </w:pPr>
-      <w:r>
-        <w:rPr>
-          <w:rFonts w:ascii="Arial" w:eastAsia="Times New Roman" w:hAnsi="Arial" w:cs="Arial"/>
-          <w:color w:val="1F497D"/>
-          <w:sz w:val="19"/>
-          <w:szCs w:val="19"/>
-        </w:rPr>
-        <w:t xml:space="preserve">Used/modified </w:t>
-      </w:r>
-      <w:proofErr w:type="spellStart"/>
-      <w:r>
-        <w:rPr>
-          <w:rFonts w:ascii="Arial" w:eastAsia="Times New Roman" w:hAnsi="Arial" w:cs="Arial"/>
-          <w:color w:val="1F497D"/>
-          <w:sz w:val="19"/>
-          <w:szCs w:val="19"/>
-        </w:rPr>
-        <w:t>SimpliTI</w:t>
-      </w:r>
-      <w:proofErr w:type="spellEnd"/>
-      <w:r>
-        <w:rPr>
-          <w:rFonts w:ascii="Arial" w:eastAsia="Times New Roman" w:hAnsi="Arial" w:cs="Arial"/>
-          <w:color w:val="1F497D"/>
-          <w:sz w:val="19"/>
-          <w:szCs w:val="19"/>
-        </w:rPr>
-        <w:t xml:space="preserve"> API to create robust network to handle errors and reconnects.</w:t>
-      </w:r>
-    </w:p>
-    <w:p>
-      <w:pPr>
-        <w:shd w:val="clear" w:color="auto" w:fill="FFFFFF"/>
-        <w:spacing w:after="0" w:line="240" w:lineRule="auto"/>
-        <w:rPr>
-          <w:rFonts w:ascii="Arial" w:eastAsia="Times New Roman" w:hAnsi="Arial" w:cs="Arial"/>
-          <w:color w:val="1F497D"/>
-          <w:sz w:val="19"/>
-          <w:szCs w:val="19"/>
-        </w:rPr>
-      </w:pPr>
-      <w:r>
-        <w:rPr>
-          <w:rFonts w:ascii="Arial" w:eastAsia="Times New Roman" w:hAnsi="Arial" w:cs="Arial"/>
-          <w:color w:val="1F497D"/>
-          <w:sz w:val="19"/>
-          <w:szCs w:val="19"/>
-        </w:rPr>
-        <w:t>Worked on fake data program (unfinished)</w:t>
-      </w:r>
-    </w:p>
-    <w:p>
-      <w:pPr>
-        <w:shd w:val="clear" w:color="auto" w:fill="FFFFFF"/>
-        <w:spacing w:after="0" w:line="240" w:lineRule="auto"/>
-        <w:rPr>
-          <w:rFonts w:ascii="Arial" w:eastAsia="Times New Roman" w:hAnsi="Arial" w:cs="Arial"/>
-          <w:color w:val="1F497D"/>
-          <w:sz w:val="19"/>
-          <w:szCs w:val="19"/>
-        </w:rPr>
-      </w:pPr>
-      <w:r>
-        <w:rPr>
-          <w:rFonts w:ascii="Arial" w:eastAsia="Times New Roman" w:hAnsi="Arial" w:cs="Arial"/>
-          <w:color w:val="1F497D"/>
-          <w:sz w:val="19"/>
-          <w:szCs w:val="19"/>
-        </w:rPr>
-        <w:t>Worked on isolating satellite device address from incoming packets on ba</w:t>
-      </w:r>
-      <w:r>
-        <w:rPr>
-          <w:rFonts w:ascii="Arial" w:eastAsia="Times New Roman" w:hAnsi="Arial" w:cs="Arial"/>
-          <w:color w:val="1F497D"/>
-          <w:sz w:val="19"/>
-          <w:szCs w:val="19"/>
-        </w:rPr>
-        <w:t>se station(unfinished)</w:t>
-      </w:r>
-    </w:p>
-    <w:p>
-      <w:pPr>
-        <w:shd w:val="clear" w:color="auto" w:fill="FFFFFF"/>
-        <w:spacing w:after="0" w:line="240" w:lineRule="auto"/>
-        <w:rPr>
-          <w:rFonts w:ascii="Arial" w:eastAsia="Times New Roman" w:hAnsi="Arial" w:cs="Arial"/>
-          <w:color w:val="1F497D"/>
-          <w:sz w:val="19"/>
-          <w:szCs w:val="19"/>
-        </w:rPr>
-      </w:pPr>
-      <w:r>
-        <w:rPr>
-          <w:rFonts w:ascii="Arial" w:eastAsia="Times New Roman" w:hAnsi="Arial" w:cs="Arial"/>
-          <w:color w:val="1F497D"/>
-          <w:sz w:val="19"/>
-          <w:szCs w:val="19"/>
-        </w:rPr>
-        <w:t>Scheduled VNA access for Friday 21Nov (antenna verification, matching network optimization)</w:t>
-      </w:r>
-    </w:p>
-    <w:p>
-      <w:pPr>
-        <w:shd w:val="clear" w:color="auto" w:fill="FFFFFF"/>
-        <w:spacing w:after="0" w:line="240" w:lineRule="auto"/>
-        <w:rPr>
-          <w:rFonts w:ascii="Arial" w:eastAsia="Times New Roman" w:hAnsi="Arial" w:cs="Arial"/>
-          <w:color w:val="1F497D"/>
-          <w:sz w:val="19"/>
-          <w:szCs w:val="19"/>
-        </w:rPr>
-      </w:pPr>
-    </w:p>
-    <w:p>
-      <w:pPr>
-        <w:shd w:val="clear" w:color="auto" w:fill="FFFFFF"/>
-        <w:spacing w:after="0" w:line="240" w:lineRule="auto"/>
-        <w:rPr>
-          <w:rFonts w:ascii="Arial" w:eastAsia="Times New Roman" w:hAnsi="Arial" w:cs="Arial"/>
-          <w:color w:val="1F497D"/>
-          <w:sz w:val="19"/>
-          <w:szCs w:val="19"/>
-        </w:rPr>
-      </w:pPr>
-      <w:r>
-        <w:rPr>
-          <w:rFonts w:ascii="Arial" w:eastAsia="Times New Roman" w:hAnsi="Arial" w:cs="Arial"/>
-          <w:color w:val="1F497D"/>
-          <w:sz w:val="19"/>
-          <w:szCs w:val="19"/>
-        </w:rPr>
-        <w:t>Next Week</w:t>
-      </w:r>
-    </w:p>
-    <w:p>
-      <w:pPr>
-        <w:shd w:val="clear" w:color="auto" w:fill="FFFFFF"/>
-        <w:spacing w:after="0" w:line="240" w:lineRule="auto"/>
-        <w:rPr>
-          <w:rFonts w:ascii="Arial" w:eastAsia="Times New Roman" w:hAnsi="Arial" w:cs="Arial"/>
-          <w:color w:val="1F497D"/>
-          <w:sz w:val="19"/>
-          <w:szCs w:val="19"/>
-        </w:rPr>
-      </w:pPr>
-      <w:r>
-        <w:rPr>
-          <w:rFonts w:ascii="Arial" w:eastAsia="Times New Roman" w:hAnsi="Arial" w:cs="Arial"/>
-          <w:color w:val="1F497D"/>
-          <w:sz w:val="19"/>
-          <w:szCs w:val="19"/>
-        </w:rPr>
-        <w:t>---------------------------------</w:t>
-      </w:r>
-    </w:p>
-    <w:p>
-      <w:pPr>
-        <w:shd w:val="clear" w:color="auto" w:fill="FFFFFF"/>
-        <w:spacing w:after="0" w:line="240" w:lineRule="auto"/>
-        <w:rPr>
-          <w:rFonts w:ascii="Arial" w:eastAsia="Times New Roman" w:hAnsi="Arial" w:cs="Arial"/>
-          <w:color w:val="1F497D"/>
-          <w:sz w:val="19"/>
-          <w:szCs w:val="19"/>
-        </w:rPr>
-      </w:pPr>
-      <w:r>
-        <w:rPr>
-          <w:rFonts w:ascii="Arial" w:eastAsia="Times New Roman" w:hAnsi="Arial" w:cs="Arial"/>
-          <w:color w:val="1F497D"/>
-          <w:sz w:val="19"/>
-          <w:szCs w:val="19"/>
-        </w:rPr>
-        <w:t>Finish data spew program and pass off</w:t>
-      </w:r>
-    </w:p>
-    <w:p>
-      <w:pPr>
-        <w:shd w:val="clear" w:color="auto" w:fill="FFFFFF"/>
-        <w:spacing w:after="0" w:line="240" w:lineRule="auto"/>
-        <w:rPr>
-          <w:rFonts w:ascii="Arial" w:eastAsia="Times New Roman" w:hAnsi="Arial" w:cs="Arial"/>
-          <w:color w:val="1F497D"/>
-          <w:sz w:val="19"/>
-          <w:szCs w:val="19"/>
-        </w:rPr>
-      </w:pPr>
-      <w:r>
-        <w:rPr>
-          <w:rFonts w:ascii="Arial" w:eastAsia="Times New Roman" w:hAnsi="Arial" w:cs="Arial"/>
-          <w:color w:val="1F497D"/>
-          <w:sz w:val="19"/>
-          <w:szCs w:val="19"/>
-        </w:rPr>
-        <w:t>Test antenna on VNA (cross fingers ADS is semi accurate wi</w:t>
-      </w:r>
-      <w:r>
-        <w:rPr>
-          <w:rFonts w:ascii="Arial" w:eastAsia="Times New Roman" w:hAnsi="Arial" w:cs="Arial"/>
-          <w:color w:val="1F497D"/>
-          <w:sz w:val="19"/>
-          <w:szCs w:val="19"/>
-        </w:rPr>
-        <w:t>th my models)</w:t>
-      </w:r>
-    </w:p>
-    <w:p>
-      <w:pPr>
-        <w:shd w:val="clear" w:color="auto" w:fill="FFFFFF"/>
-        <w:spacing w:after="0" w:line="240" w:lineRule="auto"/>
-        <w:rPr>
-          <w:rFonts w:ascii="Arial" w:eastAsia="Times New Roman" w:hAnsi="Arial" w:cs="Arial"/>
-          <w:color w:val="1F497D"/>
-          <w:sz w:val="19"/>
-          <w:szCs w:val="19"/>
-        </w:rPr>
-      </w:pPr>
-      <w:r>
-        <w:rPr>
-          <w:rFonts w:ascii="Arial" w:eastAsia="Times New Roman" w:hAnsi="Arial" w:cs="Arial"/>
-          <w:color w:val="1F497D"/>
-          <w:sz w:val="19"/>
-          <w:szCs w:val="19"/>
-        </w:rPr>
-        <w:t>Calculate matching network from VNA measurements</w:t>
-      </w:r>
-    </w:p>
-    <w:p>
-      <w:pPr>
-        <w:shd w:val="clear" w:color="auto" w:fill="FFFFFF"/>
-        <w:spacing w:after="0" w:line="240" w:lineRule="auto"/>
-        <w:rPr>
-          <w:rFonts w:ascii="Arial" w:eastAsia="Times New Roman" w:hAnsi="Arial" w:cs="Arial"/>
-          <w:color w:val="1F497D"/>
-          <w:sz w:val="19"/>
-          <w:szCs w:val="19"/>
-        </w:rPr>
-      </w:pPr>
-      <w:r>
-        <w:rPr>
-          <w:rFonts w:ascii="Arial" w:eastAsia="Times New Roman" w:hAnsi="Arial" w:cs="Arial"/>
-          <w:color w:val="1F497D"/>
-          <w:sz w:val="19"/>
-          <w:szCs w:val="19"/>
-        </w:rPr>
-        <w:t>Stuff board on Friday</w:t>
-      </w:r>
-    </w:p>
-    <w:p>
-      <w:pPr>
-        <w:shd w:val="clear" w:color="auto" w:fill="FFFFFF"/>
-        <w:spacing w:after="0" w:line="240" w:lineRule="auto"/>
-        <w:rPr>
-          <w:rFonts w:ascii="Arial" w:eastAsia="Times New Roman" w:hAnsi="Arial" w:cs="Arial"/>
-          <w:color w:val="1F497D"/>
-          <w:sz w:val="19"/>
-          <w:szCs w:val="19"/>
-        </w:rPr>
-      </w:pPr>
-      <w:r>
-        <w:rPr>
-          <w:rFonts w:ascii="Arial" w:eastAsia="Times New Roman" w:hAnsi="Arial" w:cs="Arial"/>
-          <w:color w:val="1F497D"/>
-          <w:sz w:val="19"/>
-          <w:szCs w:val="19"/>
-        </w:rPr>
-        <w:t xml:space="preserve">If </w:t>
-      </w:r>
-      <w:proofErr w:type="spellStart"/>
-      <w:r>
-        <w:rPr>
-          <w:rFonts w:ascii="Arial" w:eastAsia="Times New Roman" w:hAnsi="Arial" w:cs="Arial"/>
-          <w:color w:val="1F497D"/>
-          <w:sz w:val="19"/>
-          <w:szCs w:val="19"/>
-        </w:rPr>
-        <w:t>TagConnect</w:t>
-      </w:r>
-      <w:proofErr w:type="spellEnd"/>
-      <w:r>
-        <w:rPr>
-          <w:rFonts w:ascii="Arial" w:eastAsia="Times New Roman" w:hAnsi="Arial" w:cs="Arial"/>
-          <w:color w:val="1F497D"/>
-          <w:sz w:val="19"/>
-          <w:szCs w:val="19"/>
-        </w:rPr>
-        <w:t xml:space="preserve"> cable shows up finally, program a board and do some verification</w:t>
-      </w:r>
-    </w:p>
-    <w:p>
-      <w:pPr>
-        <w:shd w:val="clear" w:color="auto" w:fill="FFFFFF"/>
-        <w:spacing w:after="0" w:line="240" w:lineRule="auto"/>
-        <w:rPr>
-          <w:rFonts w:ascii="Arial" w:eastAsia="Times New Roman" w:hAnsi="Arial" w:cs="Arial"/>
-          <w:color w:val="1F497D"/>
-          <w:sz w:val="19"/>
-          <w:szCs w:val="19"/>
-        </w:rPr>
-      </w:pPr>
-    </w:p>
-    <w:p>
-      <w:pPr>
-        <w:shd w:val="clear" w:color="auto" w:fill="FFFFFF"/>
-        <w:spacing w:after="0" w:line="240" w:lineRule="auto"/>
-        <w:rPr>
-          <w:rFonts w:ascii="Arial" w:eastAsia="Times New Roman" w:hAnsi="Arial" w:cs="Arial"/>
-          <w:color w:val="1F497D"/>
-          <w:sz w:val="19"/>
-          <w:szCs w:val="19"/>
-        </w:rPr>
-      </w:pPr>
-      <w:r>
-        <w:rPr>
-          <w:rFonts w:ascii="Arial" w:eastAsia="Times New Roman" w:hAnsi="Arial" w:cs="Arial"/>
-          <w:color w:val="1F497D"/>
-          <w:sz w:val="19"/>
-          <w:szCs w:val="19"/>
-        </w:rPr>
-        <w:t>Issues</w:t>
-      </w:r>
-    </w:p>
-    <w:p>
-      <w:pPr>
-        <w:shd w:val="clear" w:color="auto" w:fill="FFFFFF"/>
-        <w:spacing w:after="0" w:line="240" w:lineRule="auto"/>
-        <w:rPr>
-          <w:rFonts w:ascii="Arial" w:eastAsia="Times New Roman" w:hAnsi="Arial" w:cs="Arial"/>
-          <w:color w:val="1F497D"/>
-          <w:sz w:val="19"/>
-          <w:szCs w:val="19"/>
-        </w:rPr>
-      </w:pPr>
-      <w:r>
-        <w:rPr>
-          <w:rFonts w:ascii="Arial" w:eastAsia="Times New Roman" w:hAnsi="Arial" w:cs="Arial"/>
-          <w:color w:val="1F497D"/>
-          <w:sz w:val="19"/>
-          <w:szCs w:val="19"/>
-        </w:rPr>
-        <w:t>-------------------------------</w:t>
-      </w:r>
-    </w:p>
-    <w:p>
-      <w:pPr>
-        <w:shd w:val="clear" w:color="auto" w:fill="FFFFFF"/>
-        <w:spacing w:after="0" w:line="240" w:lineRule="auto"/>
-        <w:rPr>
-          <w:rFonts w:ascii="Arial" w:eastAsia="Times New Roman" w:hAnsi="Arial" w:cs="Arial"/>
-          <w:color w:val="1F497D"/>
-          <w:sz w:val="19"/>
-          <w:szCs w:val="19"/>
-        </w:rPr>
-      </w:pPr>
-      <w:proofErr w:type="spellStart"/>
-      <w:r>
-        <w:rPr>
-          <w:rFonts w:ascii="Arial" w:eastAsia="Times New Roman" w:hAnsi="Arial" w:cs="Arial"/>
-          <w:color w:val="1F497D"/>
-          <w:sz w:val="19"/>
-          <w:szCs w:val="19"/>
-        </w:rPr>
-        <w:t>TagConnect</w:t>
-      </w:r>
-      <w:proofErr w:type="spellEnd"/>
-      <w:r>
-        <w:rPr>
-          <w:rFonts w:ascii="Arial" w:eastAsia="Times New Roman" w:hAnsi="Arial" w:cs="Arial"/>
-          <w:color w:val="1F497D"/>
-          <w:sz w:val="19"/>
-          <w:szCs w:val="19"/>
-        </w:rPr>
-        <w:t xml:space="preserve"> cable not here yet.</w:t>
-      </w:r>
-    </w:p>
-    <w:p>
-      <w:pPr>
-        <w:shd w:val="clear" w:color="auto" w:fill="FFFFFF"/>
-        <w:spacing w:after="0" w:line="240" w:lineRule="auto"/>
-        <w:rPr>
-          <w:rFonts w:ascii="Arial" w:eastAsia="Times New Roman" w:hAnsi="Arial" w:cs="Arial"/>
-          <w:color w:val="1F497D"/>
-          <w:sz w:val="19"/>
-          <w:szCs w:val="19"/>
-        </w:rPr>
-      </w:pPr>
-      <w:r>
-        <w:rPr>
-          <w:rFonts w:ascii="Arial" w:eastAsia="Times New Roman" w:hAnsi="Arial" w:cs="Arial"/>
-          <w:color w:val="1F497D"/>
-          <w:sz w:val="19"/>
-          <w:szCs w:val="19"/>
-        </w:rPr>
-        <w:t xml:space="preserve">Three weeks.... lot </w:t>
-      </w:r>
-      <w:r>
-        <w:rPr>
-          <w:rFonts w:ascii="Arial" w:eastAsia="Times New Roman" w:hAnsi="Arial" w:cs="Arial"/>
-          <w:color w:val="1F497D"/>
-          <w:sz w:val="19"/>
-          <w:szCs w:val="19"/>
-        </w:rPr>
-        <w:t>of unknowns and lots to do.</w:t>
-      </w:r>
-    </w:p>
-    <w:p>
-      <w:pPr>
-        <w:shd w:val="clear" w:color="auto" w:fill="FFFFFF"/>
-        <w:spacing w:after="0" w:line="240" w:lineRule="auto"/>
-        <w:rPr>
-          <w:rFonts w:ascii="Arial" w:eastAsia="Times New Roman" w:hAnsi="Arial" w:cs="Arial"/>
-          <w:color w:val="1F497D"/>
-          <w:sz w:val="19"/>
-          <w:szCs w:val="19"/>
-        </w:rPr>
-      </w:pPr>
-      <w:r>
-        <w:rPr>
-          <w:rFonts w:ascii="Arial" w:eastAsia="Times New Roman" w:hAnsi="Arial" w:cs="Arial"/>
-          <w:color w:val="1F497D"/>
-          <w:sz w:val="19"/>
-          <w:szCs w:val="19"/>
-        </w:rPr>
-        <w:t>Isolating device address on incoming packets taking a bit of API/network layer rewrite, time consuming.</w:t>
-      </w:r>
-    </w:p>
-    <w:p>
-      <w:pPr>
-        <w:shd w:val="clear" w:color="auto" w:fill="FFFFFF"/>
-        <w:spacing w:after="0" w:line="240" w:lineRule="auto"/>
-        <w:rPr>
-          <w:rFonts w:ascii="Arial" w:eastAsia="Times New Roman" w:hAnsi="Arial" w:cs="Arial"/>
-          <w:color w:val="1F497D"/>
-          <w:sz w:val="19"/>
-          <w:szCs w:val="19"/>
-        </w:rPr>
-      </w:pPr>
-      <w:r>
-        <w:rPr>
-          <w:rFonts w:ascii="Arial" w:eastAsia="Times New Roman" w:hAnsi="Arial" w:cs="Arial"/>
-          <w:color w:val="1F497D"/>
-          <w:sz w:val="19"/>
-          <w:szCs w:val="19"/>
-        </w:rPr>
-        <w:t>Simultaneous device support tests not really possible (</w:t>
-      </w:r>
-      <w:proofErr w:type="spellStart"/>
-      <w:r>
-        <w:rPr>
-          <w:rFonts w:ascii="Arial" w:eastAsia="Times New Roman" w:hAnsi="Arial" w:cs="Arial"/>
-          <w:color w:val="1F497D"/>
-          <w:sz w:val="19"/>
-          <w:szCs w:val="19"/>
-        </w:rPr>
-        <w:t>eg</w:t>
-      </w:r>
-      <w:proofErr w:type="spellEnd"/>
-      <w:r>
-        <w:rPr>
-          <w:rFonts w:ascii="Arial" w:eastAsia="Times New Roman" w:hAnsi="Arial" w:cs="Arial"/>
-          <w:color w:val="1F497D"/>
-          <w:sz w:val="19"/>
-          <w:szCs w:val="19"/>
-        </w:rPr>
-        <w:t>. we don't have 500) don't know how to test currently besides using</w:t>
-      </w:r>
-      <w:r>
-        <w:rPr>
-          <w:rFonts w:ascii="Arial" w:eastAsia="Times New Roman" w:hAnsi="Arial" w:cs="Arial"/>
-          <w:color w:val="1F497D"/>
-          <w:sz w:val="19"/>
-          <w:szCs w:val="19"/>
-        </w:rPr>
-        <w:t xml:space="preserve"> a separate device to flood the channel, but this is a bad approximation because it isn't exercising base station handle of many tokens/frame scheduling/etc</w:t>
-      </w:r>
-    </w:p>
-    <w:p>
-      <w:pPr>
-        <w:spacing w:after="0" w:line="240" w:lineRule="auto"/>
-        <w:rPr>
-          <w:rFonts w:ascii="Arial" w:eastAsia="Times New Roman" w:hAnsi="Arial" w:cs="Arial"/>
-          <w:color w:val="1F497D"/>
-          <w:sz w:val="19"/>
-          <w:szCs w:val="19"/>
-          <w:shd w:val="clear" w:color="auto" w:fill="FFFFFF"/>
-        </w:rPr>
-      </w:pPr>
-    </w:p>
-    <w:p>
-      <w:pPr>
-        <w:spacing w:after="0" w:line="240" w:lineRule="auto"/>
+      </w:pPr>
+      <w:r>
         <w:rPr>
           <w:rFonts w:ascii="Arial" w:eastAsia="Times New Roman" w:hAnsi="Arial" w:cs="Arial"/>
           <w:color w:val="1F497D"/>
@@ -2045,8 +1936,400 @@
           <w:szCs w:val="20"/>
           <w:shd w:val="clear" w:color="auto" w:fill="FFFFFF"/>
         </w:rPr>
-      </w:pPr>
-      <w:r>
+        <w:t>================================================================================</w:t>
+      </w:r>
+    </w:p>
+    <w:p>
+      <w:pPr>
+        <w:spacing w:after="0" w:line="240" w:lineRule="auto"/>
+        <w:rPr>
+          <w:rFonts w:ascii="Arial" w:eastAsia="Times New Roman" w:hAnsi="Arial" w:cs="Arial"/>
+          <w:color w:val="1F497D"/>
+          <w:sz w:val="19"/>
+          <w:szCs w:val="19"/>
+          <w:shd w:val="clear" w:color="auto" w:fill="FFFFFF"/>
+        </w:rPr>
+      </w:pPr>
+      <w:r>
+        <w:rPr>
+          <w:rFonts w:ascii="Arial" w:eastAsia="Times New Roman" w:hAnsi="Arial" w:cs="Arial"/>
+          <w:color w:val="1F497D"/>
+          <w:sz w:val="19"/>
+          <w:szCs w:val="19"/>
+          <w:shd w:val="clear" w:color="auto" w:fill="FFFFFF"/>
+        </w:rPr>
+        <w:t xml:space="preserve">WPR 2014-11-23 </w:t>
+      </w:r>
+    </w:p>
+    <w:p>
+      <w:pPr>
+        <w:spacing w:after="0" w:line="240" w:lineRule="auto"/>
+        <w:rPr>
+          <w:rFonts w:ascii="Arial" w:eastAsia="Times New Roman" w:hAnsi="Arial" w:cs="Arial"/>
+          <w:color w:val="1F497D"/>
+          <w:sz w:val="19"/>
+          <w:szCs w:val="19"/>
+          <w:shd w:val="clear" w:color="auto" w:fill="FFFFFF"/>
+        </w:rPr>
+      </w:pPr>
+    </w:p>
+    <w:p>
+      <w:pPr>
+        <w:spacing w:after="0" w:line="240" w:lineRule="auto"/>
+        <w:rPr>
+          <w:rFonts w:ascii="Arial" w:eastAsia="Times New Roman" w:hAnsi="Arial" w:cs="Arial"/>
+          <w:color w:val="1F497D"/>
+          <w:sz w:val="19"/>
+          <w:szCs w:val="19"/>
+          <w:shd w:val="clear" w:color="auto" w:fill="FFFFFF"/>
+        </w:rPr>
+      </w:pPr>
+      <w:r>
+        <w:rPr>
+          <w:rFonts w:ascii="Arial" w:eastAsia="Times New Roman" w:hAnsi="Arial" w:cs="Arial"/>
+          <w:color w:val="1F497D"/>
+          <w:sz w:val="19"/>
+          <w:szCs w:val="19"/>
+          <w:shd w:val="clear" w:color="auto" w:fill="FFFFFF"/>
+        </w:rPr>
+        <w:t>Last Week</w:t>
+      </w:r>
+    </w:p>
+    <w:p>
+      <w:pPr>
+        <w:spacing w:after="0" w:line="240" w:lineRule="auto"/>
+        <w:rPr>
+          <w:rFonts w:ascii="Arial" w:eastAsia="Times New Roman" w:hAnsi="Arial" w:cs="Arial"/>
+          <w:color w:val="1F497D"/>
+          <w:sz w:val="19"/>
+          <w:szCs w:val="19"/>
+          <w:shd w:val="clear" w:color="auto" w:fill="FFFFFF"/>
+        </w:rPr>
+      </w:pPr>
+      <w:r>
+        <w:rPr>
+          <w:rFonts w:ascii="Arial" w:eastAsia="Times New Roman" w:hAnsi="Arial" w:cs="Arial"/>
+          <w:color w:val="1F497D"/>
+          <w:sz w:val="19"/>
+          <w:szCs w:val="19"/>
+          <w:shd w:val="clear" w:color="auto" w:fill="FFFFFF"/>
+        </w:rPr>
+        <w:t>---------------------------------------------------------------------------</w:t>
+      </w:r>
+    </w:p>
+    <w:p>
+      <w:pPr>
+        <w:spacing w:after="0" w:line="240" w:lineRule="auto"/>
+        <w:rPr>
+          <w:rFonts w:ascii="Arial" w:eastAsia="Times New Roman" w:hAnsi="Arial" w:cs="Arial"/>
+          <w:color w:val="1F497D"/>
+          <w:sz w:val="19"/>
+          <w:szCs w:val="19"/>
+          <w:shd w:val="clear" w:color="auto" w:fill="FFFFFF"/>
+        </w:rPr>
+      </w:pPr>
+      <w:r>
+        <w:rPr>
+          <w:rFonts w:ascii="Arial" w:eastAsia="Times New Roman" w:hAnsi="Arial" w:cs="Arial"/>
+          <w:color w:val="1F497D"/>
+          <w:sz w:val="19"/>
+          <w:szCs w:val="19"/>
+          <w:shd w:val="clear" w:color="auto" w:fill="FFFFFF"/>
+        </w:rPr>
+        <w:t>Data spew program cancelled due to priorities, text file substituted</w:t>
+      </w:r>
+    </w:p>
+    <w:p>
+      <w:pPr>
+        <w:spacing w:after="0" w:line="240" w:lineRule="auto"/>
+        <w:rPr>
+          <w:rFonts w:ascii="Arial" w:eastAsia="Times New Roman" w:hAnsi="Arial" w:cs="Arial"/>
+          <w:color w:val="1F497D"/>
+          <w:sz w:val="19"/>
+          <w:szCs w:val="19"/>
+          <w:shd w:val="clear" w:color="auto" w:fill="FFFFFF"/>
+        </w:rPr>
+      </w:pPr>
+      <w:r>
+        <w:rPr>
+          <w:rFonts w:ascii="Arial" w:eastAsia="Times New Roman" w:hAnsi="Arial" w:cs="Arial"/>
+          <w:color w:val="1F497D"/>
+          <w:sz w:val="19"/>
+          <w:szCs w:val="19"/>
+          <w:shd w:val="clear" w:color="auto" w:fill="FFFFFF"/>
+        </w:rPr>
+        <w:t>VNA tests on one board, antenna trimmed and match calculated</w:t>
+      </w:r>
+    </w:p>
+    <w:p>
+      <w:pPr>
+        <w:spacing w:after="0" w:line="240" w:lineRule="auto"/>
+        <w:rPr>
+          <w:rFonts w:ascii="Arial" w:eastAsia="Times New Roman" w:hAnsi="Arial" w:cs="Arial"/>
+          <w:color w:val="1F497D"/>
+          <w:sz w:val="19"/>
+          <w:szCs w:val="19"/>
+          <w:shd w:val="clear" w:color="auto" w:fill="FFFFFF"/>
+        </w:rPr>
+      </w:pPr>
+      <w:r>
+        <w:rPr>
+          <w:rFonts w:ascii="Arial" w:eastAsia="Times New Roman" w:hAnsi="Arial" w:cs="Arial"/>
+          <w:color w:val="1F497D"/>
+          <w:sz w:val="19"/>
+          <w:szCs w:val="19"/>
+          <w:shd w:val="clear" w:color="auto" w:fill="FFFFFF"/>
+        </w:rPr>
+        <w:t>Two boards stuffed</w:t>
+      </w:r>
+    </w:p>
+    <w:p>
+      <w:pPr>
+        <w:spacing w:after="0" w:line="240" w:lineRule="auto"/>
+        <w:rPr>
+          <w:rFonts w:ascii="Arial" w:eastAsia="Times New Roman" w:hAnsi="Arial" w:cs="Arial"/>
+          <w:color w:val="1F497D"/>
+          <w:sz w:val="19"/>
+          <w:szCs w:val="19"/>
+          <w:shd w:val="clear" w:color="auto" w:fill="FFFFFF"/>
+        </w:rPr>
+      </w:pPr>
+      <w:r>
+        <w:rPr>
+          <w:rFonts w:ascii="Arial" w:eastAsia="Times New Roman" w:hAnsi="Arial" w:cs="Arial"/>
+          <w:color w:val="1F497D"/>
+          <w:sz w:val="19"/>
+          <w:szCs w:val="19"/>
+          <w:shd w:val="clear" w:color="auto" w:fill="FFFFFF"/>
+        </w:rPr>
+        <w:t>Hacked together preliminary firmware for satellite, initial tests good(</w:t>
+      </w:r>
+      <w:proofErr w:type="spellStart"/>
+      <w:r>
+        <w:rPr>
+          <w:rFonts w:ascii="Arial" w:eastAsia="Times New Roman" w:hAnsi="Arial" w:cs="Arial"/>
+          <w:color w:val="1F497D"/>
+          <w:sz w:val="19"/>
+          <w:szCs w:val="19"/>
+          <w:shd w:val="clear" w:color="auto" w:fill="FFFFFF"/>
+        </w:rPr>
+        <w:t>yay</w:t>
+      </w:r>
+      <w:proofErr w:type="spellEnd"/>
+      <w:r>
+        <w:rPr>
+          <w:rFonts w:ascii="Arial" w:eastAsia="Times New Roman" w:hAnsi="Arial" w:cs="Arial"/>
+          <w:color w:val="1F497D"/>
+          <w:sz w:val="19"/>
+          <w:szCs w:val="19"/>
+          <w:shd w:val="clear" w:color="auto" w:fill="FFFFFF"/>
+        </w:rPr>
+        <w:t xml:space="preserve"> network works)</w:t>
+      </w:r>
+    </w:p>
+    <w:p>
+      <w:pPr>
+        <w:spacing w:after="0" w:line="240" w:lineRule="auto"/>
+        <w:rPr>
+          <w:rFonts w:ascii="Arial" w:eastAsia="Times New Roman" w:hAnsi="Arial" w:cs="Arial"/>
+          <w:color w:val="1F497D"/>
+          <w:sz w:val="19"/>
+          <w:szCs w:val="19"/>
+          <w:shd w:val="clear" w:color="auto" w:fill="FFFFFF"/>
+        </w:rPr>
+      </w:pPr>
+    </w:p>
+    <w:p>
+      <w:pPr>
+        <w:spacing w:after="0" w:line="240" w:lineRule="auto"/>
+        <w:rPr>
+          <w:rFonts w:ascii="Arial" w:eastAsia="Times New Roman" w:hAnsi="Arial" w:cs="Arial"/>
+          <w:color w:val="1F497D"/>
+          <w:sz w:val="19"/>
+          <w:szCs w:val="19"/>
+          <w:shd w:val="clear" w:color="auto" w:fill="FFFFFF"/>
+        </w:rPr>
+      </w:pPr>
+      <w:r>
+        <w:rPr>
+          <w:rFonts w:ascii="Arial" w:eastAsia="Times New Roman" w:hAnsi="Arial" w:cs="Arial"/>
+          <w:color w:val="1F497D"/>
+          <w:sz w:val="19"/>
+          <w:szCs w:val="19"/>
+          <w:shd w:val="clear" w:color="auto" w:fill="FFFFFF"/>
+        </w:rPr>
+        <w:t>Next Week</w:t>
+      </w:r>
+    </w:p>
+    <w:p>
+      <w:pPr>
+        <w:spacing w:after="0" w:line="240" w:lineRule="auto"/>
+        <w:rPr>
+          <w:rFonts w:ascii="Arial" w:eastAsia="Times New Roman" w:hAnsi="Arial" w:cs="Arial"/>
+          <w:color w:val="1F497D"/>
+          <w:sz w:val="19"/>
+          <w:szCs w:val="19"/>
+          <w:shd w:val="clear" w:color="auto" w:fill="FFFFFF"/>
+        </w:rPr>
+      </w:pPr>
+      <w:r>
+        <w:rPr>
+          <w:rFonts w:ascii="Arial" w:eastAsia="Times New Roman" w:hAnsi="Arial" w:cs="Arial"/>
+          <w:color w:val="1F497D"/>
+          <w:sz w:val="19"/>
+          <w:szCs w:val="19"/>
+          <w:shd w:val="clear" w:color="auto" w:fill="FFFFFF"/>
+        </w:rPr>
+        <w:t>-------------------------------------------------------------</w:t>
+      </w:r>
+    </w:p>
+    <w:p>
+      <w:pPr>
+        <w:spacing w:after="0" w:line="240" w:lineRule="auto"/>
+        <w:rPr>
+          <w:rFonts w:ascii="Arial" w:eastAsia="Times New Roman" w:hAnsi="Arial" w:cs="Arial"/>
+          <w:color w:val="1F497D"/>
+          <w:sz w:val="19"/>
+          <w:szCs w:val="19"/>
+          <w:shd w:val="clear" w:color="auto" w:fill="FFFFFF"/>
+        </w:rPr>
+      </w:pPr>
+      <w:r>
+        <w:rPr>
+          <w:rFonts w:ascii="Arial" w:eastAsia="Times New Roman" w:hAnsi="Arial" w:cs="Arial"/>
+          <w:color w:val="1F497D"/>
+          <w:sz w:val="19"/>
+          <w:szCs w:val="19"/>
+          <w:shd w:val="clear" w:color="auto" w:fill="FFFFFF"/>
+        </w:rPr>
+        <w:t>Get functional versions of base and satellite code up and running</w:t>
+      </w:r>
+    </w:p>
+    <w:p>
+      <w:pPr>
+        <w:spacing w:after="0" w:line="240" w:lineRule="auto"/>
+        <w:rPr>
+          <w:rFonts w:ascii="Arial" w:eastAsia="Times New Roman" w:hAnsi="Arial" w:cs="Arial"/>
+          <w:color w:val="1F497D"/>
+          <w:sz w:val="19"/>
+          <w:szCs w:val="19"/>
+          <w:shd w:val="clear" w:color="auto" w:fill="FFFFFF"/>
+        </w:rPr>
+      </w:pPr>
+      <w:r>
+        <w:rPr>
+          <w:rFonts w:ascii="Arial" w:eastAsia="Times New Roman" w:hAnsi="Arial" w:cs="Arial"/>
+          <w:color w:val="1F497D"/>
+          <w:sz w:val="19"/>
+          <w:szCs w:val="19"/>
+          <w:shd w:val="clear" w:color="auto" w:fill="FFFFFF"/>
+        </w:rPr>
+        <w:t>Troubleshoot issues as they arise</w:t>
+      </w:r>
+    </w:p>
+    <w:p>
+      <w:pPr>
+        <w:spacing w:after="0" w:line="240" w:lineRule="auto"/>
+        <w:rPr>
+          <w:rFonts w:ascii="Arial" w:eastAsia="Times New Roman" w:hAnsi="Arial" w:cs="Arial"/>
+          <w:color w:val="1F497D"/>
+          <w:sz w:val="19"/>
+          <w:szCs w:val="19"/>
+          <w:shd w:val="clear" w:color="auto" w:fill="FFFFFF"/>
+        </w:rPr>
+      </w:pPr>
+      <w:r>
+        <w:rPr>
+          <w:rFonts w:ascii="Arial" w:eastAsia="Times New Roman" w:hAnsi="Arial" w:cs="Arial"/>
+          <w:color w:val="1F497D"/>
+          <w:sz w:val="19"/>
+          <w:szCs w:val="19"/>
+          <w:shd w:val="clear" w:color="auto" w:fill="FFFFFF"/>
+        </w:rPr>
+        <w:t>Hand off system for testing</w:t>
+      </w:r>
+    </w:p>
+    <w:p>
+      <w:pPr>
+        <w:spacing w:after="0" w:line="240" w:lineRule="auto"/>
+        <w:rPr>
+          <w:rFonts w:ascii="Arial" w:eastAsia="Times New Roman" w:hAnsi="Arial" w:cs="Arial"/>
+          <w:color w:val="1F497D"/>
+          <w:sz w:val="19"/>
+          <w:szCs w:val="19"/>
+          <w:shd w:val="clear" w:color="auto" w:fill="FFFFFF"/>
+        </w:rPr>
+      </w:pPr>
+    </w:p>
+    <w:p>
+      <w:pPr>
+        <w:spacing w:after="0" w:line="240" w:lineRule="auto"/>
+        <w:rPr>
+          <w:rFonts w:ascii="Arial" w:eastAsia="Times New Roman" w:hAnsi="Arial" w:cs="Arial"/>
+          <w:color w:val="1F497D"/>
+          <w:sz w:val="19"/>
+          <w:szCs w:val="19"/>
+          <w:shd w:val="clear" w:color="auto" w:fill="FFFFFF"/>
+        </w:rPr>
+      </w:pPr>
+      <w:r>
+        <w:rPr>
+          <w:rFonts w:ascii="Arial" w:eastAsia="Times New Roman" w:hAnsi="Arial" w:cs="Arial"/>
+          <w:color w:val="1F497D"/>
+          <w:sz w:val="19"/>
+          <w:szCs w:val="19"/>
+          <w:shd w:val="clear" w:color="auto" w:fill="FFFFFF"/>
+        </w:rPr>
+        <w:t>Issues</w:t>
+      </w:r>
+    </w:p>
+    <w:p>
+      <w:pPr>
+        <w:spacing w:after="0" w:line="240" w:lineRule="auto"/>
+        <w:rPr>
+          <w:rFonts w:ascii="Arial" w:eastAsia="Times New Roman" w:hAnsi="Arial" w:cs="Arial"/>
+          <w:color w:val="1F497D"/>
+          <w:sz w:val="19"/>
+          <w:szCs w:val="19"/>
+          <w:shd w:val="clear" w:color="auto" w:fill="FFFFFF"/>
+        </w:rPr>
+      </w:pPr>
+      <w:r>
+        <w:rPr>
+          <w:rFonts w:ascii="Arial" w:eastAsia="Times New Roman" w:hAnsi="Arial" w:cs="Arial"/>
+          <w:color w:val="1F497D"/>
+          <w:sz w:val="19"/>
+          <w:szCs w:val="19"/>
+          <w:shd w:val="clear" w:color="auto" w:fill="FFFFFF"/>
+        </w:rPr>
+        <w:t>------------------------------------------------------------</w:t>
+      </w:r>
+    </w:p>
+    <w:p>
+      <w:pPr>
+        <w:spacing w:after="0" w:line="240" w:lineRule="auto"/>
+        <w:rPr>
+          <w:rFonts w:ascii="Arial" w:eastAsia="Times New Roman" w:hAnsi="Arial" w:cs="Arial"/>
+          <w:color w:val="1F497D"/>
+          <w:sz w:val="19"/>
+          <w:szCs w:val="19"/>
+          <w:shd w:val="clear" w:color="auto" w:fill="FFFFFF"/>
+        </w:rPr>
+      </w:pPr>
+      <w:r>
+        <w:rPr>
+          <w:rFonts w:ascii="Arial" w:eastAsia="Times New Roman" w:hAnsi="Arial" w:cs="Arial"/>
+          <w:color w:val="1F497D"/>
+          <w:sz w:val="19"/>
+          <w:szCs w:val="19"/>
+          <w:shd w:val="clear" w:color="auto" w:fill="FFFFFF"/>
+        </w:rPr>
+        <w:t>Bit of a non-issue but noticed the trimmed antenna is worse than untrimmed antenna in RSSI, perhaps VSWR measurement was fouled by proximity of SMA cable port.</w:t>
+      </w:r>
+    </w:p>
+    <w:p>
+      <w:pPr>
+        <w:spacing w:after="0" w:line="240" w:lineRule="auto"/>
         <w:rPr>
           <w:rFonts w:ascii="Arial" w:eastAsia="Times New Roman" w:hAnsi="Arial" w:cs="Arial"/>
           <w:color w:val="1F497D"/>
@@ -2054,420 +2337,8 @@
           <w:szCs w:val="20"/>
           <w:shd w:val="clear" w:color="auto" w:fill="FFFFFF"/>
         </w:rPr>
-        <w:t>================================================================================</w:t>
-      </w:r>
-    </w:p>
-    <w:p>
-      <w:pPr>
-        <w:spacing w:after="0" w:line="240" w:lineRule="auto"/>
-        <w:rPr>
-          <w:rFonts w:ascii="Arial" w:eastAsia="Times New Roman" w:hAnsi="Arial" w:cs="Arial"/>
-          <w:color w:val="1F497D"/>
-          <w:sz w:val="19"/>
-          <w:szCs w:val="19"/>
-          <w:shd w:val="clear" w:color="auto" w:fill="FFFFFF"/>
-        </w:rPr>
-      </w:pPr>
-      <w:r>
-        <w:rPr>
-          <w:rFonts w:ascii="Arial" w:eastAsia="Times New Roman" w:hAnsi="Arial" w:cs="Arial"/>
-          <w:color w:val="1F497D"/>
-          <w:sz w:val="19"/>
-          <w:szCs w:val="19"/>
-          <w:shd w:val="clear" w:color="auto" w:fill="FFFFFF"/>
-        </w:rPr>
-        <w:t xml:space="preserve">WPR 2014-11-23 </w:t>
-      </w:r>
-    </w:p>
-    <w:p>
-      <w:pPr>
-        <w:spacing w:after="0" w:line="240" w:lineRule="auto"/>
-        <w:rPr>
-          <w:rFonts w:ascii="Arial" w:eastAsia="Times New Roman" w:hAnsi="Arial" w:cs="Arial"/>
-          <w:color w:val="1F497D"/>
-          <w:sz w:val="19"/>
-          <w:szCs w:val="19"/>
-          <w:shd w:val="clear" w:color="auto" w:fill="FFFFFF"/>
-        </w:rPr>
-      </w:pPr>
-    </w:p>
-    <w:p>
-      <w:pPr>
-        <w:spacing w:after="0" w:line="240" w:lineRule="auto"/>
-        <w:rPr>
-          <w:rFonts w:ascii="Arial" w:eastAsia="Times New Roman" w:hAnsi="Arial" w:cs="Arial"/>
-          <w:color w:val="1F497D"/>
-          <w:sz w:val="19"/>
-          <w:szCs w:val="19"/>
-          <w:shd w:val="clear" w:color="auto" w:fill="FFFFFF"/>
-        </w:rPr>
-      </w:pPr>
-      <w:r>
-        <w:rPr>
-          <w:rFonts w:ascii="Arial" w:eastAsia="Times New Roman" w:hAnsi="Arial" w:cs="Arial"/>
-          <w:color w:val="1F497D"/>
-          <w:sz w:val="19"/>
-          <w:szCs w:val="19"/>
-          <w:shd w:val="clear" w:color="auto" w:fill="FFFFFF"/>
-        </w:rPr>
-        <w:t>Last Week</w:t>
-      </w:r>
-    </w:p>
-    <w:p>
-      <w:pPr>
-        <w:spacing w:after="0" w:line="240" w:lineRule="auto"/>
-        <w:rPr>
-          <w:rFonts w:ascii="Arial" w:eastAsia="Times New Roman" w:hAnsi="Arial" w:cs="Arial"/>
-          <w:color w:val="1F497D"/>
-          <w:sz w:val="19"/>
-          <w:szCs w:val="19"/>
-          <w:shd w:val="clear" w:color="auto" w:fill="FFFFFF"/>
-        </w:rPr>
-      </w:pPr>
-      <w:r>
-        <w:rPr>
-          <w:rFonts w:ascii="Arial" w:eastAsia="Times New Roman" w:hAnsi="Arial" w:cs="Arial"/>
-          <w:color w:val="1F497D"/>
-          <w:sz w:val="19"/>
-          <w:szCs w:val="19"/>
-          <w:shd w:val="clear" w:color="auto" w:fill="FFFFFF"/>
-        </w:rPr>
-        <w:t>---------------------------------------------------------------------------</w:t>
-      </w:r>
-    </w:p>
-    <w:p>
-      <w:pPr>
-        <w:spacing w:after="0" w:line="240" w:lineRule="auto"/>
-        <w:rPr>
-          <w:rFonts w:ascii="Arial" w:eastAsia="Times New Roman" w:hAnsi="Arial" w:cs="Arial"/>
-          <w:color w:val="1F497D"/>
-          <w:sz w:val="19"/>
-          <w:szCs w:val="19"/>
-          <w:shd w:val="clear" w:color="auto" w:fill="FFFFFF"/>
-        </w:rPr>
-      </w:pPr>
-      <w:r>
-        <w:rPr>
-          <w:rFonts w:ascii="Arial" w:eastAsia="Times New Roman" w:hAnsi="Arial" w:cs="Arial"/>
-          <w:color w:val="1F497D"/>
-          <w:sz w:val="19"/>
-          <w:szCs w:val="19"/>
-          <w:shd w:val="clear" w:color="auto" w:fill="FFFFFF"/>
-        </w:rPr>
-        <w:t>Data spew program cancelled due to priorities, text file substituted</w:t>
-      </w:r>
-    </w:p>
-    <w:p>
-      <w:pPr>
-        <w:spacing w:after="0" w:line="240" w:lineRule="auto"/>
-        <w:rPr>
-          <w:rFonts w:ascii="Arial" w:eastAsia="Times New Roman" w:hAnsi="Arial" w:cs="Arial"/>
-          <w:color w:val="1F497D"/>
-          <w:sz w:val="19"/>
-          <w:szCs w:val="19"/>
-          <w:shd w:val="clear" w:color="auto" w:fill="FFFFFF"/>
-        </w:rPr>
-      </w:pPr>
-      <w:r>
-        <w:rPr>
-          <w:rFonts w:ascii="Arial" w:eastAsia="Times New Roman" w:hAnsi="Arial" w:cs="Arial"/>
-          <w:color w:val="1F497D"/>
-          <w:sz w:val="19"/>
-          <w:szCs w:val="19"/>
-          <w:shd w:val="clear" w:color="auto" w:fill="FFFFFF"/>
-        </w:rPr>
-        <w:t>VNA tests on one board, antenna trimmed and match calculated</w:t>
-      </w:r>
-    </w:p>
-    <w:p>
-      <w:pPr>
-        <w:spacing w:after="0" w:line="240" w:lineRule="auto"/>
-        <w:rPr>
-          <w:rFonts w:ascii="Arial" w:eastAsia="Times New Roman" w:hAnsi="Arial" w:cs="Arial"/>
-          <w:color w:val="1F497D"/>
-          <w:sz w:val="19"/>
-          <w:szCs w:val="19"/>
-          <w:shd w:val="clear" w:color="auto" w:fill="FFFFFF"/>
-        </w:rPr>
-      </w:pPr>
-      <w:r>
-        <w:rPr>
-          <w:rFonts w:ascii="Arial" w:eastAsia="Times New Roman" w:hAnsi="Arial" w:cs="Arial"/>
-          <w:color w:val="1F497D"/>
-          <w:sz w:val="19"/>
-          <w:szCs w:val="19"/>
-          <w:shd w:val="clear" w:color="auto" w:fill="FFFFFF"/>
-        </w:rPr>
-        <w:t>Two boards stuffed</w:t>
-      </w:r>
-    </w:p>
-    <w:p>
-      <w:pPr>
-        <w:spacing w:after="0" w:line="240" w:lineRule="auto"/>
-        <w:rPr>
-          <w:rFonts w:ascii="Arial" w:eastAsia="Times New Roman" w:hAnsi="Arial" w:cs="Arial"/>
-          <w:color w:val="1F497D"/>
-          <w:sz w:val="19"/>
-          <w:szCs w:val="19"/>
-          <w:shd w:val="clear" w:color="auto" w:fill="FFFFFF"/>
-        </w:rPr>
-      </w:pPr>
-      <w:r>
-        <w:rPr>
-          <w:rFonts w:ascii="Arial" w:eastAsia="Times New Roman" w:hAnsi="Arial" w:cs="Arial"/>
-          <w:color w:val="1F497D"/>
-          <w:sz w:val="19"/>
-          <w:szCs w:val="19"/>
-          <w:shd w:val="clear" w:color="auto" w:fill="FFFFFF"/>
-        </w:rPr>
-        <w:t xml:space="preserve">Hacked together </w:t>
-      </w:r>
-      <w:r>
-        <w:rPr>
-          <w:rFonts w:ascii="Arial" w:eastAsia="Times New Roman" w:hAnsi="Arial" w:cs="Arial"/>
-          <w:color w:val="1F497D"/>
-          <w:sz w:val="19"/>
-          <w:szCs w:val="19"/>
-          <w:shd w:val="clear" w:color="auto" w:fill="FFFFFF"/>
-        </w:rPr>
-        <w:t>preliminary firmware for satellite, initial tests good(</w:t>
-      </w:r>
-      <w:proofErr w:type="spellStart"/>
-      <w:r>
-        <w:rPr>
-          <w:rFonts w:ascii="Arial" w:eastAsia="Times New Roman" w:hAnsi="Arial" w:cs="Arial"/>
-          <w:color w:val="1F497D"/>
-          <w:sz w:val="19"/>
-          <w:szCs w:val="19"/>
-          <w:shd w:val="clear" w:color="auto" w:fill="FFFFFF"/>
-        </w:rPr>
-        <w:t>yay</w:t>
-      </w:r>
-      <w:proofErr w:type="spellEnd"/>
-      <w:r>
-        <w:rPr>
-          <w:rFonts w:ascii="Arial" w:eastAsia="Times New Roman" w:hAnsi="Arial" w:cs="Arial"/>
-          <w:color w:val="1F497D"/>
-          <w:sz w:val="19"/>
-          <w:szCs w:val="19"/>
-          <w:shd w:val="clear" w:color="auto" w:fill="FFFFFF"/>
-        </w:rPr>
-        <w:t xml:space="preserve"> network works)</w:t>
-      </w:r>
-    </w:p>
-    <w:p>
-      <w:pPr>
-        <w:spacing w:after="0" w:line="240" w:lineRule="auto"/>
-        <w:rPr>
-          <w:rFonts w:ascii="Arial" w:eastAsia="Times New Roman" w:hAnsi="Arial" w:cs="Arial"/>
-          <w:color w:val="1F497D"/>
-          <w:sz w:val="19"/>
-          <w:szCs w:val="19"/>
-          <w:shd w:val="clear" w:color="auto" w:fill="FFFFFF"/>
-        </w:rPr>
-      </w:pPr>
-    </w:p>
-    <w:p>
-      <w:pPr>
-        <w:spacing w:after="0" w:line="240" w:lineRule="auto"/>
-        <w:rPr>
-          <w:rFonts w:ascii="Arial" w:eastAsia="Times New Roman" w:hAnsi="Arial" w:cs="Arial"/>
-          <w:color w:val="1F497D"/>
-          <w:sz w:val="19"/>
-          <w:szCs w:val="19"/>
-          <w:shd w:val="clear" w:color="auto" w:fill="FFFFFF"/>
-        </w:rPr>
-      </w:pPr>
-      <w:r>
-        <w:rPr>
-          <w:rFonts w:ascii="Arial" w:eastAsia="Times New Roman" w:hAnsi="Arial" w:cs="Arial"/>
-          <w:color w:val="1F497D"/>
-          <w:sz w:val="19"/>
-          <w:szCs w:val="19"/>
-          <w:shd w:val="clear" w:color="auto" w:fill="FFFFFF"/>
-        </w:rPr>
-        <w:t>Next Week</w:t>
-      </w:r>
-    </w:p>
-    <w:p>
-      <w:pPr>
-        <w:spacing w:after="0" w:line="240" w:lineRule="auto"/>
-        <w:rPr>
-          <w:rFonts w:ascii="Arial" w:eastAsia="Times New Roman" w:hAnsi="Arial" w:cs="Arial"/>
-          <w:color w:val="1F497D"/>
-          <w:sz w:val="19"/>
-          <w:szCs w:val="19"/>
-          <w:shd w:val="clear" w:color="auto" w:fill="FFFFFF"/>
-        </w:rPr>
-      </w:pPr>
-      <w:r>
-        <w:rPr>
-          <w:rFonts w:ascii="Arial" w:eastAsia="Times New Roman" w:hAnsi="Arial" w:cs="Arial"/>
-          <w:color w:val="1F497D"/>
-          <w:sz w:val="19"/>
-          <w:szCs w:val="19"/>
-          <w:shd w:val="clear" w:color="auto" w:fill="FFFFFF"/>
-        </w:rPr>
-        <w:t>-------------------------------------------------------------</w:t>
-      </w:r>
-    </w:p>
-    <w:p>
-      <w:pPr>
-        <w:spacing w:after="0" w:line="240" w:lineRule="auto"/>
-        <w:rPr>
-          <w:rFonts w:ascii="Arial" w:eastAsia="Times New Roman" w:hAnsi="Arial" w:cs="Arial"/>
-          <w:color w:val="1F497D"/>
-          <w:sz w:val="19"/>
-          <w:szCs w:val="19"/>
-          <w:shd w:val="clear" w:color="auto" w:fill="FFFFFF"/>
-        </w:rPr>
-      </w:pPr>
-      <w:r>
-        <w:rPr>
-          <w:rFonts w:ascii="Arial" w:eastAsia="Times New Roman" w:hAnsi="Arial" w:cs="Arial"/>
-          <w:color w:val="1F497D"/>
-          <w:sz w:val="19"/>
-          <w:szCs w:val="19"/>
-          <w:shd w:val="clear" w:color="auto" w:fill="FFFFFF"/>
-        </w:rPr>
-        <w:t>Get functional versions of base and satellite code up and running</w:t>
-      </w:r>
-    </w:p>
-    <w:p>
-      <w:pPr>
-        <w:spacing w:after="0" w:line="240" w:lineRule="auto"/>
-        <w:rPr>
-          <w:rFonts w:ascii="Arial" w:eastAsia="Times New Roman" w:hAnsi="Arial" w:cs="Arial"/>
-          <w:color w:val="1F497D"/>
-          <w:sz w:val="19"/>
-          <w:szCs w:val="19"/>
-          <w:shd w:val="clear" w:color="auto" w:fill="FFFFFF"/>
-        </w:rPr>
-      </w:pPr>
-      <w:r>
-        <w:rPr>
-          <w:rFonts w:ascii="Arial" w:eastAsia="Times New Roman" w:hAnsi="Arial" w:cs="Arial"/>
-          <w:color w:val="1F497D"/>
-          <w:sz w:val="19"/>
-          <w:szCs w:val="19"/>
-          <w:shd w:val="clear" w:color="auto" w:fill="FFFFFF"/>
-        </w:rPr>
-        <w:t>Troubleshoot issues as they arise</w:t>
-      </w:r>
-    </w:p>
-    <w:p>
-      <w:pPr>
-        <w:spacing w:after="0" w:line="240" w:lineRule="auto"/>
-        <w:rPr>
-          <w:rFonts w:ascii="Arial" w:eastAsia="Times New Roman" w:hAnsi="Arial" w:cs="Arial"/>
-          <w:color w:val="1F497D"/>
-          <w:sz w:val="19"/>
-          <w:szCs w:val="19"/>
-          <w:shd w:val="clear" w:color="auto" w:fill="FFFFFF"/>
-        </w:rPr>
-      </w:pPr>
-      <w:r>
-        <w:rPr>
-          <w:rFonts w:ascii="Arial" w:eastAsia="Times New Roman" w:hAnsi="Arial" w:cs="Arial"/>
-          <w:color w:val="1F497D"/>
-          <w:sz w:val="19"/>
-          <w:szCs w:val="19"/>
-          <w:shd w:val="clear" w:color="auto" w:fill="FFFFFF"/>
-        </w:rPr>
-        <w:t xml:space="preserve">Hand off </w:t>
-      </w:r>
-      <w:r>
-        <w:rPr>
-          <w:rFonts w:ascii="Arial" w:eastAsia="Times New Roman" w:hAnsi="Arial" w:cs="Arial"/>
-          <w:color w:val="1F497D"/>
-          <w:sz w:val="19"/>
-          <w:szCs w:val="19"/>
-          <w:shd w:val="clear" w:color="auto" w:fill="FFFFFF"/>
-        </w:rPr>
-        <w:t>system for testing</w:t>
-      </w:r>
-    </w:p>
-    <w:p>
-      <w:pPr>
-        <w:spacing w:after="0" w:line="240" w:lineRule="auto"/>
-        <w:rPr>
-          <w:rFonts w:ascii="Arial" w:eastAsia="Times New Roman" w:hAnsi="Arial" w:cs="Arial"/>
-          <w:color w:val="1F497D"/>
-          <w:sz w:val="19"/>
-          <w:szCs w:val="19"/>
-          <w:shd w:val="clear" w:color="auto" w:fill="FFFFFF"/>
-        </w:rPr>
-      </w:pPr>
-    </w:p>
-    <w:p>
-      <w:pPr>
-        <w:spacing w:after="0" w:line="240" w:lineRule="auto"/>
-        <w:rPr>
-          <w:rFonts w:ascii="Arial" w:eastAsia="Times New Roman" w:hAnsi="Arial" w:cs="Arial"/>
-          <w:color w:val="1F497D"/>
-          <w:sz w:val="19"/>
-          <w:szCs w:val="19"/>
-          <w:shd w:val="clear" w:color="auto" w:fill="FFFFFF"/>
-        </w:rPr>
-      </w:pPr>
-      <w:r>
-        <w:rPr>
-          <w:rFonts w:ascii="Arial" w:eastAsia="Times New Roman" w:hAnsi="Arial" w:cs="Arial"/>
-          <w:color w:val="1F497D"/>
-          <w:sz w:val="19"/>
-          <w:szCs w:val="19"/>
-          <w:shd w:val="clear" w:color="auto" w:fill="FFFFFF"/>
-        </w:rPr>
-        <w:t>Issues</w:t>
-      </w:r>
-    </w:p>
-    <w:p>
-      <w:pPr>
-        <w:spacing w:after="0" w:line="240" w:lineRule="auto"/>
-        <w:rPr>
-          <w:rFonts w:ascii="Arial" w:eastAsia="Times New Roman" w:hAnsi="Arial" w:cs="Arial"/>
-          <w:color w:val="1F497D"/>
-          <w:sz w:val="19"/>
-          <w:szCs w:val="19"/>
-          <w:shd w:val="clear" w:color="auto" w:fill="FFFFFF"/>
-        </w:rPr>
-      </w:pPr>
-      <w:r>
-        <w:rPr>
-          <w:rFonts w:ascii="Arial" w:eastAsia="Times New Roman" w:hAnsi="Arial" w:cs="Arial"/>
-          <w:color w:val="1F497D"/>
-          <w:sz w:val="19"/>
-          <w:szCs w:val="19"/>
-          <w:shd w:val="clear" w:color="auto" w:fill="FFFFFF"/>
-        </w:rPr>
-        <w:t>------------------------------------------------------------</w:t>
-      </w:r>
-    </w:p>
-    <w:p>
-      <w:pPr>
-        <w:spacing w:after="0" w:line="240" w:lineRule="auto"/>
-        <w:rPr>
-          <w:rFonts w:ascii="Arial" w:eastAsia="Times New Roman" w:hAnsi="Arial" w:cs="Arial"/>
-          <w:color w:val="1F497D"/>
-          <w:sz w:val="19"/>
-          <w:szCs w:val="19"/>
-          <w:shd w:val="clear" w:color="auto" w:fill="FFFFFF"/>
-        </w:rPr>
-      </w:pPr>
-      <w:r>
-        <w:rPr>
-          <w:rFonts w:ascii="Arial" w:eastAsia="Times New Roman" w:hAnsi="Arial" w:cs="Arial"/>
-          <w:color w:val="1F497D"/>
-          <w:sz w:val="19"/>
-          <w:szCs w:val="19"/>
-          <w:shd w:val="clear" w:color="auto" w:fill="FFFFFF"/>
-        </w:rPr>
-        <w:t>Bit of a non-issue but noticed the trimmed antenna is worse than untrimmed antenna in RSSI, perhaps VSWR measurement was fouled by proximity of SMA cable port.</w:t>
-      </w:r>
-    </w:p>
-    <w:p>
-      <w:pPr>
-        <w:spacing w:after="0" w:line="240" w:lineRule="auto"/>
+      </w:pPr>
+      <w:r>
         <w:rPr>
           <w:rFonts w:ascii="Arial" w:eastAsia="Times New Roman" w:hAnsi="Arial" w:cs="Arial"/>
           <w:color w:val="1F497D"/>
@@ -2475,8 +2346,311 @@
           <w:szCs w:val="20"/>
           <w:shd w:val="clear" w:color="auto" w:fill="FFFFFF"/>
         </w:rPr>
-      </w:pPr>
-      <w:r>
+        <w:t>================================================================================</w:t>
+      </w:r>
+    </w:p>
+    <w:p>
+      <w:pPr>
+        <w:spacing w:after="0" w:line="240" w:lineRule="auto"/>
+        <w:rPr>
+          <w:rFonts w:ascii="Arial" w:eastAsia="Times New Roman" w:hAnsi="Arial" w:cs="Arial"/>
+          <w:color w:val="1F497D"/>
+          <w:sz w:val="19"/>
+          <w:szCs w:val="19"/>
+          <w:shd w:val="clear" w:color="auto" w:fill="FFFFFF"/>
+        </w:rPr>
+      </w:pPr>
+      <w:r>
+        <w:rPr>
+          <w:rFonts w:ascii="Arial" w:eastAsia="Times New Roman" w:hAnsi="Arial" w:cs="Arial"/>
+          <w:color w:val="1F497D"/>
+          <w:sz w:val="19"/>
+          <w:szCs w:val="19"/>
+          <w:shd w:val="clear" w:color="auto" w:fill="FFFFFF"/>
+        </w:rPr>
+        <w:t>Last Week (2014-11-30)</w:t>
+      </w:r>
+    </w:p>
+    <w:p>
+      <w:pPr>
+        <w:shd w:val="clear" w:color="auto" w:fill="FFFFFF"/>
+        <w:spacing w:after="0" w:line="240" w:lineRule="auto"/>
+        <w:rPr>
+          <w:rFonts w:ascii="Arial" w:eastAsia="Times New Roman" w:hAnsi="Arial" w:cs="Arial"/>
+          <w:color w:val="1F497D"/>
+          <w:sz w:val="19"/>
+          <w:szCs w:val="19"/>
+        </w:rPr>
+      </w:pPr>
+      <w:r>
+        <w:rPr>
+          <w:rFonts w:ascii="Arial" w:eastAsia="Times New Roman" w:hAnsi="Arial" w:cs="Arial"/>
+          <w:color w:val="1F497D"/>
+          <w:sz w:val="19"/>
+          <w:szCs w:val="19"/>
+        </w:rPr>
+        <w:t>-----------------------------------------------------------------------------------------------</w:t>
+      </w:r>
+    </w:p>
+    <w:p>
+      <w:pPr>
+        <w:shd w:val="clear" w:color="auto" w:fill="FFFFFF"/>
+        <w:spacing w:after="0" w:line="240" w:lineRule="auto"/>
+        <w:rPr>
+          <w:rFonts w:ascii="Arial" w:eastAsia="Times New Roman" w:hAnsi="Arial" w:cs="Arial"/>
+          <w:color w:val="1F497D"/>
+          <w:sz w:val="19"/>
+          <w:szCs w:val="19"/>
+        </w:rPr>
+      </w:pPr>
+      <w:r>
+        <w:rPr>
+          <w:rFonts w:ascii="Arial" w:eastAsia="Times New Roman" w:hAnsi="Arial" w:cs="Arial"/>
+          <w:color w:val="1F497D"/>
+          <w:sz w:val="19"/>
+          <w:szCs w:val="19"/>
+        </w:rPr>
+        <w:t>Wrote and tested functional base station code</w:t>
+      </w:r>
+    </w:p>
+    <w:p>
+      <w:pPr>
+        <w:shd w:val="clear" w:color="auto" w:fill="FFFFFF"/>
+        <w:spacing w:after="0" w:line="240" w:lineRule="auto"/>
+        <w:rPr>
+          <w:rFonts w:ascii="Arial" w:eastAsia="Times New Roman" w:hAnsi="Arial" w:cs="Arial"/>
+          <w:color w:val="1F497D"/>
+          <w:sz w:val="19"/>
+          <w:szCs w:val="19"/>
+        </w:rPr>
+      </w:pPr>
+      <w:r>
+        <w:rPr>
+          <w:rFonts w:ascii="Arial" w:eastAsia="Times New Roman" w:hAnsi="Arial" w:cs="Arial"/>
+          <w:color w:val="1F497D"/>
+          <w:sz w:val="19"/>
+          <w:szCs w:val="19"/>
+        </w:rPr>
+        <w:lastRenderedPageBreak/>
+        <w:t>Wrote and tested functional satellite code</w:t>
+      </w:r>
+    </w:p>
+    <w:p>
+      <w:pPr>
+        <w:shd w:val="clear" w:color="auto" w:fill="FFFFFF"/>
+        <w:spacing w:after="0" w:line="240" w:lineRule="auto"/>
+        <w:rPr>
+          <w:rFonts w:ascii="Arial" w:eastAsia="Times New Roman" w:hAnsi="Arial" w:cs="Arial"/>
+          <w:color w:val="1F497D"/>
+          <w:sz w:val="19"/>
+          <w:szCs w:val="19"/>
+        </w:rPr>
+      </w:pPr>
+      <w:r>
+        <w:rPr>
+          <w:rFonts w:ascii="Arial" w:eastAsia="Times New Roman" w:hAnsi="Arial" w:cs="Arial"/>
+          <w:color w:val="1F497D"/>
+          <w:sz w:val="19"/>
+          <w:szCs w:val="19"/>
+        </w:rPr>
+        <w:t>Performed preliminary range tests </w:t>
+      </w:r>
+    </w:p>
+    <w:p>
+      <w:pPr>
+        <w:shd w:val="clear" w:color="auto" w:fill="FFFFFF"/>
+        <w:spacing w:after="0" w:line="240" w:lineRule="auto"/>
+        <w:rPr>
+          <w:rFonts w:ascii="Arial" w:eastAsia="Times New Roman" w:hAnsi="Arial" w:cs="Arial"/>
+          <w:color w:val="1F497D"/>
+          <w:sz w:val="19"/>
+          <w:szCs w:val="19"/>
+        </w:rPr>
+      </w:pPr>
+      <w:r>
+        <w:rPr>
+          <w:rFonts w:ascii="Arial" w:eastAsia="Times New Roman" w:hAnsi="Arial" w:cs="Arial"/>
+          <w:color w:val="1F497D"/>
+          <w:sz w:val="19"/>
+          <w:szCs w:val="19"/>
+        </w:rPr>
+        <w:t>Handed off functional satellite/base combo for testing with GUI frontend</w:t>
+      </w:r>
+    </w:p>
+    <w:p>
+      <w:pPr>
+        <w:shd w:val="clear" w:color="auto" w:fill="FFFFFF"/>
+        <w:spacing w:after="0" w:line="240" w:lineRule="auto"/>
+        <w:rPr>
+          <w:rFonts w:ascii="Arial" w:eastAsia="Times New Roman" w:hAnsi="Arial" w:cs="Arial"/>
+          <w:color w:val="1F497D"/>
+          <w:sz w:val="19"/>
+          <w:szCs w:val="19"/>
+        </w:rPr>
+      </w:pPr>
+      <w:r>
+        <w:rPr>
+          <w:rFonts w:ascii="Arial" w:eastAsia="Times New Roman" w:hAnsi="Arial" w:cs="Arial"/>
+          <w:color w:val="1F497D"/>
+          <w:sz w:val="19"/>
+          <w:szCs w:val="19"/>
+        </w:rPr>
+        <w:t>Troubleshot button code glitch</w:t>
+      </w:r>
+    </w:p>
+    <w:p>
+      <w:pPr>
+        <w:shd w:val="clear" w:color="auto" w:fill="FFFFFF"/>
+        <w:spacing w:after="0" w:line="240" w:lineRule="auto"/>
+        <w:rPr>
+          <w:rFonts w:ascii="Arial" w:eastAsia="Times New Roman" w:hAnsi="Arial" w:cs="Arial"/>
+          <w:color w:val="1F497D"/>
+          <w:sz w:val="19"/>
+          <w:szCs w:val="19"/>
+        </w:rPr>
+      </w:pPr>
+    </w:p>
+    <w:p>
+      <w:pPr>
+        <w:shd w:val="clear" w:color="auto" w:fill="FFFFFF"/>
+        <w:spacing w:after="0" w:line="240" w:lineRule="auto"/>
+        <w:rPr>
+          <w:rFonts w:ascii="Arial" w:eastAsia="Times New Roman" w:hAnsi="Arial" w:cs="Arial"/>
+          <w:color w:val="1F497D"/>
+          <w:sz w:val="19"/>
+          <w:szCs w:val="19"/>
+        </w:rPr>
+      </w:pPr>
+      <w:r>
+        <w:rPr>
+          <w:rFonts w:ascii="Arial" w:eastAsia="Times New Roman" w:hAnsi="Arial" w:cs="Arial"/>
+          <w:color w:val="1F497D"/>
+          <w:sz w:val="19"/>
+          <w:szCs w:val="19"/>
+        </w:rPr>
+        <w:t>Next Week</w:t>
+      </w:r>
+    </w:p>
+    <w:p>
+      <w:pPr>
+        <w:shd w:val="clear" w:color="auto" w:fill="FFFFFF"/>
+        <w:spacing w:after="0" w:line="240" w:lineRule="auto"/>
+        <w:rPr>
+          <w:rFonts w:ascii="Arial" w:eastAsia="Times New Roman" w:hAnsi="Arial" w:cs="Arial"/>
+          <w:color w:val="1F497D"/>
+          <w:sz w:val="19"/>
+          <w:szCs w:val="19"/>
+        </w:rPr>
+      </w:pPr>
+      <w:r>
+        <w:rPr>
+          <w:rFonts w:ascii="Arial" w:eastAsia="Times New Roman" w:hAnsi="Arial" w:cs="Arial"/>
+          <w:color w:val="1F497D"/>
+          <w:sz w:val="19"/>
+          <w:szCs w:val="19"/>
+        </w:rPr>
+        <w:t>-------------------------------------------------------------</w:t>
+      </w:r>
+    </w:p>
+    <w:p>
+      <w:pPr>
+        <w:shd w:val="clear" w:color="auto" w:fill="FFFFFF"/>
+        <w:spacing w:after="0" w:line="240" w:lineRule="auto"/>
+        <w:rPr>
+          <w:rFonts w:ascii="Arial" w:eastAsia="Times New Roman" w:hAnsi="Arial" w:cs="Arial"/>
+          <w:color w:val="1F497D"/>
+          <w:sz w:val="19"/>
+          <w:szCs w:val="19"/>
+        </w:rPr>
+      </w:pPr>
+      <w:r>
+        <w:rPr>
+          <w:rFonts w:ascii="Arial" w:eastAsia="Times New Roman" w:hAnsi="Arial" w:cs="Arial"/>
+          <w:color w:val="1F497D"/>
+          <w:sz w:val="19"/>
+          <w:szCs w:val="19"/>
+        </w:rPr>
+        <w:t>Get ESD protection on boards</w:t>
+      </w:r>
+    </w:p>
+    <w:p>
+      <w:pPr>
+        <w:shd w:val="clear" w:color="auto" w:fill="FFFFFF"/>
+        <w:spacing w:after="0" w:line="240" w:lineRule="auto"/>
+        <w:rPr>
+          <w:rFonts w:ascii="Arial" w:eastAsia="Times New Roman" w:hAnsi="Arial" w:cs="Arial"/>
+          <w:color w:val="1F497D"/>
+          <w:sz w:val="19"/>
+          <w:szCs w:val="19"/>
+        </w:rPr>
+      </w:pPr>
+      <w:r>
+        <w:rPr>
+          <w:rFonts w:ascii="Arial" w:eastAsia="Times New Roman" w:hAnsi="Arial" w:cs="Arial"/>
+          <w:color w:val="1F497D"/>
+          <w:sz w:val="19"/>
+          <w:szCs w:val="19"/>
+        </w:rPr>
+        <w:t>Test/verification/load firmware/(repair if needed) next two boards</w:t>
+      </w:r>
+    </w:p>
+    <w:p>
+      <w:pPr>
+        <w:shd w:val="clear" w:color="auto" w:fill="FFFFFF"/>
+        <w:spacing w:after="0" w:line="240" w:lineRule="auto"/>
+        <w:rPr>
+          <w:rFonts w:ascii="Arial" w:eastAsia="Times New Roman" w:hAnsi="Arial" w:cs="Arial"/>
+          <w:color w:val="1F497D"/>
+          <w:sz w:val="19"/>
+          <w:szCs w:val="19"/>
+        </w:rPr>
+      </w:pPr>
+      <w:r>
+        <w:rPr>
+          <w:rFonts w:ascii="Arial" w:eastAsia="Times New Roman" w:hAnsi="Arial" w:cs="Arial"/>
+          <w:color w:val="1F497D"/>
+          <w:sz w:val="19"/>
+          <w:szCs w:val="19"/>
+        </w:rPr>
+        <w:t>Test cases and measurements with batteries installed</w:t>
+      </w:r>
+    </w:p>
+    <w:p>
+      <w:pPr>
+        <w:shd w:val="clear" w:color="auto" w:fill="FFFFFF"/>
+        <w:spacing w:after="0" w:line="240" w:lineRule="auto"/>
+        <w:rPr>
+          <w:rFonts w:ascii="Arial" w:eastAsia="Times New Roman" w:hAnsi="Arial" w:cs="Arial"/>
+          <w:color w:val="1F497D"/>
+          <w:sz w:val="19"/>
+          <w:szCs w:val="19"/>
+        </w:rPr>
+      </w:pPr>
+      <w:r>
+        <w:rPr>
+          <w:rFonts w:ascii="Arial" w:eastAsia="Times New Roman" w:hAnsi="Arial" w:cs="Arial"/>
+          <w:color w:val="1F497D"/>
+          <w:sz w:val="19"/>
+          <w:szCs w:val="19"/>
+        </w:rPr>
+        <w:t>Clean up project code and have a team review for it</w:t>
+      </w:r>
+    </w:p>
+    <w:p>
+      <w:pPr>
+        <w:shd w:val="clear" w:color="auto" w:fill="FFFFFF"/>
+        <w:spacing w:after="0" w:line="240" w:lineRule="auto"/>
+        <w:rPr>
+          <w:rFonts w:ascii="Arial" w:eastAsia="Times New Roman" w:hAnsi="Arial" w:cs="Arial"/>
+          <w:color w:val="1F497D"/>
+          <w:sz w:val="19"/>
+          <w:szCs w:val="19"/>
+        </w:rPr>
+      </w:pPr>
+    </w:p>
+    <w:p>
+      <w:pPr>
+        <w:spacing w:after="0" w:line="240" w:lineRule="auto"/>
         <w:rPr>
           <w:rFonts w:ascii="Arial" w:eastAsia="Times New Roman" w:hAnsi="Arial" w:cs="Arial"/>
           <w:color w:val="1F497D"/>
@@ -2484,329 +2658,8 @@
           <w:szCs w:val="20"/>
           <w:shd w:val="clear" w:color="auto" w:fill="FFFFFF"/>
         </w:rPr>
-        <w:t>================================================================================</w:t>
-      </w:r>
-    </w:p>
-    <w:p>
-      <w:pPr>
-        <w:spacing w:after="0" w:line="240" w:lineRule="auto"/>
-        <w:rPr>
-          <w:rFonts w:ascii="Arial" w:eastAsia="Times New Roman" w:hAnsi="Arial" w:cs="Arial"/>
-          <w:color w:val="1F497D"/>
-          <w:sz w:val="19"/>
-          <w:szCs w:val="19"/>
-          <w:shd w:val="clear" w:color="auto" w:fill="FFFFFF"/>
-        </w:rPr>
-      </w:pPr>
-      <w:r>
-        <w:rPr>
-          <w:rFonts w:ascii="Arial" w:eastAsia="Times New Roman" w:hAnsi="Arial" w:cs="Arial"/>
-          <w:color w:val="1F497D"/>
-          <w:sz w:val="19"/>
-          <w:szCs w:val="19"/>
-          <w:shd w:val="clear" w:color="auto" w:fill="FFFFFF"/>
-        </w:rPr>
-        <w:t>Last Week (2014-11-30)</w:t>
-      </w:r>
-    </w:p>
-    <w:p>
-      <w:pPr>
-        <w:shd w:val="clear" w:color="auto" w:fill="FFFFFF"/>
-        <w:spacing w:after="0" w:line="240" w:lineRule="auto"/>
-        <w:rPr>
-          <w:rFonts w:ascii="Arial" w:eastAsia="Times New Roman" w:hAnsi="Arial" w:cs="Arial"/>
-          <w:color w:val="1F497D"/>
-          <w:sz w:val="19"/>
-          <w:szCs w:val="19"/>
-        </w:rPr>
-      </w:pPr>
-      <w:r>
-        <w:rPr>
-          <w:rFonts w:ascii="Arial" w:eastAsia="Times New Roman" w:hAnsi="Arial" w:cs="Arial"/>
-          <w:color w:val="1F497D"/>
-          <w:sz w:val="19"/>
-          <w:szCs w:val="19"/>
-        </w:rPr>
-        <w:t>-----------------------------------------------------------------------------------------------</w:t>
-      </w:r>
-    </w:p>
-    <w:p>
-      <w:pPr>
-        <w:shd w:val="clear" w:color="auto" w:fill="FFFFFF"/>
-        <w:spacing w:after="0" w:line="240" w:lineRule="auto"/>
-        <w:rPr>
-          <w:rFonts w:ascii="Arial" w:eastAsia="Times New Roman" w:hAnsi="Arial" w:cs="Arial"/>
-          <w:color w:val="1F497D"/>
-          <w:sz w:val="19"/>
-          <w:szCs w:val="19"/>
-        </w:rPr>
-      </w:pPr>
-      <w:r>
-        <w:rPr>
-          <w:rFonts w:ascii="Arial" w:eastAsia="Times New Roman" w:hAnsi="Arial" w:cs="Arial"/>
-          <w:color w:val="1F497D"/>
-          <w:sz w:val="19"/>
-          <w:szCs w:val="19"/>
-        </w:rPr>
-        <w:t>Wrote and tested functional base station code</w:t>
-      </w:r>
-    </w:p>
-    <w:p>
-      <w:pPr>
-        <w:shd w:val="clear" w:color="auto" w:fill="FFFFFF"/>
-        <w:spacing w:after="0" w:line="240" w:lineRule="auto"/>
-        <w:rPr>
-          <w:rFonts w:ascii="Arial" w:eastAsia="Times New Roman" w:hAnsi="Arial" w:cs="Arial"/>
-          <w:color w:val="1F497D"/>
-          <w:sz w:val="19"/>
-          <w:szCs w:val="19"/>
-        </w:rPr>
-      </w:pPr>
-      <w:r>
-        <w:rPr>
-          <w:rFonts w:ascii="Arial" w:eastAsia="Times New Roman" w:hAnsi="Arial" w:cs="Arial"/>
-          <w:color w:val="1F497D"/>
-          <w:sz w:val="19"/>
-          <w:szCs w:val="19"/>
-        </w:rPr>
-        <w:lastRenderedPageBreak/>
-        <w:t xml:space="preserve">Wrote and </w:t>
-      </w:r>
-      <w:r>
-        <w:rPr>
-          <w:rFonts w:ascii="Arial" w:eastAsia="Times New Roman" w:hAnsi="Arial" w:cs="Arial"/>
-          <w:color w:val="1F497D"/>
-          <w:sz w:val="19"/>
-          <w:szCs w:val="19"/>
-        </w:rPr>
-        <w:t>tested functional satellite code</w:t>
-      </w:r>
-    </w:p>
-    <w:p>
-      <w:pPr>
-        <w:shd w:val="clear" w:color="auto" w:fill="FFFFFF"/>
-        <w:spacing w:after="0" w:line="240" w:lineRule="auto"/>
-        <w:rPr>
-          <w:rFonts w:ascii="Arial" w:eastAsia="Times New Roman" w:hAnsi="Arial" w:cs="Arial"/>
-          <w:color w:val="1F497D"/>
-          <w:sz w:val="19"/>
-          <w:szCs w:val="19"/>
-        </w:rPr>
-      </w:pPr>
-      <w:r>
-        <w:rPr>
-          <w:rFonts w:ascii="Arial" w:eastAsia="Times New Roman" w:hAnsi="Arial" w:cs="Arial"/>
-          <w:color w:val="1F497D"/>
-          <w:sz w:val="19"/>
-          <w:szCs w:val="19"/>
-        </w:rPr>
-        <w:t>Performed preliminary range tests </w:t>
-      </w:r>
-    </w:p>
-    <w:p>
-      <w:pPr>
-        <w:shd w:val="clear" w:color="auto" w:fill="FFFFFF"/>
-        <w:spacing w:after="0" w:line="240" w:lineRule="auto"/>
-        <w:rPr>
-          <w:rFonts w:ascii="Arial" w:eastAsia="Times New Roman" w:hAnsi="Arial" w:cs="Arial"/>
-          <w:color w:val="1F497D"/>
-          <w:sz w:val="19"/>
-          <w:szCs w:val="19"/>
-        </w:rPr>
-      </w:pPr>
-      <w:r>
-        <w:rPr>
-          <w:rFonts w:ascii="Arial" w:eastAsia="Times New Roman" w:hAnsi="Arial" w:cs="Arial"/>
-          <w:color w:val="1F497D"/>
-          <w:sz w:val="19"/>
-          <w:szCs w:val="19"/>
-        </w:rPr>
-        <w:t>Handed off functional satellite/base combo for testing with GUI frontend</w:t>
-      </w:r>
-    </w:p>
-    <w:p>
-      <w:pPr>
-        <w:shd w:val="clear" w:color="auto" w:fill="FFFFFF"/>
-        <w:spacing w:after="0" w:line="240" w:lineRule="auto"/>
-        <w:rPr>
-          <w:rFonts w:ascii="Arial" w:eastAsia="Times New Roman" w:hAnsi="Arial" w:cs="Arial"/>
-          <w:color w:val="1F497D"/>
-          <w:sz w:val="19"/>
-          <w:szCs w:val="19"/>
-        </w:rPr>
-      </w:pPr>
-      <w:r>
-        <w:rPr>
-          <w:rFonts w:ascii="Arial" w:eastAsia="Times New Roman" w:hAnsi="Arial" w:cs="Arial"/>
-          <w:color w:val="1F497D"/>
-          <w:sz w:val="19"/>
-          <w:szCs w:val="19"/>
-        </w:rPr>
-        <w:t>Troubleshot button code glitch</w:t>
-      </w:r>
-    </w:p>
-    <w:p>
-      <w:pPr>
-        <w:shd w:val="clear" w:color="auto" w:fill="FFFFFF"/>
-        <w:spacing w:after="0" w:line="240" w:lineRule="auto"/>
-        <w:rPr>
-          <w:rFonts w:ascii="Arial" w:eastAsia="Times New Roman" w:hAnsi="Arial" w:cs="Arial"/>
-          <w:color w:val="1F497D"/>
-          <w:sz w:val="19"/>
-          <w:szCs w:val="19"/>
-        </w:rPr>
-      </w:pPr>
-    </w:p>
-    <w:p>
-      <w:pPr>
-        <w:shd w:val="clear" w:color="auto" w:fill="FFFFFF"/>
-        <w:spacing w:after="0" w:line="240" w:lineRule="auto"/>
-        <w:rPr>
-          <w:rFonts w:ascii="Arial" w:eastAsia="Times New Roman" w:hAnsi="Arial" w:cs="Arial"/>
-          <w:color w:val="1F497D"/>
-          <w:sz w:val="19"/>
-          <w:szCs w:val="19"/>
-        </w:rPr>
-      </w:pPr>
-      <w:r>
-        <w:rPr>
-          <w:rFonts w:ascii="Arial" w:eastAsia="Times New Roman" w:hAnsi="Arial" w:cs="Arial"/>
-          <w:color w:val="1F497D"/>
-          <w:sz w:val="19"/>
-          <w:szCs w:val="19"/>
-        </w:rPr>
-        <w:t>Next Week</w:t>
-      </w:r>
-    </w:p>
-    <w:p>
-      <w:pPr>
-        <w:shd w:val="clear" w:color="auto" w:fill="FFFFFF"/>
-        <w:spacing w:after="0" w:line="240" w:lineRule="auto"/>
-        <w:rPr>
-          <w:rFonts w:ascii="Arial" w:eastAsia="Times New Roman" w:hAnsi="Arial" w:cs="Arial"/>
-          <w:color w:val="1F497D"/>
-          <w:sz w:val="19"/>
-          <w:szCs w:val="19"/>
-        </w:rPr>
-      </w:pPr>
-      <w:r>
-        <w:rPr>
-          <w:rFonts w:ascii="Arial" w:eastAsia="Times New Roman" w:hAnsi="Arial" w:cs="Arial"/>
-          <w:color w:val="1F497D"/>
-          <w:sz w:val="19"/>
-          <w:szCs w:val="19"/>
-        </w:rPr>
-        <w:t>-------------------------------------------------------------</w:t>
-      </w:r>
-    </w:p>
-    <w:p>
-      <w:pPr>
-        <w:shd w:val="clear" w:color="auto" w:fill="FFFFFF"/>
-        <w:spacing w:after="0" w:line="240" w:lineRule="auto"/>
-        <w:rPr>
-          <w:rFonts w:ascii="Arial" w:eastAsia="Times New Roman" w:hAnsi="Arial" w:cs="Arial"/>
-          <w:color w:val="1F497D"/>
-          <w:sz w:val="19"/>
-          <w:szCs w:val="19"/>
-        </w:rPr>
-      </w:pPr>
-      <w:r>
-        <w:rPr>
-          <w:rFonts w:ascii="Arial" w:eastAsia="Times New Roman" w:hAnsi="Arial" w:cs="Arial"/>
-          <w:color w:val="1F497D"/>
-          <w:sz w:val="19"/>
-          <w:szCs w:val="19"/>
-        </w:rPr>
-        <w:t xml:space="preserve">Get ESD </w:t>
-      </w:r>
-      <w:r>
-        <w:rPr>
-          <w:rFonts w:ascii="Arial" w:eastAsia="Times New Roman" w:hAnsi="Arial" w:cs="Arial"/>
-          <w:color w:val="1F497D"/>
-          <w:sz w:val="19"/>
-          <w:szCs w:val="19"/>
-        </w:rPr>
-        <w:t>protection on boards</w:t>
-      </w:r>
-    </w:p>
-    <w:p>
-      <w:pPr>
-        <w:shd w:val="clear" w:color="auto" w:fill="FFFFFF"/>
-        <w:spacing w:after="0" w:line="240" w:lineRule="auto"/>
-        <w:rPr>
-          <w:rFonts w:ascii="Arial" w:eastAsia="Times New Roman" w:hAnsi="Arial" w:cs="Arial"/>
-          <w:color w:val="1F497D"/>
-          <w:sz w:val="19"/>
-          <w:szCs w:val="19"/>
-        </w:rPr>
-      </w:pPr>
-      <w:r>
-        <w:rPr>
-          <w:rFonts w:ascii="Arial" w:eastAsia="Times New Roman" w:hAnsi="Arial" w:cs="Arial"/>
-          <w:color w:val="1F497D"/>
-          <w:sz w:val="19"/>
-          <w:szCs w:val="19"/>
-        </w:rPr>
-        <w:t>Test/verification/load firmware/(repair if needed) next two boards</w:t>
-      </w:r>
-    </w:p>
-    <w:p>
-      <w:pPr>
-        <w:shd w:val="clear" w:color="auto" w:fill="FFFFFF"/>
-        <w:spacing w:after="0" w:line="240" w:lineRule="auto"/>
-        <w:rPr>
-          <w:rFonts w:ascii="Arial" w:eastAsia="Times New Roman" w:hAnsi="Arial" w:cs="Arial"/>
-          <w:color w:val="1F497D"/>
-          <w:sz w:val="19"/>
-          <w:szCs w:val="19"/>
-        </w:rPr>
-      </w:pPr>
-      <w:r>
-        <w:rPr>
-          <w:rFonts w:ascii="Arial" w:eastAsia="Times New Roman" w:hAnsi="Arial" w:cs="Arial"/>
-          <w:color w:val="1F497D"/>
-          <w:sz w:val="19"/>
-          <w:szCs w:val="19"/>
-        </w:rPr>
-        <w:t>Test cases and measurements with batteries installed</w:t>
-      </w:r>
-    </w:p>
-    <w:p>
-      <w:pPr>
-        <w:shd w:val="clear" w:color="auto" w:fill="FFFFFF"/>
-        <w:spacing w:after="0" w:line="240" w:lineRule="auto"/>
-        <w:rPr>
-          <w:rFonts w:ascii="Arial" w:eastAsia="Times New Roman" w:hAnsi="Arial" w:cs="Arial"/>
-          <w:color w:val="1F497D"/>
-          <w:sz w:val="19"/>
-          <w:szCs w:val="19"/>
-        </w:rPr>
-      </w:pPr>
-      <w:r>
-        <w:rPr>
-          <w:rFonts w:ascii="Arial" w:eastAsia="Times New Roman" w:hAnsi="Arial" w:cs="Arial"/>
-          <w:color w:val="1F497D"/>
-          <w:sz w:val="19"/>
-          <w:szCs w:val="19"/>
-        </w:rPr>
-        <w:t>Clean up project code and have a team review for it</w:t>
-      </w:r>
-    </w:p>
-    <w:p>
-      <w:pPr>
-        <w:shd w:val="clear" w:color="auto" w:fill="FFFFFF"/>
-        <w:spacing w:after="0" w:line="240" w:lineRule="auto"/>
-        <w:rPr>
-          <w:rFonts w:ascii="Arial" w:eastAsia="Times New Roman" w:hAnsi="Arial" w:cs="Arial"/>
-          <w:color w:val="1F497D"/>
-          <w:sz w:val="19"/>
-          <w:szCs w:val="19"/>
-        </w:rPr>
-      </w:pPr>
-    </w:p>
-    <w:p>
-      <w:pPr>
-        <w:spacing w:after="0" w:line="240" w:lineRule="auto"/>
+      </w:pPr>
+      <w:r>
         <w:rPr>
           <w:rFonts w:ascii="Arial" w:eastAsia="Times New Roman" w:hAnsi="Arial" w:cs="Arial"/>
           <w:color w:val="1F497D"/>
@@ -2814,69 +2667,71 @@
           <w:szCs w:val="20"/>
           <w:shd w:val="clear" w:color="auto" w:fill="FFFFFF"/>
         </w:rPr>
-      </w:pPr>
-      <w:r>
+        <w:t>================================================================================</w:t>
+      </w:r>
+    </w:p>
+    <w:p>
+      <w:pPr>
+        <w:spacing w:after="0" w:line="240" w:lineRule="auto"/>
+        <w:rPr>
+          <w:rFonts w:ascii="Arial" w:eastAsia="Times New Roman" w:hAnsi="Arial" w:cs="Arial"/>
+          <w:color w:val="1F497D"/>
+          <w:sz w:val="19"/>
+          <w:szCs w:val="19"/>
+          <w:shd w:val="clear" w:color="auto" w:fill="FFFFFF"/>
+        </w:rPr>
+      </w:pPr>
+      <w:r>
+        <w:rPr>
+          <w:rFonts w:ascii="Arial" w:eastAsia="Times New Roman" w:hAnsi="Arial" w:cs="Arial"/>
+          <w:color w:val="1F497D"/>
+          <w:sz w:val="19"/>
+          <w:szCs w:val="19"/>
+          <w:shd w:val="clear" w:color="auto" w:fill="FFFFFF"/>
+        </w:rPr>
+        <w:t>Last Week (plus most of another, finals) (2014-12-12)</w:t>
+      </w:r>
+    </w:p>
+    <w:p>
+      <w:pPr>
+        <w:shd w:val="clear" w:color="auto" w:fill="FFFFFF"/>
+        <w:spacing w:after="0" w:line="240" w:lineRule="auto"/>
+        <w:rPr>
+          <w:rFonts w:ascii="Arial" w:eastAsia="Times New Roman" w:hAnsi="Arial" w:cs="Arial"/>
+          <w:color w:val="1F497D"/>
+          <w:sz w:val="19"/>
+          <w:szCs w:val="19"/>
+        </w:rPr>
+      </w:pPr>
+      <w:r>
+        <w:rPr>
+          <w:rFonts w:ascii="Arial" w:eastAsia="Times New Roman" w:hAnsi="Arial" w:cs="Arial"/>
+          <w:color w:val="1F497D"/>
+          <w:sz w:val="19"/>
+          <w:szCs w:val="19"/>
+        </w:rPr>
+        <w:t>-------------------------------------------------------------------------------------------</w:t>
+      </w:r>
+    </w:p>
+    <w:p>
+      <w:pPr>
+        <w:shd w:val="clear" w:color="auto" w:fill="FFFFFF"/>
+        <w:spacing w:after="0" w:line="240" w:lineRule="auto"/>
         <w:rPr>
           <w:rFonts w:ascii="Arial" w:eastAsia="Times New Roman" w:hAnsi="Arial" w:cs="Arial"/>
           <w:color w:val="1F497D"/>
           <w:sz w:val="20"/>
           <w:szCs w:val="20"/>
-          <w:shd w:val="clear" w:color="auto" w:fill="FFFFFF"/>
-        </w:rPr>
-        <w:t>==============================================================</w:t>
-      </w:r>
+        </w:rPr>
+      </w:pPr>
       <w:r>
         <w:rPr>
           <w:rFonts w:ascii="Arial" w:eastAsia="Times New Roman" w:hAnsi="Arial" w:cs="Arial"/>
           <w:color w:val="1F497D"/>
           <w:sz w:val="20"/>
           <w:szCs w:val="20"/>
-          <w:shd w:val="clear" w:color="auto" w:fill="FFFFFF"/>
-        </w:rPr>
-        <w:t>==================</w:t>
-      </w:r>
-    </w:p>
-    <w:p>
-      <w:pPr>
-        <w:spacing w:after="0" w:line="240" w:lineRule="auto"/>
-        <w:rPr>
-          <w:rFonts w:ascii="Arial" w:eastAsia="Times New Roman" w:hAnsi="Arial" w:cs="Arial"/>
-          <w:color w:val="1F497D"/>
-          <w:sz w:val="19"/>
-          <w:szCs w:val="19"/>
-          <w:shd w:val="clear" w:color="auto" w:fill="FFFFFF"/>
-        </w:rPr>
-      </w:pPr>
-      <w:r>
-        <w:rPr>
-          <w:rFonts w:ascii="Arial" w:eastAsia="Times New Roman" w:hAnsi="Arial" w:cs="Arial"/>
-          <w:color w:val="1F497D"/>
-          <w:sz w:val="19"/>
-          <w:szCs w:val="19"/>
-          <w:shd w:val="clear" w:color="auto" w:fill="FFFFFF"/>
-        </w:rPr>
-        <w:t>Last Week (plus most of another, finals) (2014-12-12)</w:t>
-      </w:r>
-    </w:p>
-    <w:p>
-      <w:pPr>
-        <w:shd w:val="clear" w:color="auto" w:fill="FFFFFF"/>
-        <w:spacing w:after="0" w:line="240" w:lineRule="auto"/>
-        <w:rPr>
-          <w:rFonts w:ascii="Arial" w:eastAsia="Times New Roman" w:hAnsi="Arial" w:cs="Arial"/>
-          <w:color w:val="1F497D"/>
-          <w:sz w:val="19"/>
-          <w:szCs w:val="19"/>
-        </w:rPr>
-      </w:pPr>
-      <w:r>
-        <w:rPr>
-          <w:rFonts w:ascii="Arial" w:eastAsia="Times New Roman" w:hAnsi="Arial" w:cs="Arial"/>
-          <w:color w:val="1F497D"/>
-          <w:sz w:val="19"/>
-          <w:szCs w:val="19"/>
-        </w:rPr>
-        <w:t>-------------------------------------------------------------------------------------------</w:t>
+        </w:rPr>
+        <w:t>Firmware load/test/verification/repair of other two boards</w:t>
       </w:r>
     </w:p>
     <w:p>
@@ -2897,7 +2752,7 @@
           <w:sz w:val="20"/>
           <w:szCs w:val="20"/>
         </w:rPr>
-        <w:t>Firmware load/test/verification/repair of other two boards</w:t>
+        <w:t>Test cases and measurements with batteries installed</w:t>
       </w:r>
     </w:p>
     <w:p>
@@ -2918,122 +2773,125 @@
           <w:sz w:val="20"/>
           <w:szCs w:val="20"/>
         </w:rPr>
-        <w:t>Test cases and measurements with</w:t>
-      </w:r>
-      <w:r>
+        <w:t>Cleaned up project code and have a team review for it</w:t>
+      </w:r>
+    </w:p>
+    <w:p>
+      <w:pPr>
+        <w:shd w:val="clear" w:color="auto" w:fill="FFFFFF"/>
+        <w:spacing w:after="0" w:line="240" w:lineRule="auto"/>
         <w:rPr>
           <w:rFonts w:ascii="Arial" w:eastAsia="Times New Roman" w:hAnsi="Arial" w:cs="Arial"/>
           <w:color w:val="1F497D"/>
           <w:sz w:val="20"/>
           <w:szCs w:val="20"/>
         </w:rPr>
-        <w:t xml:space="preserve"> batteries installed</w:t>
-      </w:r>
-    </w:p>
-    <w:p>
-      <w:pPr>
-        <w:shd w:val="clear" w:color="auto" w:fill="FFFFFF"/>
-        <w:spacing w:after="0" w:line="240" w:lineRule="auto"/>
+      </w:pPr>
+      <w:r>
         <w:rPr>
           <w:rFonts w:ascii="Arial" w:eastAsia="Times New Roman" w:hAnsi="Arial" w:cs="Arial"/>
           <w:color w:val="1F497D"/>
           <w:sz w:val="20"/>
           <w:szCs w:val="20"/>
         </w:rPr>
-      </w:pPr>
-      <w:r>
+        <w:t>Modification to base station to handle 100 devices</w:t>
+      </w:r>
+    </w:p>
+    <w:p>
+      <w:pPr>
+        <w:shd w:val="clear" w:color="auto" w:fill="FFFFFF"/>
+        <w:spacing w:after="0" w:line="240" w:lineRule="auto"/>
         <w:rPr>
           <w:rFonts w:ascii="Arial" w:eastAsia="Times New Roman" w:hAnsi="Arial" w:cs="Arial"/>
           <w:color w:val="1F497D"/>
           <w:sz w:val="20"/>
           <w:szCs w:val="20"/>
         </w:rPr>
-        <w:t>Cleaned up project code and have a team review for it</w:t>
-      </w:r>
-    </w:p>
-    <w:p>
-      <w:pPr>
-        <w:shd w:val="clear" w:color="auto" w:fill="FFFFFF"/>
-        <w:spacing w:after="0" w:line="240" w:lineRule="auto"/>
+      </w:pPr>
+      <w:r>
         <w:rPr>
           <w:rFonts w:ascii="Arial" w:eastAsia="Times New Roman" w:hAnsi="Arial" w:cs="Arial"/>
           <w:color w:val="1F497D"/>
           <w:sz w:val="20"/>
           <w:szCs w:val="20"/>
         </w:rPr>
-      </w:pPr>
-      <w:r>
+        <w:t>Test code created for 100 device verification</w:t>
+      </w:r>
+    </w:p>
+    <w:p>
+      <w:pPr>
+        <w:shd w:val="clear" w:color="auto" w:fill="FFFFFF"/>
+        <w:spacing w:after="0" w:line="240" w:lineRule="auto"/>
         <w:rPr>
           <w:rFonts w:ascii="Arial" w:eastAsia="Times New Roman" w:hAnsi="Arial" w:cs="Arial"/>
           <w:color w:val="1F497D"/>
           <w:sz w:val="20"/>
           <w:szCs w:val="20"/>
         </w:rPr>
-        <w:t>Modification to base station to handle 100 devices</w:t>
-      </w:r>
-    </w:p>
-    <w:p>
-      <w:pPr>
-        <w:shd w:val="clear" w:color="auto" w:fill="FFFFFF"/>
-        <w:spacing w:after="0" w:line="240" w:lineRule="auto"/>
+      </w:pPr>
+      <w:r>
         <w:rPr>
           <w:rFonts w:ascii="Arial" w:eastAsia="Times New Roman" w:hAnsi="Arial" w:cs="Arial"/>
           <w:color w:val="1F497D"/>
           <w:sz w:val="20"/>
           <w:szCs w:val="20"/>
         </w:rPr>
-      </w:pPr>
-      <w:r>
+        <w:t>Bug squashing on satellites and base station</w:t>
+      </w:r>
+    </w:p>
+    <w:p>
+      <w:pPr>
+        <w:shd w:val="clear" w:color="auto" w:fill="FFFFFF"/>
+        <w:spacing w:after="0" w:line="240" w:lineRule="auto"/>
         <w:rPr>
           <w:rFonts w:ascii="Arial" w:eastAsia="Times New Roman" w:hAnsi="Arial" w:cs="Arial"/>
           <w:color w:val="1F497D"/>
           <w:sz w:val="20"/>
           <w:szCs w:val="20"/>
         </w:rPr>
-        <w:t>Test code created for 100 device verification</w:t>
-      </w:r>
-    </w:p>
-    <w:p>
-      <w:pPr>
-        <w:shd w:val="clear" w:color="auto" w:fill="FFFFFF"/>
-        <w:spacing w:after="0" w:line="240" w:lineRule="auto"/>
+      </w:pPr>
+      <w:r>
         <w:rPr>
           <w:rFonts w:ascii="Arial" w:eastAsia="Times New Roman" w:hAnsi="Arial" w:cs="Arial"/>
           <w:color w:val="1F497D"/>
           <w:sz w:val="20"/>
           <w:szCs w:val="20"/>
         </w:rPr>
-      </w:pPr>
-      <w:r>
+        <w:t>Sleep between blinks code to save battery implemented</w:t>
+      </w:r>
+    </w:p>
+    <w:p>
+      <w:pPr>
+        <w:shd w:val="clear" w:color="auto" w:fill="FFFFFF"/>
+        <w:spacing w:after="0" w:line="240" w:lineRule="auto"/>
         <w:rPr>
           <w:rFonts w:ascii="Arial" w:eastAsia="Times New Roman" w:hAnsi="Arial" w:cs="Arial"/>
           <w:color w:val="1F497D"/>
           <w:sz w:val="20"/>
           <w:szCs w:val="20"/>
         </w:rPr>
-        <w:t>Bug squashing on satellites and base station</w:t>
-      </w:r>
-    </w:p>
-    <w:p>
-      <w:pPr>
-        <w:shd w:val="clear" w:color="auto" w:fill="FFFFFF"/>
-        <w:spacing w:after="0" w:line="240" w:lineRule="auto"/>
+      </w:pPr>
+      <w:r>
         <w:rPr>
           <w:rFonts w:ascii="Arial" w:eastAsia="Times New Roman" w:hAnsi="Arial" w:cs="Arial"/>
           <w:color w:val="1F497D"/>
           <w:sz w:val="20"/>
           <w:szCs w:val="20"/>
         </w:rPr>
-      </w:pPr>
-      <w:r>
+        <w:t>Presentation preparation </w:t>
+      </w:r>
+    </w:p>
+    <w:p>
+      <w:pPr>
+        <w:shd w:val="clear" w:color="auto" w:fill="FFFFFF"/>
+        <w:spacing w:after="0" w:line="240" w:lineRule="auto"/>
         <w:rPr>
           <w:rFonts w:ascii="Arial" w:eastAsia="Times New Roman" w:hAnsi="Arial" w:cs="Arial"/>
           <w:color w:val="1F497D"/>
           <w:sz w:val="20"/>
           <w:szCs w:val="20"/>
         </w:rPr>
-        <w:t xml:space="preserve">Sleep between blinks code to save </w:t>
-      </w:r>
+      </w:pPr>
       <w:r>
         <w:rPr>
           <w:rFonts w:ascii="Arial" w:eastAsia="Times New Roman" w:hAnsi="Arial" w:cs="Arial"/>
@@ -3041,7 +2899,7 @@
           <w:sz w:val="20"/>
           <w:szCs w:val="20"/>
         </w:rPr>
-        <w:t>battery implemented</w:t>
+        <w:t>Presentation delivered</w:t>
       </w:r>
     </w:p>
     <w:p>
@@ -3062,48 +2920,6 @@
           <w:sz w:val="20"/>
           <w:szCs w:val="20"/>
         </w:rPr>
-        <w:t>Presentation preparation </w:t>
-      </w:r>
-    </w:p>
-    <w:p>
-      <w:pPr>
-        <w:shd w:val="clear" w:color="auto" w:fill="FFFFFF"/>
-        <w:spacing w:after="0" w:line="240" w:lineRule="auto"/>
-        <w:rPr>
-          <w:rFonts w:ascii="Arial" w:eastAsia="Times New Roman" w:hAnsi="Arial" w:cs="Arial"/>
-          <w:color w:val="1F497D"/>
-          <w:sz w:val="20"/>
-          <w:szCs w:val="20"/>
-        </w:rPr>
-      </w:pPr>
-      <w:r>
-        <w:rPr>
-          <w:rFonts w:ascii="Arial" w:eastAsia="Times New Roman" w:hAnsi="Arial" w:cs="Arial"/>
-          <w:color w:val="1F497D"/>
-          <w:sz w:val="20"/>
-          <w:szCs w:val="20"/>
-        </w:rPr>
-        <w:t>Presentation delivered</w:t>
-      </w:r>
-    </w:p>
-    <w:p>
-      <w:pPr>
-        <w:shd w:val="clear" w:color="auto" w:fill="FFFFFF"/>
-        <w:spacing w:after="0" w:line="240" w:lineRule="auto"/>
-        <w:rPr>
-          <w:rFonts w:ascii="Arial" w:eastAsia="Times New Roman" w:hAnsi="Arial" w:cs="Arial"/>
-          <w:color w:val="1F497D"/>
-          <w:sz w:val="20"/>
-          <w:szCs w:val="20"/>
-        </w:rPr>
-      </w:pPr>
-      <w:r>
-        <w:rPr>
-          <w:rFonts w:ascii="Arial" w:eastAsia="Times New Roman" w:hAnsi="Arial" w:cs="Arial"/>
-          <w:color w:val="1F497D"/>
-          <w:sz w:val="20"/>
-          <w:szCs w:val="20"/>
-        </w:rPr>
         <w:t>Mostly maintained sanity</w:t>
       </w:r>
     </w:p>
@@ -3125,7 +2941,7 @@
           <w:b/>
         </w:rPr>
         <w:pict>
-          <v:shapetype id="shapetype_32" o:spid="_x0000_m1027" coordsize="21600,21600" o:spt="100" adj="0,,0" path="m,l21600,21600nfe">
+          <v:shapetype id="shapetype_32" o:spid="_x0000_m1029" coordsize="21600,21600" o:spt="100" adj="0,,0" path="m,l21600,21600nfe">
             <v:stroke joinstyle="miter"/>
             <v:formulas/>
             <v:path gradientshapeok="t" o:connecttype="rect" textboxrect="0,0,21600,21600"/>
@@ -3137,7 +2953,7 @@
           <w:b/>
         </w:rPr>
         <w:pict>
-          <v:shape id="shape_0" o:spid="_x0000_s1026" type="#shapetype_32" style="position:absolute;margin-left:.05pt;margin-top:18.5pt;width:474.65pt;height:0;z-index:251658240;mso-position-horizontal-relative:text;mso-position-vertical-relative:text" filled="f" stroked="t" strokecolor="black">
+          <v:shape id="shape_0" o:spid="_x0000_s1026" type="#shapetype_32" style="position:absolute;margin-left:.05pt;margin-top:18.5pt;width:474.65pt;height:0;z-index:251657728;mso-position-horizontal-relative:text;mso-position-vertical-relative:text" filled="f" stroked="t" strokecolor="black">
             <v:fill o:detectmouseclick="t"/>
             <v:stroke joinstyle="miter" endcap="flat"/>
           </v:shape>
@@ -3493,17 +3309,7 @@
           <w:szCs w:val="19"/>
           <w:shd w:val="clear" w:color="auto" w:fill="FFFFFF"/>
         </w:rPr>
-        <w:t>Last Week (2</w:t>
-      </w:r>
-      <w:r>
-        <w:rPr>
-          <w:rFonts w:ascii="Arial" w:eastAsia="Times New Roman" w:hAnsi="Arial" w:cs="Arial"/>
-          <w:color w:val="E36C0A"/>
-          <w:sz w:val="19"/>
-          <w:szCs w:val="19"/>
-          <w:shd w:val="clear" w:color="auto" w:fill="FFFFFF"/>
-        </w:rPr>
-        <w:t>014-11-02)</w:t>
+        <w:t>Last Week (2014-11-02)</w:t>
       </w:r>
     </w:p>
     <w:p>
@@ -3848,16 +3654,7 @@
           <w:sz w:val="19"/>
           <w:szCs w:val="19"/>
         </w:rPr>
-        <w:t>-----------------------------------------------</w:t>
-      </w:r>
-      <w:r>
-        <w:rPr>
-          <w:rFonts w:ascii="Arial" w:eastAsia="Times New Roman" w:hAnsi="Arial" w:cs="Arial"/>
-          <w:color w:val="E36C0A"/>
-          <w:sz w:val="19"/>
-          <w:szCs w:val="19"/>
-        </w:rPr>
-        <w:t>----------------------------------------------------------------------------------------------------</w:t>
+        <w:t>---------------------------------------------------------------------------------------------------------------------------------------------------</w:t>
       </w:r>
       <w:r>
         <w:rPr>
@@ -4632,16 +4429,7 @@
           <w:sz w:val="19"/>
           <w:szCs w:val="19"/>
         </w:rPr>
-        <w:t>--------------------------------------------------------</w:t>
-      </w:r>
-      <w:r>
-        <w:rPr>
-          <w:rFonts w:ascii="Arial" w:eastAsia="Times New Roman" w:hAnsi="Arial" w:cs="Arial"/>
-          <w:color w:val="E36C0A"/>
-          <w:sz w:val="19"/>
-          <w:szCs w:val="19"/>
-        </w:rPr>
-        <w:t>-----------------------------------------</w:t>
+        <w:t>-------------------------------------------------------------------------------------------------</w:t>
       </w:r>
     </w:p>
     <w:p>
@@ -4778,16 +4566,7 @@
           <w:sz w:val="19"/>
           <w:szCs w:val="19"/>
         </w:rPr>
-        <w:t>-------------------------------------------------------------------------------------------</w:t>
-      </w:r>
-      <w:r>
-        <w:rPr>
-          <w:rFonts w:ascii="Arial" w:eastAsia="Times New Roman" w:hAnsi="Arial" w:cs="Arial"/>
-          <w:color w:val="E36C0A"/>
-          <w:sz w:val="19"/>
-          <w:szCs w:val="19"/>
-        </w:rPr>
-        <w:t>-------</w:t>
+        <w:t>--------------------------------------------------------------------------------------------------</w:t>
       </w:r>
     </w:p>
     <w:p>
@@ -4934,16 +4713,7 @@
           <w:sz w:val="19"/>
           <w:szCs w:val="19"/>
         </w:rPr>
-        <w:t>--------------------------------------------------------------</w:t>
-      </w:r>
-      <w:r>
-        <w:rPr>
-          <w:rFonts w:ascii="Arial" w:eastAsia="Times New Roman" w:hAnsi="Arial" w:cs="Arial"/>
-          <w:color w:val="E36C0A"/>
-          <w:sz w:val="19"/>
-          <w:szCs w:val="19"/>
-        </w:rPr>
-        <w:t>---------------------------------------</w:t>
+        <w:t>-----------------------------------------------------------------------------------------------------</w:t>
       </w:r>
     </w:p>
     <w:p>
@@ -5086,16 +4856,7 @@
           <w:sz w:val="19"/>
           <w:szCs w:val="19"/>
         </w:rPr>
-        <w:t>==================================================================</w:t>
-      </w:r>
-      <w:r>
-        <w:rPr>
-          <w:rFonts w:ascii="Arial" w:eastAsia="Times New Roman" w:hAnsi="Arial" w:cs="Arial"/>
-          <w:color w:val="E36C0A"/>
-          <w:sz w:val="19"/>
-          <w:szCs w:val="19"/>
-        </w:rPr>
-        <w:t>==================</w:t>
+        <w:t>====================================================================================</w:t>
       </w:r>
     </w:p>
     <w:p>
@@ -5200,16 +4961,7 @@
           <w:sz w:val="19"/>
           <w:szCs w:val="19"/>
         </w:rPr>
-        <w:t>Closed outdated actio</w:t>
-      </w:r>
-      <w:r>
-        <w:rPr>
-          <w:rFonts w:ascii="Arial" w:eastAsia="Times New Roman" w:hAnsi="Arial" w:cs="Arial"/>
-          <w:color w:val="E36C0A"/>
-          <w:sz w:val="19"/>
-          <w:szCs w:val="19"/>
-        </w:rPr>
-        <w:t xml:space="preserve">n items on </w:t>
+        <w:t xml:space="preserve">Closed outdated action items on </w:t>
       </w:r>
       <w:proofErr w:type="spellStart"/>
       <w:r>
@@ -5398,16 +5150,7 @@
           <w:sz w:val="19"/>
           <w:szCs w:val="19"/>
         </w:rPr>
-        <w:t xml:space="preserve">Failed some </w:t>
-      </w:r>
-      <w:r>
-        <w:rPr>
-          <w:rFonts w:ascii="Arial" w:eastAsia="Times New Roman" w:hAnsi="Arial" w:cs="Arial"/>
-          <w:color w:val="E36C0A"/>
-          <w:sz w:val="19"/>
-          <w:szCs w:val="19"/>
-        </w:rPr>
-        <w:t>coffee requirements.</w:t>
+        <w:t>Failed some coffee requirements.</w:t>
       </w:r>
     </w:p>
     <w:p>
@@ -5441,23 +5184,51 @@
     <w:p>
       <w:pPr>
         <w:spacing w:line="240" w:lineRule="auto"/>
+        <w:rPr>
+          <w:rFonts w:ascii="arial;sans-serif" w:hAnsi="arial;sans-serif"/>
+          <w:color w:val="006600"/>
+          <w:sz w:val="20"/>
+        </w:rPr>
       </w:pPr>
       <w:r>
         <w:rPr>
           <w:b/>
           <w:bCs/>
-          <w:u w:val="single"/>
-        </w:rPr>
-        <w:t xml:space="preserve">Michael Schmidt                                                                                                                                                              </w:t>
+          <w:noProof/>
+        </w:rPr>
+        <w:pict>
+          <v:shapetype id="_x0000_t32" coordsize="21600,21600" o:spt="32" o:oned="t" path="m,l21600,21600e" filled="f">
+            <v:path arrowok="t" fillok="f" o:connecttype="none"/>
+            <o:lock v:ext="edit" shapetype="t"/>
+          </v:shapetype>
+          <v:shape id="_x0000_s1030" type="#_x0000_t32" style="position:absolute;margin-left:0;margin-top:18.45pt;width:489.75pt;height:0;z-index:251659776" o:connectortype="straight"/>
+        </w:pict>
+      </w:r>
+      <w:r>
+        <w:rPr>
+          <w:b/>
+          <w:bCs/>
+        </w:rPr>
+        <w:t xml:space="preserve">Michael Schmidt     </w:t>
       </w:r>
     </w:p>
     <w:p>
       <w:pPr>
         <w:spacing w:line="240" w:lineRule="auto"/>
         <w:rPr>
-          <w:u w:val="single"/>
-        </w:rPr>
-      </w:pPr>
+          <w:rFonts w:ascii="arial;sans-serif" w:hAnsi="arial;sans-serif"/>
+          <w:color w:val="006600"/>
+          <w:sz w:val="20"/>
+        </w:rPr>
+      </w:pPr>
+      <w:r>
+        <w:rPr>
+          <w:rFonts w:ascii="arial;sans-serif" w:hAnsi="arial;sans-serif"/>
+          <w:color w:val="006600"/>
+          <w:sz w:val="20"/>
+        </w:rPr>
+        <w:t xml:space="preserve">                                                                                                                                                         </w:t>
+      </w:r>
     </w:p>
     <w:p>
       <w:pPr>
@@ -5474,15 +5245,7 @@
           <w:color w:val="006600"/>
           <w:sz w:val="20"/>
         </w:rPr>
-        <w:t xml:space="preserve">Last </w:t>
-      </w:r>
-      <w:r>
-        <w:rPr>
-          <w:rFonts w:ascii="arial;sans-serif" w:hAnsi="arial;sans-serif"/>
-          <w:color w:val="006600"/>
-          <w:sz w:val="20"/>
-        </w:rPr>
-        <w:t>Week</w:t>
+        <w:t>WPR 2014-10-26</w:t>
       </w:r>
     </w:p>
     <w:p>
@@ -5494,6 +5257,34 @@
           <w:sz w:val="20"/>
         </w:rPr>
       </w:pPr>
+    </w:p>
+    <w:p>
+      <w:pPr>
+        <w:spacing w:after="0"/>
+        <w:rPr>
+          <w:rFonts w:ascii="arial;sans-serif" w:hAnsi="arial;sans-serif"/>
+          <w:color w:val="006600"/>
+          <w:sz w:val="20"/>
+        </w:rPr>
+      </w:pPr>
+      <w:r>
+        <w:rPr>
+          <w:rFonts w:ascii="arial;sans-serif" w:hAnsi="arial;sans-serif"/>
+          <w:color w:val="006600"/>
+          <w:sz w:val="20"/>
+        </w:rPr>
+        <w:t>Last Week</w:t>
+      </w:r>
+    </w:p>
+    <w:p>
+      <w:pPr>
+        <w:spacing w:after="0"/>
+        <w:rPr>
+          <w:rFonts w:ascii="arial;sans-serif" w:hAnsi="arial;sans-serif"/>
+          <w:color w:val="006600"/>
+          <w:sz w:val="20"/>
+        </w:rPr>
+      </w:pPr>
       <w:r>
         <w:rPr>
           <w:rFonts w:ascii="arial;sans-serif" w:hAnsi="arial;sans-serif"/>
@@ -5691,15 +5482,7 @@
           <w:color w:val="006600"/>
           <w:sz w:val="20"/>
         </w:rPr>
-        <w:t>Pyseri</w:t>
-      </w:r>
-      <w:r>
-        <w:rPr>
-          <w:rFonts w:ascii="arial;sans-serif" w:hAnsi="arial;sans-serif"/>
-          <w:color w:val="006600"/>
-          <w:sz w:val="20"/>
-        </w:rPr>
-        <w:t>al</w:t>
+        <w:t>Pyserial</w:t>
       </w:r>
       <w:proofErr w:type="spellEnd"/>
       <w:r>
@@ -5755,6 +5538,35 @@
           <w:szCs w:val="19"/>
         </w:rPr>
         <w:t>====================================================================================</w:t>
+      </w:r>
+    </w:p>
+    <w:p>
+      <w:pPr>
+        <w:shd w:val="clear" w:color="auto" w:fill="FFFFFF"/>
+        <w:spacing w:after="0" w:line="240" w:lineRule="auto"/>
+        <w:rPr>
+          <w:color w:val="006600"/>
+          <w:sz w:val="19"/>
+          <w:szCs w:val="19"/>
+        </w:rPr>
+      </w:pPr>
+    </w:p>
+    <w:p>
+      <w:pPr>
+        <w:spacing w:after="0"/>
+        <w:rPr>
+          <w:rFonts w:ascii="arial;sans-serif" w:hAnsi="arial;sans-serif"/>
+          <w:color w:val="006600"/>
+          <w:sz w:val="20"/>
+        </w:rPr>
+      </w:pPr>
+      <w:r>
+        <w:rPr>
+          <w:rFonts w:ascii="arial;sans-serif" w:hAnsi="arial;sans-serif"/>
+          <w:color w:val="006600"/>
+          <w:sz w:val="20"/>
+        </w:rPr>
+        <w:t>WPR 2014-11-03</w:t>
       </w:r>
     </w:p>
     <w:p>
@@ -5857,16 +5669,16 @@
           <w:szCs w:val="19"/>
         </w:rPr>
         <w:br/>
-        <w:t>- Successfully prototy</w:t>
-      </w:r>
-      <w:r>
-        <w:rPr>
-          <w:rFonts w:ascii="arial;sans-serif" w:hAnsi="arial;sans-serif"/>
-          <w:color w:val="006600"/>
-          <w:sz w:val="20"/>
-          <w:szCs w:val="19"/>
-        </w:rPr>
-        <w:t>ped GUI module that displays data in a bar graph</w:t>
+      </w:r>
+      <w:r>
+        <w:rPr>
+          <w:rFonts w:ascii="arial;sans-serif" w:hAnsi="arial;sans-serif"/>
+          <w:color w:val="006600"/>
+          <w:sz w:val="20"/>
+          <w:szCs w:val="19"/>
+        </w:rPr>
+        <w:lastRenderedPageBreak/>
+        <w:t>- Successfully prototyped GUI module that displays data in a bar graph</w:t>
       </w:r>
       <w:r>
         <w:rPr>
@@ -5943,14 +5755,6 @@
           <w:sz w:val="20"/>
         </w:rPr>
         <w:br/>
-      </w:r>
-      <w:r>
-        <w:rPr>
-          <w:rFonts w:ascii="arial;sans-serif" w:hAnsi="arial;sans-serif"/>
-          <w:color w:val="006600"/>
-          <w:sz w:val="20"/>
-        </w:rPr>
-        <w:lastRenderedPageBreak/>
         <w:t>- Work on project schedule with Matt</w:t>
       </w:r>
       <w:r>
@@ -6036,16 +5840,36 @@
           <w:sz w:val="19"/>
           <w:szCs w:val="19"/>
         </w:rPr>
-        <w:t>===================</w:t>
-      </w:r>
-      <w:r>
-        <w:rPr>
-          <w:rFonts w:ascii="Arial" w:eastAsia="Times New Roman" w:hAnsi="Arial" w:cs="Arial"/>
-          <w:color w:val="006600"/>
-          <w:sz w:val="19"/>
-          <w:szCs w:val="19"/>
-        </w:rPr>
-        <w:t>=================================================================</w:t>
+        <w:t>====================================================================================</w:t>
+      </w:r>
+    </w:p>
+    <w:p>
+      <w:pPr>
+        <w:shd w:val="clear" w:color="auto" w:fill="FFFFFF"/>
+        <w:spacing w:after="0" w:line="240" w:lineRule="auto"/>
+        <w:rPr>
+          <w:color w:val="006600"/>
+          <w:sz w:val="19"/>
+          <w:szCs w:val="19"/>
+        </w:rPr>
+      </w:pPr>
+    </w:p>
+    <w:p>
+      <w:pPr>
+        <w:spacing w:after="0"/>
+        <w:rPr>
+          <w:rFonts w:ascii="arial;sans-serif" w:hAnsi="arial;sans-serif"/>
+          <w:color w:val="006600"/>
+          <w:sz w:val="20"/>
+        </w:rPr>
+      </w:pPr>
+      <w:r>
+        <w:rPr>
+          <w:rFonts w:ascii="arial;sans-serif" w:hAnsi="arial;sans-serif"/>
+          <w:color w:val="006600"/>
+          <w:sz w:val="20"/>
+        </w:rPr>
+        <w:t>WPR 2014-11-12</w:t>
       </w:r>
     </w:p>
     <w:p>
@@ -6213,15 +6037,7 @@
           <w:color w:val="006600"/>
           <w:sz w:val="20"/>
         </w:rPr>
-        <w:t>-Begin writing GUI</w:t>
-      </w:r>
-      <w:r>
-        <w:rPr>
-          <w:rFonts w:ascii="arial;sans-serif" w:hAnsi="arial;sans-serif"/>
-          <w:color w:val="006600"/>
-          <w:sz w:val="20"/>
-        </w:rPr>
-        <w:t xml:space="preserve"> functions</w:t>
+        <w:t>-Begin writing GUI functions</w:t>
       </w:r>
     </w:p>
     <w:p>
@@ -6317,6 +6133,24 @@
     </w:p>
     <w:p>
       <w:pPr>
+        <w:spacing w:after="0"/>
+        <w:rPr>
+          <w:rFonts w:ascii="arial;sans-serif" w:hAnsi="arial;sans-serif"/>
+          <w:color w:val="006600"/>
+          <w:sz w:val="20"/>
+        </w:rPr>
+      </w:pPr>
+      <w:r>
+        <w:rPr>
+          <w:rFonts w:ascii="arial;sans-serif" w:hAnsi="arial;sans-serif"/>
+          <w:color w:val="006600"/>
+          <w:sz w:val="20"/>
+        </w:rPr>
+        <w:t>WPR 2014-11-16</w:t>
+      </w:r>
+    </w:p>
+    <w:p>
+      <w:pPr>
         <w:shd w:val="clear" w:color="auto" w:fill="FFFFFF"/>
         <w:spacing w:after="0" w:line="240" w:lineRule="auto"/>
         <w:rPr>
@@ -6408,15 +6242,7 @@
           <w:color w:val="006600"/>
           <w:sz w:val="20"/>
         </w:rPr>
-        <w:t>Pseu</w:t>
-      </w:r>
-      <w:r>
-        <w:rPr>
-          <w:rFonts w:ascii="arial;sans-serif" w:hAnsi="arial;sans-serif"/>
-          <w:color w:val="006600"/>
-          <w:sz w:val="20"/>
-        </w:rPr>
-        <w:t>docode</w:t>
+        <w:t>Pseudocode</w:t>
       </w:r>
       <w:proofErr w:type="spellEnd"/>
       <w:r>
@@ -6579,15 +6405,7 @@
           <w:color w:val="006600"/>
           <w:sz w:val="20"/>
         </w:rPr>
-        <w:t>Write rev 2 of softwa</w:t>
-      </w:r>
-      <w:r>
-        <w:rPr>
-          <w:rFonts w:ascii="arial;sans-serif" w:hAnsi="arial;sans-serif"/>
-          <w:color w:val="006600"/>
-          <w:sz w:val="20"/>
-        </w:rPr>
-        <w:t>re application</w:t>
+        <w:t>Write rev 2 of software application</w:t>
       </w:r>
     </w:p>
     <w:p>
@@ -6658,6 +6476,36 @@
           <w:color w:val="006600"/>
           <w:sz w:val="20"/>
         </w:rPr>
+        <w:t>WPR 2014-11-23</w:t>
+      </w:r>
+    </w:p>
+    <w:p>
+      <w:pPr>
+        <w:shd w:val="clear" w:color="auto" w:fill="FFFFFF"/>
+        <w:spacing w:after="0" w:line="240" w:lineRule="auto"/>
+        <w:rPr>
+          <w:rFonts w:ascii="arial;sans-serif" w:hAnsi="arial;sans-serif"/>
+          <w:color w:val="222222"/>
+          <w:sz w:val="20"/>
+          <w:szCs w:val="19"/>
+        </w:rPr>
+      </w:pPr>
+    </w:p>
+    <w:p>
+      <w:pPr>
+        <w:spacing w:after="0"/>
+        <w:rPr>
+          <w:rFonts w:ascii="arial;sans-serif" w:hAnsi="arial;sans-serif"/>
+          <w:color w:val="006600"/>
+          <w:sz w:val="20"/>
+        </w:rPr>
+      </w:pPr>
+      <w:r>
+        <w:rPr>
+          <w:rFonts w:ascii="arial;sans-serif" w:hAnsi="arial;sans-serif"/>
+          <w:color w:val="006600"/>
+          <w:sz w:val="20"/>
+        </w:rPr>
         <w:t>Last Week</w:t>
       </w:r>
     </w:p>
@@ -6804,15 +6652,7 @@
           <w:color w:val="006600"/>
           <w:sz w:val="20"/>
         </w:rPr>
-        <w:t xml:space="preserve">Create event handlers </w:t>
-      </w:r>
-      <w:r>
-        <w:rPr>
-          <w:rFonts w:ascii="arial;sans-serif" w:hAnsi="arial;sans-serif"/>
-          <w:color w:val="006600"/>
-          <w:sz w:val="20"/>
-        </w:rPr>
-        <w:t>for widgets</w:t>
+        <w:t>Create event handlers for widgets</w:t>
       </w:r>
     </w:p>
     <w:p>
@@ -6908,6 +6748,24 @@
     </w:p>
     <w:p>
       <w:pPr>
+        <w:spacing w:after="0"/>
+        <w:rPr>
+          <w:rFonts w:ascii="arial;sans-serif" w:hAnsi="arial;sans-serif"/>
+          <w:color w:val="006600"/>
+          <w:sz w:val="20"/>
+        </w:rPr>
+      </w:pPr>
+      <w:r>
+        <w:rPr>
+          <w:rFonts w:ascii="arial;sans-serif" w:hAnsi="arial;sans-serif"/>
+          <w:color w:val="006600"/>
+          <w:sz w:val="20"/>
+        </w:rPr>
+        <w:t>WPR 2014-11-30</w:t>
+      </w:r>
+    </w:p>
+    <w:p>
+      <w:pPr>
         <w:pStyle w:val="TextBody"/>
         <w:spacing w:after="0"/>
         <w:rPr>
@@ -6927,17 +6785,6 @@
           <w:sz w:val="20"/>
         </w:rPr>
       </w:pPr>
-    </w:p>
-    <w:p>
-      <w:pPr>
-        <w:pStyle w:val="TextBody"/>
-        <w:spacing w:after="0"/>
-        <w:rPr>
-          <w:rFonts w:ascii="arial;sans-serif" w:hAnsi="arial;sans-serif"/>
-          <w:color w:val="006600"/>
-          <w:sz w:val="20"/>
-        </w:rPr>
-      </w:pPr>
       <w:r>
         <w:rPr>
           <w:rFonts w:ascii="arial;sans-serif" w:hAnsi="arial;sans-serif"/>
@@ -6962,15 +6809,7 @@
           <w:sz w:val="20"/>
         </w:rPr>
         <w:br/>
-        <w:t>-Added GUI widgets (start button, stop button, countdown timer, percentages on bar graph, d</w:t>
-      </w:r>
-      <w:r>
-        <w:rPr>
-          <w:rFonts w:ascii="arial;sans-serif" w:hAnsi="arial;sans-serif"/>
-          <w:color w:val="006600"/>
-          <w:sz w:val="20"/>
-        </w:rPr>
-        <w:t>rop down for polling duration)</w:t>
+        <w:t>-Added GUI widgets (start button, stop button, countdown timer, percentages on bar graph, drop down for polling duration)</w:t>
       </w:r>
       <w:r>
         <w:rPr>
@@ -7060,15 +6899,7 @@
           <w:sz w:val="20"/>
         </w:rPr>
         <w:br/>
-        <w:t>-Imple</w:t>
-      </w:r>
-      <w:r>
-        <w:rPr>
-          <w:rFonts w:ascii="arial;sans-serif" w:hAnsi="arial;sans-serif"/>
-          <w:color w:val="006600"/>
-          <w:sz w:val="20"/>
-        </w:rPr>
-        <w:t>ment file output in software application (.</w:t>
+        <w:t>-Implement file output in software application (.</w:t>
       </w:r>
       <w:proofErr w:type="spellStart"/>
       <w:r>
@@ -7162,16 +6993,7 @@
           <w:sz w:val="19"/>
           <w:szCs w:val="19"/>
         </w:rPr>
-        <w:t>===============================================================</w:t>
-      </w:r>
-      <w:r>
-        <w:rPr>
-          <w:rFonts w:ascii="Arial" w:eastAsia="Times New Roman" w:hAnsi="Arial" w:cs="Arial"/>
-          <w:color w:val="006600"/>
-          <w:sz w:val="19"/>
-          <w:szCs w:val="19"/>
-        </w:rPr>
-        <w:t>=====================</w:t>
+        <w:t>====================================================================================</w:t>
       </w:r>
     </w:p>
     <w:p>
@@ -7188,6 +7010,36 @@
     </w:p>
     <w:p>
       <w:pPr>
+        <w:spacing w:after="0"/>
+        <w:rPr>
+          <w:rFonts w:ascii="arial;sans-serif" w:hAnsi="arial;sans-serif"/>
+          <w:color w:val="006600"/>
+          <w:sz w:val="20"/>
+        </w:rPr>
+      </w:pPr>
+      <w:r>
+        <w:rPr>
+          <w:rFonts w:ascii="arial;sans-serif" w:hAnsi="arial;sans-serif"/>
+          <w:color w:val="006600"/>
+          <w:sz w:val="20"/>
+        </w:rPr>
+        <w:t>WPR 2014-12-7</w:t>
+      </w:r>
+    </w:p>
+    <w:p>
+      <w:pPr>
+        <w:shd w:val="clear" w:color="auto" w:fill="FFFFFF"/>
+        <w:spacing w:after="0" w:line="240" w:lineRule="auto"/>
+        <w:rPr>
+          <w:rFonts w:ascii="arial;sans-serif" w:hAnsi="arial;sans-serif"/>
+          <w:color w:val="222222"/>
+          <w:sz w:val="20"/>
+          <w:szCs w:val="19"/>
+        </w:rPr>
+      </w:pPr>
+    </w:p>
+    <w:p>
+      <w:pPr>
         <w:shd w:val="clear" w:color="auto" w:fill="FFFFFF"/>
         <w:spacing w:after="0" w:line="240" w:lineRule="auto"/>
         <w:rPr>
@@ -7422,15 +7274,7 @@
           <w:color w:val="006600"/>
           <w:sz w:val="20"/>
         </w:rPr>
-        <w:t xml:space="preserve">- </w:t>
-      </w:r>
-      <w:r>
-        <w:rPr>
-          <w:rFonts w:ascii="arial;sans-serif" w:hAnsi="arial;sans-serif"/>
-          <w:color w:val="006600"/>
-          <w:sz w:val="20"/>
-        </w:rPr>
-        <w:t>Present !</w:t>
+        <w:t>- Present !</w:t>
       </w:r>
     </w:p>
     <w:p>
@@ -7495,6 +7339,36 @@
         <w:rPr>
           <w:color w:val="006600"/>
           <w:sz w:val="19"/>
+          <w:szCs w:val="19"/>
+        </w:rPr>
+      </w:pPr>
+    </w:p>
+    <w:p>
+      <w:pPr>
+        <w:spacing w:after="0"/>
+        <w:rPr>
+          <w:rFonts w:ascii="arial;sans-serif" w:hAnsi="arial;sans-serif"/>
+          <w:color w:val="006600"/>
+          <w:sz w:val="20"/>
+        </w:rPr>
+      </w:pPr>
+      <w:r>
+        <w:rPr>
+          <w:rFonts w:ascii="arial;sans-serif" w:hAnsi="arial;sans-serif"/>
+          <w:color w:val="006600"/>
+          <w:sz w:val="20"/>
+        </w:rPr>
+        <w:t>WPR 2014-12-12</w:t>
+      </w:r>
+    </w:p>
+    <w:p>
+      <w:pPr>
+        <w:shd w:val="clear" w:color="auto" w:fill="FFFFFF"/>
+        <w:spacing w:after="0" w:line="240" w:lineRule="auto"/>
+        <w:rPr>
+          <w:rFonts w:ascii="arial;sans-serif" w:hAnsi="arial;sans-serif"/>
+          <w:color w:val="006600"/>
+          <w:sz w:val="20"/>
           <w:szCs w:val="19"/>
         </w:rPr>
       </w:pPr>
@@ -7665,13 +7539,8 @@
           <w:sz w:val="24"/>
           <w:szCs w:val="24"/>
         </w:rPr>
-        <w:lastRenderedPageBreak/>
         <w:pict>
-          <v:shapetype id="_x0000_t32" coordsize="21600,21600" o:spt="32" o:oned="t" path="m,l21600,21600e" filled="f">
-            <v:path arrowok="t" fillok="f" o:connecttype="none"/>
-            <o:lock v:ext="edit" shapetype="t"/>
-          </v:shapetype>
-          <v:shape id="_x0000_s1028" type="#_x0000_t32" style="position:absolute;margin-left:-12pt;margin-top:23.25pt;width:498pt;height:0;z-index:251659264" o:connectortype="straight"/>
+          <v:shape id="_x0000_s1028" type="#_x0000_t32" style="position:absolute;margin-left:-12pt;margin-top:23.25pt;width:498pt;height:0;z-index:251658752" o:connectortype="straight"/>
         </w:pict>
       </w:r>
       <w:r>
@@ -8562,6 +8431,7 @@
           <w:sz w:val="18"/>
           <w:szCs w:val="18"/>
         </w:rPr>
+        <w:lastRenderedPageBreak/>
         <w:t>========================================================================================</w:t>
       </w:r>
     </w:p>
@@ -9014,6 +8884,7 @@
   <w:style w:type="character" w:default="1" w:styleId="DefaultParagraphFont">
     <w:name w:val="Default Paragraph Font"/>
     <w:uiPriority w:val="1"/>
+    <w:semiHidden/>
     <w:unhideWhenUsed/>
   </w:style>
   <w:style w:type="table" w:default="1" w:styleId="TableNormal">

</xml_diff>